<commit_message>
Implement Sy8809 debug command for I2C read/write access
- Completed Sy8809 debug command based on specification.
- Allows arbitrary read/write access to Sy8809 registers via I2C.
</commit_message>
<xml_diff>
--- a/data/Torrio_Case_factory_command_Firmware_Spec 0.01.docx
+++ b/data/Torrio_Case_factory_command_Firmware_Spec 0.01.docx
@@ -328,7 +328,6 @@
           <w:p>
             <w:pPr>
               <w:rPr>
-                <w:rFonts w:hint="eastAsia"/>
                 <w:lang w:eastAsia="zh-TW"/>
               </w:rPr>
             </w:pPr>
@@ -415,7 +414,7 @@
           <w:r>
             <w:fldChar w:fldCharType="separate"/>
           </w:r>
-          <w:hyperlink w:anchor="_Toc211528261" w:history="1">
+          <w:hyperlink w:anchor="_Toc211532817" w:history="1">
             <w:r>
               <w:rPr>
                 <w:rStyle w:val="af6"/>
@@ -460,7 +459,7 @@
                 <w:noProof/>
                 <w:webHidden/>
               </w:rPr>
-              <w:instrText xml:space="preserve"> PAGEREF _Toc211528261 \h </w:instrText>
+              <w:instrText xml:space="preserve"> PAGEREF _Toc211532817 \h </w:instrText>
             </w:r>
             <w:r>
               <w:rPr>
@@ -480,7 +479,7 @@
                 <w:noProof/>
                 <w:webHidden/>
               </w:rPr>
-              <w:t>5</w:t>
+              <w:t>4</w:t>
             </w:r>
             <w:r>
               <w:rPr>
@@ -507,7 +506,7 @@
               <w14:ligatures w14:val="standardContextual"/>
             </w:rPr>
           </w:pPr>
-          <w:hyperlink w:anchor="_Toc211528262" w:history="1">
+          <w:hyperlink w:anchor="_Toc211532818" w:history="1">
             <w:r>
               <w:rPr>
                 <w:rStyle w:val="af6"/>
@@ -552,7 +551,7 @@
                 <w:noProof/>
                 <w:webHidden/>
               </w:rPr>
-              <w:instrText xml:space="preserve"> PAGEREF _Toc211528262 \h </w:instrText>
+              <w:instrText xml:space="preserve"> PAGEREF _Toc211532818 \h </w:instrText>
             </w:r>
             <w:r>
               <w:rPr>
@@ -572,7 +571,7 @@
                 <w:noProof/>
                 <w:webHidden/>
               </w:rPr>
-              <w:t>6</w:t>
+              <w:t>5</w:t>
             </w:r>
             <w:r>
               <w:rPr>
@@ -599,7 +598,7 @@
               <w14:ligatures w14:val="standardContextual"/>
             </w:rPr>
           </w:pPr>
-          <w:hyperlink w:anchor="_Toc211528263" w:history="1">
+          <w:hyperlink w:anchor="_Toc211532819" w:history="1">
             <w:r>
               <w:rPr>
                 <w:rStyle w:val="af6"/>
@@ -644,7 +643,7 @@
                 <w:noProof/>
                 <w:webHidden/>
               </w:rPr>
-              <w:instrText xml:space="preserve"> PAGEREF _Toc211528263 \h </w:instrText>
+              <w:instrText xml:space="preserve"> PAGEREF _Toc211532819 \h </w:instrText>
             </w:r>
             <w:r>
               <w:rPr>
@@ -664,7 +663,7 @@
                 <w:noProof/>
                 <w:webHidden/>
               </w:rPr>
-              <w:t>7</w:t>
+              <w:t>6</w:t>
             </w:r>
             <w:r>
               <w:rPr>
@@ -691,7 +690,7 @@
               <w14:ligatures w14:val="standardContextual"/>
             </w:rPr>
           </w:pPr>
-          <w:hyperlink w:anchor="_Toc211528264" w:history="1">
+          <w:hyperlink w:anchor="_Toc211532820" w:history="1">
             <w:r>
               <w:rPr>
                 <w:rStyle w:val="af6"/>
@@ -737,7 +736,7 @@
                 <w:noProof/>
                 <w:webHidden/>
               </w:rPr>
-              <w:instrText xml:space="preserve"> PAGEREF _Toc211528264 \h </w:instrText>
+              <w:instrText xml:space="preserve"> PAGEREF _Toc211532820 \h </w:instrText>
             </w:r>
             <w:r>
               <w:rPr>
@@ -757,7 +756,7 @@
                 <w:noProof/>
                 <w:webHidden/>
               </w:rPr>
-              <w:t>7</w:t>
+              <w:t>6</w:t>
             </w:r>
             <w:r>
               <w:rPr>
@@ -784,7 +783,7 @@
               <w14:ligatures w14:val="standardContextual"/>
             </w:rPr>
           </w:pPr>
-          <w:hyperlink w:anchor="_Toc211528265" w:history="1">
+          <w:hyperlink w:anchor="_Toc211532821" w:history="1">
             <w:r>
               <w:rPr>
                 <w:rStyle w:val="af6"/>
@@ -830,7 +829,7 @@
                 <w:noProof/>
                 <w:webHidden/>
               </w:rPr>
-              <w:instrText xml:space="preserve"> PAGEREF _Toc211528265 \h </w:instrText>
+              <w:instrText xml:space="preserve"> PAGEREF _Toc211532821 \h </w:instrText>
             </w:r>
             <w:r>
               <w:rPr>
@@ -850,7 +849,7 @@
                 <w:noProof/>
                 <w:webHidden/>
               </w:rPr>
-              <w:t>7</w:t>
+              <w:t>6</w:t>
             </w:r>
             <w:r>
               <w:rPr>
@@ -877,7 +876,7 @@
               <w14:ligatures w14:val="standardContextual"/>
             </w:rPr>
           </w:pPr>
-          <w:hyperlink w:anchor="_Toc211528266" w:history="1">
+          <w:hyperlink w:anchor="_Toc211532822" w:history="1">
             <w:r>
               <w:rPr>
                 <w:rStyle w:val="af6"/>
@@ -922,7 +921,7 @@
                 <w:noProof/>
                 <w:webHidden/>
               </w:rPr>
-              <w:instrText xml:space="preserve"> PAGEREF _Toc211528266 \h </w:instrText>
+              <w:instrText xml:space="preserve"> PAGEREF _Toc211532822 \h </w:instrText>
             </w:r>
             <w:r>
               <w:rPr>
@@ -942,7 +941,7 @@
                 <w:noProof/>
                 <w:webHidden/>
               </w:rPr>
-              <w:t>7</w:t>
+              <w:t>6</w:t>
             </w:r>
             <w:r>
               <w:rPr>
@@ -969,7 +968,7 @@
               <w14:ligatures w14:val="standardContextual"/>
             </w:rPr>
           </w:pPr>
-          <w:hyperlink w:anchor="_Toc211528267" w:history="1">
+          <w:hyperlink w:anchor="_Toc211532823" w:history="1">
             <w:r>
               <w:rPr>
                 <w:rStyle w:val="af6"/>
@@ -1014,7 +1013,7 @@
                 <w:noProof/>
                 <w:webHidden/>
               </w:rPr>
-              <w:instrText xml:space="preserve"> PAGEREF _Toc211528267 \h </w:instrText>
+              <w:instrText xml:space="preserve"> PAGEREF _Toc211532823 \h </w:instrText>
             </w:r>
             <w:r>
               <w:rPr>
@@ -1034,7 +1033,7 @@
                 <w:noProof/>
                 <w:webHidden/>
               </w:rPr>
-              <w:t>8</w:t>
+              <w:t>7</w:t>
             </w:r>
             <w:r>
               <w:rPr>
@@ -1061,7 +1060,7 @@
               <w14:ligatures w14:val="standardContextual"/>
             </w:rPr>
           </w:pPr>
-          <w:hyperlink w:anchor="_Toc211528268" w:history="1">
+          <w:hyperlink w:anchor="_Toc211532824" w:history="1">
             <w:r>
               <w:rPr>
                 <w:rStyle w:val="af6"/>
@@ -1108,7 +1107,7 @@
                 <w:noProof/>
                 <w:webHidden/>
               </w:rPr>
-              <w:instrText xml:space="preserve"> PAGEREF _Toc211528268 \h </w:instrText>
+              <w:instrText xml:space="preserve"> PAGEREF _Toc211532824 \h </w:instrText>
             </w:r>
             <w:r>
               <w:rPr>
@@ -1128,7 +1127,7 @@
                 <w:noProof/>
                 <w:webHidden/>
               </w:rPr>
-              <w:t>8</w:t>
+              <w:t>7</w:t>
             </w:r>
             <w:r>
               <w:rPr>
@@ -1155,7 +1154,7 @@
               <w14:ligatures w14:val="standardContextual"/>
             </w:rPr>
           </w:pPr>
-          <w:hyperlink w:anchor="_Toc211528269" w:history="1">
+          <w:hyperlink w:anchor="_Toc211532825" w:history="1">
             <w:r>
               <w:rPr>
                 <w:rStyle w:val="af6"/>
@@ -1200,7 +1199,7 @@
                 <w:noProof/>
                 <w:webHidden/>
               </w:rPr>
-              <w:instrText xml:space="preserve"> PAGEREF _Toc211528269 \h </w:instrText>
+              <w:instrText xml:space="preserve"> PAGEREF _Toc211532825 \h </w:instrText>
             </w:r>
             <w:r>
               <w:rPr>
@@ -1220,7 +1219,7 @@
                 <w:noProof/>
                 <w:webHidden/>
               </w:rPr>
-              <w:t>9</w:t>
+              <w:t>8</w:t>
             </w:r>
             <w:r>
               <w:rPr>
@@ -1247,7 +1246,7 @@
               <w14:ligatures w14:val="standardContextual"/>
             </w:rPr>
           </w:pPr>
-          <w:hyperlink w:anchor="_Toc211528270" w:history="1">
+          <w:hyperlink w:anchor="_Toc211532826" w:history="1">
             <w:r>
               <w:rPr>
                 <w:rStyle w:val="af6"/>
@@ -1292,7 +1291,7 @@
                 <w:noProof/>
                 <w:webHidden/>
               </w:rPr>
-              <w:instrText xml:space="preserve"> PAGEREF _Toc211528270 \h </w:instrText>
+              <w:instrText xml:space="preserve"> PAGEREF _Toc211532826 \h </w:instrText>
             </w:r>
             <w:r>
               <w:rPr>
@@ -1312,7 +1311,7 @@
                 <w:noProof/>
                 <w:webHidden/>
               </w:rPr>
-              <w:t>9</w:t>
+              <w:t>8</w:t>
             </w:r>
             <w:r>
               <w:rPr>
@@ -1339,7 +1338,7 @@
               <w14:ligatures w14:val="standardContextual"/>
             </w:rPr>
           </w:pPr>
-          <w:hyperlink w:anchor="_Toc211528271" w:history="1">
+          <w:hyperlink w:anchor="_Toc211532827" w:history="1">
             <w:r>
               <w:rPr>
                 <w:rStyle w:val="af6"/>
@@ -1384,7 +1383,7 @@
                 <w:noProof/>
                 <w:webHidden/>
               </w:rPr>
-              <w:instrText xml:space="preserve"> PAGEREF _Toc211528271 \h </w:instrText>
+              <w:instrText xml:space="preserve"> PAGEREF _Toc211532827 \h </w:instrText>
             </w:r>
             <w:r>
               <w:rPr>
@@ -1404,7 +1403,7 @@
                 <w:noProof/>
                 <w:webHidden/>
               </w:rPr>
-              <w:t>9</w:t>
+              <w:t>8</w:t>
             </w:r>
             <w:r>
               <w:rPr>
@@ -1431,7 +1430,7 @@
               <w14:ligatures w14:val="standardContextual"/>
             </w:rPr>
           </w:pPr>
-          <w:hyperlink w:anchor="_Toc211528272" w:history="1">
+          <w:hyperlink w:anchor="_Toc211532828" w:history="1">
             <w:r>
               <w:rPr>
                 <w:rStyle w:val="af6"/>
@@ -1476,7 +1475,7 @@
                 <w:noProof/>
                 <w:webHidden/>
               </w:rPr>
-              <w:instrText xml:space="preserve"> PAGEREF _Toc211528272 \h </w:instrText>
+              <w:instrText xml:space="preserve"> PAGEREF _Toc211532828 \h </w:instrText>
             </w:r>
             <w:r>
               <w:rPr>
@@ -1496,7 +1495,7 @@
                 <w:noProof/>
                 <w:webHidden/>
               </w:rPr>
-              <w:t>10</w:t>
+              <w:t>9</w:t>
             </w:r>
             <w:r>
               <w:rPr>
@@ -1523,7 +1522,7 @@
               <w14:ligatures w14:val="standardContextual"/>
             </w:rPr>
           </w:pPr>
-          <w:hyperlink w:anchor="_Toc211528273" w:history="1">
+          <w:hyperlink w:anchor="_Toc211532829" w:history="1">
             <w:r>
               <w:rPr>
                 <w:rStyle w:val="af6"/>
@@ -1568,7 +1567,7 @@
                 <w:noProof/>
                 <w:webHidden/>
               </w:rPr>
-              <w:instrText xml:space="preserve"> PAGEREF _Toc211528273 \h </w:instrText>
+              <w:instrText xml:space="preserve"> PAGEREF _Toc211532829 \h </w:instrText>
             </w:r>
             <w:r>
               <w:rPr>
@@ -1588,7 +1587,7 @@
                 <w:noProof/>
                 <w:webHidden/>
               </w:rPr>
-              <w:t>10</w:t>
+              <w:t>9</w:t>
             </w:r>
             <w:r>
               <w:rPr>
@@ -1615,7 +1614,7 @@
               <w14:ligatures w14:val="standardContextual"/>
             </w:rPr>
           </w:pPr>
-          <w:hyperlink w:anchor="_Toc211528274" w:history="1">
+          <w:hyperlink w:anchor="_Toc211532830" w:history="1">
             <w:r>
               <w:rPr>
                 <w:rStyle w:val="af6"/>
@@ -1660,7 +1659,7 @@
                 <w:noProof/>
                 <w:webHidden/>
               </w:rPr>
-              <w:instrText xml:space="preserve"> PAGEREF _Toc211528274 \h </w:instrText>
+              <w:instrText xml:space="preserve"> PAGEREF _Toc211532830 \h </w:instrText>
             </w:r>
             <w:r>
               <w:rPr>
@@ -1680,7 +1679,7 @@
                 <w:noProof/>
                 <w:webHidden/>
               </w:rPr>
-              <w:t>10</w:t>
+              <w:t>9</w:t>
             </w:r>
             <w:r>
               <w:rPr>
@@ -1707,7 +1706,7 @@
               <w14:ligatures w14:val="standardContextual"/>
             </w:rPr>
           </w:pPr>
-          <w:hyperlink w:anchor="_Toc211528275" w:history="1">
+          <w:hyperlink w:anchor="_Toc211532831" w:history="1">
             <w:r>
               <w:rPr>
                 <w:rStyle w:val="af6"/>
@@ -1752,7 +1751,7 @@
                 <w:noProof/>
                 <w:webHidden/>
               </w:rPr>
-              <w:instrText xml:space="preserve"> PAGEREF _Toc211528275 \h </w:instrText>
+              <w:instrText xml:space="preserve"> PAGEREF _Toc211532831 \h </w:instrText>
             </w:r>
             <w:r>
               <w:rPr>
@@ -1772,7 +1771,7 @@
                 <w:noProof/>
                 <w:webHidden/>
               </w:rPr>
-              <w:t>11</w:t>
+              <w:t>10</w:t>
             </w:r>
             <w:r>
               <w:rPr>
@@ -1799,7 +1798,7 @@
               <w14:ligatures w14:val="standardContextual"/>
             </w:rPr>
           </w:pPr>
-          <w:hyperlink w:anchor="_Toc211528276" w:history="1">
+          <w:hyperlink w:anchor="_Toc211532832" w:history="1">
             <w:r>
               <w:rPr>
                 <w:rStyle w:val="af6"/>
@@ -1844,7 +1843,7 @@
                 <w:noProof/>
                 <w:webHidden/>
               </w:rPr>
-              <w:instrText xml:space="preserve"> PAGEREF _Toc211528276 \h </w:instrText>
+              <w:instrText xml:space="preserve"> PAGEREF _Toc211532832 \h </w:instrText>
             </w:r>
             <w:r>
               <w:rPr>
@@ -1864,7 +1863,7 @@
                 <w:noProof/>
                 <w:webHidden/>
               </w:rPr>
-              <w:t>12</w:t>
+              <w:t>11</w:t>
             </w:r>
             <w:r>
               <w:rPr>
@@ -1891,7 +1890,7 @@
               <w14:ligatures w14:val="standardContextual"/>
             </w:rPr>
           </w:pPr>
-          <w:hyperlink w:anchor="_Toc211528277" w:history="1">
+          <w:hyperlink w:anchor="_Toc211532833" w:history="1">
             <w:r>
               <w:rPr>
                 <w:rStyle w:val="af6"/>
@@ -1936,7 +1935,7 @@
                 <w:noProof/>
                 <w:webHidden/>
               </w:rPr>
-              <w:instrText xml:space="preserve"> PAGEREF _Toc211528277 \h </w:instrText>
+              <w:instrText xml:space="preserve"> PAGEREF _Toc211532833 \h </w:instrText>
             </w:r>
             <w:r>
               <w:rPr>
@@ -1956,7 +1955,7 @@
                 <w:noProof/>
                 <w:webHidden/>
               </w:rPr>
-              <w:t>12</w:t>
+              <w:t>11</w:t>
             </w:r>
             <w:r>
               <w:rPr>
@@ -1983,7 +1982,7 @@
               <w14:ligatures w14:val="standardContextual"/>
             </w:rPr>
           </w:pPr>
-          <w:hyperlink w:anchor="_Toc211528278" w:history="1">
+          <w:hyperlink w:anchor="_Toc211532834" w:history="1">
             <w:r>
               <w:rPr>
                 <w:rStyle w:val="af6"/>
@@ -2028,7 +2027,7 @@
                 <w:noProof/>
                 <w:webHidden/>
               </w:rPr>
-              <w:instrText xml:space="preserve"> PAGEREF _Toc211528278 \h </w:instrText>
+              <w:instrText xml:space="preserve"> PAGEREF _Toc211532834 \h </w:instrText>
             </w:r>
             <w:r>
               <w:rPr>
@@ -2048,7 +2047,7 @@
                 <w:noProof/>
                 <w:webHidden/>
               </w:rPr>
-              <w:t>12</w:t>
+              <w:t>11</w:t>
             </w:r>
             <w:r>
               <w:rPr>
@@ -2075,7 +2074,7 @@
               <w14:ligatures w14:val="standardContextual"/>
             </w:rPr>
           </w:pPr>
-          <w:hyperlink w:anchor="_Toc211528279" w:history="1">
+          <w:hyperlink w:anchor="_Toc211532835" w:history="1">
             <w:r>
               <w:rPr>
                 <w:rStyle w:val="af6"/>
@@ -2135,7 +2134,7 @@
                 <w:noProof/>
                 <w:webHidden/>
               </w:rPr>
-              <w:instrText xml:space="preserve"> PAGEREF _Toc211528279 \h </w:instrText>
+              <w:instrText xml:space="preserve"> PAGEREF _Toc211532835 \h </w:instrText>
             </w:r>
             <w:r>
               <w:rPr>
@@ -2155,7 +2154,7 @@
                 <w:noProof/>
                 <w:webHidden/>
               </w:rPr>
-              <w:t>12</w:t>
+              <w:t>11</w:t>
             </w:r>
             <w:r>
               <w:rPr>
@@ -2182,7 +2181,7 @@
               <w14:ligatures w14:val="standardContextual"/>
             </w:rPr>
           </w:pPr>
-          <w:hyperlink w:anchor="_Toc211528280" w:history="1">
+          <w:hyperlink w:anchor="_Toc211532836" w:history="1">
             <w:r>
               <w:rPr>
                 <w:rStyle w:val="af6"/>
@@ -2242,7 +2241,7 @@
                 <w:noProof/>
                 <w:webHidden/>
               </w:rPr>
-              <w:instrText xml:space="preserve"> PAGEREF _Toc211528280 \h </w:instrText>
+              <w:instrText xml:space="preserve"> PAGEREF _Toc211532836 \h </w:instrText>
             </w:r>
             <w:r>
               <w:rPr>
@@ -2262,7 +2261,7 @@
                 <w:noProof/>
                 <w:webHidden/>
               </w:rPr>
-              <w:t>13</w:t>
+              <w:t>12</w:t>
             </w:r>
             <w:r>
               <w:rPr>
@@ -2289,7 +2288,7 @@
               <w14:ligatures w14:val="standardContextual"/>
             </w:rPr>
           </w:pPr>
-          <w:hyperlink w:anchor="_Toc211528281" w:history="1">
+          <w:hyperlink w:anchor="_Toc211532837" w:history="1">
             <w:r>
               <w:rPr>
                 <w:rStyle w:val="af6"/>
@@ -2334,7 +2333,195 @@
                 <w:noProof/>
                 <w:webHidden/>
               </w:rPr>
-              <w:instrText xml:space="preserve"> PAGEREF _Toc211528281 \h </w:instrText>
+              <w:instrText xml:space="preserve"> PAGEREF _Toc211532837 \h </w:instrText>
+            </w:r>
+            <w:r>
+              <w:rPr>
+                <w:noProof/>
+                <w:webHidden/>
+              </w:rPr>
+            </w:r>
+            <w:r>
+              <w:rPr>
+                <w:noProof/>
+                <w:webHidden/>
+              </w:rPr>
+              <w:fldChar w:fldCharType="separate"/>
+            </w:r>
+            <w:r>
+              <w:rPr>
+                <w:noProof/>
+                <w:webHidden/>
+              </w:rPr>
+              <w:t>12</w:t>
+            </w:r>
+            <w:r>
+              <w:rPr>
+                <w:noProof/>
+                <w:webHidden/>
+              </w:rPr>
+              <w:fldChar w:fldCharType="end"/>
+            </w:r>
+          </w:hyperlink>
+        </w:p>
+        <w:p>
+          <w:pPr>
+            <w:pStyle w:val="31"/>
+            <w:tabs>
+              <w:tab w:val="left" w:pos="1320"/>
+              <w:tab w:val="right" w:leader="dot" w:pos="9350"/>
+            </w:tabs>
+            <w:rPr>
+              <w:noProof/>
+              <w:kern w:val="2"/>
+              <w:sz w:val="24"/>
+              <w:szCs w:val="24"/>
+              <w:lang w:eastAsia="zh-TW"/>
+              <w14:ligatures w14:val="standardContextual"/>
+            </w:rPr>
+          </w:pPr>
+          <w:hyperlink w:anchor="_Toc211532838" w:history="1">
+            <w:r>
+              <w:rPr>
+                <w:rStyle w:val="af6"/>
+                <w:noProof/>
+                <w:lang w:eastAsia="zh-TW"/>
+              </w:rPr>
+              <w:t>4.1.5.</w:t>
+            </w:r>
+            <w:r>
+              <w:rPr>
+                <w:noProof/>
+                <w:kern w:val="2"/>
+                <w:sz w:val="24"/>
+                <w:szCs w:val="24"/>
+                <w:lang w:eastAsia="zh-TW"/>
+                <w14:ligatures w14:val="standardContextual"/>
+              </w:rPr>
+              <w:tab/>
+            </w:r>
+            <w:r>
+              <w:rPr>
+                <w:rStyle w:val="af6"/>
+                <w:noProof/>
+                <w:lang w:eastAsia="zh-TW"/>
+              </w:rPr>
+              <w:t>Set spin color and model (0x6D)</w:t>
+            </w:r>
+            <w:r>
+              <w:rPr>
+                <w:noProof/>
+                <w:webHidden/>
+              </w:rPr>
+              <w:tab/>
+            </w:r>
+            <w:r>
+              <w:rPr>
+                <w:noProof/>
+                <w:webHidden/>
+              </w:rPr>
+              <w:fldChar w:fldCharType="begin"/>
+            </w:r>
+            <w:r>
+              <w:rPr>
+                <w:noProof/>
+                <w:webHidden/>
+              </w:rPr>
+              <w:instrText xml:space="preserve"> PAGEREF _Toc211532838 \h </w:instrText>
+            </w:r>
+            <w:r>
+              <w:rPr>
+                <w:noProof/>
+                <w:webHidden/>
+              </w:rPr>
+            </w:r>
+            <w:r>
+              <w:rPr>
+                <w:noProof/>
+                <w:webHidden/>
+              </w:rPr>
+              <w:fldChar w:fldCharType="separate"/>
+            </w:r>
+            <w:r>
+              <w:rPr>
+                <w:noProof/>
+                <w:webHidden/>
+              </w:rPr>
+              <w:t>13</w:t>
+            </w:r>
+            <w:r>
+              <w:rPr>
+                <w:noProof/>
+                <w:webHidden/>
+              </w:rPr>
+              <w:fldChar w:fldCharType="end"/>
+            </w:r>
+          </w:hyperlink>
+        </w:p>
+        <w:p>
+          <w:pPr>
+            <w:pStyle w:val="31"/>
+            <w:tabs>
+              <w:tab w:val="left" w:pos="1320"/>
+              <w:tab w:val="right" w:leader="dot" w:pos="9350"/>
+            </w:tabs>
+            <w:rPr>
+              <w:noProof/>
+              <w:kern w:val="2"/>
+              <w:sz w:val="24"/>
+              <w:szCs w:val="24"/>
+              <w:lang w:eastAsia="zh-TW"/>
+              <w14:ligatures w14:val="standardContextual"/>
+            </w:rPr>
+          </w:pPr>
+          <w:hyperlink w:anchor="_Toc211532839" w:history="1">
+            <w:r>
+              <w:rPr>
+                <w:rStyle w:val="af6"/>
+                <w:noProof/>
+                <w:lang w:eastAsia="zh-TW"/>
+              </w:rPr>
+              <w:t>4.1.6.</w:t>
+            </w:r>
+            <w:r>
+              <w:rPr>
+                <w:noProof/>
+                <w:kern w:val="2"/>
+                <w:sz w:val="24"/>
+                <w:szCs w:val="24"/>
+                <w:lang w:eastAsia="zh-TW"/>
+                <w14:ligatures w14:val="standardContextual"/>
+              </w:rPr>
+              <w:tab/>
+            </w:r>
+            <w:r>
+              <w:rPr>
+                <w:rStyle w:val="af6"/>
+                <w:noProof/>
+                <w:lang w:eastAsia="zh-TW"/>
+              </w:rPr>
+              <w:t>get spin color and model (0xED)</w:t>
+            </w:r>
+            <w:r>
+              <w:rPr>
+                <w:noProof/>
+                <w:webHidden/>
+              </w:rPr>
+              <w:tab/>
+            </w:r>
+            <w:r>
+              <w:rPr>
+                <w:noProof/>
+                <w:webHidden/>
+              </w:rPr>
+              <w:fldChar w:fldCharType="begin"/>
+            </w:r>
+            <w:r>
+              <w:rPr>
+                <w:noProof/>
+                <w:webHidden/>
+              </w:rPr>
+              <w:instrText xml:space="preserve"> PAGEREF _Toc211532839 \h </w:instrText>
             </w:r>
             <w:r>
               <w:rPr>
@@ -2381,7 +2568,7 @@
               <w14:ligatures w14:val="standardContextual"/>
             </w:rPr>
           </w:pPr>
-          <w:hyperlink w:anchor="_Toc211528282" w:history="1">
+          <w:hyperlink w:anchor="_Toc211532840" w:history="1">
             <w:r>
               <w:rPr>
                 <w:rStyle w:val="af6"/>
@@ -2426,7 +2613,7 @@
                 <w:noProof/>
                 <w:webHidden/>
               </w:rPr>
-              <w:instrText xml:space="preserve"> PAGEREF _Toc211528282 \h </w:instrText>
+              <w:instrText xml:space="preserve"> PAGEREF _Toc211532840 \h </w:instrText>
             </w:r>
             <w:r>
               <w:rPr>
@@ -2473,7 +2660,7 @@
               <w14:ligatures w14:val="standardContextual"/>
             </w:rPr>
           </w:pPr>
-          <w:hyperlink w:anchor="_Toc211528283" w:history="1">
+          <w:hyperlink w:anchor="_Toc211532841" w:history="1">
             <w:r>
               <w:rPr>
                 <w:rStyle w:val="af6"/>
@@ -2497,7 +2684,7 @@
                 <w:rStyle w:val="af6"/>
                 <w:noProof/>
               </w:rPr>
-              <w:t>Set BT Address (0x2E) (Headset Only)</w:t>
+              <w:t>Enter Factory mode (0xFC, 0xFC, 0xAA, 0x55)</w:t>
             </w:r>
             <w:r>
               <w:rPr>
@@ -2518,7 +2705,7 @@
                 <w:noProof/>
                 <w:webHidden/>
               </w:rPr>
-              <w:instrText xml:space="preserve"> PAGEREF _Toc211528283 \h </w:instrText>
+              <w:instrText xml:space="preserve"> PAGEREF _Toc211532841 \h </w:instrText>
             </w:r>
             <w:r>
               <w:rPr>
@@ -2565,7 +2752,7 @@
               <w14:ligatures w14:val="standardContextual"/>
             </w:rPr>
           </w:pPr>
-          <w:hyperlink w:anchor="_Toc211528284" w:history="1">
+          <w:hyperlink w:anchor="_Toc211532842" w:history="1">
             <w:r>
               <w:rPr>
                 <w:rStyle w:val="af6"/>
@@ -2588,8 +2775,46 @@
               <w:rPr>
                 <w:rStyle w:val="af6"/>
                 <w:noProof/>
-              </w:rPr>
-              <w:t>Get BT Address (0x3E) (Headset Only)</w:t>
+                <w:lang w:eastAsia="zh-TW"/>
+              </w:rPr>
+              <w:t>Sy8809 xSense Read</w:t>
+            </w:r>
+            <w:r>
+              <w:rPr>
+                <w:rStyle w:val="af6"/>
+                <w:noProof/>
+              </w:rPr>
+              <w:t xml:space="preserve"> (0x</w:t>
+            </w:r>
+            <w:r>
+              <w:rPr>
+                <w:rStyle w:val="af6"/>
+                <w:noProof/>
+                <w:lang w:eastAsia="zh-TW"/>
+              </w:rPr>
+              <w:t>F0</w:t>
+            </w:r>
+            <w:r>
+              <w:rPr>
+                <w:rStyle w:val="af6"/>
+                <w:noProof/>
+              </w:rPr>
+              <w:t>) (</w:t>
+            </w:r>
+            <w:r>
+              <w:rPr>
+                <w:rStyle w:val="af6"/>
+                <w:noProof/>
+                <w:lang w:eastAsia="zh-TW"/>
+              </w:rPr>
+              <w:t>Csae</w:t>
+            </w:r>
+            <w:r>
+              <w:rPr>
+                <w:rStyle w:val="af6"/>
+                <w:noProof/>
+              </w:rPr>
+              <w:t xml:space="preserve"> Only)</w:t>
             </w:r>
             <w:r>
               <w:rPr>
@@ -2610,7 +2835,7 @@
                 <w:noProof/>
                 <w:webHidden/>
               </w:rPr>
-              <w:instrText xml:space="preserve"> PAGEREF _Toc211528284 \h </w:instrText>
+              <w:instrText xml:space="preserve"> PAGEREF _Toc211532842 \h </w:instrText>
             </w:r>
             <w:r>
               <w:rPr>
@@ -2657,11 +2882,12 @@
               <w14:ligatures w14:val="standardContextual"/>
             </w:rPr>
           </w:pPr>
-          <w:hyperlink w:anchor="_Toc211528285" w:history="1">
+          <w:hyperlink w:anchor="_Toc211532843" w:history="1">
             <w:r>
               <w:rPr>
                 <w:rStyle w:val="af6"/>
                 <w:noProof/>
+                <w:lang w:eastAsia="zh-TW"/>
               </w:rPr>
               <w:t>5.1.3.</w:t>
             </w:r>
@@ -2680,8 +2906,31 @@
               <w:rPr>
                 <w:rStyle w:val="af6"/>
                 <w:noProof/>
-              </w:rPr>
-              <w:t>Set Wireless ID (0x2F) (Dongle Only)</w:t>
+                <w:lang w:eastAsia="zh-TW"/>
+              </w:rPr>
+              <w:t>Sy8809 register read (0xF1)</w:t>
+            </w:r>
+            <w:r>
+              <w:rPr>
+                <w:rStyle w:val="af6"/>
+                <w:noProof/>
+              </w:rPr>
+              <w:t xml:space="preserve"> (</w:t>
+            </w:r>
+            <w:r>
+              <w:rPr>
+                <w:rStyle w:val="af6"/>
+                <w:noProof/>
+                <w:lang w:eastAsia="zh-TW"/>
+              </w:rPr>
+              <w:t>Csae</w:t>
+            </w:r>
+            <w:r>
+              <w:rPr>
+                <w:rStyle w:val="af6"/>
+                <w:noProof/>
+              </w:rPr>
+              <w:t xml:space="preserve"> Only)</w:t>
             </w:r>
             <w:r>
               <w:rPr>
@@ -2702,7 +2951,7 @@
                 <w:noProof/>
                 <w:webHidden/>
               </w:rPr>
-              <w:instrText xml:space="preserve"> PAGEREF _Toc211528285 \h </w:instrText>
+              <w:instrText xml:space="preserve"> PAGEREF _Toc211532843 \h </w:instrText>
             </w:r>
             <w:r>
               <w:rPr>
@@ -2749,11 +2998,12 @@
               <w14:ligatures w14:val="standardContextual"/>
             </w:rPr>
           </w:pPr>
-          <w:hyperlink w:anchor="_Toc211528286" w:history="1">
+          <w:hyperlink w:anchor="_Toc211532844" w:history="1">
             <w:r>
               <w:rPr>
                 <w:rStyle w:val="af6"/>
                 <w:noProof/>
+                <w:lang w:eastAsia="zh-TW"/>
               </w:rPr>
               <w:t>5.1.4.</w:t>
             </w:r>
@@ -2772,8 +3022,31 @@
               <w:rPr>
                 <w:rStyle w:val="af6"/>
                 <w:noProof/>
-              </w:rPr>
-              <w:t>Get Wireless ID (0x3F) (Dongle Only)</w:t>
+                <w:lang w:eastAsia="zh-TW"/>
+              </w:rPr>
+              <w:t>Sy8809 reg write(0x71)</w:t>
+            </w:r>
+            <w:r>
+              <w:rPr>
+                <w:rStyle w:val="af6"/>
+                <w:noProof/>
+              </w:rPr>
+              <w:t xml:space="preserve"> (</w:t>
+            </w:r>
+            <w:r>
+              <w:rPr>
+                <w:rStyle w:val="af6"/>
+                <w:noProof/>
+                <w:lang w:eastAsia="zh-TW"/>
+              </w:rPr>
+              <w:t>Csae</w:t>
+            </w:r>
+            <w:r>
+              <w:rPr>
+                <w:rStyle w:val="af6"/>
+                <w:noProof/>
+              </w:rPr>
+              <w:t xml:space="preserve"> Only)</w:t>
             </w:r>
             <w:r>
               <w:rPr>
@@ -2794,7 +3067,7 @@
                 <w:noProof/>
                 <w:webHidden/>
               </w:rPr>
-              <w:instrText xml:space="preserve"> PAGEREF _Toc211528286 \h </w:instrText>
+              <w:instrText xml:space="preserve"> PAGEREF _Toc211532844 \h </w:instrText>
             </w:r>
             <w:r>
               <w:rPr>
@@ -2815,2412 +3088,6 @@
                 <w:webHidden/>
               </w:rPr>
               <w:t>15</w:t>
-            </w:r>
-            <w:r>
-              <w:rPr>
-                <w:noProof/>
-                <w:webHidden/>
-              </w:rPr>
-              <w:fldChar w:fldCharType="end"/>
-            </w:r>
-          </w:hyperlink>
-        </w:p>
-        <w:p>
-          <w:pPr>
-            <w:pStyle w:val="31"/>
-            <w:tabs>
-              <w:tab w:val="left" w:pos="1320"/>
-              <w:tab w:val="right" w:leader="dot" w:pos="9350"/>
-            </w:tabs>
-            <w:rPr>
-              <w:noProof/>
-              <w:kern w:val="2"/>
-              <w:sz w:val="24"/>
-              <w:szCs w:val="24"/>
-              <w:lang w:eastAsia="zh-TW"/>
-              <w14:ligatures w14:val="standardContextual"/>
-            </w:rPr>
-          </w:pPr>
-          <w:hyperlink w:anchor="_Toc211528287" w:history="1">
-            <w:r>
-              <w:rPr>
-                <w:rStyle w:val="af6"/>
-                <w:noProof/>
-              </w:rPr>
-              <w:t>5.1.5.</w:t>
-            </w:r>
-            <w:r>
-              <w:rPr>
-                <w:noProof/>
-                <w:kern w:val="2"/>
-                <w:sz w:val="24"/>
-                <w:szCs w:val="24"/>
-                <w:lang w:eastAsia="zh-TW"/>
-                <w14:ligatures w14:val="standardContextual"/>
-              </w:rPr>
-              <w:tab/>
-            </w:r>
-            <w:r>
-              <w:rPr>
-                <w:rStyle w:val="af6"/>
-                <w:noProof/>
-              </w:rPr>
-              <w:t>Get Battery States (0x61) (Headset Only)</w:t>
-            </w:r>
-            <w:r>
-              <w:rPr>
-                <w:noProof/>
-                <w:webHidden/>
-              </w:rPr>
-              <w:tab/>
-            </w:r>
-            <w:r>
-              <w:rPr>
-                <w:noProof/>
-                <w:webHidden/>
-              </w:rPr>
-              <w:fldChar w:fldCharType="begin"/>
-            </w:r>
-            <w:r>
-              <w:rPr>
-                <w:noProof/>
-                <w:webHidden/>
-              </w:rPr>
-              <w:instrText xml:space="preserve"> PAGEREF _Toc211528287 \h </w:instrText>
-            </w:r>
-            <w:r>
-              <w:rPr>
-                <w:noProof/>
-                <w:webHidden/>
-              </w:rPr>
-            </w:r>
-            <w:r>
-              <w:rPr>
-                <w:noProof/>
-                <w:webHidden/>
-              </w:rPr>
-              <w:fldChar w:fldCharType="separate"/>
-            </w:r>
-            <w:r>
-              <w:rPr>
-                <w:noProof/>
-                <w:webHidden/>
-              </w:rPr>
-              <w:t>16</w:t>
-            </w:r>
-            <w:r>
-              <w:rPr>
-                <w:noProof/>
-                <w:webHidden/>
-              </w:rPr>
-              <w:fldChar w:fldCharType="end"/>
-            </w:r>
-          </w:hyperlink>
-        </w:p>
-        <w:p>
-          <w:pPr>
-            <w:pStyle w:val="31"/>
-            <w:tabs>
-              <w:tab w:val="left" w:pos="1320"/>
-              <w:tab w:val="right" w:leader="dot" w:pos="9350"/>
-            </w:tabs>
-            <w:rPr>
-              <w:noProof/>
-              <w:kern w:val="2"/>
-              <w:sz w:val="24"/>
-              <w:szCs w:val="24"/>
-              <w:lang w:eastAsia="zh-TW"/>
-              <w14:ligatures w14:val="standardContextual"/>
-            </w:rPr>
-          </w:pPr>
-          <w:hyperlink w:anchor="_Toc211528288" w:history="1">
-            <w:r>
-              <w:rPr>
-                <w:rStyle w:val="af6"/>
-                <w:noProof/>
-              </w:rPr>
-              <w:t>5.1.6.</w:t>
-            </w:r>
-            <w:r>
-              <w:rPr>
-                <w:noProof/>
-                <w:kern w:val="2"/>
-                <w:sz w:val="24"/>
-                <w:szCs w:val="24"/>
-                <w:lang w:eastAsia="zh-TW"/>
-                <w14:ligatures w14:val="standardContextual"/>
-              </w:rPr>
-              <w:tab/>
-            </w:r>
-            <w:r>
-              <w:rPr>
-                <w:rStyle w:val="af6"/>
-                <w:noProof/>
-              </w:rPr>
-              <w:t>Get NTC ADC Voltage (0x63) (Headset Only)</w:t>
-            </w:r>
-            <w:r>
-              <w:rPr>
-                <w:noProof/>
-                <w:webHidden/>
-              </w:rPr>
-              <w:tab/>
-            </w:r>
-            <w:r>
-              <w:rPr>
-                <w:noProof/>
-                <w:webHidden/>
-              </w:rPr>
-              <w:fldChar w:fldCharType="begin"/>
-            </w:r>
-            <w:r>
-              <w:rPr>
-                <w:noProof/>
-                <w:webHidden/>
-              </w:rPr>
-              <w:instrText xml:space="preserve"> PAGEREF _Toc211528288 \h </w:instrText>
-            </w:r>
-            <w:r>
-              <w:rPr>
-                <w:noProof/>
-                <w:webHidden/>
-              </w:rPr>
-            </w:r>
-            <w:r>
-              <w:rPr>
-                <w:noProof/>
-                <w:webHidden/>
-              </w:rPr>
-              <w:fldChar w:fldCharType="separate"/>
-            </w:r>
-            <w:r>
-              <w:rPr>
-                <w:noProof/>
-                <w:webHidden/>
-              </w:rPr>
-              <w:t>16</w:t>
-            </w:r>
-            <w:r>
-              <w:rPr>
-                <w:noProof/>
-                <w:webHidden/>
-              </w:rPr>
-              <w:fldChar w:fldCharType="end"/>
-            </w:r>
-          </w:hyperlink>
-        </w:p>
-        <w:p>
-          <w:pPr>
-            <w:pStyle w:val="31"/>
-            <w:tabs>
-              <w:tab w:val="left" w:pos="1320"/>
-              <w:tab w:val="right" w:leader="dot" w:pos="9350"/>
-            </w:tabs>
-            <w:rPr>
-              <w:noProof/>
-              <w:kern w:val="2"/>
-              <w:sz w:val="24"/>
-              <w:szCs w:val="24"/>
-              <w:lang w:eastAsia="zh-TW"/>
-              <w14:ligatures w14:val="standardContextual"/>
-            </w:rPr>
-          </w:pPr>
-          <w:hyperlink w:anchor="_Toc211528289" w:history="1">
-            <w:r>
-              <w:rPr>
-                <w:rStyle w:val="af6"/>
-                <w:noProof/>
-              </w:rPr>
-              <w:t>5.1.7.</w:t>
-            </w:r>
-            <w:r>
-              <w:rPr>
-                <w:noProof/>
-                <w:kern w:val="2"/>
-                <w:sz w:val="24"/>
-                <w:szCs w:val="24"/>
-                <w:lang w:eastAsia="zh-TW"/>
-                <w14:ligatures w14:val="standardContextual"/>
-              </w:rPr>
-              <w:tab/>
-            </w:r>
-            <w:r>
-              <w:rPr>
-                <w:rStyle w:val="af6"/>
-                <w:noProof/>
-              </w:rPr>
-              <w:t>Charge control (0xE1) (Headset only)</w:t>
-            </w:r>
-            <w:r>
-              <w:rPr>
-                <w:noProof/>
-                <w:webHidden/>
-              </w:rPr>
-              <w:tab/>
-            </w:r>
-            <w:r>
-              <w:rPr>
-                <w:noProof/>
-                <w:webHidden/>
-              </w:rPr>
-              <w:fldChar w:fldCharType="begin"/>
-            </w:r>
-            <w:r>
-              <w:rPr>
-                <w:noProof/>
-                <w:webHidden/>
-              </w:rPr>
-              <w:instrText xml:space="preserve"> PAGEREF _Toc211528289 \h </w:instrText>
-            </w:r>
-            <w:r>
-              <w:rPr>
-                <w:noProof/>
-                <w:webHidden/>
-              </w:rPr>
-            </w:r>
-            <w:r>
-              <w:rPr>
-                <w:noProof/>
-                <w:webHidden/>
-              </w:rPr>
-              <w:fldChar w:fldCharType="separate"/>
-            </w:r>
-            <w:r>
-              <w:rPr>
-                <w:noProof/>
-                <w:webHidden/>
-              </w:rPr>
-              <w:t>17</w:t>
-            </w:r>
-            <w:r>
-              <w:rPr>
-                <w:noProof/>
-                <w:webHidden/>
-              </w:rPr>
-              <w:fldChar w:fldCharType="end"/>
-            </w:r>
-          </w:hyperlink>
-        </w:p>
-        <w:p>
-          <w:pPr>
-            <w:pStyle w:val="31"/>
-            <w:tabs>
-              <w:tab w:val="left" w:pos="1320"/>
-              <w:tab w:val="right" w:leader="dot" w:pos="9350"/>
-            </w:tabs>
-            <w:rPr>
-              <w:noProof/>
-              <w:kern w:val="2"/>
-              <w:sz w:val="24"/>
-              <w:szCs w:val="24"/>
-              <w:lang w:eastAsia="zh-TW"/>
-              <w14:ligatures w14:val="standardContextual"/>
-            </w:rPr>
-          </w:pPr>
-          <w:hyperlink w:anchor="_Toc211528290" w:history="1">
-            <w:r>
-              <w:rPr>
-                <w:rStyle w:val="af6"/>
-                <w:noProof/>
-              </w:rPr>
-              <w:t>5.1.8.</w:t>
-            </w:r>
-            <w:r>
-              <w:rPr>
-                <w:noProof/>
-                <w:kern w:val="2"/>
-                <w:sz w:val="24"/>
-                <w:szCs w:val="24"/>
-                <w:lang w:eastAsia="zh-TW"/>
-                <w14:ligatures w14:val="standardContextual"/>
-              </w:rPr>
-              <w:tab/>
-            </w:r>
-            <w:r>
-              <w:rPr>
-                <w:rStyle w:val="af6"/>
-                <w:noProof/>
-              </w:rPr>
-              <w:t>Enter Factory mode (0xFC, 0xFC, 0xAA, 0x55)</w:t>
-            </w:r>
-            <w:r>
-              <w:rPr>
-                <w:noProof/>
-                <w:webHidden/>
-              </w:rPr>
-              <w:tab/>
-            </w:r>
-            <w:r>
-              <w:rPr>
-                <w:noProof/>
-                <w:webHidden/>
-              </w:rPr>
-              <w:fldChar w:fldCharType="begin"/>
-            </w:r>
-            <w:r>
-              <w:rPr>
-                <w:noProof/>
-                <w:webHidden/>
-              </w:rPr>
-              <w:instrText xml:space="preserve"> PAGEREF _Toc211528290 \h </w:instrText>
-            </w:r>
-            <w:r>
-              <w:rPr>
-                <w:noProof/>
-                <w:webHidden/>
-              </w:rPr>
-            </w:r>
-            <w:r>
-              <w:rPr>
-                <w:noProof/>
-                <w:webHidden/>
-              </w:rPr>
-              <w:fldChar w:fldCharType="separate"/>
-            </w:r>
-            <w:r>
-              <w:rPr>
-                <w:noProof/>
-                <w:webHidden/>
-              </w:rPr>
-              <w:t>18</w:t>
-            </w:r>
-            <w:r>
-              <w:rPr>
-                <w:noProof/>
-                <w:webHidden/>
-              </w:rPr>
-              <w:fldChar w:fldCharType="end"/>
-            </w:r>
-          </w:hyperlink>
-        </w:p>
-        <w:p>
-          <w:pPr>
-            <w:pStyle w:val="31"/>
-            <w:tabs>
-              <w:tab w:val="left" w:pos="1320"/>
-              <w:tab w:val="right" w:leader="dot" w:pos="9350"/>
-            </w:tabs>
-            <w:rPr>
-              <w:noProof/>
-              <w:kern w:val="2"/>
-              <w:sz w:val="24"/>
-              <w:szCs w:val="24"/>
-              <w:lang w:eastAsia="zh-TW"/>
-              <w14:ligatures w14:val="standardContextual"/>
-            </w:rPr>
-          </w:pPr>
-          <w:hyperlink w:anchor="_Toc211528291" w:history="1">
-            <w:r>
-              <w:rPr>
-                <w:rStyle w:val="af6"/>
-                <w:noProof/>
-              </w:rPr>
-              <w:t>5.1.9.</w:t>
-            </w:r>
-            <w:r>
-              <w:rPr>
-                <w:noProof/>
-                <w:kern w:val="2"/>
-                <w:sz w:val="24"/>
-                <w:szCs w:val="24"/>
-                <w:lang w:eastAsia="zh-TW"/>
-                <w14:ligatures w14:val="standardContextual"/>
-              </w:rPr>
-              <w:tab/>
-            </w:r>
-            <w:r>
-              <w:rPr>
-                <w:rStyle w:val="af6"/>
-                <w:noProof/>
-              </w:rPr>
-              <w:t>Detect Button (0xF1)</w:t>
-            </w:r>
-            <w:r>
-              <w:rPr>
-                <w:noProof/>
-                <w:webHidden/>
-              </w:rPr>
-              <w:tab/>
-            </w:r>
-            <w:r>
-              <w:rPr>
-                <w:noProof/>
-                <w:webHidden/>
-              </w:rPr>
-              <w:fldChar w:fldCharType="begin"/>
-            </w:r>
-            <w:r>
-              <w:rPr>
-                <w:noProof/>
-                <w:webHidden/>
-              </w:rPr>
-              <w:instrText xml:space="preserve"> PAGEREF _Toc211528291 \h </w:instrText>
-            </w:r>
-            <w:r>
-              <w:rPr>
-                <w:noProof/>
-                <w:webHidden/>
-              </w:rPr>
-            </w:r>
-            <w:r>
-              <w:rPr>
-                <w:noProof/>
-                <w:webHidden/>
-              </w:rPr>
-              <w:fldChar w:fldCharType="separate"/>
-            </w:r>
-            <w:r>
-              <w:rPr>
-                <w:noProof/>
-                <w:webHidden/>
-              </w:rPr>
-              <w:t>18</w:t>
-            </w:r>
-            <w:r>
-              <w:rPr>
-                <w:noProof/>
-                <w:webHidden/>
-              </w:rPr>
-              <w:fldChar w:fldCharType="end"/>
-            </w:r>
-          </w:hyperlink>
-        </w:p>
-        <w:p>
-          <w:pPr>
-            <w:pStyle w:val="31"/>
-            <w:tabs>
-              <w:tab w:val="left" w:pos="1320"/>
-              <w:tab w:val="right" w:leader="dot" w:pos="9350"/>
-            </w:tabs>
-            <w:rPr>
-              <w:noProof/>
-              <w:kern w:val="2"/>
-              <w:sz w:val="24"/>
-              <w:szCs w:val="24"/>
-              <w:lang w:eastAsia="zh-TW"/>
-              <w14:ligatures w14:val="standardContextual"/>
-            </w:rPr>
-          </w:pPr>
-          <w:hyperlink w:anchor="_Toc211528292" w:history="1">
-            <w:r>
-              <w:rPr>
-                <w:rStyle w:val="af6"/>
-                <w:noProof/>
-              </w:rPr>
-              <w:t>5.1.10.</w:t>
-            </w:r>
-            <w:r>
-              <w:rPr>
-                <w:noProof/>
-                <w:kern w:val="2"/>
-                <w:sz w:val="24"/>
-                <w:szCs w:val="24"/>
-                <w:lang w:eastAsia="zh-TW"/>
-                <w14:ligatures w14:val="standardContextual"/>
-              </w:rPr>
-              <w:tab/>
-            </w:r>
-            <w:r>
-              <w:rPr>
-                <w:rStyle w:val="af6"/>
-                <w:noProof/>
-              </w:rPr>
-              <w:t>Set LED On/Off (0xF2)</w:t>
-            </w:r>
-            <w:r>
-              <w:rPr>
-                <w:noProof/>
-                <w:webHidden/>
-              </w:rPr>
-              <w:tab/>
-            </w:r>
-            <w:r>
-              <w:rPr>
-                <w:noProof/>
-                <w:webHidden/>
-              </w:rPr>
-              <w:fldChar w:fldCharType="begin"/>
-            </w:r>
-            <w:r>
-              <w:rPr>
-                <w:noProof/>
-                <w:webHidden/>
-              </w:rPr>
-              <w:instrText xml:space="preserve"> PAGEREF _Toc211528292 \h </w:instrText>
-            </w:r>
-            <w:r>
-              <w:rPr>
-                <w:noProof/>
-                <w:webHidden/>
-              </w:rPr>
-            </w:r>
-            <w:r>
-              <w:rPr>
-                <w:noProof/>
-                <w:webHidden/>
-              </w:rPr>
-              <w:fldChar w:fldCharType="separate"/>
-            </w:r>
-            <w:r>
-              <w:rPr>
-                <w:noProof/>
-                <w:webHidden/>
-              </w:rPr>
-              <w:t>19</w:t>
-            </w:r>
-            <w:r>
-              <w:rPr>
-                <w:noProof/>
-                <w:webHidden/>
-              </w:rPr>
-              <w:fldChar w:fldCharType="end"/>
-            </w:r>
-          </w:hyperlink>
-        </w:p>
-        <w:p>
-          <w:pPr>
-            <w:pStyle w:val="31"/>
-            <w:tabs>
-              <w:tab w:val="left" w:pos="1320"/>
-              <w:tab w:val="right" w:leader="dot" w:pos="9350"/>
-            </w:tabs>
-            <w:rPr>
-              <w:noProof/>
-              <w:kern w:val="2"/>
-              <w:sz w:val="24"/>
-              <w:szCs w:val="24"/>
-              <w:lang w:eastAsia="zh-TW"/>
-              <w14:ligatures w14:val="standardContextual"/>
-            </w:rPr>
-          </w:pPr>
-          <w:hyperlink w:anchor="_Toc211528293" w:history="1">
-            <w:r>
-              <w:rPr>
-                <w:rStyle w:val="af6"/>
-                <w:noProof/>
-              </w:rPr>
-              <w:t>5.1.11.</w:t>
-            </w:r>
-            <w:r>
-              <w:rPr>
-                <w:noProof/>
-                <w:kern w:val="2"/>
-                <w:sz w:val="24"/>
-                <w:szCs w:val="24"/>
-                <w:lang w:eastAsia="zh-TW"/>
-                <w14:ligatures w14:val="standardContextual"/>
-              </w:rPr>
-              <w:tab/>
-            </w:r>
-            <w:r>
-              <w:rPr>
-                <w:rStyle w:val="af6"/>
-                <w:noProof/>
-              </w:rPr>
-              <w:t>Read Mixer ADC Voltage (0xF</w:t>
-            </w:r>
-            <w:r>
-              <w:rPr>
-                <w:rStyle w:val="af6"/>
-                <w:noProof/>
-                <w:lang w:eastAsia="zh-TW"/>
-              </w:rPr>
-              <w:t>3</w:t>
-            </w:r>
-            <w:r>
-              <w:rPr>
-                <w:rStyle w:val="af6"/>
-                <w:noProof/>
-              </w:rPr>
-              <w:t>)</w:t>
-            </w:r>
-            <w:r>
-              <w:rPr>
-                <w:noProof/>
-                <w:webHidden/>
-              </w:rPr>
-              <w:tab/>
-            </w:r>
-            <w:r>
-              <w:rPr>
-                <w:noProof/>
-                <w:webHidden/>
-              </w:rPr>
-              <w:fldChar w:fldCharType="begin"/>
-            </w:r>
-            <w:r>
-              <w:rPr>
-                <w:noProof/>
-                <w:webHidden/>
-              </w:rPr>
-              <w:instrText xml:space="preserve"> PAGEREF _Toc211528293 \h </w:instrText>
-            </w:r>
-            <w:r>
-              <w:rPr>
-                <w:noProof/>
-                <w:webHidden/>
-              </w:rPr>
-            </w:r>
-            <w:r>
-              <w:rPr>
-                <w:noProof/>
-                <w:webHidden/>
-              </w:rPr>
-              <w:fldChar w:fldCharType="separate"/>
-            </w:r>
-            <w:r>
-              <w:rPr>
-                <w:noProof/>
-                <w:webHidden/>
-              </w:rPr>
-              <w:t>19</w:t>
-            </w:r>
-            <w:r>
-              <w:rPr>
-                <w:noProof/>
-                <w:webHidden/>
-              </w:rPr>
-              <w:fldChar w:fldCharType="end"/>
-            </w:r>
-          </w:hyperlink>
-        </w:p>
-        <w:p>
-          <w:pPr>
-            <w:pStyle w:val="31"/>
-            <w:tabs>
-              <w:tab w:val="left" w:pos="1320"/>
-              <w:tab w:val="right" w:leader="dot" w:pos="9350"/>
-            </w:tabs>
-            <w:rPr>
-              <w:noProof/>
-              <w:kern w:val="2"/>
-              <w:sz w:val="24"/>
-              <w:szCs w:val="24"/>
-              <w:lang w:eastAsia="zh-TW"/>
-              <w14:ligatures w14:val="standardContextual"/>
-            </w:rPr>
-          </w:pPr>
-          <w:hyperlink w:anchor="_Toc211528294" w:history="1">
-            <w:r>
-              <w:rPr>
-                <w:rStyle w:val="af6"/>
-                <w:noProof/>
-              </w:rPr>
-              <w:t>5.1.12.</w:t>
-            </w:r>
-            <w:r>
-              <w:rPr>
-                <w:noProof/>
-                <w:kern w:val="2"/>
-                <w:sz w:val="24"/>
-                <w:szCs w:val="24"/>
-                <w:lang w:eastAsia="zh-TW"/>
-                <w14:ligatures w14:val="standardContextual"/>
-              </w:rPr>
-              <w:tab/>
-            </w:r>
-            <w:r>
-              <w:rPr>
-                <w:rStyle w:val="af6"/>
-                <w:noProof/>
-              </w:rPr>
-              <w:t xml:space="preserve">Set </w:t>
-            </w:r>
-            <w:r>
-              <w:rPr>
-                <w:rStyle w:val="af6"/>
-                <w:noProof/>
-                <w:lang w:eastAsia="zh-TW"/>
-              </w:rPr>
-              <w:t>Single tone</w:t>
-            </w:r>
-            <w:r>
-              <w:rPr>
-                <w:rStyle w:val="af6"/>
-                <w:noProof/>
-              </w:rPr>
-              <w:t xml:space="preserve"> (0xF</w:t>
-            </w:r>
-            <w:r>
-              <w:rPr>
-                <w:rStyle w:val="af6"/>
-                <w:noProof/>
-                <w:lang w:eastAsia="zh-TW"/>
-              </w:rPr>
-              <w:t>8</w:t>
-            </w:r>
-            <w:r>
-              <w:rPr>
-                <w:rStyle w:val="af6"/>
-                <w:noProof/>
-              </w:rPr>
-              <w:t>)</w:t>
-            </w:r>
-            <w:r>
-              <w:rPr>
-                <w:noProof/>
-                <w:webHidden/>
-              </w:rPr>
-              <w:tab/>
-            </w:r>
-            <w:r>
-              <w:rPr>
-                <w:noProof/>
-                <w:webHidden/>
-              </w:rPr>
-              <w:fldChar w:fldCharType="begin"/>
-            </w:r>
-            <w:r>
-              <w:rPr>
-                <w:noProof/>
-                <w:webHidden/>
-              </w:rPr>
-              <w:instrText xml:space="preserve"> PAGEREF _Toc211528294 \h </w:instrText>
-            </w:r>
-            <w:r>
-              <w:rPr>
-                <w:noProof/>
-                <w:webHidden/>
-              </w:rPr>
-            </w:r>
-            <w:r>
-              <w:rPr>
-                <w:noProof/>
-                <w:webHidden/>
-              </w:rPr>
-              <w:fldChar w:fldCharType="separate"/>
-            </w:r>
-            <w:r>
-              <w:rPr>
-                <w:noProof/>
-                <w:webHidden/>
-              </w:rPr>
-              <w:t>20</w:t>
-            </w:r>
-            <w:r>
-              <w:rPr>
-                <w:noProof/>
-                <w:webHidden/>
-              </w:rPr>
-              <w:fldChar w:fldCharType="end"/>
-            </w:r>
-          </w:hyperlink>
-        </w:p>
-        <w:p>
-          <w:pPr>
-            <w:pStyle w:val="31"/>
-            <w:tabs>
-              <w:tab w:val="left" w:pos="1320"/>
-              <w:tab w:val="right" w:leader="dot" w:pos="9350"/>
-            </w:tabs>
-            <w:rPr>
-              <w:noProof/>
-              <w:kern w:val="2"/>
-              <w:sz w:val="24"/>
-              <w:szCs w:val="24"/>
-              <w:lang w:eastAsia="zh-TW"/>
-              <w14:ligatures w14:val="standardContextual"/>
-            </w:rPr>
-          </w:pPr>
-          <w:hyperlink w:anchor="_Toc211528295" w:history="1">
-            <w:r>
-              <w:rPr>
-                <w:rStyle w:val="af6"/>
-                <w:noProof/>
-              </w:rPr>
-              <w:t>5.1.13.</w:t>
-            </w:r>
-            <w:r>
-              <w:rPr>
-                <w:noProof/>
-                <w:kern w:val="2"/>
-                <w:sz w:val="24"/>
-                <w:szCs w:val="24"/>
-                <w:lang w:eastAsia="zh-TW"/>
-                <w14:ligatures w14:val="standardContextual"/>
-              </w:rPr>
-              <w:tab/>
-            </w:r>
-            <w:r>
-              <w:rPr>
-                <w:rStyle w:val="af6"/>
-                <w:noProof/>
-              </w:rPr>
-              <w:t xml:space="preserve">Set </w:t>
-            </w:r>
-            <w:r>
-              <w:rPr>
-                <w:rStyle w:val="af6"/>
-                <w:noProof/>
-                <w:lang w:eastAsia="zh-TW"/>
-              </w:rPr>
-              <w:t>AVCCDRV output</w:t>
-            </w:r>
-            <w:r>
-              <w:rPr>
-                <w:rStyle w:val="af6"/>
-                <w:noProof/>
-              </w:rPr>
-              <w:t xml:space="preserve"> (0xF</w:t>
-            </w:r>
-            <w:r>
-              <w:rPr>
-                <w:rStyle w:val="af6"/>
-                <w:noProof/>
-                <w:lang w:eastAsia="zh-TW"/>
-              </w:rPr>
-              <w:t>9</w:t>
-            </w:r>
-            <w:r>
-              <w:rPr>
-                <w:rStyle w:val="af6"/>
-                <w:noProof/>
-              </w:rPr>
-              <w:t>)</w:t>
-            </w:r>
-            <w:r>
-              <w:rPr>
-                <w:noProof/>
-                <w:webHidden/>
-              </w:rPr>
-              <w:tab/>
-            </w:r>
-            <w:r>
-              <w:rPr>
-                <w:noProof/>
-                <w:webHidden/>
-              </w:rPr>
-              <w:fldChar w:fldCharType="begin"/>
-            </w:r>
-            <w:r>
-              <w:rPr>
-                <w:noProof/>
-                <w:webHidden/>
-              </w:rPr>
-              <w:instrText xml:space="preserve"> PAGEREF _Toc211528295 \h </w:instrText>
-            </w:r>
-            <w:r>
-              <w:rPr>
-                <w:noProof/>
-                <w:webHidden/>
-              </w:rPr>
-            </w:r>
-            <w:r>
-              <w:rPr>
-                <w:noProof/>
-                <w:webHidden/>
-              </w:rPr>
-              <w:fldChar w:fldCharType="separate"/>
-            </w:r>
-            <w:r>
-              <w:rPr>
-                <w:noProof/>
-                <w:webHidden/>
-              </w:rPr>
-              <w:t>21</w:t>
-            </w:r>
-            <w:r>
-              <w:rPr>
-                <w:noProof/>
-                <w:webHidden/>
-              </w:rPr>
-              <w:fldChar w:fldCharType="end"/>
-            </w:r>
-          </w:hyperlink>
-        </w:p>
-        <w:p>
-          <w:pPr>
-            <w:pStyle w:val="31"/>
-            <w:tabs>
-              <w:tab w:val="left" w:pos="1320"/>
-              <w:tab w:val="right" w:leader="dot" w:pos="9350"/>
-            </w:tabs>
-            <w:rPr>
-              <w:noProof/>
-              <w:kern w:val="2"/>
-              <w:sz w:val="24"/>
-              <w:szCs w:val="24"/>
-              <w:lang w:eastAsia="zh-TW"/>
-              <w14:ligatures w14:val="standardContextual"/>
-            </w:rPr>
-          </w:pPr>
-          <w:hyperlink w:anchor="_Toc211528296" w:history="1">
-            <w:r>
-              <w:rPr>
-                <w:rStyle w:val="af6"/>
-                <w:noProof/>
-              </w:rPr>
-              <w:t>5.1.14.</w:t>
-            </w:r>
-            <w:r>
-              <w:rPr>
-                <w:noProof/>
-                <w:kern w:val="2"/>
-                <w:sz w:val="24"/>
-                <w:szCs w:val="24"/>
-                <w:lang w:eastAsia="zh-TW"/>
-                <w14:ligatures w14:val="standardContextual"/>
-              </w:rPr>
-              <w:tab/>
-            </w:r>
-            <w:r>
-              <w:rPr>
-                <w:rStyle w:val="af6"/>
-                <w:noProof/>
-              </w:rPr>
-              <w:t xml:space="preserve">Set </w:t>
-            </w:r>
-            <w:r>
-              <w:rPr>
-                <w:rStyle w:val="af6"/>
-                <w:noProof/>
-                <w:lang w:eastAsia="zh-TW"/>
-              </w:rPr>
-              <w:t>XTAL</w:t>
-            </w:r>
-            <w:r>
-              <w:rPr>
-                <w:rStyle w:val="af6"/>
-                <w:noProof/>
-              </w:rPr>
-              <w:t xml:space="preserve"> value(0xF</w:t>
-            </w:r>
-            <w:r>
-              <w:rPr>
-                <w:rStyle w:val="af6"/>
-                <w:noProof/>
-                <w:lang w:eastAsia="zh-TW"/>
-              </w:rPr>
-              <w:t>A</w:t>
-            </w:r>
-            <w:r>
-              <w:rPr>
-                <w:rStyle w:val="af6"/>
-                <w:noProof/>
-              </w:rPr>
-              <w:t>)</w:t>
-            </w:r>
-            <w:r>
-              <w:rPr>
-                <w:noProof/>
-                <w:webHidden/>
-              </w:rPr>
-              <w:tab/>
-            </w:r>
-            <w:r>
-              <w:rPr>
-                <w:noProof/>
-                <w:webHidden/>
-              </w:rPr>
-              <w:fldChar w:fldCharType="begin"/>
-            </w:r>
-            <w:r>
-              <w:rPr>
-                <w:noProof/>
-                <w:webHidden/>
-              </w:rPr>
-              <w:instrText xml:space="preserve"> PAGEREF _Toc211528296 \h </w:instrText>
-            </w:r>
-            <w:r>
-              <w:rPr>
-                <w:noProof/>
-                <w:webHidden/>
-              </w:rPr>
-            </w:r>
-            <w:r>
-              <w:rPr>
-                <w:noProof/>
-                <w:webHidden/>
-              </w:rPr>
-              <w:fldChar w:fldCharType="separate"/>
-            </w:r>
-            <w:r>
-              <w:rPr>
-                <w:noProof/>
-                <w:webHidden/>
-              </w:rPr>
-              <w:t>21</w:t>
-            </w:r>
-            <w:r>
-              <w:rPr>
-                <w:noProof/>
-                <w:webHidden/>
-              </w:rPr>
-              <w:fldChar w:fldCharType="end"/>
-            </w:r>
-          </w:hyperlink>
-        </w:p>
-        <w:p>
-          <w:pPr>
-            <w:pStyle w:val="31"/>
-            <w:tabs>
-              <w:tab w:val="left" w:pos="1320"/>
-              <w:tab w:val="right" w:leader="dot" w:pos="9350"/>
-            </w:tabs>
-            <w:rPr>
-              <w:noProof/>
-              <w:kern w:val="2"/>
-              <w:sz w:val="24"/>
-              <w:szCs w:val="24"/>
-              <w:lang w:eastAsia="zh-TW"/>
-              <w14:ligatures w14:val="standardContextual"/>
-            </w:rPr>
-          </w:pPr>
-          <w:hyperlink w:anchor="_Toc211528297" w:history="1">
-            <w:r>
-              <w:rPr>
-                <w:rStyle w:val="af6"/>
-                <w:noProof/>
-              </w:rPr>
-              <w:t>5.1.15.</w:t>
-            </w:r>
-            <w:r>
-              <w:rPr>
-                <w:noProof/>
-                <w:kern w:val="2"/>
-                <w:sz w:val="24"/>
-                <w:szCs w:val="24"/>
-                <w:lang w:eastAsia="zh-TW"/>
-                <w14:ligatures w14:val="standardContextual"/>
-              </w:rPr>
-              <w:tab/>
-            </w:r>
-            <w:r>
-              <w:rPr>
-                <w:rStyle w:val="af6"/>
-                <w:noProof/>
-              </w:rPr>
-              <w:t>Read XTAL value(0xF</w:t>
-            </w:r>
-            <w:r>
-              <w:rPr>
-                <w:rStyle w:val="af6"/>
-                <w:noProof/>
-                <w:lang w:eastAsia="zh-TW"/>
-              </w:rPr>
-              <w:t>B</w:t>
-            </w:r>
-            <w:r>
-              <w:rPr>
-                <w:rStyle w:val="af6"/>
-                <w:noProof/>
-              </w:rPr>
-              <w:t>)</w:t>
-            </w:r>
-            <w:r>
-              <w:rPr>
-                <w:noProof/>
-                <w:webHidden/>
-              </w:rPr>
-              <w:tab/>
-            </w:r>
-            <w:r>
-              <w:rPr>
-                <w:noProof/>
-                <w:webHidden/>
-              </w:rPr>
-              <w:fldChar w:fldCharType="begin"/>
-            </w:r>
-            <w:r>
-              <w:rPr>
-                <w:noProof/>
-                <w:webHidden/>
-              </w:rPr>
-              <w:instrText xml:space="preserve"> PAGEREF _Toc211528297 \h </w:instrText>
-            </w:r>
-            <w:r>
-              <w:rPr>
-                <w:noProof/>
-                <w:webHidden/>
-              </w:rPr>
-            </w:r>
-            <w:r>
-              <w:rPr>
-                <w:noProof/>
-                <w:webHidden/>
-              </w:rPr>
-              <w:fldChar w:fldCharType="separate"/>
-            </w:r>
-            <w:r>
-              <w:rPr>
-                <w:noProof/>
-                <w:webHidden/>
-              </w:rPr>
-              <w:t>22</w:t>
-            </w:r>
-            <w:r>
-              <w:rPr>
-                <w:noProof/>
-                <w:webHidden/>
-              </w:rPr>
-              <w:fldChar w:fldCharType="end"/>
-            </w:r>
-          </w:hyperlink>
-        </w:p>
-        <w:p>
-          <w:pPr>
-            <w:pStyle w:val="31"/>
-            <w:tabs>
-              <w:tab w:val="left" w:pos="1320"/>
-              <w:tab w:val="right" w:leader="dot" w:pos="9350"/>
-            </w:tabs>
-            <w:rPr>
-              <w:noProof/>
-              <w:kern w:val="2"/>
-              <w:sz w:val="24"/>
-              <w:szCs w:val="24"/>
-              <w:lang w:eastAsia="zh-TW"/>
-              <w14:ligatures w14:val="standardContextual"/>
-            </w:rPr>
-          </w:pPr>
-          <w:hyperlink w:anchor="_Toc211528298" w:history="1">
-            <w:r>
-              <w:rPr>
-                <w:rStyle w:val="af6"/>
-                <w:noProof/>
-              </w:rPr>
-              <w:t>5.1.16.</w:t>
-            </w:r>
-            <w:r>
-              <w:rPr>
-                <w:noProof/>
-                <w:kern w:val="2"/>
-                <w:sz w:val="24"/>
-                <w:szCs w:val="24"/>
-                <w:lang w:eastAsia="zh-TW"/>
-                <w14:ligatures w14:val="standardContextual"/>
-              </w:rPr>
-              <w:tab/>
-            </w:r>
-            <w:r>
-              <w:rPr>
-                <w:rStyle w:val="af6"/>
-                <w:noProof/>
-              </w:rPr>
-              <w:t>Bluetooth Factory reset (0xEF) (Headset)</w:t>
-            </w:r>
-            <w:r>
-              <w:rPr>
-                <w:noProof/>
-                <w:webHidden/>
-              </w:rPr>
-              <w:tab/>
-            </w:r>
-            <w:r>
-              <w:rPr>
-                <w:noProof/>
-                <w:webHidden/>
-              </w:rPr>
-              <w:fldChar w:fldCharType="begin"/>
-            </w:r>
-            <w:r>
-              <w:rPr>
-                <w:noProof/>
-                <w:webHidden/>
-              </w:rPr>
-              <w:instrText xml:space="preserve"> PAGEREF _Toc211528298 \h </w:instrText>
-            </w:r>
-            <w:r>
-              <w:rPr>
-                <w:noProof/>
-                <w:webHidden/>
-              </w:rPr>
-            </w:r>
-            <w:r>
-              <w:rPr>
-                <w:noProof/>
-                <w:webHidden/>
-              </w:rPr>
-              <w:fldChar w:fldCharType="separate"/>
-            </w:r>
-            <w:r>
-              <w:rPr>
-                <w:noProof/>
-                <w:webHidden/>
-              </w:rPr>
-              <w:t>22</w:t>
-            </w:r>
-            <w:r>
-              <w:rPr>
-                <w:noProof/>
-                <w:webHidden/>
-              </w:rPr>
-              <w:fldChar w:fldCharType="end"/>
-            </w:r>
-          </w:hyperlink>
-        </w:p>
-        <w:p>
-          <w:pPr>
-            <w:pStyle w:val="31"/>
-            <w:tabs>
-              <w:tab w:val="left" w:pos="1320"/>
-              <w:tab w:val="right" w:leader="dot" w:pos="9350"/>
-            </w:tabs>
-            <w:rPr>
-              <w:noProof/>
-              <w:kern w:val="2"/>
-              <w:sz w:val="24"/>
-              <w:szCs w:val="24"/>
-              <w:lang w:eastAsia="zh-TW"/>
-              <w14:ligatures w14:val="standardContextual"/>
-            </w:rPr>
-          </w:pPr>
-          <w:hyperlink w:anchor="_Toc211528299" w:history="1">
-            <w:r>
-              <w:rPr>
-                <w:rStyle w:val="af6"/>
-                <w:noProof/>
-              </w:rPr>
-              <w:t>5.1.17.</w:t>
-            </w:r>
-            <w:r>
-              <w:rPr>
-                <w:noProof/>
-                <w:kern w:val="2"/>
-                <w:sz w:val="24"/>
-                <w:szCs w:val="24"/>
-                <w:lang w:eastAsia="zh-TW"/>
-                <w14:ligatures w14:val="standardContextual"/>
-              </w:rPr>
-              <w:tab/>
-            </w:r>
-            <w:r>
-              <w:rPr>
-                <w:rStyle w:val="af6"/>
-                <w:noProof/>
-              </w:rPr>
-              <w:t>Enter DUT test mode (For 8852 test)</w:t>
-            </w:r>
-            <w:r>
-              <w:rPr>
-                <w:noProof/>
-                <w:webHidden/>
-              </w:rPr>
-              <w:tab/>
-            </w:r>
-            <w:r>
-              <w:rPr>
-                <w:noProof/>
-                <w:webHidden/>
-              </w:rPr>
-              <w:fldChar w:fldCharType="begin"/>
-            </w:r>
-            <w:r>
-              <w:rPr>
-                <w:noProof/>
-                <w:webHidden/>
-              </w:rPr>
-              <w:instrText xml:space="preserve"> PAGEREF _Toc211528299 \h </w:instrText>
-            </w:r>
-            <w:r>
-              <w:rPr>
-                <w:noProof/>
-                <w:webHidden/>
-              </w:rPr>
-            </w:r>
-            <w:r>
-              <w:rPr>
-                <w:noProof/>
-                <w:webHidden/>
-              </w:rPr>
-              <w:fldChar w:fldCharType="separate"/>
-            </w:r>
-            <w:r>
-              <w:rPr>
-                <w:noProof/>
-                <w:webHidden/>
-              </w:rPr>
-              <w:t>22</w:t>
-            </w:r>
-            <w:r>
-              <w:rPr>
-                <w:noProof/>
-                <w:webHidden/>
-              </w:rPr>
-              <w:fldChar w:fldCharType="end"/>
-            </w:r>
-          </w:hyperlink>
-        </w:p>
-        <w:p>
-          <w:pPr>
-            <w:pStyle w:val="31"/>
-            <w:tabs>
-              <w:tab w:val="left" w:pos="1320"/>
-              <w:tab w:val="right" w:leader="dot" w:pos="9350"/>
-            </w:tabs>
-            <w:rPr>
-              <w:noProof/>
-              <w:kern w:val="2"/>
-              <w:sz w:val="24"/>
-              <w:szCs w:val="24"/>
-              <w:lang w:eastAsia="zh-TW"/>
-              <w14:ligatures w14:val="standardContextual"/>
-            </w:rPr>
-          </w:pPr>
-          <w:hyperlink w:anchor="_Toc211528300" w:history="1">
-            <w:r>
-              <w:rPr>
-                <w:rStyle w:val="af6"/>
-                <w:noProof/>
-              </w:rPr>
-              <w:t>5.1.18.</w:t>
-            </w:r>
-            <w:r>
-              <w:rPr>
-                <w:noProof/>
-                <w:kern w:val="2"/>
-                <w:sz w:val="24"/>
-                <w:szCs w:val="24"/>
-                <w:lang w:eastAsia="zh-TW"/>
-                <w14:ligatures w14:val="standardContextual"/>
-              </w:rPr>
-              <w:tab/>
-            </w:r>
-            <w:r>
-              <w:rPr>
-                <w:rStyle w:val="af6"/>
-                <w:noProof/>
-              </w:rPr>
-              <w:t>Write I2c to</w:t>
-            </w:r>
-            <w:r>
-              <w:rPr>
-                <w:rStyle w:val="af6"/>
-                <w:noProof/>
-                <w:lang w:eastAsia="zh-TW"/>
-              </w:rPr>
-              <w:t xml:space="preserve"> EEPROM</w:t>
-            </w:r>
-            <w:r>
-              <w:rPr>
-                <w:rStyle w:val="af6"/>
-                <w:noProof/>
-              </w:rPr>
-              <w:t xml:space="preserve"> (0xE8)</w:t>
-            </w:r>
-            <w:r>
-              <w:rPr>
-                <w:noProof/>
-                <w:webHidden/>
-              </w:rPr>
-              <w:tab/>
-            </w:r>
-            <w:r>
-              <w:rPr>
-                <w:noProof/>
-                <w:webHidden/>
-              </w:rPr>
-              <w:fldChar w:fldCharType="begin"/>
-            </w:r>
-            <w:r>
-              <w:rPr>
-                <w:noProof/>
-                <w:webHidden/>
-              </w:rPr>
-              <w:instrText xml:space="preserve"> PAGEREF _Toc211528300 \h </w:instrText>
-            </w:r>
-            <w:r>
-              <w:rPr>
-                <w:noProof/>
-                <w:webHidden/>
-              </w:rPr>
-            </w:r>
-            <w:r>
-              <w:rPr>
-                <w:noProof/>
-                <w:webHidden/>
-              </w:rPr>
-              <w:fldChar w:fldCharType="separate"/>
-            </w:r>
-            <w:r>
-              <w:rPr>
-                <w:noProof/>
-                <w:webHidden/>
-              </w:rPr>
-              <w:t>23</w:t>
-            </w:r>
-            <w:r>
-              <w:rPr>
-                <w:noProof/>
-                <w:webHidden/>
-              </w:rPr>
-              <w:fldChar w:fldCharType="end"/>
-            </w:r>
-          </w:hyperlink>
-        </w:p>
-        <w:p>
-          <w:pPr>
-            <w:pStyle w:val="31"/>
-            <w:tabs>
-              <w:tab w:val="left" w:pos="1320"/>
-              <w:tab w:val="right" w:leader="dot" w:pos="9350"/>
-            </w:tabs>
-            <w:rPr>
-              <w:noProof/>
-              <w:kern w:val="2"/>
-              <w:sz w:val="24"/>
-              <w:szCs w:val="24"/>
-              <w:lang w:eastAsia="zh-TW"/>
-              <w14:ligatures w14:val="standardContextual"/>
-            </w:rPr>
-          </w:pPr>
-          <w:hyperlink w:anchor="_Toc211528301" w:history="1">
-            <w:r>
-              <w:rPr>
-                <w:rStyle w:val="af6"/>
-                <w:noProof/>
-              </w:rPr>
-              <w:t>5.1.19.</w:t>
-            </w:r>
-            <w:r>
-              <w:rPr>
-                <w:noProof/>
-                <w:kern w:val="2"/>
-                <w:sz w:val="24"/>
-                <w:szCs w:val="24"/>
-                <w:lang w:eastAsia="zh-TW"/>
-                <w14:ligatures w14:val="standardContextual"/>
-              </w:rPr>
-              <w:tab/>
-            </w:r>
-            <w:r>
-              <w:rPr>
-                <w:rStyle w:val="af6"/>
-                <w:noProof/>
-              </w:rPr>
-              <w:t xml:space="preserve">Read I2c from </w:t>
-            </w:r>
-            <w:r>
-              <w:rPr>
-                <w:rStyle w:val="af6"/>
-                <w:noProof/>
-                <w:lang w:eastAsia="zh-TW"/>
-              </w:rPr>
-              <w:t>EEPROM</w:t>
-            </w:r>
-            <w:r>
-              <w:rPr>
-                <w:rStyle w:val="af6"/>
-                <w:noProof/>
-              </w:rPr>
-              <w:t xml:space="preserve"> (0xE9)</w:t>
-            </w:r>
-            <w:r>
-              <w:rPr>
-                <w:noProof/>
-                <w:webHidden/>
-              </w:rPr>
-              <w:tab/>
-            </w:r>
-            <w:r>
-              <w:rPr>
-                <w:noProof/>
-                <w:webHidden/>
-              </w:rPr>
-              <w:fldChar w:fldCharType="begin"/>
-            </w:r>
-            <w:r>
-              <w:rPr>
-                <w:noProof/>
-                <w:webHidden/>
-              </w:rPr>
-              <w:instrText xml:space="preserve"> PAGEREF _Toc211528301 \h </w:instrText>
-            </w:r>
-            <w:r>
-              <w:rPr>
-                <w:noProof/>
-                <w:webHidden/>
-              </w:rPr>
-            </w:r>
-            <w:r>
-              <w:rPr>
-                <w:noProof/>
-                <w:webHidden/>
-              </w:rPr>
-              <w:fldChar w:fldCharType="separate"/>
-            </w:r>
-            <w:r>
-              <w:rPr>
-                <w:noProof/>
-                <w:webHidden/>
-              </w:rPr>
-              <w:t>23</w:t>
-            </w:r>
-            <w:r>
-              <w:rPr>
-                <w:noProof/>
-                <w:webHidden/>
-              </w:rPr>
-              <w:fldChar w:fldCharType="end"/>
-            </w:r>
-          </w:hyperlink>
-        </w:p>
-        <w:p>
-          <w:pPr>
-            <w:pStyle w:val="31"/>
-            <w:tabs>
-              <w:tab w:val="left" w:pos="1320"/>
-              <w:tab w:val="right" w:leader="dot" w:pos="9350"/>
-            </w:tabs>
-            <w:rPr>
-              <w:noProof/>
-              <w:kern w:val="2"/>
-              <w:sz w:val="24"/>
-              <w:szCs w:val="24"/>
-              <w:lang w:eastAsia="zh-TW"/>
-              <w14:ligatures w14:val="standardContextual"/>
-            </w:rPr>
-          </w:pPr>
-          <w:hyperlink w:anchor="_Toc211528302" w:history="1">
-            <w:r>
-              <w:rPr>
-                <w:rStyle w:val="af6"/>
-                <w:noProof/>
-              </w:rPr>
-              <w:t>5.1.20.</w:t>
-            </w:r>
-            <w:r>
-              <w:rPr>
-                <w:noProof/>
-                <w:kern w:val="2"/>
-                <w:sz w:val="24"/>
-                <w:szCs w:val="24"/>
-                <w:lang w:eastAsia="zh-TW"/>
-                <w14:ligatures w14:val="standardContextual"/>
-              </w:rPr>
-              <w:tab/>
-            </w:r>
-            <w:r>
-              <w:rPr>
-                <w:rStyle w:val="af6"/>
-                <w:noProof/>
-                <w:lang w:eastAsia="zh-TW"/>
-              </w:rPr>
-              <w:t>Get encoder states</w:t>
-            </w:r>
-            <w:r>
-              <w:rPr>
-                <w:rStyle w:val="af6"/>
-                <w:noProof/>
-              </w:rPr>
-              <w:t xml:space="preserve"> (0x</w:t>
-            </w:r>
-            <w:r>
-              <w:rPr>
-                <w:rStyle w:val="af6"/>
-                <w:noProof/>
-                <w:lang w:eastAsia="zh-TW"/>
-              </w:rPr>
-              <w:t>46</w:t>
-            </w:r>
-            <w:r>
-              <w:rPr>
-                <w:rStyle w:val="af6"/>
-                <w:noProof/>
-              </w:rPr>
-              <w:t>) (Headset)</w:t>
-            </w:r>
-            <w:r>
-              <w:rPr>
-                <w:noProof/>
-                <w:webHidden/>
-              </w:rPr>
-              <w:tab/>
-            </w:r>
-            <w:r>
-              <w:rPr>
-                <w:noProof/>
-                <w:webHidden/>
-              </w:rPr>
-              <w:fldChar w:fldCharType="begin"/>
-            </w:r>
-            <w:r>
-              <w:rPr>
-                <w:noProof/>
-                <w:webHidden/>
-              </w:rPr>
-              <w:instrText xml:space="preserve"> PAGEREF _Toc211528302 \h </w:instrText>
-            </w:r>
-            <w:r>
-              <w:rPr>
-                <w:noProof/>
-                <w:webHidden/>
-              </w:rPr>
-            </w:r>
-            <w:r>
-              <w:rPr>
-                <w:noProof/>
-                <w:webHidden/>
-              </w:rPr>
-              <w:fldChar w:fldCharType="separate"/>
-            </w:r>
-            <w:r>
-              <w:rPr>
-                <w:noProof/>
-                <w:webHidden/>
-              </w:rPr>
-              <w:t>23</w:t>
-            </w:r>
-            <w:r>
-              <w:rPr>
-                <w:noProof/>
-                <w:webHidden/>
-              </w:rPr>
-              <w:fldChar w:fldCharType="end"/>
-            </w:r>
-          </w:hyperlink>
-        </w:p>
-        <w:p>
-          <w:pPr>
-            <w:pStyle w:val="31"/>
-            <w:tabs>
-              <w:tab w:val="left" w:pos="1320"/>
-              <w:tab w:val="right" w:leader="dot" w:pos="9350"/>
-            </w:tabs>
-            <w:rPr>
-              <w:noProof/>
-              <w:kern w:val="2"/>
-              <w:sz w:val="24"/>
-              <w:szCs w:val="24"/>
-              <w:lang w:eastAsia="zh-TW"/>
-              <w14:ligatures w14:val="standardContextual"/>
-            </w:rPr>
-          </w:pPr>
-          <w:hyperlink w:anchor="_Toc211528303" w:history="1">
-            <w:r>
-              <w:rPr>
-                <w:rStyle w:val="af6"/>
-                <w:noProof/>
-                <w:highlight w:val="yellow"/>
-              </w:rPr>
-              <w:t>5.1.21.</w:t>
-            </w:r>
-            <w:r>
-              <w:rPr>
-                <w:noProof/>
-                <w:kern w:val="2"/>
-                <w:sz w:val="24"/>
-                <w:szCs w:val="24"/>
-                <w:lang w:eastAsia="zh-TW"/>
-                <w14:ligatures w14:val="standardContextual"/>
-              </w:rPr>
-              <w:tab/>
-            </w:r>
-            <w:r>
-              <w:rPr>
-                <w:rStyle w:val="af6"/>
-                <w:noProof/>
-                <w:highlight w:val="yellow"/>
-                <w:lang w:eastAsia="zh-TW"/>
-              </w:rPr>
-              <w:t>Set</w:t>
-            </w:r>
-            <w:r>
-              <w:rPr>
-                <w:rStyle w:val="af6"/>
-                <w:noProof/>
-                <w:highlight w:val="yellow"/>
-              </w:rPr>
-              <w:t xml:space="preserve"> </w:t>
-            </w:r>
-            <w:r>
-              <w:rPr>
-                <w:rStyle w:val="af6"/>
-                <w:noProof/>
-                <w:highlight w:val="yellow"/>
-                <w:lang w:eastAsia="zh-TW"/>
-              </w:rPr>
-              <w:t>spin</w:t>
-            </w:r>
-            <w:r>
-              <w:rPr>
-                <w:rStyle w:val="af6"/>
-                <w:noProof/>
-                <w:highlight w:val="yellow"/>
-              </w:rPr>
-              <w:t xml:space="preserve"> </w:t>
-            </w:r>
-            <w:r>
-              <w:rPr>
-                <w:rStyle w:val="af6"/>
-                <w:noProof/>
-                <w:highlight w:val="yellow"/>
-                <w:lang w:eastAsia="zh-TW"/>
-              </w:rPr>
-              <w:t>color</w:t>
-            </w:r>
-            <w:r>
-              <w:rPr>
-                <w:rStyle w:val="af6"/>
-                <w:noProof/>
-                <w:highlight w:val="yellow"/>
-              </w:rPr>
-              <w:t xml:space="preserve"> (0xE</w:t>
-            </w:r>
-            <w:r>
-              <w:rPr>
-                <w:rStyle w:val="af6"/>
-                <w:noProof/>
-                <w:highlight w:val="yellow"/>
-                <w:lang w:eastAsia="zh-TW"/>
-              </w:rPr>
-              <w:t>2</w:t>
-            </w:r>
-            <w:r>
-              <w:rPr>
-                <w:rStyle w:val="af6"/>
-                <w:noProof/>
-                <w:highlight w:val="yellow"/>
-              </w:rPr>
-              <w:t>)</w:t>
-            </w:r>
-            <w:r>
-              <w:rPr>
-                <w:noProof/>
-                <w:webHidden/>
-              </w:rPr>
-              <w:tab/>
-            </w:r>
-            <w:r>
-              <w:rPr>
-                <w:noProof/>
-                <w:webHidden/>
-              </w:rPr>
-              <w:fldChar w:fldCharType="begin"/>
-            </w:r>
-            <w:r>
-              <w:rPr>
-                <w:noProof/>
-                <w:webHidden/>
-              </w:rPr>
-              <w:instrText xml:space="preserve"> PAGEREF _Toc211528303 \h </w:instrText>
-            </w:r>
-            <w:r>
-              <w:rPr>
-                <w:noProof/>
-                <w:webHidden/>
-              </w:rPr>
-            </w:r>
-            <w:r>
-              <w:rPr>
-                <w:noProof/>
-                <w:webHidden/>
-              </w:rPr>
-              <w:fldChar w:fldCharType="separate"/>
-            </w:r>
-            <w:r>
-              <w:rPr>
-                <w:noProof/>
-                <w:webHidden/>
-              </w:rPr>
-              <w:t>24</w:t>
-            </w:r>
-            <w:r>
-              <w:rPr>
-                <w:noProof/>
-                <w:webHidden/>
-              </w:rPr>
-              <w:fldChar w:fldCharType="end"/>
-            </w:r>
-          </w:hyperlink>
-        </w:p>
-        <w:p>
-          <w:pPr>
-            <w:pStyle w:val="31"/>
-            <w:tabs>
-              <w:tab w:val="left" w:pos="1320"/>
-              <w:tab w:val="right" w:leader="dot" w:pos="9350"/>
-            </w:tabs>
-            <w:rPr>
-              <w:noProof/>
-              <w:kern w:val="2"/>
-              <w:sz w:val="24"/>
-              <w:szCs w:val="24"/>
-              <w:lang w:eastAsia="zh-TW"/>
-              <w14:ligatures w14:val="standardContextual"/>
-            </w:rPr>
-          </w:pPr>
-          <w:hyperlink w:anchor="_Toc211528304" w:history="1">
-            <w:r>
-              <w:rPr>
-                <w:rStyle w:val="af6"/>
-                <w:noProof/>
-              </w:rPr>
-              <w:t>5.1.22.</w:t>
-            </w:r>
-            <w:r>
-              <w:rPr>
-                <w:noProof/>
-                <w:kern w:val="2"/>
-                <w:sz w:val="24"/>
-                <w:szCs w:val="24"/>
-                <w:lang w:eastAsia="zh-TW"/>
-                <w14:ligatures w14:val="standardContextual"/>
-              </w:rPr>
-              <w:tab/>
-            </w:r>
-            <w:r>
-              <w:rPr>
-                <w:rStyle w:val="af6"/>
-                <w:noProof/>
-                <w:lang w:eastAsia="zh-TW"/>
-              </w:rPr>
-              <w:t>Set HCI Mode</w:t>
-            </w:r>
-            <w:r>
-              <w:rPr>
-                <w:rStyle w:val="af6"/>
-                <w:noProof/>
-              </w:rPr>
-              <w:t xml:space="preserve"> (0</w:t>
-            </w:r>
-            <w:r>
-              <w:rPr>
-                <w:rStyle w:val="af6"/>
-                <w:noProof/>
-                <w:lang w:eastAsia="zh-TW"/>
-              </w:rPr>
-              <w:t>xF3</w:t>
-            </w:r>
-            <w:r>
-              <w:rPr>
-                <w:rStyle w:val="af6"/>
-                <w:noProof/>
-              </w:rPr>
-              <w:t>)</w:t>
-            </w:r>
-            <w:r>
-              <w:rPr>
-                <w:noProof/>
-                <w:webHidden/>
-              </w:rPr>
-              <w:tab/>
-            </w:r>
-            <w:r>
-              <w:rPr>
-                <w:noProof/>
-                <w:webHidden/>
-              </w:rPr>
-              <w:fldChar w:fldCharType="begin"/>
-            </w:r>
-            <w:r>
-              <w:rPr>
-                <w:noProof/>
-                <w:webHidden/>
-              </w:rPr>
-              <w:instrText xml:space="preserve"> PAGEREF _Toc211528304 \h </w:instrText>
-            </w:r>
-            <w:r>
-              <w:rPr>
-                <w:noProof/>
-                <w:webHidden/>
-              </w:rPr>
-            </w:r>
-            <w:r>
-              <w:rPr>
-                <w:noProof/>
-                <w:webHidden/>
-              </w:rPr>
-              <w:fldChar w:fldCharType="separate"/>
-            </w:r>
-            <w:r>
-              <w:rPr>
-                <w:noProof/>
-                <w:webHidden/>
-              </w:rPr>
-              <w:t>24</w:t>
-            </w:r>
-            <w:r>
-              <w:rPr>
-                <w:noProof/>
-                <w:webHidden/>
-              </w:rPr>
-              <w:fldChar w:fldCharType="end"/>
-            </w:r>
-          </w:hyperlink>
-        </w:p>
-        <w:p>
-          <w:pPr>
-            <w:pStyle w:val="31"/>
-            <w:tabs>
-              <w:tab w:val="left" w:pos="1320"/>
-              <w:tab w:val="right" w:leader="dot" w:pos="9350"/>
-            </w:tabs>
-            <w:rPr>
-              <w:noProof/>
-              <w:kern w:val="2"/>
-              <w:sz w:val="24"/>
-              <w:szCs w:val="24"/>
-              <w:lang w:eastAsia="zh-TW"/>
-              <w14:ligatures w14:val="standardContextual"/>
-            </w:rPr>
-          </w:pPr>
-          <w:hyperlink w:anchor="_Toc211528305" w:history="1">
-            <w:r>
-              <w:rPr>
-                <w:rStyle w:val="af6"/>
-                <w:noProof/>
-              </w:rPr>
-              <w:t>5.1.23.</w:t>
-            </w:r>
-            <w:r>
-              <w:rPr>
-                <w:noProof/>
-                <w:kern w:val="2"/>
-                <w:sz w:val="24"/>
-                <w:szCs w:val="24"/>
-                <w:lang w:eastAsia="zh-TW"/>
-                <w14:ligatures w14:val="standardContextual"/>
-              </w:rPr>
-              <w:tab/>
-            </w:r>
-            <w:r>
-              <w:rPr>
-                <w:rStyle w:val="af6"/>
-                <w:noProof/>
-                <w:lang w:eastAsia="zh-TW"/>
-              </w:rPr>
-              <w:t>Set secure IC pin states of reset</w:t>
-            </w:r>
-            <w:r>
-              <w:rPr>
-                <w:rStyle w:val="af6"/>
-                <w:noProof/>
-              </w:rPr>
-              <w:t xml:space="preserve"> (0</w:t>
-            </w:r>
-            <w:r>
-              <w:rPr>
-                <w:rStyle w:val="af6"/>
-                <w:noProof/>
-                <w:lang w:eastAsia="zh-TW"/>
-              </w:rPr>
-              <w:t>xF4</w:t>
-            </w:r>
-            <w:r>
-              <w:rPr>
-                <w:rStyle w:val="af6"/>
-                <w:noProof/>
-              </w:rPr>
-              <w:t>)</w:t>
-            </w:r>
-            <w:r>
-              <w:rPr>
-                <w:rStyle w:val="af6"/>
-                <w:noProof/>
-                <w:lang w:eastAsia="zh-TW"/>
-              </w:rPr>
-              <w:t>(Xbox Dongle only)</w:t>
-            </w:r>
-            <w:r>
-              <w:rPr>
-                <w:noProof/>
-                <w:webHidden/>
-              </w:rPr>
-              <w:tab/>
-            </w:r>
-            <w:r>
-              <w:rPr>
-                <w:noProof/>
-                <w:webHidden/>
-              </w:rPr>
-              <w:fldChar w:fldCharType="begin"/>
-            </w:r>
-            <w:r>
-              <w:rPr>
-                <w:noProof/>
-                <w:webHidden/>
-              </w:rPr>
-              <w:instrText xml:space="preserve"> PAGEREF _Toc211528305 \h </w:instrText>
-            </w:r>
-            <w:r>
-              <w:rPr>
-                <w:noProof/>
-                <w:webHidden/>
-              </w:rPr>
-            </w:r>
-            <w:r>
-              <w:rPr>
-                <w:noProof/>
-                <w:webHidden/>
-              </w:rPr>
-              <w:fldChar w:fldCharType="separate"/>
-            </w:r>
-            <w:r>
-              <w:rPr>
-                <w:noProof/>
-                <w:webHidden/>
-              </w:rPr>
-              <w:t>25</w:t>
-            </w:r>
-            <w:r>
-              <w:rPr>
-                <w:noProof/>
-                <w:webHidden/>
-              </w:rPr>
-              <w:fldChar w:fldCharType="end"/>
-            </w:r>
-          </w:hyperlink>
-        </w:p>
-        <w:p>
-          <w:pPr>
-            <w:pStyle w:val="31"/>
-            <w:tabs>
-              <w:tab w:val="left" w:pos="1320"/>
-              <w:tab w:val="right" w:leader="dot" w:pos="9350"/>
-            </w:tabs>
-            <w:rPr>
-              <w:noProof/>
-              <w:kern w:val="2"/>
-              <w:sz w:val="24"/>
-              <w:szCs w:val="24"/>
-              <w:lang w:eastAsia="zh-TW"/>
-              <w14:ligatures w14:val="standardContextual"/>
-            </w:rPr>
-          </w:pPr>
-          <w:hyperlink w:anchor="_Toc211528306" w:history="1">
-            <w:r>
-              <w:rPr>
-                <w:rStyle w:val="af6"/>
-                <w:noProof/>
-              </w:rPr>
-              <w:t>5.1.24.</w:t>
-            </w:r>
-            <w:r>
-              <w:rPr>
-                <w:noProof/>
-                <w:kern w:val="2"/>
-                <w:sz w:val="24"/>
-                <w:szCs w:val="24"/>
-                <w:lang w:eastAsia="zh-TW"/>
-                <w14:ligatures w14:val="standardContextual"/>
-              </w:rPr>
-              <w:tab/>
-            </w:r>
-            <w:r>
-              <w:rPr>
-                <w:rStyle w:val="af6"/>
-                <w:noProof/>
-                <w:lang w:eastAsia="zh-TW"/>
-              </w:rPr>
-              <w:t>Set NTC test mode</w:t>
-            </w:r>
-            <w:r>
-              <w:rPr>
-                <w:rStyle w:val="af6"/>
-                <w:noProof/>
-              </w:rPr>
-              <w:t xml:space="preserve"> (0</w:t>
-            </w:r>
-            <w:r>
-              <w:rPr>
-                <w:rStyle w:val="af6"/>
-                <w:noProof/>
-                <w:lang w:eastAsia="zh-TW"/>
-              </w:rPr>
-              <w:t>xF5</w:t>
-            </w:r>
-            <w:r>
-              <w:rPr>
-                <w:rStyle w:val="af6"/>
-                <w:noProof/>
-              </w:rPr>
-              <w:t>)</w:t>
-            </w:r>
-            <w:r>
-              <w:rPr>
-                <w:rStyle w:val="af6"/>
-                <w:noProof/>
-                <w:lang w:eastAsia="zh-TW"/>
-              </w:rPr>
-              <w:t>(Headset only)</w:t>
-            </w:r>
-            <w:r>
-              <w:rPr>
-                <w:noProof/>
-                <w:webHidden/>
-              </w:rPr>
-              <w:tab/>
-            </w:r>
-            <w:r>
-              <w:rPr>
-                <w:noProof/>
-                <w:webHidden/>
-              </w:rPr>
-              <w:fldChar w:fldCharType="begin"/>
-            </w:r>
-            <w:r>
-              <w:rPr>
-                <w:noProof/>
-                <w:webHidden/>
-              </w:rPr>
-              <w:instrText xml:space="preserve"> PAGEREF _Toc211528306 \h </w:instrText>
-            </w:r>
-            <w:r>
-              <w:rPr>
-                <w:noProof/>
-                <w:webHidden/>
-              </w:rPr>
-            </w:r>
-            <w:r>
-              <w:rPr>
-                <w:noProof/>
-                <w:webHidden/>
-              </w:rPr>
-              <w:fldChar w:fldCharType="separate"/>
-            </w:r>
-            <w:r>
-              <w:rPr>
-                <w:noProof/>
-                <w:webHidden/>
-              </w:rPr>
-              <w:t>25</w:t>
-            </w:r>
-            <w:r>
-              <w:rPr>
-                <w:noProof/>
-                <w:webHidden/>
-              </w:rPr>
-              <w:fldChar w:fldCharType="end"/>
-            </w:r>
-          </w:hyperlink>
-        </w:p>
-        <w:p>
-          <w:pPr>
-            <w:pStyle w:val="31"/>
-            <w:tabs>
-              <w:tab w:val="left" w:pos="1320"/>
-              <w:tab w:val="right" w:leader="dot" w:pos="9350"/>
-            </w:tabs>
-            <w:rPr>
-              <w:noProof/>
-              <w:kern w:val="2"/>
-              <w:sz w:val="24"/>
-              <w:szCs w:val="24"/>
-              <w:lang w:eastAsia="zh-TW"/>
-              <w14:ligatures w14:val="standardContextual"/>
-            </w:rPr>
-          </w:pPr>
-          <w:hyperlink w:anchor="_Toc211528307" w:history="1">
-            <w:r>
-              <w:rPr>
-                <w:rStyle w:val="af6"/>
-                <w:noProof/>
-              </w:rPr>
-              <w:t>5.1.25.</w:t>
-            </w:r>
-            <w:r>
-              <w:rPr>
-                <w:noProof/>
-                <w:kern w:val="2"/>
-                <w:sz w:val="24"/>
-                <w:szCs w:val="24"/>
-                <w:lang w:eastAsia="zh-TW"/>
-                <w14:ligatures w14:val="standardContextual"/>
-              </w:rPr>
-              <w:tab/>
-            </w:r>
-            <w:r>
-              <w:rPr>
-                <w:rStyle w:val="af6"/>
-                <w:noProof/>
-                <w:lang w:eastAsia="zh-TW"/>
-              </w:rPr>
-              <w:t>Set SPK volume level</w:t>
-            </w:r>
-            <w:r>
-              <w:rPr>
-                <w:rStyle w:val="af6"/>
-                <w:noProof/>
-              </w:rPr>
-              <w:t xml:space="preserve"> (0</w:t>
-            </w:r>
-            <w:r>
-              <w:rPr>
-                <w:rStyle w:val="af6"/>
-                <w:noProof/>
-                <w:lang w:eastAsia="zh-TW"/>
-              </w:rPr>
-              <w:t>xEA</w:t>
-            </w:r>
-            <w:r>
-              <w:rPr>
-                <w:rStyle w:val="af6"/>
-                <w:noProof/>
-              </w:rPr>
-              <w:t>)</w:t>
-            </w:r>
-            <w:r>
-              <w:rPr>
-                <w:rStyle w:val="af6"/>
-                <w:noProof/>
-                <w:lang w:eastAsia="zh-TW"/>
-              </w:rPr>
-              <w:t>(Headset only)</w:t>
-            </w:r>
-            <w:r>
-              <w:rPr>
-                <w:noProof/>
-                <w:webHidden/>
-              </w:rPr>
-              <w:tab/>
-            </w:r>
-            <w:r>
-              <w:rPr>
-                <w:noProof/>
-                <w:webHidden/>
-              </w:rPr>
-              <w:fldChar w:fldCharType="begin"/>
-            </w:r>
-            <w:r>
-              <w:rPr>
-                <w:noProof/>
-                <w:webHidden/>
-              </w:rPr>
-              <w:instrText xml:space="preserve"> PAGEREF _Toc211528307 \h </w:instrText>
-            </w:r>
-            <w:r>
-              <w:rPr>
-                <w:noProof/>
-                <w:webHidden/>
-              </w:rPr>
-            </w:r>
-            <w:r>
-              <w:rPr>
-                <w:noProof/>
-                <w:webHidden/>
-              </w:rPr>
-              <w:fldChar w:fldCharType="separate"/>
-            </w:r>
-            <w:r>
-              <w:rPr>
-                <w:noProof/>
-                <w:webHidden/>
-              </w:rPr>
-              <w:t>25</w:t>
-            </w:r>
-            <w:r>
-              <w:rPr>
-                <w:noProof/>
-                <w:webHidden/>
-              </w:rPr>
-              <w:fldChar w:fldCharType="end"/>
-            </w:r>
-          </w:hyperlink>
-        </w:p>
-        <w:p>
-          <w:pPr>
-            <w:pStyle w:val="31"/>
-            <w:tabs>
-              <w:tab w:val="left" w:pos="1320"/>
-              <w:tab w:val="right" w:leader="dot" w:pos="9350"/>
-            </w:tabs>
-            <w:rPr>
-              <w:noProof/>
-              <w:kern w:val="2"/>
-              <w:sz w:val="24"/>
-              <w:szCs w:val="24"/>
-              <w:lang w:eastAsia="zh-TW"/>
-              <w14:ligatures w14:val="standardContextual"/>
-            </w:rPr>
-          </w:pPr>
-          <w:hyperlink w:anchor="_Toc211528308" w:history="1">
-            <w:r>
-              <w:rPr>
-                <w:rStyle w:val="af6"/>
-                <w:noProof/>
-              </w:rPr>
-              <w:t>5.1.26.</w:t>
-            </w:r>
-            <w:r>
-              <w:rPr>
-                <w:noProof/>
-                <w:kern w:val="2"/>
-                <w:sz w:val="24"/>
-                <w:szCs w:val="24"/>
-                <w:lang w:eastAsia="zh-TW"/>
-                <w14:ligatures w14:val="standardContextual"/>
-              </w:rPr>
-              <w:tab/>
-            </w:r>
-            <w:r>
-              <w:rPr>
-                <w:rStyle w:val="af6"/>
-                <w:noProof/>
-                <w:lang w:eastAsia="zh-TW"/>
-              </w:rPr>
-              <w:t>Get Mic states</w:t>
-            </w:r>
-            <w:r>
-              <w:rPr>
-                <w:rStyle w:val="af6"/>
-                <w:noProof/>
-              </w:rPr>
-              <w:t xml:space="preserve"> (0</w:t>
-            </w:r>
-            <w:r>
-              <w:rPr>
-                <w:rStyle w:val="af6"/>
-                <w:noProof/>
-                <w:lang w:eastAsia="zh-TW"/>
-              </w:rPr>
-              <w:t>xEB</w:t>
-            </w:r>
-            <w:r>
-              <w:rPr>
-                <w:rStyle w:val="af6"/>
-                <w:noProof/>
-              </w:rPr>
-              <w:t>)</w:t>
-            </w:r>
-            <w:r>
-              <w:rPr>
-                <w:rStyle w:val="af6"/>
-                <w:noProof/>
-                <w:lang w:eastAsia="zh-TW"/>
-              </w:rPr>
-              <w:t>(Headset only)</w:t>
-            </w:r>
-            <w:r>
-              <w:rPr>
-                <w:noProof/>
-                <w:webHidden/>
-              </w:rPr>
-              <w:tab/>
-            </w:r>
-            <w:r>
-              <w:rPr>
-                <w:noProof/>
-                <w:webHidden/>
-              </w:rPr>
-              <w:fldChar w:fldCharType="begin"/>
-            </w:r>
-            <w:r>
-              <w:rPr>
-                <w:noProof/>
-                <w:webHidden/>
-              </w:rPr>
-              <w:instrText xml:space="preserve"> PAGEREF _Toc211528308 \h </w:instrText>
-            </w:r>
-            <w:r>
-              <w:rPr>
-                <w:noProof/>
-                <w:webHidden/>
-              </w:rPr>
-            </w:r>
-            <w:r>
-              <w:rPr>
-                <w:noProof/>
-                <w:webHidden/>
-              </w:rPr>
-              <w:fldChar w:fldCharType="separate"/>
-            </w:r>
-            <w:r>
-              <w:rPr>
-                <w:noProof/>
-                <w:webHidden/>
-              </w:rPr>
-              <w:t>26</w:t>
             </w:r>
             <w:r>
               <w:rPr>
@@ -5252,7 +3119,7 @@
       <w:pPr>
         <w:pStyle w:val="1"/>
       </w:pPr>
-      <w:bookmarkStart w:id="0" w:name="_Toc211528261"/>
+      <w:bookmarkStart w:id="0" w:name="_Toc211532817"/>
       <w:r>
         <w:lastRenderedPageBreak/>
         <w:t>Int</w:t>
@@ -5425,7 +3292,6 @@
     <w:p>
       <w:pPr>
         <w:rPr>
-          <w:rFonts w:hint="eastAsia"/>
           <w:lang w:eastAsia="zh-TW"/>
         </w:rPr>
       </w:pPr>
@@ -5440,7 +3306,7 @@
       <w:pPr>
         <w:pStyle w:val="1"/>
       </w:pPr>
-      <w:bookmarkStart w:id="1" w:name="_Toc211528262"/>
+      <w:bookmarkStart w:id="1" w:name="_Toc211532818"/>
       <w:r>
         <w:lastRenderedPageBreak/>
         <w:t>Reference Documents</w:t>
@@ -5626,7 +3492,7 @@
       <w:pPr>
         <w:pStyle w:val="1"/>
       </w:pPr>
-      <w:bookmarkStart w:id="3" w:name="_Toc211528263"/>
+      <w:bookmarkStart w:id="3" w:name="_Toc211532819"/>
       <w:r>
         <w:lastRenderedPageBreak/>
         <w:t>USB Description</w:t>
@@ -5637,7 +3503,7 @@
       <w:pPr>
         <w:pStyle w:val="2"/>
       </w:pPr>
-      <w:bookmarkStart w:id="4" w:name="_Toc211528264"/>
+      <w:bookmarkStart w:id="4" w:name="_Toc211532820"/>
       <w:r>
         <w:rPr>
           <w:rFonts w:hint="eastAsia"/>
@@ -5651,7 +3517,7 @@
       <w:pPr>
         <w:pStyle w:val="3"/>
       </w:pPr>
-      <w:bookmarkStart w:id="5" w:name="_Toc211528265"/>
+      <w:bookmarkStart w:id="5" w:name="_Toc211532821"/>
       <w:r>
         <w:rPr>
           <w:rFonts w:hint="eastAsia"/>
@@ -5787,7 +3653,6 @@
             <w:pPr>
               <w:pStyle w:val="afb"/>
               <w:rPr>
-                <w:rFonts w:hint="eastAsia"/>
                 <w:lang w:eastAsia="zh-TW"/>
               </w:rPr>
             </w:pPr>
@@ -5950,7 +3815,7 @@
         <w:pStyle w:val="3"/>
       </w:pPr>
       <w:bookmarkStart w:id="6" w:name="_Toc178849359"/>
-      <w:bookmarkStart w:id="7" w:name="_Toc211528266"/>
+      <w:bookmarkStart w:id="7" w:name="_Toc211532822"/>
       <w:r>
         <w:t>Dongle</w:t>
       </w:r>
@@ -6095,14 +3960,7 @@
                 <w:rFonts w:hint="eastAsia"/>
                 <w:lang w:eastAsia="zh-TW"/>
               </w:rPr>
-              <w:t>Torrio</w:t>
-            </w:r>
-            <w:r>
-              <w:rPr>
-                <w:rFonts w:hint="eastAsia"/>
-                <w:lang w:eastAsia="zh-TW"/>
-              </w:rPr>
-              <w:t xml:space="preserve"> Dongle</w:t>
+              <w:t>Torrio Dongle</w:t>
             </w:r>
           </w:p>
         </w:tc>
@@ -6270,7 +4128,7 @@
       <w:pPr>
         <w:pStyle w:val="2"/>
       </w:pPr>
-      <w:bookmarkStart w:id="8" w:name="_Toc211528267"/>
+      <w:bookmarkStart w:id="8" w:name="_Toc211532823"/>
       <w:r>
         <w:lastRenderedPageBreak/>
         <w:t xml:space="preserve">Interfaces &amp; </w:t>
@@ -6322,7 +4180,7 @@
           <w:lang w:eastAsia="zh-TW"/>
         </w:rPr>
       </w:pPr>
-      <w:bookmarkStart w:id="9" w:name="_Toc211528268"/>
+      <w:bookmarkStart w:id="9" w:name="_Toc211532824"/>
       <w:r>
         <w:rPr>
           <w:rFonts w:hint="eastAsia"/>
@@ -6579,7 +4437,6 @@
           <w:p>
             <w:pPr>
               <w:rPr>
-                <w:rFonts w:hint="eastAsia"/>
                 <w:lang w:eastAsia="zh-TW"/>
               </w:rPr>
             </w:pPr>
@@ -6668,7 +4525,6 @@
     <w:p>
       <w:pPr>
         <w:rPr>
-          <w:rFonts w:hint="eastAsia"/>
           <w:lang w:eastAsia="zh-TW"/>
         </w:rPr>
       </w:pPr>
@@ -6683,7 +4539,7 @@
       <w:pPr>
         <w:pStyle w:val="3"/>
       </w:pPr>
-      <w:bookmarkStart w:id="10" w:name="_Toc211528269"/>
+      <w:bookmarkStart w:id="10" w:name="_Toc211532825"/>
       <w:r>
         <w:lastRenderedPageBreak/>
         <w:t>Dongle</w:t>
@@ -6693,7 +4549,6 @@
     <w:p>
       <w:pPr>
         <w:rPr>
-          <w:rFonts w:hint="eastAsia"/>
           <w:lang w:eastAsia="zh-TW"/>
         </w:rPr>
       </w:pPr>
@@ -7183,7 +5038,6 @@
     <w:p>
       <w:pPr>
         <w:rPr>
-          <w:rFonts w:hint="eastAsia"/>
           <w:lang w:eastAsia="zh-TW"/>
         </w:rPr>
       </w:pPr>
@@ -7192,7 +5046,7 @@
       <w:pPr>
         <w:pStyle w:val="2"/>
       </w:pPr>
-      <w:bookmarkStart w:id="11" w:name="_Toc211528270"/>
+      <w:bookmarkStart w:id="11" w:name="_Toc211532826"/>
       <w:r>
         <w:t>Command</w:t>
       </w:r>
@@ -7205,7 +5059,7 @@
       <w:pPr>
         <w:pStyle w:val="3"/>
       </w:pPr>
-      <w:bookmarkStart w:id="12" w:name="_Toc211528271"/>
+      <w:bookmarkStart w:id="12" w:name="_Toc211532827"/>
       <w:proofErr w:type="spellStart"/>
       <w:r>
         <w:t>Set_Report</w:t>
@@ -7757,7 +5611,7 @@
       <w:pPr>
         <w:pStyle w:val="3"/>
       </w:pPr>
-      <w:bookmarkStart w:id="13" w:name="_Toc211528272"/>
+      <w:bookmarkStart w:id="13" w:name="_Toc211532828"/>
       <w:r>
         <w:lastRenderedPageBreak/>
         <w:t>Get_Report Format</w:t>
@@ -8319,7 +6173,7 @@
       <w:pPr>
         <w:pStyle w:val="2"/>
       </w:pPr>
-      <w:bookmarkStart w:id="14" w:name="_Toc211528273"/>
+      <w:bookmarkStart w:id="14" w:name="_Toc211532829"/>
       <w:r>
         <w:t>File Commands</w:t>
       </w:r>
@@ -8355,7 +6209,7 @@
         <w:pStyle w:val="2"/>
       </w:pPr>
       <w:bookmarkStart w:id="15" w:name="_Toc204161210"/>
-      <w:bookmarkStart w:id="16" w:name="_Toc211528274"/>
+      <w:bookmarkStart w:id="16" w:name="_Toc211532830"/>
       <w:r>
         <w:t>File Commands</w:t>
       </w:r>
@@ -8738,7 +6592,6 @@
       <w:pPr>
         <w:pStyle w:val="Divider"/>
         <w:rPr>
-          <w:rFonts w:hint="eastAsia"/>
           <w:lang w:eastAsia="zh-TW"/>
         </w:rPr>
       </w:pPr>
@@ -8749,7 +6602,7 @@
         <w:spacing w:after="240"/>
       </w:pPr>
       <w:bookmarkStart w:id="17" w:name="_Toc204161211"/>
-      <w:bookmarkStart w:id="18" w:name="_Toc211528275"/>
+      <w:bookmarkStart w:id="18" w:name="_Toc211532831"/>
       <w:r>
         <w:lastRenderedPageBreak/>
         <w:t>File Systems and IDs</w:t>
@@ -8777,7 +6630,6 @@
           <w:p>
             <w:pPr>
               <w:rPr>
-                <w:rFonts w:hint="eastAsia"/>
                 <w:lang w:eastAsia="zh-TW"/>
               </w:rPr>
             </w:pPr>
@@ -8825,18 +6677,17 @@
           <w:p>
             <w:pPr>
               <w:rPr>
+                <w:lang w:eastAsia="zh-TW"/>
+              </w:rPr>
+            </w:pPr>
+            <w:r>
+              <w:t>0x0</w:t>
+            </w:r>
+            <w:r>
+              <w:rPr>
                 <w:rFonts w:hint="eastAsia"/>
                 <w:lang w:eastAsia="zh-TW"/>
               </w:rPr>
-            </w:pPr>
-            <w:r>
-              <w:t>0x0</w:t>
-            </w:r>
-            <w:r>
-              <w:rPr>
-                <w:rFonts w:hint="eastAsia"/>
-                <w:lang w:eastAsia="zh-TW"/>
-              </w:rPr>
               <w:t>0</w:t>
             </w:r>
           </w:p>
@@ -8849,7 +6700,6 @@
           <w:p>
             <w:pPr>
               <w:rPr>
-                <w:rFonts w:hint="eastAsia"/>
                 <w:lang w:eastAsia="zh-TW"/>
               </w:rPr>
             </w:pPr>
@@ -8872,18 +6722,17 @@
           <w:p>
             <w:pPr>
               <w:rPr>
+                <w:lang w:eastAsia="zh-TW"/>
+              </w:rPr>
+            </w:pPr>
+            <w:r>
+              <w:t>0x0</w:t>
+            </w:r>
+            <w:r>
+              <w:rPr>
                 <w:rFonts w:hint="eastAsia"/>
                 <w:lang w:eastAsia="zh-TW"/>
               </w:rPr>
-            </w:pPr>
-            <w:r>
-              <w:t>0x0</w:t>
-            </w:r>
-            <w:r>
-              <w:rPr>
-                <w:rFonts w:hint="eastAsia"/>
-                <w:lang w:eastAsia="zh-TW"/>
-              </w:rPr>
               <w:t>1</w:t>
             </w:r>
           </w:p>
@@ -8896,7 +6745,6 @@
           <w:p>
             <w:pPr>
               <w:rPr>
-                <w:rFonts w:hint="eastAsia"/>
                 <w:lang w:eastAsia="zh-TW"/>
               </w:rPr>
             </w:pPr>
@@ -8925,43 +6773,35 @@
           <w:p>
             <w:pPr>
               <w:rPr>
+                <w:lang w:eastAsia="zh-TW"/>
+              </w:rPr>
+            </w:pPr>
+            <w:r>
+              <w:rPr>
                 <w:rFonts w:hint="eastAsia"/>
                 <w:lang w:eastAsia="zh-TW"/>
               </w:rPr>
+              <w:t>0x02</w:t>
+            </w:r>
+          </w:p>
+        </w:tc>
+        <w:tc>
+          <w:tcPr>
+            <w:tcW w:w="0" w:type="auto"/>
+            <w:vAlign w:val="center"/>
+          </w:tcPr>
+          <w:p>
+            <w:pPr>
+              <w:rPr>
+                <w:lang w:eastAsia="zh-TW"/>
+              </w:rPr>
             </w:pPr>
             <w:r>
               <w:rPr>
                 <w:rFonts w:hint="eastAsia"/>
                 <w:lang w:eastAsia="zh-TW"/>
               </w:rPr>
-              <w:t>0x02</w:t>
-            </w:r>
-          </w:p>
-        </w:tc>
-        <w:tc>
-          <w:tcPr>
-            <w:tcW w:w="0" w:type="auto"/>
-            <w:vAlign w:val="center"/>
-          </w:tcPr>
-          <w:p>
-            <w:pPr>
-              <w:rPr>
-                <w:lang w:eastAsia="zh-TW"/>
-              </w:rPr>
-            </w:pPr>
-            <w:r>
-              <w:rPr>
-                <w:rFonts w:hint="eastAsia"/>
-                <w:lang w:eastAsia="zh-TW"/>
-              </w:rPr>
-              <w:t>Right</w:t>
-            </w:r>
-            <w:r>
-              <w:rPr>
-                <w:rFonts w:hint="eastAsia"/>
-                <w:lang w:eastAsia="zh-TW"/>
-              </w:rPr>
-              <w:t xml:space="preserve"> Bud</w:t>
+              <w:t>Right Bud</w:t>
             </w:r>
           </w:p>
         </w:tc>
@@ -9017,18 +6857,17 @@
           <w:p>
             <w:pPr>
               <w:rPr>
+                <w:lang w:eastAsia="zh-TW"/>
+              </w:rPr>
+            </w:pPr>
+            <w:r>
+              <w:t>0x0</w:t>
+            </w:r>
+            <w:r>
+              <w:rPr>
                 <w:rFonts w:hint="eastAsia"/>
                 <w:lang w:eastAsia="zh-TW"/>
               </w:rPr>
-            </w:pPr>
-            <w:r>
-              <w:t>0x0</w:t>
-            </w:r>
-            <w:r>
-              <w:rPr>
-                <w:rFonts w:hint="eastAsia"/>
-                <w:lang w:eastAsia="zh-TW"/>
-              </w:rPr>
               <w:t>0</w:t>
             </w:r>
           </w:p>
@@ -9041,7 +6880,6 @@
           <w:p>
             <w:pPr>
               <w:rPr>
-                <w:rFonts w:hint="eastAsia"/>
                 <w:lang w:eastAsia="zh-TW"/>
               </w:rPr>
             </w:pPr>
@@ -9067,18 +6905,17 @@
           <w:p>
             <w:pPr>
               <w:rPr>
+                <w:lang w:eastAsia="zh-TW"/>
+              </w:rPr>
+            </w:pPr>
+            <w:r>
+              <w:t>0x0</w:t>
+            </w:r>
+            <w:r>
+              <w:rPr>
                 <w:rFonts w:hint="eastAsia"/>
                 <w:lang w:eastAsia="zh-TW"/>
               </w:rPr>
-            </w:pPr>
-            <w:r>
-              <w:t>0x0</w:t>
-            </w:r>
-            <w:r>
-              <w:rPr>
-                <w:rFonts w:hint="eastAsia"/>
-                <w:lang w:eastAsia="zh-TW"/>
-              </w:rPr>
               <w:t>1</w:t>
             </w:r>
           </w:p>
@@ -9091,7 +6928,6 @@
           <w:p>
             <w:pPr>
               <w:rPr>
-                <w:rFonts w:hint="eastAsia"/>
                 <w:lang w:eastAsia="zh-TW"/>
               </w:rPr>
             </w:pPr>
@@ -9114,7 +6950,6 @@
           <w:p>
             <w:pPr>
               <w:rPr>
-                <w:rFonts w:hint="eastAsia"/>
                 <w:lang w:eastAsia="zh-TW"/>
               </w:rPr>
             </w:pPr>
@@ -9155,7 +6990,6 @@
           <w:p>
             <w:pPr>
               <w:rPr>
-                <w:rFonts w:hint="eastAsia"/>
                 <w:lang w:eastAsia="zh-TW"/>
               </w:rPr>
             </w:pPr>
@@ -9191,7 +7025,6 @@
     <w:p>
       <w:pPr>
         <w:rPr>
-          <w:rFonts w:hint="eastAsia"/>
           <w:lang w:eastAsia="zh-TW"/>
         </w:rPr>
       </w:pPr>
@@ -9205,7 +7038,7 @@
       <w:pPr>
         <w:pStyle w:val="1"/>
       </w:pPr>
-      <w:bookmarkStart w:id="19" w:name="_Toc211528276"/>
+      <w:bookmarkStart w:id="19" w:name="_Toc211532832"/>
       <w:r>
         <w:lastRenderedPageBreak/>
         <w:t xml:space="preserve">Command Endpoint </w:t>
@@ -9269,7 +7102,7 @@
       <w:pPr>
         <w:pStyle w:val="2"/>
       </w:pPr>
-      <w:bookmarkStart w:id="21" w:name="_Toc211528277"/>
+      <w:bookmarkStart w:id="21" w:name="_Toc211532833"/>
       <w:r>
         <w:t>Status Commands</w:t>
       </w:r>
@@ -9279,7 +7112,7 @@
       <w:pPr>
         <w:pStyle w:val="3"/>
       </w:pPr>
-      <w:bookmarkStart w:id="22" w:name="_Toc211528278"/>
+      <w:bookmarkStart w:id="22" w:name="_Toc211532834"/>
       <w:r>
         <w:t>R</w:t>
       </w:r>
@@ -9302,7 +7135,6 @@
     <w:p>
       <w:pPr>
         <w:rPr>
-          <w:rFonts w:hint="eastAsia"/>
           <w:lang w:eastAsia="zh-TW"/>
         </w:rPr>
       </w:pPr>
@@ -9380,7 +7212,6 @@
               <w:pStyle w:val="afb"/>
               <w:jc w:val="center"/>
               <w:rPr>
-                <w:rFonts w:hint="eastAsia"/>
                 <w:lang w:eastAsia="zh-TW"/>
               </w:rPr>
             </w:pPr>
@@ -9448,7 +7279,6 @@
               <w:pStyle w:val="afb"/>
               <w:jc w:val="center"/>
               <w:rPr>
-                <w:rFonts w:hint="eastAsia"/>
                 <w:lang w:eastAsia="zh-TW"/>
               </w:rPr>
             </w:pPr>
@@ -9579,7 +7409,6 @@
     <w:p>
       <w:pPr>
         <w:rPr>
-          <w:rFonts w:hint="eastAsia"/>
           <w:lang w:eastAsia="zh-TW"/>
         </w:rPr>
       </w:pPr>
@@ -9589,7 +7418,7 @@
         <w:pStyle w:val="3"/>
       </w:pPr>
       <w:bookmarkStart w:id="23" w:name="_Toc178849387"/>
-      <w:bookmarkStart w:id="24" w:name="_Toc211528279"/>
+      <w:bookmarkStart w:id="24" w:name="_Toc211532835"/>
       <w:r>
         <w:t>Get Firmware Version (0x</w:t>
       </w:r>
@@ -9782,7 +7611,6 @@
             <w:pPr>
               <w:pStyle w:val="afb"/>
               <w:rPr>
-                <w:rFonts w:hint="eastAsia"/>
                 <w:lang w:eastAsia="zh-TW"/>
               </w:rPr>
             </w:pPr>
@@ -9918,14 +7746,7 @@
                 <w:rFonts w:hint="eastAsia"/>
                 <w:lang w:eastAsia="zh-TW"/>
               </w:rPr>
-              <w:t xml:space="preserve">Right </w:t>
-            </w:r>
-            <w:r>
-              <w:rPr>
-                <w:rFonts w:hint="eastAsia"/>
-                <w:lang w:eastAsia="zh-TW"/>
-              </w:rPr>
-              <w:t>Bud</w:t>
+              <w:t>Right Bud</w:t>
             </w:r>
             <w:r>
               <w:t xml:space="preserve"> MCU Version </w:t>
@@ -10029,7 +7850,6 @@
               <w:pStyle w:val="afb"/>
               <w:jc w:val="center"/>
               <w:rPr>
-                <w:rFonts w:hint="eastAsia"/>
                 <w:lang w:eastAsia="zh-TW"/>
               </w:rPr>
             </w:pPr>
@@ -10381,7 +8201,6 @@
     <w:p>
       <w:pPr>
         <w:rPr>
-          <w:rFonts w:hint="eastAsia"/>
           <w:sz w:val="12"/>
           <w:szCs w:val="12"/>
           <w:lang w:eastAsia="zh-TW"/>
@@ -10393,7 +8212,7 @@
         <w:pStyle w:val="3"/>
       </w:pPr>
       <w:bookmarkStart w:id="25" w:name="_Toc178849388"/>
-      <w:bookmarkStart w:id="26" w:name="_Toc211528280"/>
+      <w:bookmarkStart w:id="26" w:name="_Toc211532836"/>
       <w:r>
         <w:lastRenderedPageBreak/>
         <w:t>Get Serial Number (0x</w:t>
@@ -10466,7 +8285,6 @@
             <w:pPr>
               <w:pStyle w:val="afb"/>
               <w:rPr>
-                <w:rFonts w:hint="eastAsia"/>
                 <w:lang w:eastAsia="zh-TW"/>
               </w:rPr>
             </w:pPr>
@@ -10594,7 +8412,6 @@
               <w:pStyle w:val="afb"/>
               <w:jc w:val="center"/>
               <w:rPr>
-                <w:rFonts w:hint="eastAsia"/>
                 <w:lang w:eastAsia="zh-TW"/>
               </w:rPr>
             </w:pPr>
@@ -10632,57 +8449,81 @@
               <w:pStyle w:val="afb"/>
               <w:jc w:val="center"/>
               <w:rPr>
+                <w:lang w:eastAsia="zh-TW"/>
+              </w:rPr>
+            </w:pPr>
+            <w:r>
+              <w:t>0x</w:t>
+            </w:r>
+            <w:r>
+              <w:rPr>
                 <w:rFonts w:hint="eastAsia"/>
                 <w:lang w:eastAsia="zh-TW"/>
               </w:rPr>
-            </w:pPr>
-            <w:r>
-              <w:t>0x</w:t>
+              <w:t>93</w:t>
+            </w:r>
+          </w:p>
+        </w:tc>
+        <w:tc>
+          <w:tcPr>
+            <w:tcW w:w="2219" w:type="dxa"/>
+            <w:vAlign w:val="center"/>
+          </w:tcPr>
+          <w:p>
+            <w:pPr>
+              <w:pStyle w:val="afb"/>
+              <w:jc w:val="center"/>
+            </w:pPr>
+            <w:r>
+              <w:rPr>
+                <w:lang w:eastAsia="zh-TW"/>
+              </w:rPr>
+              <w:t>C</w:t>
             </w:r>
             <w:r>
               <w:rPr>
                 <w:rFonts w:hint="eastAsia"/>
                 <w:lang w:eastAsia="zh-TW"/>
               </w:rPr>
-              <w:t>93</w:t>
-            </w:r>
-          </w:p>
-        </w:tc>
-        <w:tc>
-          <w:tcPr>
-            <w:tcW w:w="2219" w:type="dxa"/>
+              <w:t>ase</w:t>
+            </w:r>
+            <w:r>
+              <w:rPr>
+                <w:rFonts w:hint="eastAsia"/>
+                <w:lang w:eastAsia="zh-TW"/>
+              </w:rPr>
+              <w:t xml:space="preserve"> </w:t>
+            </w:r>
+            <w:r>
+              <w:t>Serial Number</w:t>
+            </w:r>
+          </w:p>
+        </w:tc>
+        <w:tc>
+          <w:tcPr>
+            <w:tcW w:w="2268" w:type="dxa"/>
             <w:vAlign w:val="center"/>
           </w:tcPr>
           <w:p>
             <w:pPr>
               <w:pStyle w:val="afb"/>
               <w:jc w:val="center"/>
+            </w:pPr>
+            <w:r>
+              <w:rPr>
+                <w:lang w:eastAsia="zh-TW"/>
+              </w:rPr>
+              <w:t>L</w:t>
+            </w:r>
+            <w:r>
               <w:rPr>
                 <w:rFonts w:hint="eastAsia"/>
-              </w:rPr>
-            </w:pPr>
-            <w:r>
-              <w:rPr>
-                <w:lang w:eastAsia="zh-TW"/>
-              </w:rPr>
-              <w:t>C</w:t>
-            </w:r>
-            <w:r>
-              <w:rPr>
-                <w:rFonts w:hint="eastAsia"/>
-                <w:lang w:eastAsia="zh-TW"/>
-              </w:rPr>
-              <w:t>ase</w:t>
-            </w:r>
-            <w:r>
-              <w:rPr>
-                <w:rFonts w:hint="eastAsia"/>
-                <w:lang w:eastAsia="zh-TW"/>
-              </w:rPr>
-              <w:t xml:space="preserve"> </w:t>
-            </w:r>
-            <w:r>
-              <w:t>Serial Number</w:t>
+                <w:lang w:eastAsia="zh-TW"/>
+              </w:rPr>
+              <w:t>eft Bud</w:t>
+            </w:r>
+            <w:r>
+              <w:t xml:space="preserve"> Serial Number</w:t>
             </w:r>
           </w:p>
         </w:tc>
@@ -10695,36 +8536,7 @@
             <w:pPr>
               <w:pStyle w:val="afb"/>
               <w:jc w:val="center"/>
-            </w:pPr>
-            <w:r>
-              <w:rPr>
-                <w:lang w:eastAsia="zh-TW"/>
-              </w:rPr>
-              <w:t>L</w:t>
-            </w:r>
-            <w:r>
-              <w:rPr>
-                <w:rFonts w:hint="eastAsia"/>
-                <w:lang w:eastAsia="zh-TW"/>
-              </w:rPr>
-              <w:t>eft Bud</w:t>
-            </w:r>
-            <w:r>
-              <w:t xml:space="preserve"> Serial Number</w:t>
-            </w:r>
-          </w:p>
-        </w:tc>
-        <w:tc>
-          <w:tcPr>
-            <w:tcW w:w="2268" w:type="dxa"/>
-            <w:vAlign w:val="center"/>
-          </w:tcPr>
-          <w:p>
-            <w:pPr>
-              <w:pStyle w:val="afb"/>
-              <w:jc w:val="center"/>
-              <w:rPr>
-                <w:rFonts w:hint="eastAsia"/>
+              <w:rPr>
                 <w:lang w:eastAsia="zh-TW"/>
               </w:rPr>
             </w:pPr>
@@ -10814,7 +8626,7 @@
       <w:pPr>
         <w:pStyle w:val="3"/>
       </w:pPr>
-      <w:bookmarkStart w:id="27" w:name="_Toc211528281"/>
+      <w:bookmarkStart w:id="27" w:name="_Toc211532837"/>
       <w:r>
         <w:t>Set Serial Number (0x13)</w:t>
       </w:r>
@@ -10922,7 +8734,6 @@
               <w:pStyle w:val="afb"/>
               <w:jc w:val="center"/>
               <w:rPr>
-                <w:rFonts w:hint="eastAsia"/>
                 <w:lang w:eastAsia="zh-TW"/>
               </w:rPr>
             </w:pPr>
@@ -10959,7 +8770,6 @@
               <w:pStyle w:val="afb"/>
               <w:jc w:val="center"/>
               <w:rPr>
-                <w:rFonts w:hint="eastAsia"/>
                 <w:lang w:eastAsia="zh-TW"/>
               </w:rPr>
             </w:pPr>
@@ -11174,6 +8984,7 @@
           <w:lang w:eastAsia="zh-TW"/>
         </w:rPr>
       </w:pPr>
+      <w:bookmarkStart w:id="28" w:name="_Toc211532838"/>
       <w:r>
         <w:rPr>
           <w:lang w:eastAsia="zh-TW"/>
@@ -11205,6 +9016,7 @@
         </w:rPr>
         <w:t>)</w:t>
       </w:r>
+      <w:bookmarkEnd w:id="28"/>
     </w:p>
     <w:p>
       <w:r>
@@ -11275,7 +9087,6 @@
               <w:pStyle w:val="afb"/>
               <w:jc w:val="center"/>
               <w:rPr>
-                <w:rFonts w:hint="eastAsia"/>
                 <w:lang w:eastAsia="zh-TW"/>
               </w:rPr>
             </w:pPr>
@@ -11302,7 +9113,6 @@
               <w:pStyle w:val="afb"/>
               <w:jc w:val="center"/>
               <w:rPr>
-                <w:rFonts w:hint="eastAsia"/>
                 <w:lang w:eastAsia="zh-TW"/>
               </w:rPr>
             </w:pPr>
@@ -11979,6 +9789,7 @@
           <w:lang w:eastAsia="zh-TW"/>
         </w:rPr>
       </w:pPr>
+      <w:bookmarkStart w:id="29" w:name="_Toc211532839"/>
       <w:r>
         <w:rPr>
           <w:lang w:eastAsia="zh-TW"/>
@@ -12007,13 +9818,7 @@
         <w:rPr>
           <w:lang w:eastAsia="zh-TW"/>
         </w:rPr>
-        <w:t>E</w:t>
-      </w:r>
-      <w:r>
-        <w:rPr>
-          <w:lang w:eastAsia="zh-TW"/>
-        </w:rPr>
-        <w:t>D</w:t>
+        <w:t>ED</w:t>
       </w:r>
       <w:r>
         <w:rPr>
@@ -12021,6 +9826,7 @@
         </w:rPr>
         <w:t>)</w:t>
       </w:r>
+      <w:bookmarkEnd w:id="29"/>
     </w:p>
     <w:p>
       <w:r>
@@ -12200,15 +10006,11 @@
               <w:pStyle w:val="afb"/>
               <w:jc w:val="center"/>
               <w:rPr>
-                <w:rFonts w:hint="eastAsia"/>
-                <w:lang w:eastAsia="zh-TW"/>
-              </w:rPr>
-            </w:pPr>
-            <w:r>
-              <w:t xml:space="preserve">Bytes </w:t>
-            </w:r>
-            <w:r>
-              <w:t>1</w:t>
+                <w:lang w:eastAsia="zh-TW"/>
+              </w:rPr>
+            </w:pPr>
+            <w:r>
+              <w:t>Bytes 1</w:t>
             </w:r>
           </w:p>
         </w:tc>
@@ -12223,15 +10025,11 @@
               <w:pStyle w:val="afb"/>
               <w:jc w:val="center"/>
               <w:rPr>
-                <w:rFonts w:hint="eastAsia"/>
-                <w:lang w:eastAsia="zh-TW"/>
-              </w:rPr>
-            </w:pPr>
-            <w:r>
-              <w:t xml:space="preserve">Bytes </w:t>
-            </w:r>
-            <w:r>
-              <w:t>2</w:t>
+                <w:lang w:eastAsia="zh-TW"/>
+              </w:rPr>
+            </w:pPr>
+            <w:r>
+              <w:t>Bytes 2</w:t>
             </w:r>
           </w:p>
         </w:tc>
@@ -12251,10 +10049,7 @@
               <w:t>0x</w:t>
             </w:r>
             <w:r>
-              <w:t>E</w:t>
-            </w:r>
-            <w:r>
-              <w:t>D</w:t>
+              <w:t>ED</w:t>
             </w:r>
           </w:p>
         </w:tc>
@@ -12304,11 +10099,8 @@
     <w:p>
       <w:pPr>
         <w:pStyle w:val="1"/>
-        <w:rPr>
-          <w:rFonts w:hint="eastAsia"/>
-        </w:rPr>
-      </w:pPr>
-      <w:bookmarkStart w:id="28" w:name="_Toc211528282"/>
+      </w:pPr>
+      <w:bookmarkStart w:id="30" w:name="_Toc211532840"/>
       <w:r>
         <w:lastRenderedPageBreak/>
         <w:t xml:space="preserve">HID Command for Factory </w:t>
@@ -12316,18 +10108,17 @@
       <w:r>
         <w:t>Command</w:t>
       </w:r>
-      <w:bookmarkEnd w:id="28"/>
+      <w:bookmarkEnd w:id="30"/>
     </w:p>
     <w:p>
       <w:pPr>
         <w:pStyle w:val="3"/>
       </w:pPr>
-      <w:bookmarkStart w:id="29" w:name="_Toc211528287"/>
-      <w:bookmarkStart w:id="30" w:name="_Toc211528290"/>
+      <w:bookmarkStart w:id="31" w:name="_Toc211532841"/>
       <w:r>
         <w:t>Enter Factory mode (0xFC, 0xFC, 0xAA, 0x55)</w:t>
       </w:r>
-      <w:bookmarkEnd w:id="30"/>
+      <w:bookmarkEnd w:id="31"/>
     </w:p>
     <w:p>
       <w:pPr>
@@ -12707,10 +10498,8 @@
     <w:p>
       <w:pPr>
         <w:pStyle w:val="3"/>
-        <w:rPr>
-          <w:rFonts w:hint="eastAsia"/>
-        </w:rPr>
-      </w:pPr>
+      </w:pPr>
+      <w:bookmarkStart w:id="32" w:name="_Toc211532842"/>
       <w:r>
         <w:rPr>
           <w:rFonts w:hint="eastAsia"/>
@@ -12765,7 +10554,7 @@
       <w:r>
         <w:t xml:space="preserve"> Only)</w:t>
       </w:r>
-      <w:bookmarkEnd w:id="29"/>
+      <w:bookmarkEnd w:id="32"/>
     </w:p>
     <w:p>
       <w:r>
@@ -12831,7 +10620,6 @@
               <w:pStyle w:val="afb"/>
               <w:jc w:val="center"/>
               <w:rPr>
-                <w:rFonts w:hint="eastAsia"/>
                 <w:lang w:eastAsia="zh-TW"/>
               </w:rPr>
             </w:pPr>
@@ -12866,7 +10654,6 @@
               <w:pStyle w:val="afb"/>
               <w:jc w:val="center"/>
               <w:rPr>
-                <w:rFonts w:hint="eastAsia"/>
                 <w:lang w:eastAsia="zh-TW"/>
               </w:rPr>
             </w:pPr>
@@ -12898,7 +10685,6 @@
               <w:pStyle w:val="afb"/>
               <w:jc w:val="center"/>
               <w:rPr>
-                <w:rFonts w:hint="eastAsia"/>
                 <w:lang w:eastAsia="zh-TW"/>
               </w:rPr>
             </w:pPr>
@@ -12996,7 +10782,6 @@
             <w:pPr>
               <w:jc w:val="center"/>
               <w:rPr>
-                <w:rFonts w:hint="eastAsia"/>
                 <w:lang w:eastAsia="zh-TW"/>
               </w:rPr>
             </w:pPr>
@@ -13199,7 +10984,6 @@
               <w:pStyle w:val="afb"/>
               <w:jc w:val="center"/>
               <w:rPr>
-                <w:rFonts w:hint="eastAsia"/>
                 <w:lang w:eastAsia="zh-TW"/>
               </w:rPr>
             </w:pPr>
@@ -13228,7 +11012,6 @@
               <w:pStyle w:val="afb"/>
               <w:jc w:val="center"/>
               <w:rPr>
-                <w:rFonts w:hint="eastAsia"/>
                 <w:lang w:eastAsia="zh-TW"/>
               </w:rPr>
             </w:pPr>
@@ -13259,7 +11042,6 @@
               <w:pStyle w:val="afb"/>
               <w:jc w:val="center"/>
               <w:rPr>
-                <w:rFonts w:hint="eastAsia"/>
                 <w:lang w:eastAsia="zh-TW"/>
               </w:rPr>
             </w:pPr>
@@ -13288,7 +11070,6 @@
               <w:pStyle w:val="afb"/>
               <w:jc w:val="center"/>
               <w:rPr>
-                <w:rFonts w:hint="eastAsia"/>
                 <w:lang w:eastAsia="zh-TW"/>
               </w:rPr>
             </w:pPr>
@@ -13319,7 +11100,6 @@
               <w:pStyle w:val="afb"/>
               <w:jc w:val="center"/>
               <w:rPr>
-                <w:rFonts w:hint="eastAsia"/>
                 <w:lang w:eastAsia="zh-TW"/>
               </w:rPr>
             </w:pPr>
@@ -13348,7 +11128,6 @@
               <w:pStyle w:val="afb"/>
               <w:jc w:val="center"/>
               <w:rPr>
-                <w:rFonts w:hint="eastAsia"/>
                 <w:lang w:eastAsia="zh-TW"/>
               </w:rPr>
             </w:pPr>
@@ -13379,7 +11158,6 @@
               <w:pStyle w:val="afb"/>
               <w:jc w:val="center"/>
               <w:rPr>
-                <w:rFonts w:hint="eastAsia"/>
                 <w:lang w:eastAsia="zh-TW"/>
               </w:rPr>
             </w:pPr>
@@ -13408,7 +11186,6 @@
               <w:pStyle w:val="afb"/>
               <w:jc w:val="center"/>
               <w:rPr>
-                <w:rFonts w:hint="eastAsia"/>
                 <w:lang w:eastAsia="zh-TW"/>
               </w:rPr>
             </w:pPr>
@@ -13599,7 +11376,6 @@
               <w:pStyle w:val="afb"/>
               <w:jc w:val="center"/>
               <w:rPr>
-                <w:rFonts w:hint="eastAsia"/>
                 <w:lang w:eastAsia="zh-TW"/>
               </w:rPr>
             </w:pPr>
@@ -13636,14 +11412,7 @@
                 <w:rFonts w:hint="eastAsia"/>
                 <w:lang w:eastAsia="zh-TW"/>
               </w:rPr>
-              <w:t>Adc_raw_</w:t>
-            </w:r>
-            <w:r>
-              <w:rPr>
-                <w:rFonts w:hint="eastAsia"/>
-                <w:lang w:eastAsia="zh-TW"/>
-              </w:rPr>
-              <w:t>H</w:t>
+              <w:t>Adc_raw_H</w:t>
             </w:r>
             <w:proofErr w:type="spellEnd"/>
           </w:p>
@@ -13828,7 +11597,6 @@
     <w:p>
       <w:pPr>
         <w:rPr>
-          <w:rFonts w:hint="eastAsia"/>
           <w:color w:val="000000" w:themeColor="text1"/>
           <w:lang w:eastAsia="zh-TW"/>
         </w:rPr>
@@ -13869,7 +11637,7 @@
           <w:lang w:eastAsia="zh-TW"/>
         </w:rPr>
       </w:pPr>
-      <w:bookmarkStart w:id="31" w:name="_Toc211528288"/>
+      <w:bookmarkStart w:id="33" w:name="_Toc211532843"/>
       <w:r>
         <w:rPr>
           <w:lang w:eastAsia="zh-TW"/>
@@ -13902,14 +11670,7 @@
           <w:rFonts w:hint="eastAsia"/>
           <w:lang w:eastAsia="zh-TW"/>
         </w:rPr>
-        <w:t>read</w:t>
-      </w:r>
-      <w:r>
-        <w:rPr>
-          <w:rFonts w:hint="eastAsia"/>
-          <w:lang w:eastAsia="zh-TW"/>
-        </w:rPr>
-        <w:t xml:space="preserve"> (0xF1)</w:t>
+        <w:t>read (0xF1)</w:t>
       </w:r>
       <w:r>
         <w:t xml:space="preserve"> </w:t>
@@ -13929,6 +11690,7 @@
       <w:r>
         <w:t xml:space="preserve"> Only)</w:t>
       </w:r>
+      <w:bookmarkEnd w:id="33"/>
     </w:p>
     <w:p>
       <w:r>
@@ -13994,7 +11756,6 @@
               <w:pStyle w:val="afb"/>
               <w:jc w:val="center"/>
               <w:rPr>
-                <w:rFonts w:hint="eastAsia"/>
                 <w:lang w:eastAsia="zh-TW"/>
               </w:rPr>
             </w:pPr>
@@ -14029,26 +11790,18 @@
               <w:pStyle w:val="afb"/>
               <w:jc w:val="center"/>
               <w:rPr>
+                <w:lang w:eastAsia="zh-TW"/>
+              </w:rPr>
+            </w:pPr>
+            <w:r>
+              <w:t>0x</w:t>
+            </w:r>
+            <w:r>
+              <w:rPr>
                 <w:rFonts w:hint="eastAsia"/>
                 <w:lang w:eastAsia="zh-TW"/>
               </w:rPr>
-            </w:pPr>
-            <w:r>
-              <w:t>0x</w:t>
-            </w:r>
-            <w:r>
-              <w:rPr>
-                <w:rFonts w:hint="eastAsia"/>
-                <w:lang w:eastAsia="zh-TW"/>
-              </w:rPr>
-              <w:t>F</w:t>
-            </w:r>
-            <w:r>
-              <w:rPr>
-                <w:rFonts w:hint="eastAsia"/>
-                <w:lang w:eastAsia="zh-TW"/>
-              </w:rPr>
-              <w:t>1</w:t>
+              <w:t>F1</w:t>
             </w:r>
           </w:p>
         </w:tc>
@@ -14068,7 +11821,6 @@
               <w:pStyle w:val="afb"/>
               <w:jc w:val="center"/>
               <w:rPr>
-                <w:rFonts w:hint="eastAsia"/>
                 <w:lang w:eastAsia="zh-TW"/>
               </w:rPr>
             </w:pPr>
@@ -14119,7 +11871,6 @@
             <w:pPr>
               <w:jc w:val="center"/>
               <w:rPr>
-                <w:rFonts w:hint="eastAsia"/>
                 <w:lang w:eastAsia="zh-TW"/>
               </w:rPr>
             </w:pPr>
@@ -14217,21 +11968,14 @@
               <w:pStyle w:val="afb"/>
               <w:jc w:val="center"/>
               <w:rPr>
-                <w:rFonts w:hint="eastAsia"/>
-                <w:lang w:eastAsia="zh-TW"/>
-              </w:rPr>
-            </w:pPr>
-            <w:r>
-              <w:rPr>
-                <w:lang w:eastAsia="zh-TW"/>
-              </w:rPr>
-              <w:t>R</w:t>
-            </w:r>
-            <w:r>
-              <w:rPr>
-                <w:lang w:eastAsia="zh-TW"/>
-              </w:rPr>
-              <w:t>eceive</w:t>
+                <w:lang w:eastAsia="zh-TW"/>
+              </w:rPr>
+            </w:pPr>
+            <w:r>
+              <w:rPr>
+                <w:lang w:eastAsia="zh-TW"/>
+              </w:rPr>
+              <w:t>Receive</w:t>
             </w:r>
             <w:r>
               <w:rPr>
@@ -14247,7 +11991,6 @@
     <w:p>
       <w:pPr>
         <w:rPr>
-          <w:rFonts w:hint="eastAsia"/>
           <w:lang w:eastAsia="zh-TW"/>
         </w:rPr>
       </w:pPr>
@@ -14259,6 +12002,7 @@
           <w:lang w:eastAsia="zh-TW"/>
         </w:rPr>
       </w:pPr>
+      <w:bookmarkStart w:id="34" w:name="_Toc211532844"/>
       <w:r>
         <w:rPr>
           <w:rFonts w:hint="eastAsia"/>
@@ -14284,6 +12028,7 @@
       <w:r>
         <w:t xml:space="preserve"> Only)</w:t>
       </w:r>
+      <w:bookmarkEnd w:id="34"/>
     </w:p>
     <w:p>
       <w:r>
@@ -14350,7 +12095,6 @@
               <w:pStyle w:val="afb"/>
               <w:jc w:val="center"/>
               <w:rPr>
-                <w:rFonts w:hint="eastAsia"/>
                 <w:lang w:eastAsia="zh-TW"/>
               </w:rPr>
             </w:pPr>
@@ -14383,7 +12127,6 @@
               <w:pStyle w:val="afb"/>
               <w:jc w:val="center"/>
               <w:rPr>
-                <w:rFonts w:hint="eastAsia"/>
                 <w:lang w:eastAsia="zh-TW"/>
               </w:rPr>
             </w:pPr>
@@ -14418,26 +12161,18 @@
               <w:pStyle w:val="afb"/>
               <w:jc w:val="center"/>
               <w:rPr>
+                <w:lang w:eastAsia="zh-TW"/>
+              </w:rPr>
+            </w:pPr>
+            <w:r>
+              <w:t>0x</w:t>
+            </w:r>
+            <w:r>
+              <w:rPr>
                 <w:rFonts w:hint="eastAsia"/>
                 <w:lang w:eastAsia="zh-TW"/>
               </w:rPr>
-            </w:pPr>
-            <w:r>
-              <w:t>0x</w:t>
-            </w:r>
-            <w:r>
-              <w:rPr>
-                <w:rFonts w:hint="eastAsia"/>
-                <w:lang w:eastAsia="zh-TW"/>
-              </w:rPr>
-              <w:t>7</w:t>
-            </w:r>
-            <w:r>
-              <w:rPr>
-                <w:rFonts w:hint="eastAsia"/>
-                <w:lang w:eastAsia="zh-TW"/>
-              </w:rPr>
-              <w:t>1</w:t>
+              <w:t>71</w:t>
             </w:r>
           </w:p>
         </w:tc>
@@ -14457,7 +12192,6 @@
               <w:pStyle w:val="afb"/>
               <w:jc w:val="center"/>
               <w:rPr>
-                <w:rFonts w:hint="eastAsia"/>
                 <w:lang w:eastAsia="zh-TW"/>
               </w:rPr>
             </w:pPr>
@@ -14485,7 +12219,6 @@
               <w:pStyle w:val="afb"/>
               <w:jc w:val="center"/>
               <w:rPr>
-                <w:rFonts w:hint="eastAsia"/>
                 <w:lang w:eastAsia="zh-TW"/>
               </w:rPr>
             </w:pPr>
@@ -14537,21 +12270,14 @@
             <w:pPr>
               <w:jc w:val="center"/>
               <w:rPr>
-                <w:rFonts w:hint="eastAsia"/>
-                <w:lang w:eastAsia="zh-TW"/>
-              </w:rPr>
-            </w:pPr>
-            <w:r>
-              <w:rPr>
-                <w:lang w:eastAsia="zh-TW"/>
-              </w:rPr>
-              <w:t>R</w:t>
-            </w:r>
-            <w:r>
-              <w:rPr>
-                <w:lang w:eastAsia="zh-TW"/>
-              </w:rPr>
-              <w:t>egister</w:t>
+                <w:lang w:eastAsia="zh-TW"/>
+              </w:rPr>
+            </w:pPr>
+            <w:r>
+              <w:rPr>
+                <w:lang w:eastAsia="zh-TW"/>
+              </w:rPr>
+              <w:t>Register</w:t>
             </w:r>
             <w:r>
               <w:rPr>
@@ -14648,10 +12374,7 @@
               <w:jc w:val="center"/>
             </w:pPr>
             <w:r>
-              <w:t xml:space="preserve">Byte </w:t>
-            </w:r>
-            <w:r>
-              <w:t>1</w:t>
+              <w:t>Byte 1</w:t>
             </w:r>
           </w:p>
         </w:tc>
@@ -14713,7 +12436,6 @@
           </w:p>
         </w:tc>
       </w:tr>
-      <w:bookmarkEnd w:id="31"/>
     </w:tbl>
     <w:p/>
     <w:p>
@@ -17672,6 +15394,7 @@
   <w:style w:type="character" w:default="1" w:styleId="a0">
     <w:name w:val="Default Paragraph Font"/>
     <w:uiPriority w:val="1"/>
+    <w:semiHidden/>
     <w:unhideWhenUsed/>
   </w:style>
   <w:style w:type="table" w:default="1" w:styleId="a1">

</xml_diff>

<commit_message>
Add Sy8809 xsense debug command, update command ID, and fix ADC data handling
- Implemented debug command for Sy8809 xsense feature.
- Updated command ID to reflect latest spec changes.
- Fixed incorrect data assignment in xsense ADC readout handling.
</commit_message>
<xml_diff>
--- a/data/Torrio_Case_factory_command_Firmware_Spec 0.01.docx
+++ b/data/Torrio_Case_factory_command_Firmware_Spec 0.01.docx
@@ -414,7 +414,7 @@
           <w:r>
             <w:fldChar w:fldCharType="separate"/>
           </w:r>
-          <w:hyperlink w:anchor="_Toc211532817" w:history="1">
+          <w:hyperlink w:anchor="_Toc211594218" w:history="1">
             <w:r>
               <w:rPr>
                 <w:rStyle w:val="af6"/>
@@ -459,7 +459,7 @@
                 <w:noProof/>
                 <w:webHidden/>
               </w:rPr>
-              <w:instrText xml:space="preserve"> PAGEREF _Toc211532817 \h </w:instrText>
+              <w:instrText xml:space="preserve"> PAGEREF _Toc211594218 \h </w:instrText>
             </w:r>
             <w:r>
               <w:rPr>
@@ -506,7 +506,7 @@
               <w14:ligatures w14:val="standardContextual"/>
             </w:rPr>
           </w:pPr>
-          <w:hyperlink w:anchor="_Toc211532818" w:history="1">
+          <w:hyperlink w:anchor="_Toc211594219" w:history="1">
             <w:r>
               <w:rPr>
                 <w:rStyle w:val="af6"/>
@@ -551,7 +551,7 @@
                 <w:noProof/>
                 <w:webHidden/>
               </w:rPr>
-              <w:instrText xml:space="preserve"> PAGEREF _Toc211532818 \h </w:instrText>
+              <w:instrText xml:space="preserve"> PAGEREF _Toc211594219 \h </w:instrText>
             </w:r>
             <w:r>
               <w:rPr>
@@ -598,7 +598,7 @@
               <w14:ligatures w14:val="standardContextual"/>
             </w:rPr>
           </w:pPr>
-          <w:hyperlink w:anchor="_Toc211532819" w:history="1">
+          <w:hyperlink w:anchor="_Toc211594220" w:history="1">
             <w:r>
               <w:rPr>
                 <w:rStyle w:val="af6"/>
@@ -643,7 +643,7 @@
                 <w:noProof/>
                 <w:webHidden/>
               </w:rPr>
-              <w:instrText xml:space="preserve"> PAGEREF _Toc211532819 \h </w:instrText>
+              <w:instrText xml:space="preserve"> PAGEREF _Toc211594220 \h </w:instrText>
             </w:r>
             <w:r>
               <w:rPr>
@@ -690,7 +690,7 @@
               <w14:ligatures w14:val="standardContextual"/>
             </w:rPr>
           </w:pPr>
-          <w:hyperlink w:anchor="_Toc211532820" w:history="1">
+          <w:hyperlink w:anchor="_Toc211594221" w:history="1">
             <w:r>
               <w:rPr>
                 <w:rStyle w:val="af6"/>
@@ -736,7 +736,7 @@
                 <w:noProof/>
                 <w:webHidden/>
               </w:rPr>
-              <w:instrText xml:space="preserve"> PAGEREF _Toc211532820 \h </w:instrText>
+              <w:instrText xml:space="preserve"> PAGEREF _Toc211594221 \h </w:instrText>
             </w:r>
             <w:r>
               <w:rPr>
@@ -783,7 +783,7 @@
               <w14:ligatures w14:val="standardContextual"/>
             </w:rPr>
           </w:pPr>
-          <w:hyperlink w:anchor="_Toc211532821" w:history="1">
+          <w:hyperlink w:anchor="_Toc211594222" w:history="1">
             <w:r>
               <w:rPr>
                 <w:rStyle w:val="af6"/>
@@ -829,7 +829,7 @@
                 <w:noProof/>
                 <w:webHidden/>
               </w:rPr>
-              <w:instrText xml:space="preserve"> PAGEREF _Toc211532821 \h </w:instrText>
+              <w:instrText xml:space="preserve"> PAGEREF _Toc211594222 \h </w:instrText>
             </w:r>
             <w:r>
               <w:rPr>
@@ -876,7 +876,7 @@
               <w14:ligatures w14:val="standardContextual"/>
             </w:rPr>
           </w:pPr>
-          <w:hyperlink w:anchor="_Toc211532822" w:history="1">
+          <w:hyperlink w:anchor="_Toc211594223" w:history="1">
             <w:r>
               <w:rPr>
                 <w:rStyle w:val="af6"/>
@@ -921,7 +921,7 @@
                 <w:noProof/>
                 <w:webHidden/>
               </w:rPr>
-              <w:instrText xml:space="preserve"> PAGEREF _Toc211532822 \h </w:instrText>
+              <w:instrText xml:space="preserve"> PAGEREF _Toc211594223 \h </w:instrText>
             </w:r>
             <w:r>
               <w:rPr>
@@ -968,7 +968,7 @@
               <w14:ligatures w14:val="standardContextual"/>
             </w:rPr>
           </w:pPr>
-          <w:hyperlink w:anchor="_Toc211532823" w:history="1">
+          <w:hyperlink w:anchor="_Toc211594224" w:history="1">
             <w:r>
               <w:rPr>
                 <w:rStyle w:val="af6"/>
@@ -1013,7 +1013,7 @@
                 <w:noProof/>
                 <w:webHidden/>
               </w:rPr>
-              <w:instrText xml:space="preserve"> PAGEREF _Toc211532823 \h </w:instrText>
+              <w:instrText xml:space="preserve"> PAGEREF _Toc211594224 \h </w:instrText>
             </w:r>
             <w:r>
               <w:rPr>
@@ -1060,7 +1060,7 @@
               <w14:ligatures w14:val="standardContextual"/>
             </w:rPr>
           </w:pPr>
-          <w:hyperlink w:anchor="_Toc211532824" w:history="1">
+          <w:hyperlink w:anchor="_Toc211594225" w:history="1">
             <w:r>
               <w:rPr>
                 <w:rStyle w:val="af6"/>
@@ -1107,7 +1107,7 @@
                 <w:noProof/>
                 <w:webHidden/>
               </w:rPr>
-              <w:instrText xml:space="preserve"> PAGEREF _Toc211532824 \h </w:instrText>
+              <w:instrText xml:space="preserve"> PAGEREF _Toc211594225 \h </w:instrText>
             </w:r>
             <w:r>
               <w:rPr>
@@ -1154,7 +1154,7 @@
               <w14:ligatures w14:val="standardContextual"/>
             </w:rPr>
           </w:pPr>
-          <w:hyperlink w:anchor="_Toc211532825" w:history="1">
+          <w:hyperlink w:anchor="_Toc211594226" w:history="1">
             <w:r>
               <w:rPr>
                 <w:rStyle w:val="af6"/>
@@ -1199,7 +1199,7 @@
                 <w:noProof/>
                 <w:webHidden/>
               </w:rPr>
-              <w:instrText xml:space="preserve"> PAGEREF _Toc211532825 \h </w:instrText>
+              <w:instrText xml:space="preserve"> PAGEREF _Toc211594226 \h </w:instrText>
             </w:r>
             <w:r>
               <w:rPr>
@@ -1246,7 +1246,7 @@
               <w14:ligatures w14:val="standardContextual"/>
             </w:rPr>
           </w:pPr>
-          <w:hyperlink w:anchor="_Toc211532826" w:history="1">
+          <w:hyperlink w:anchor="_Toc211594227" w:history="1">
             <w:r>
               <w:rPr>
                 <w:rStyle w:val="af6"/>
@@ -1291,7 +1291,7 @@
                 <w:noProof/>
                 <w:webHidden/>
               </w:rPr>
-              <w:instrText xml:space="preserve"> PAGEREF _Toc211532826 \h </w:instrText>
+              <w:instrText xml:space="preserve"> PAGEREF _Toc211594227 \h </w:instrText>
             </w:r>
             <w:r>
               <w:rPr>
@@ -1338,7 +1338,7 @@
               <w14:ligatures w14:val="standardContextual"/>
             </w:rPr>
           </w:pPr>
-          <w:hyperlink w:anchor="_Toc211532827" w:history="1">
+          <w:hyperlink w:anchor="_Toc211594228" w:history="1">
             <w:r>
               <w:rPr>
                 <w:rStyle w:val="af6"/>
@@ -1383,7 +1383,7 @@
                 <w:noProof/>
                 <w:webHidden/>
               </w:rPr>
-              <w:instrText xml:space="preserve"> PAGEREF _Toc211532827 \h </w:instrText>
+              <w:instrText xml:space="preserve"> PAGEREF _Toc211594228 \h </w:instrText>
             </w:r>
             <w:r>
               <w:rPr>
@@ -1430,7 +1430,7 @@
               <w14:ligatures w14:val="standardContextual"/>
             </w:rPr>
           </w:pPr>
-          <w:hyperlink w:anchor="_Toc211532828" w:history="1">
+          <w:hyperlink w:anchor="_Toc211594229" w:history="1">
             <w:r>
               <w:rPr>
                 <w:rStyle w:val="af6"/>
@@ -1475,7 +1475,7 @@
                 <w:noProof/>
                 <w:webHidden/>
               </w:rPr>
-              <w:instrText xml:space="preserve"> PAGEREF _Toc211532828 \h </w:instrText>
+              <w:instrText xml:space="preserve"> PAGEREF _Toc211594229 \h </w:instrText>
             </w:r>
             <w:r>
               <w:rPr>
@@ -1522,7 +1522,7 @@
               <w14:ligatures w14:val="standardContextual"/>
             </w:rPr>
           </w:pPr>
-          <w:hyperlink w:anchor="_Toc211532829" w:history="1">
+          <w:hyperlink w:anchor="_Toc211594230" w:history="1">
             <w:r>
               <w:rPr>
                 <w:rStyle w:val="af6"/>
@@ -1567,7 +1567,7 @@
                 <w:noProof/>
                 <w:webHidden/>
               </w:rPr>
-              <w:instrText xml:space="preserve"> PAGEREF _Toc211532829 \h </w:instrText>
+              <w:instrText xml:space="preserve"> PAGEREF _Toc211594230 \h </w:instrText>
             </w:r>
             <w:r>
               <w:rPr>
@@ -1614,7 +1614,7 @@
               <w14:ligatures w14:val="standardContextual"/>
             </w:rPr>
           </w:pPr>
-          <w:hyperlink w:anchor="_Toc211532830" w:history="1">
+          <w:hyperlink w:anchor="_Toc211594231" w:history="1">
             <w:r>
               <w:rPr>
                 <w:rStyle w:val="af6"/>
@@ -1659,7 +1659,7 @@
                 <w:noProof/>
                 <w:webHidden/>
               </w:rPr>
-              <w:instrText xml:space="preserve"> PAGEREF _Toc211532830 \h </w:instrText>
+              <w:instrText xml:space="preserve"> PAGEREF _Toc211594231 \h </w:instrText>
             </w:r>
             <w:r>
               <w:rPr>
@@ -1706,7 +1706,7 @@
               <w14:ligatures w14:val="standardContextual"/>
             </w:rPr>
           </w:pPr>
-          <w:hyperlink w:anchor="_Toc211532831" w:history="1">
+          <w:hyperlink w:anchor="_Toc211594232" w:history="1">
             <w:r>
               <w:rPr>
                 <w:rStyle w:val="af6"/>
@@ -1751,7 +1751,7 @@
                 <w:noProof/>
                 <w:webHidden/>
               </w:rPr>
-              <w:instrText xml:space="preserve"> PAGEREF _Toc211532831 \h </w:instrText>
+              <w:instrText xml:space="preserve"> PAGEREF _Toc211594232 \h </w:instrText>
             </w:r>
             <w:r>
               <w:rPr>
@@ -1798,7 +1798,7 @@
               <w14:ligatures w14:val="standardContextual"/>
             </w:rPr>
           </w:pPr>
-          <w:hyperlink w:anchor="_Toc211532832" w:history="1">
+          <w:hyperlink w:anchor="_Toc211594233" w:history="1">
             <w:r>
               <w:rPr>
                 <w:rStyle w:val="af6"/>
@@ -1843,7 +1843,7 @@
                 <w:noProof/>
                 <w:webHidden/>
               </w:rPr>
-              <w:instrText xml:space="preserve"> PAGEREF _Toc211532832 \h </w:instrText>
+              <w:instrText xml:space="preserve"> PAGEREF _Toc211594233 \h </w:instrText>
             </w:r>
             <w:r>
               <w:rPr>
@@ -1890,7 +1890,7 @@
               <w14:ligatures w14:val="standardContextual"/>
             </w:rPr>
           </w:pPr>
-          <w:hyperlink w:anchor="_Toc211532833" w:history="1">
+          <w:hyperlink w:anchor="_Toc211594234" w:history="1">
             <w:r>
               <w:rPr>
                 <w:rStyle w:val="af6"/>
@@ -1935,7 +1935,7 @@
                 <w:noProof/>
                 <w:webHidden/>
               </w:rPr>
-              <w:instrText xml:space="preserve"> PAGEREF _Toc211532833 \h </w:instrText>
+              <w:instrText xml:space="preserve"> PAGEREF _Toc211594234 \h </w:instrText>
             </w:r>
             <w:r>
               <w:rPr>
@@ -1982,7 +1982,7 @@
               <w14:ligatures w14:val="standardContextual"/>
             </w:rPr>
           </w:pPr>
-          <w:hyperlink w:anchor="_Toc211532834" w:history="1">
+          <w:hyperlink w:anchor="_Toc211594235" w:history="1">
             <w:r>
               <w:rPr>
                 <w:rStyle w:val="af6"/>
@@ -2027,7 +2027,7 @@
                 <w:noProof/>
                 <w:webHidden/>
               </w:rPr>
-              <w:instrText xml:space="preserve"> PAGEREF _Toc211532834 \h </w:instrText>
+              <w:instrText xml:space="preserve"> PAGEREF _Toc211594235 \h </w:instrText>
             </w:r>
             <w:r>
               <w:rPr>
@@ -2074,7 +2074,7 @@
               <w14:ligatures w14:val="standardContextual"/>
             </w:rPr>
           </w:pPr>
-          <w:hyperlink w:anchor="_Toc211532835" w:history="1">
+          <w:hyperlink w:anchor="_Toc211594236" w:history="1">
             <w:r>
               <w:rPr>
                 <w:rStyle w:val="af6"/>
@@ -2134,7 +2134,7 @@
                 <w:noProof/>
                 <w:webHidden/>
               </w:rPr>
-              <w:instrText xml:space="preserve"> PAGEREF _Toc211532835 \h </w:instrText>
+              <w:instrText xml:space="preserve"> PAGEREF _Toc211594236 \h </w:instrText>
             </w:r>
             <w:r>
               <w:rPr>
@@ -2181,7 +2181,7 @@
               <w14:ligatures w14:val="standardContextual"/>
             </w:rPr>
           </w:pPr>
-          <w:hyperlink w:anchor="_Toc211532836" w:history="1">
+          <w:hyperlink w:anchor="_Toc211594237" w:history="1">
             <w:r>
               <w:rPr>
                 <w:rStyle w:val="af6"/>
@@ -2241,7 +2241,7 @@
                 <w:noProof/>
                 <w:webHidden/>
               </w:rPr>
-              <w:instrText xml:space="preserve"> PAGEREF _Toc211532836 \h </w:instrText>
+              <w:instrText xml:space="preserve"> PAGEREF _Toc211594237 \h </w:instrText>
             </w:r>
             <w:r>
               <w:rPr>
@@ -2288,7 +2288,7 @@
               <w14:ligatures w14:val="standardContextual"/>
             </w:rPr>
           </w:pPr>
-          <w:hyperlink w:anchor="_Toc211532837" w:history="1">
+          <w:hyperlink w:anchor="_Toc211594238" w:history="1">
             <w:r>
               <w:rPr>
                 <w:rStyle w:val="af6"/>
@@ -2333,7 +2333,7 @@
                 <w:noProof/>
                 <w:webHidden/>
               </w:rPr>
-              <w:instrText xml:space="preserve"> PAGEREF _Toc211532837 \h </w:instrText>
+              <w:instrText xml:space="preserve"> PAGEREF _Toc211594238 \h </w:instrText>
             </w:r>
             <w:r>
               <w:rPr>
@@ -2380,7 +2380,7 @@
               <w14:ligatures w14:val="standardContextual"/>
             </w:rPr>
           </w:pPr>
-          <w:hyperlink w:anchor="_Toc211532838" w:history="1">
+          <w:hyperlink w:anchor="_Toc211594239" w:history="1">
             <w:r>
               <w:rPr>
                 <w:rStyle w:val="af6"/>
@@ -2427,7 +2427,7 @@
                 <w:noProof/>
                 <w:webHidden/>
               </w:rPr>
-              <w:instrText xml:space="preserve"> PAGEREF _Toc211532838 \h </w:instrText>
+              <w:instrText xml:space="preserve"> PAGEREF _Toc211594239 \h </w:instrText>
             </w:r>
             <w:r>
               <w:rPr>
@@ -2474,7 +2474,7 @@
               <w14:ligatures w14:val="standardContextual"/>
             </w:rPr>
           </w:pPr>
-          <w:hyperlink w:anchor="_Toc211532839" w:history="1">
+          <w:hyperlink w:anchor="_Toc211594240" w:history="1">
             <w:r>
               <w:rPr>
                 <w:rStyle w:val="af6"/>
@@ -2521,7 +2521,7 @@
                 <w:noProof/>
                 <w:webHidden/>
               </w:rPr>
-              <w:instrText xml:space="preserve"> PAGEREF _Toc211532839 \h </w:instrText>
+              <w:instrText xml:space="preserve"> PAGEREF _Toc211594240 \h </w:instrText>
             </w:r>
             <w:r>
               <w:rPr>
@@ -2568,7 +2568,7 @@
               <w14:ligatures w14:val="standardContextual"/>
             </w:rPr>
           </w:pPr>
-          <w:hyperlink w:anchor="_Toc211532840" w:history="1">
+          <w:hyperlink w:anchor="_Toc211594241" w:history="1">
             <w:r>
               <w:rPr>
                 <w:rStyle w:val="af6"/>
@@ -2613,7 +2613,7 @@
                 <w:noProof/>
                 <w:webHidden/>
               </w:rPr>
-              <w:instrText xml:space="preserve"> PAGEREF _Toc211532840 \h </w:instrText>
+              <w:instrText xml:space="preserve"> PAGEREF _Toc211594241 \h </w:instrText>
             </w:r>
             <w:r>
               <w:rPr>
@@ -2660,7 +2660,7 @@
               <w14:ligatures w14:val="standardContextual"/>
             </w:rPr>
           </w:pPr>
-          <w:hyperlink w:anchor="_Toc211532841" w:history="1">
+          <w:hyperlink w:anchor="_Toc211594242" w:history="1">
             <w:r>
               <w:rPr>
                 <w:rStyle w:val="af6"/>
@@ -2705,7 +2705,7 @@
                 <w:noProof/>
                 <w:webHidden/>
               </w:rPr>
-              <w:instrText xml:space="preserve"> PAGEREF _Toc211532841 \h </w:instrText>
+              <w:instrText xml:space="preserve"> PAGEREF _Toc211594242 \h </w:instrText>
             </w:r>
             <w:r>
               <w:rPr>
@@ -2752,7 +2752,7 @@
               <w14:ligatures w14:val="standardContextual"/>
             </w:rPr>
           </w:pPr>
-          <w:hyperlink w:anchor="_Toc211532842" w:history="1">
+          <w:hyperlink w:anchor="_Toc211594243" w:history="1">
             <w:r>
               <w:rPr>
                 <w:rStyle w:val="af6"/>
@@ -2835,7 +2835,7 @@
                 <w:noProof/>
                 <w:webHidden/>
               </w:rPr>
-              <w:instrText xml:space="preserve"> PAGEREF _Toc211532842 \h </w:instrText>
+              <w:instrText xml:space="preserve"> PAGEREF _Toc211594243 \h </w:instrText>
             </w:r>
             <w:r>
               <w:rPr>
@@ -2882,7 +2882,7 @@
               <w14:ligatures w14:val="standardContextual"/>
             </w:rPr>
           </w:pPr>
-          <w:hyperlink w:anchor="_Toc211532843" w:history="1">
+          <w:hyperlink w:anchor="_Toc211594244" w:history="1">
             <w:r>
               <w:rPr>
                 <w:rStyle w:val="af6"/>
@@ -2951,7 +2951,7 @@
                 <w:noProof/>
                 <w:webHidden/>
               </w:rPr>
-              <w:instrText xml:space="preserve"> PAGEREF _Toc211532843 \h </w:instrText>
+              <w:instrText xml:space="preserve"> PAGEREF _Toc211594244 \h </w:instrText>
             </w:r>
             <w:r>
               <w:rPr>
@@ -2998,7 +2998,7 @@
               <w14:ligatures w14:val="standardContextual"/>
             </w:rPr>
           </w:pPr>
-          <w:hyperlink w:anchor="_Toc211532844" w:history="1">
+          <w:hyperlink w:anchor="_Toc211594245" w:history="1">
             <w:r>
               <w:rPr>
                 <w:rStyle w:val="af6"/>
@@ -3067,7 +3067,7 @@
                 <w:noProof/>
                 <w:webHidden/>
               </w:rPr>
-              <w:instrText xml:space="preserve"> PAGEREF _Toc211532844 \h </w:instrText>
+              <w:instrText xml:space="preserve"> PAGEREF _Toc211594245 \h </w:instrText>
             </w:r>
             <w:r>
               <w:rPr>
@@ -3119,7 +3119,7 @@
       <w:pPr>
         <w:pStyle w:val="1"/>
       </w:pPr>
-      <w:bookmarkStart w:id="0" w:name="_Toc211532817"/>
+      <w:bookmarkStart w:id="0" w:name="_Toc211594218"/>
       <w:r>
         <w:lastRenderedPageBreak/>
         <w:t>Int</w:t>
@@ -3134,23 +3134,7 @@
         <w:pStyle w:val="afb"/>
       </w:pPr>
       <w:r>
-        <w:t xml:space="preserve">The purpose of this document is to define the USB interface for Torrio. Torrio is a pair of true wireless earphones designed specifically for gaming. Torrio uses a true gaming wireless 2.4 GHz wireless radio with ultra-low latency and lossless audio. Torrio also supports Bluetooth to connect to any </w:t>
-      </w:r>
-      <w:proofErr w:type="gramStart"/>
-      <w:r>
-        <w:t>Bluetooth enabled</w:t>
-      </w:r>
-      <w:proofErr w:type="gramEnd"/>
-      <w:r>
-        <w:t xml:space="preserve"> host device. A compact USB-C dongle is used to provide </w:t>
-      </w:r>
-      <w:proofErr w:type="gramStart"/>
-      <w:r>
-        <w:t>the end</w:t>
-      </w:r>
-      <w:proofErr w:type="gramEnd"/>
-      <w:r>
-        <w:t>-to-end wireless connectivity, providing compatibility with PC, PlayStation, Android, and Switch.</w:t>
+        <w:t>The purpose of this document is to define the USB interface for Torrio. Torrio is a pair of true wireless earphones designed specifically for gaming. Torrio uses a true gaming wireless 2.4 GHz wireless radio with ultra-low latency and lossless audio. Torrio also supports Bluetooth to connect to any Bluetooth enabled host device. A compact USB-C dongle is used to provide the end-to-end wireless connectivity, providing compatibility with PC, PlayStation, Android, and Switch.</w:t>
       </w:r>
     </w:p>
     <w:p>
@@ -3306,7 +3290,7 @@
       <w:pPr>
         <w:pStyle w:val="1"/>
       </w:pPr>
-      <w:bookmarkStart w:id="1" w:name="_Toc211532818"/>
+      <w:bookmarkStart w:id="1" w:name="_Toc211594219"/>
       <w:r>
         <w:lastRenderedPageBreak/>
         <w:t>Reference Documents</w:t>
@@ -3492,7 +3476,7 @@
       <w:pPr>
         <w:pStyle w:val="1"/>
       </w:pPr>
-      <w:bookmarkStart w:id="3" w:name="_Toc211532819"/>
+      <w:bookmarkStart w:id="3" w:name="_Toc211594220"/>
       <w:r>
         <w:lastRenderedPageBreak/>
         <w:t>USB Description</w:t>
@@ -3503,7 +3487,7 @@
       <w:pPr>
         <w:pStyle w:val="2"/>
       </w:pPr>
-      <w:bookmarkStart w:id="4" w:name="_Toc211532820"/>
+      <w:bookmarkStart w:id="4" w:name="_Toc211594221"/>
       <w:r>
         <w:rPr>
           <w:rFonts w:hint="eastAsia"/>
@@ -3517,7 +3501,7 @@
       <w:pPr>
         <w:pStyle w:val="3"/>
       </w:pPr>
-      <w:bookmarkStart w:id="5" w:name="_Toc211532821"/>
+      <w:bookmarkStart w:id="5" w:name="_Toc211594222"/>
       <w:r>
         <w:rPr>
           <w:rFonts w:hint="eastAsia"/>
@@ -3815,7 +3799,7 @@
         <w:pStyle w:val="3"/>
       </w:pPr>
       <w:bookmarkStart w:id="6" w:name="_Toc178849359"/>
-      <w:bookmarkStart w:id="7" w:name="_Toc211532822"/>
+      <w:bookmarkStart w:id="7" w:name="_Toc211594223"/>
       <w:r>
         <w:t>Dongle</w:t>
       </w:r>
@@ -4128,7 +4112,7 @@
       <w:pPr>
         <w:pStyle w:val="2"/>
       </w:pPr>
-      <w:bookmarkStart w:id="8" w:name="_Toc211532823"/>
+      <w:bookmarkStart w:id="8" w:name="_Toc211594224"/>
       <w:r>
         <w:lastRenderedPageBreak/>
         <w:t xml:space="preserve">Interfaces &amp; </w:t>
@@ -4145,15 +4129,7 @@
         </w:rPr>
       </w:pPr>
       <w:r>
-        <w:t xml:space="preserve">Regarding this case, there are two parts with USB, one is the </w:t>
-      </w:r>
-      <w:proofErr w:type="gramStart"/>
-      <w:r>
-        <w:t>dongle</w:t>
-      </w:r>
-      <w:proofErr w:type="gramEnd"/>
-      <w:r>
-        <w:t xml:space="preserve"> and the other is the charging case. They have</w:t>
+        <w:t>Regarding this case, there are two parts with USB, one is the dongle and the other is the charging case. They have</w:t>
       </w:r>
       <w:r>
         <w:rPr>
@@ -4180,7 +4156,7 @@
           <w:lang w:eastAsia="zh-TW"/>
         </w:rPr>
       </w:pPr>
-      <w:bookmarkStart w:id="9" w:name="_Toc211532824"/>
+      <w:bookmarkStart w:id="9" w:name="_Toc211594225"/>
       <w:r>
         <w:rPr>
           <w:rFonts w:hint="eastAsia"/>
@@ -4484,15 +4460,7 @@
           </w:tcPr>
           <w:p>
             <w:r>
-              <w:t xml:space="preserve">The Sync Endpoint will be used by the device to Inform the PC when a status change </w:t>
-            </w:r>
-            <w:proofErr w:type="gramStart"/>
-            <w:r>
-              <w:t>has occurred</w:t>
-            </w:r>
-            <w:proofErr w:type="gramEnd"/>
-            <w:r>
-              <w:t>.  In this document, these status updates will be shown as:</w:t>
+              <w:t>The Sync Endpoint will be used by the device to Inform the PC when a status change has occurred.  In this document, these status updates will be shown as:</w:t>
             </w:r>
           </w:p>
           <w:p>
@@ -4539,7 +4507,7 @@
       <w:pPr>
         <w:pStyle w:val="3"/>
       </w:pPr>
-      <w:bookmarkStart w:id="10" w:name="_Toc211532825"/>
+      <w:bookmarkStart w:id="10" w:name="_Toc211594226"/>
       <w:r>
         <w:lastRenderedPageBreak/>
         <w:t>Dongle</w:t>
@@ -4562,14 +4530,14 @@
     <w:tbl>
       <w:tblPr>
         <w:tblStyle w:val="a7"/>
-        <w:tblW w:w="10428" w:type="dxa"/>
+        <w:tblW w:w="9493" w:type="dxa"/>
         <w:tblLook w:val="04A0" w:firstRow="1" w:lastRow="0" w:firstColumn="1" w:lastColumn="0" w:noHBand="0" w:noVBand="1"/>
       </w:tblPr>
       <w:tblGrid>
         <w:gridCol w:w="949"/>
         <w:gridCol w:w="953"/>
         <w:gridCol w:w="3403"/>
-        <w:gridCol w:w="5123"/>
+        <w:gridCol w:w="4188"/>
       </w:tblGrid>
       <w:tr>
         <w:tc>
@@ -4607,7 +4575,7 @@
         </w:tc>
         <w:tc>
           <w:tcPr>
-            <w:tcW w:w="5123" w:type="dxa"/>
+            <w:tcW w:w="4188" w:type="dxa"/>
             <w:shd w:val="clear" w:color="auto" w:fill="BFBFBF" w:themeFill="background1" w:themeFillShade="BF"/>
           </w:tcPr>
           <w:p>
@@ -4659,7 +4627,7 @@
         </w:tc>
         <w:tc>
           <w:tcPr>
-            <w:tcW w:w="5123" w:type="dxa"/>
+            <w:tcW w:w="4188" w:type="dxa"/>
           </w:tcPr>
           <w:p>
             <w:r>
@@ -4719,7 +4687,7 @@
         </w:tc>
         <w:tc>
           <w:tcPr>
-            <w:tcW w:w="5123" w:type="dxa"/>
+            <w:tcW w:w="4188" w:type="dxa"/>
           </w:tcPr>
           <w:p>
             <w:r>
@@ -4826,7 +4794,7 @@
         </w:tc>
         <w:tc>
           <w:tcPr>
-            <w:tcW w:w="5123" w:type="dxa"/>
+            <w:tcW w:w="4188" w:type="dxa"/>
           </w:tcPr>
           <w:p>
             <w:r>
@@ -4888,7 +4856,7 @@
         </w:tc>
         <w:tc>
           <w:tcPr>
-            <w:tcW w:w="5123" w:type="dxa"/>
+            <w:tcW w:w="4188" w:type="dxa"/>
           </w:tcPr>
           <w:p>
             <w:r>
@@ -4941,7 +4909,7 @@
         </w:tc>
         <w:tc>
           <w:tcPr>
-            <w:tcW w:w="5123" w:type="dxa"/>
+            <w:tcW w:w="4188" w:type="dxa"/>
           </w:tcPr>
           <w:p>
             <w:r>
@@ -5000,19 +4968,11 @@
         </w:tc>
         <w:tc>
           <w:tcPr>
-            <w:tcW w:w="5123" w:type="dxa"/>
-          </w:tcPr>
-          <w:p>
-            <w:r>
-              <w:t xml:space="preserve">The Sync Endpoint will be used by the device to Inform the PC when a status change </w:t>
-            </w:r>
-            <w:proofErr w:type="gramStart"/>
-            <w:r>
-              <w:t>has occurred</w:t>
-            </w:r>
-            <w:proofErr w:type="gramEnd"/>
-            <w:r>
-              <w:t>.  In this document, these status updates will be shown as:</w:t>
+            <w:tcW w:w="4188" w:type="dxa"/>
+          </w:tcPr>
+          <w:p>
+            <w:r>
+              <w:t>The Sync Endpoint will be used by the device to Inform the PC when a status change has occurred.  In this document, these status updates will be shown as:</w:t>
             </w:r>
           </w:p>
           <w:p>
@@ -5046,7 +5006,7 @@
       <w:pPr>
         <w:pStyle w:val="2"/>
       </w:pPr>
-      <w:bookmarkStart w:id="11" w:name="_Toc211532826"/>
+      <w:bookmarkStart w:id="11" w:name="_Toc211594227"/>
       <w:r>
         <w:t>Command</w:t>
       </w:r>
@@ -5059,7 +5019,7 @@
       <w:pPr>
         <w:pStyle w:val="3"/>
       </w:pPr>
-      <w:bookmarkStart w:id="12" w:name="_Toc211532827"/>
+      <w:bookmarkStart w:id="12" w:name="_Toc211594228"/>
       <w:proofErr w:type="spellStart"/>
       <w:r>
         <w:t>Set_Report</w:t>
@@ -5611,9 +5571,8 @@
       <w:pPr>
         <w:pStyle w:val="3"/>
       </w:pPr>
-      <w:bookmarkStart w:id="13" w:name="_Toc211532828"/>
-      <w:r>
-        <w:lastRenderedPageBreak/>
+      <w:bookmarkStart w:id="13" w:name="_Toc211594229"/>
+      <w:r>
         <w:t>Get_Report Format</w:t>
       </w:r>
       <w:bookmarkEnd w:id="13"/>
@@ -5655,15 +5614,7 @@
       </w:r>
       <w:proofErr w:type="spellEnd"/>
       <w:r>
-        <w:t xml:space="preserve"> </w:t>
-      </w:r>
-      <w:proofErr w:type="gramStart"/>
-      <w:r>
-        <w:t>first, and</w:t>
-      </w:r>
-      <w:proofErr w:type="gramEnd"/>
-      <w:r>
-        <w:t xml:space="preserve"> then issue a Get_Report to read the actual data back.</w:t>
+        <w:t xml:space="preserve"> first, and then issue a Get_Report to read the actual data back.</w:t>
       </w:r>
     </w:p>
     <w:p>
@@ -6173,7 +6124,7 @@
       <w:pPr>
         <w:pStyle w:val="2"/>
       </w:pPr>
-      <w:bookmarkStart w:id="14" w:name="_Toc211532829"/>
+      <w:bookmarkStart w:id="14" w:name="_Toc211594230"/>
       <w:r>
         <w:t>File Commands</w:t>
       </w:r>
@@ -6185,23 +6136,7 @@
         <w:spacing w:before="240"/>
       </w:pPr>
       <w:r>
-        <w:t xml:space="preserve">In the following sections all commands start with a single byte </w:t>
-      </w:r>
-      <w:proofErr w:type="gramStart"/>
-      <w:r>
-        <w:t>op-code</w:t>
-      </w:r>
-      <w:proofErr w:type="gramEnd"/>
-      <w:r>
-        <w:t xml:space="preserve">. The most significant bit of the </w:t>
-      </w:r>
-      <w:proofErr w:type="gramStart"/>
-      <w:r>
-        <w:t>op-code</w:t>
-      </w:r>
-      <w:proofErr w:type="gramEnd"/>
-      <w:r>
-        <w:t xml:space="preserve"> is used to determine if the command is a read or a write.</w:t>
+        <w:t>In the following sections all commands start with a single byte op-code. The most significant bit of the op-code is used to determine if the command is a read or a write.</w:t>
       </w:r>
     </w:p>
     <w:p>
@@ -6209,7 +6144,7 @@
         <w:pStyle w:val="2"/>
       </w:pPr>
       <w:bookmarkStart w:id="15" w:name="_Toc204161210"/>
-      <w:bookmarkStart w:id="16" w:name="_Toc211532830"/>
+      <w:bookmarkStart w:id="16" w:name="_Toc211594231"/>
       <w:r>
         <w:t>File Commands</w:t>
       </w:r>
@@ -6525,15 +6460,7 @@
           </w:tcPr>
           <w:p>
             <w:r>
-              <w:t xml:space="preserve">The ID of the file system </w:t>
-            </w:r>
-            <w:proofErr w:type="gramStart"/>
-            <w:r>
-              <w:t>targeted</w:t>
-            </w:r>
-            <w:proofErr w:type="gramEnd"/>
-            <w:r>
-              <w:t>. When device has multiple flash devices they should be enumerated with different IDs</w:t>
+              <w:t>The ID of the file system targeted. When device has multiple flash devices they should be enumerated with different IDs</w:t>
             </w:r>
           </w:p>
         </w:tc>
@@ -6602,9 +6529,8 @@
         <w:spacing w:after="240"/>
       </w:pPr>
       <w:bookmarkStart w:id="17" w:name="_Toc204161211"/>
-      <w:bookmarkStart w:id="18" w:name="_Toc211532831"/>
-      <w:r>
-        <w:lastRenderedPageBreak/>
+      <w:bookmarkStart w:id="18" w:name="_Toc211594232"/>
+      <w:r>
         <w:t>File Systems and IDs</w:t>
       </w:r>
       <w:bookmarkEnd w:id="17"/>
@@ -7038,7 +6964,7 @@
       <w:pPr>
         <w:pStyle w:val="1"/>
       </w:pPr>
-      <w:bookmarkStart w:id="19" w:name="_Toc211532832"/>
+      <w:bookmarkStart w:id="19" w:name="_Toc211594233"/>
       <w:r>
         <w:lastRenderedPageBreak/>
         <w:t xml:space="preserve">Command Endpoint </w:t>
@@ -7087,22 +7013,14 @@
       </w:r>
       <w:bookmarkEnd w:id="20"/>
       <w:r>
-        <w:t xml:space="preserve">The Firmware Update Commands are sent from the </w:t>
-      </w:r>
-      <w:proofErr w:type="gramStart"/>
-      <w:r>
-        <w:t>Bootloader,</w:t>
-      </w:r>
-      <w:proofErr w:type="gramEnd"/>
-      <w:r>
-        <w:t xml:space="preserve"> all other commands are sent through the application.</w:t>
+        <w:t>The Firmware Update Commands are sent from the Bootloader, all other commands are sent through the application.</w:t>
       </w:r>
     </w:p>
     <w:p>
       <w:pPr>
         <w:pStyle w:val="2"/>
       </w:pPr>
-      <w:bookmarkStart w:id="21" w:name="_Toc211532833"/>
+      <w:bookmarkStart w:id="21" w:name="_Toc211594234"/>
       <w:r>
         <w:t>Status Commands</w:t>
       </w:r>
@@ -7112,7 +7030,7 @@
       <w:pPr>
         <w:pStyle w:val="3"/>
       </w:pPr>
-      <w:bookmarkStart w:id="22" w:name="_Toc211532834"/>
+      <w:bookmarkStart w:id="22" w:name="_Toc211594235"/>
       <w:r>
         <w:t>R</w:t>
       </w:r>
@@ -7418,7 +7336,7 @@
         <w:pStyle w:val="3"/>
       </w:pPr>
       <w:bookmarkStart w:id="23" w:name="_Toc178849387"/>
-      <w:bookmarkStart w:id="24" w:name="_Toc211532835"/>
+      <w:bookmarkStart w:id="24" w:name="_Toc211594236"/>
       <w:r>
         <w:t>Get Firmware Version (0x</w:t>
       </w:r>
@@ -8212,7 +8130,7 @@
         <w:pStyle w:val="3"/>
       </w:pPr>
       <w:bookmarkStart w:id="25" w:name="_Toc178849388"/>
-      <w:bookmarkStart w:id="26" w:name="_Toc211532836"/>
+      <w:bookmarkStart w:id="26" w:name="_Toc211594237"/>
       <w:r>
         <w:lastRenderedPageBreak/>
         <w:t>Get Serial Number (0x</w:t>
@@ -8606,7 +8524,6 @@
         </w:rPr>
         <w:t xml:space="preserve">will </w:t>
       </w:r>
-      <w:proofErr w:type="gramStart"/>
       <w:r>
         <w:rPr>
           <w:rFonts w:hint="eastAsia"/>
@@ -8614,7 +8531,6 @@
         </w:rPr>
         <w:t>return</w:t>
       </w:r>
-      <w:proofErr w:type="gramEnd"/>
       <w:r>
         <w:rPr>
           <w:lang w:eastAsia="zh-TW"/>
@@ -8626,7 +8542,7 @@
       <w:pPr>
         <w:pStyle w:val="3"/>
       </w:pPr>
-      <w:bookmarkStart w:id="27" w:name="_Toc211532837"/>
+      <w:bookmarkStart w:id="27" w:name="_Toc211594238"/>
       <w:r>
         <w:t>Set Serial Number (0x13)</w:t>
       </w:r>
@@ -8637,26 +8553,10 @@
         <w:pStyle w:val="afb"/>
       </w:pPr>
       <w:r>
-        <w:t xml:space="preserve">This command will </w:t>
-      </w:r>
-      <w:proofErr w:type="gramStart"/>
-      <w:r>
-        <w:t>write</w:t>
-      </w:r>
-      <w:proofErr w:type="gramEnd"/>
-      <w:r>
-        <w:t xml:space="preserve"> the 19-byte serial number. </w:t>
-      </w:r>
-      <w:r>
-        <w:t xml:space="preserve">The serial number can only be changed by this command. No other </w:t>
-      </w:r>
-      <w:proofErr w:type="gramStart"/>
-      <w:r>
-        <w:t>commands</w:t>
-      </w:r>
-      <w:proofErr w:type="gramEnd"/>
-      <w:r>
-        <w:t xml:space="preserve"> can change the serial number. </w:t>
+        <w:t xml:space="preserve">This command will write the 19-byte serial number. </w:t>
+      </w:r>
+      <w:r>
+        <w:t xml:space="preserve">The serial number can only be changed by this command. No other commands can change the serial number. </w:t>
       </w:r>
       <w:r>
         <w:t>The write operation is protected by a security key which is verified by the device. This command should only be used by the factory</w:t>
@@ -8984,7 +8884,7 @@
           <w:lang w:eastAsia="zh-TW"/>
         </w:rPr>
       </w:pPr>
-      <w:bookmarkStart w:id="28" w:name="_Toc211532838"/>
+      <w:bookmarkStart w:id="28" w:name="_Toc211594239"/>
       <w:r>
         <w:rPr>
           <w:lang w:eastAsia="zh-TW"/>
@@ -9789,7 +9689,7 @@
           <w:lang w:eastAsia="zh-TW"/>
         </w:rPr>
       </w:pPr>
-      <w:bookmarkStart w:id="29" w:name="_Toc211532839"/>
+      <w:bookmarkStart w:id="29" w:name="_Toc211594240"/>
       <w:r>
         <w:rPr>
           <w:lang w:eastAsia="zh-TW"/>
@@ -10100,7 +10000,7 @@
       <w:pPr>
         <w:pStyle w:val="1"/>
       </w:pPr>
-      <w:bookmarkStart w:id="30" w:name="_Toc211532840"/>
+      <w:bookmarkStart w:id="30" w:name="_Toc211594241"/>
       <w:r>
         <w:lastRenderedPageBreak/>
         <w:t xml:space="preserve">HID Command for Factory </w:t>
@@ -10114,7 +10014,7 @@
       <w:pPr>
         <w:pStyle w:val="3"/>
       </w:pPr>
-      <w:bookmarkStart w:id="31" w:name="_Toc211532841"/>
+      <w:bookmarkStart w:id="31" w:name="_Toc211594242"/>
       <w:r>
         <w:t>Enter Factory mode (0xFC, 0xFC, 0xAA, 0x55)</w:t>
       </w:r>
@@ -10499,7 +10399,7 @@
       <w:pPr>
         <w:pStyle w:val="3"/>
       </w:pPr>
-      <w:bookmarkStart w:id="32" w:name="_Toc211532842"/>
+      <w:bookmarkStart w:id="32" w:name="_Toc211594243"/>
       <w:r>
         <w:rPr>
           <w:rFonts w:hint="eastAsia"/>
@@ -11499,6 +11399,8 @@
     <w:p>
       <w:pPr>
         <w:rPr>
+          <w:b/>
+          <w:bCs/>
           <w:color w:val="FF0000"/>
         </w:rPr>
       </w:pPr>
@@ -11508,45 +11410,6 @@
         </w:rPr>
         <w:t xml:space="preserve">Return the data is </w:t>
       </w:r>
-      <w:r>
-        <w:rPr>
-          <w:rFonts w:hint="eastAsia"/>
-          <w:color w:val="FF0000"/>
-          <w:lang w:eastAsia="zh-TW"/>
-        </w:rPr>
-        <w:t>0x</w:t>
-      </w:r>
-      <w:r>
-        <w:rPr>
-          <w:rFonts w:hint="eastAsia"/>
-          <w:color w:val="FF0000"/>
-          <w:lang w:eastAsia="zh-TW"/>
-        </w:rPr>
-        <w:t>00, 0x80</w:t>
-      </w:r>
-      <w:r>
-        <w:rPr>
-          <w:rFonts w:hint="eastAsia"/>
-          <w:color w:val="FF0000"/>
-          <w:lang w:eastAsia="zh-TW"/>
-        </w:rPr>
-        <w:t xml:space="preserve"> </w:t>
-      </w:r>
-      <w:r>
-        <w:rPr>
-          <w:b/>
-          <w:bCs/>
-          <w:color w:val="FF0000"/>
-        </w:rPr>
-        <w:t>0xFC, 0x0F</w:t>
-      </w:r>
-    </w:p>
-    <w:p>
-      <w:pPr>
-        <w:rPr>
-          <w:color w:val="000000" w:themeColor="text1"/>
-        </w:rPr>
-      </w:pPr>
       <w:r>
         <w:rPr>
           <w:rFonts w:hint="eastAsia"/>
@@ -11555,7 +11418,190 @@
           <w:color w:val="FF0000"/>
           <w:lang w:eastAsia="zh-TW"/>
         </w:rPr>
-        <w:t>0x00, 0x80</w:t>
+        <w:t>0xF0,</w:t>
+      </w:r>
+      <w:r>
+        <w:rPr>
+          <w:rFonts w:hint="eastAsia"/>
+          <w:b/>
+          <w:bCs/>
+          <w:color w:val="FF0000"/>
+          <w:lang w:eastAsia="zh-TW"/>
+        </w:rPr>
+        <w:t xml:space="preserve"> </w:t>
+      </w:r>
+      <w:r>
+        <w:rPr>
+          <w:rFonts w:hint="eastAsia"/>
+          <w:b/>
+          <w:bCs/>
+          <w:color w:val="FF0000"/>
+          <w:lang w:eastAsia="zh-TW"/>
+        </w:rPr>
+        <w:t>0x</w:t>
+      </w:r>
+      <w:r>
+        <w:rPr>
+          <w:rFonts w:hint="eastAsia"/>
+          <w:b/>
+          <w:bCs/>
+          <w:color w:val="FF0000"/>
+          <w:lang w:eastAsia="zh-TW"/>
+        </w:rPr>
+        <w:t>3</w:t>
+      </w:r>
+      <w:r>
+        <w:rPr>
+          <w:rFonts w:hint="eastAsia"/>
+          <w:b/>
+          <w:bCs/>
+          <w:color w:val="FF0000"/>
+          <w:lang w:eastAsia="zh-TW"/>
+        </w:rPr>
+        <w:t>B</w:t>
+      </w:r>
+      <w:r>
+        <w:rPr>
+          <w:rFonts w:hint="eastAsia"/>
+          <w:b/>
+          <w:bCs/>
+          <w:color w:val="FF0000"/>
+          <w:lang w:eastAsia="zh-TW"/>
+        </w:rPr>
+        <w:t>, 0x</w:t>
+      </w:r>
+      <w:r>
+        <w:rPr>
+          <w:rFonts w:hint="eastAsia"/>
+          <w:b/>
+          <w:bCs/>
+          <w:color w:val="FF0000"/>
+          <w:lang w:eastAsia="zh-TW"/>
+        </w:rPr>
+        <w:t>0</w:t>
+      </w:r>
+      <w:r>
+        <w:rPr>
+          <w:rFonts w:hint="eastAsia"/>
+          <w:b/>
+          <w:bCs/>
+          <w:color w:val="FF0000"/>
+          <w:lang w:eastAsia="zh-TW"/>
+        </w:rPr>
+        <w:t>5</w:t>
+      </w:r>
+      <w:r>
+        <w:rPr>
+          <w:rFonts w:hint="eastAsia"/>
+          <w:b/>
+          <w:bCs/>
+          <w:color w:val="FF0000"/>
+          <w:lang w:eastAsia="zh-TW"/>
+        </w:rPr>
+        <w:t>,</w:t>
+      </w:r>
+      <w:r>
+        <w:rPr>
+          <w:rFonts w:hint="eastAsia"/>
+          <w:b/>
+          <w:bCs/>
+          <w:color w:val="FF0000"/>
+          <w:lang w:eastAsia="zh-TW"/>
+        </w:rPr>
+        <w:t xml:space="preserve"> </w:t>
+      </w:r>
+      <w:r>
+        <w:rPr>
+          <w:b/>
+          <w:bCs/>
+          <w:color w:val="FF0000"/>
+        </w:rPr>
+        <w:t>0x</w:t>
+      </w:r>
+      <w:r>
+        <w:rPr>
+          <w:rFonts w:hint="eastAsia"/>
+          <w:b/>
+          <w:bCs/>
+          <w:color w:val="FF0000"/>
+          <w:lang w:eastAsia="zh-TW"/>
+        </w:rPr>
+        <w:t>37</w:t>
+      </w:r>
+      <w:r>
+        <w:rPr>
+          <w:b/>
+          <w:bCs/>
+          <w:color w:val="FF0000"/>
+        </w:rPr>
+        <w:t>, 0x0</w:t>
+      </w:r>
+      <w:r>
+        <w:rPr>
+          <w:rFonts w:hint="eastAsia"/>
+          <w:b/>
+          <w:bCs/>
+          <w:color w:val="FF0000"/>
+          <w:lang w:eastAsia="zh-TW"/>
+        </w:rPr>
+        <w:t>4</w:t>
+      </w:r>
+    </w:p>
+    <w:p>
+      <w:pPr>
+        <w:rPr>
+          <w:color w:val="000000" w:themeColor="text1"/>
+        </w:rPr>
+      </w:pPr>
+      <w:r>
+        <w:rPr>
+          <w:rFonts w:hint="eastAsia"/>
+          <w:b/>
+          <w:bCs/>
+          <w:color w:val="FF0000"/>
+          <w:lang w:eastAsia="zh-TW"/>
+        </w:rPr>
+        <w:t>0x</w:t>
+      </w:r>
+      <w:r>
+        <w:rPr>
+          <w:rFonts w:hint="eastAsia"/>
+          <w:b/>
+          <w:bCs/>
+          <w:color w:val="FF0000"/>
+          <w:lang w:eastAsia="zh-TW"/>
+        </w:rPr>
+        <w:t>3B</w:t>
+      </w:r>
+      <w:r>
+        <w:rPr>
+          <w:rFonts w:hint="eastAsia"/>
+          <w:b/>
+          <w:bCs/>
+          <w:color w:val="FF0000"/>
+          <w:lang w:eastAsia="zh-TW"/>
+        </w:rPr>
+        <w:t>, 0x</w:t>
+      </w:r>
+      <w:r>
+        <w:rPr>
+          <w:rFonts w:hint="eastAsia"/>
+          <w:b/>
+          <w:bCs/>
+          <w:color w:val="FF0000"/>
+          <w:lang w:eastAsia="zh-TW"/>
+        </w:rPr>
+        <w:t>0</w:t>
+      </w:r>
+      <w:r>
+        <w:rPr>
+          <w:rFonts w:hint="eastAsia"/>
+          <w:b/>
+          <w:bCs/>
+          <w:color w:val="FF0000"/>
+          <w:lang w:eastAsia="zh-TW"/>
+        </w:rPr>
+        <w:t>5</w:t>
       </w:r>
       <w:r>
         <w:rPr>
@@ -11585,7 +11631,7 @@
           <w:color w:val="000000" w:themeColor="text1"/>
           <w:lang w:eastAsia="zh-TW"/>
         </w:rPr>
-        <w:t>2048</w:t>
+        <w:t>1339</w:t>
       </w:r>
       <w:r>
         <w:rPr>
@@ -11607,13 +11653,51 @@
           <w:bCs/>
           <w:color w:val="FF0000"/>
         </w:rPr>
-        <w:t>0xFC, 0x0F</w:t>
+        <w:t>0x</w:t>
+      </w:r>
+      <w:r>
+        <w:rPr>
+          <w:rFonts w:hint="eastAsia"/>
+          <w:b/>
+          <w:bCs/>
+          <w:color w:val="FF0000"/>
+          <w:lang w:eastAsia="zh-TW"/>
+        </w:rPr>
+        <w:t>37</w:t>
+      </w:r>
+      <w:r>
+        <w:rPr>
+          <w:b/>
+          <w:bCs/>
+          <w:color w:val="FF0000"/>
+        </w:rPr>
+        <w:t>, 0x0</w:t>
+      </w:r>
+      <w:r>
+        <w:rPr>
+          <w:rFonts w:hint="eastAsia"/>
+          <w:b/>
+          <w:bCs/>
+          <w:color w:val="FF0000"/>
+          <w:lang w:eastAsia="zh-TW"/>
+        </w:rPr>
+        <w:t>4</w:t>
       </w:r>
       <w:r>
         <w:rPr>
           <w:color w:val="000000" w:themeColor="text1"/>
         </w:rPr>
         <w:t xml:space="preserve"> means voltage is </w:t>
+      </w:r>
+      <w:r>
+        <w:rPr>
+          <w:rFonts w:hint="eastAsia"/>
+          <w:b/>
+          <w:bCs/>
+          <w:color w:val="000000" w:themeColor="text1"/>
+          <w:lang w:eastAsia="zh-TW"/>
+        </w:rPr>
+        <w:t>1.079</w:t>
       </w:r>
       <w:r>
         <w:rPr>
@@ -11621,7 +11705,7 @@
           <w:bCs/>
           <w:color w:val="000000" w:themeColor="text1"/>
         </w:rPr>
-        <w:t>4.092 V</w:t>
+        <w:t xml:space="preserve"> V</w:t>
       </w:r>
       <w:r>
         <w:rPr>
@@ -11637,7 +11721,7 @@
           <w:lang w:eastAsia="zh-TW"/>
         </w:rPr>
       </w:pPr>
-      <w:bookmarkStart w:id="33" w:name="_Toc211532843"/>
+      <w:bookmarkStart w:id="33" w:name="_Toc211594244"/>
       <w:r>
         <w:rPr>
           <w:lang w:eastAsia="zh-TW"/>
@@ -12002,7 +12086,7 @@
           <w:lang w:eastAsia="zh-TW"/>
         </w:rPr>
       </w:pPr>
-      <w:bookmarkStart w:id="34" w:name="_Toc211532844"/>
+      <w:bookmarkStart w:id="34" w:name="_Toc211594245"/>
       <w:r>
         <w:rPr>
           <w:rFonts w:hint="eastAsia"/>

</xml_diff>

<commit_message>
Add 'Get Case and Buds Battery and NTC' command (ID: F2)
- Implemented case-side functionality for the new F2 command.
- In case battery module, added saving of converted VBAT voltage and a function to retrieve this voltage.
- Extended NTC typedef to include states for -10°C to 0°C temperature range.
</commit_message>
<xml_diff>
--- a/data/Torrio_Case_factory_command_Firmware_Spec 0.01.docx
+++ b/data/Torrio_Case_factory_command_Firmware_Spec 0.01.docx
@@ -3134,7 +3134,23 @@
         <w:pStyle w:val="afb"/>
       </w:pPr>
       <w:r>
-        <w:t>The purpose of this document is to define the USB interface for Torrio. Torrio is a pair of true wireless earphones designed specifically for gaming. Torrio uses a true gaming wireless 2.4 GHz wireless radio with ultra-low latency and lossless audio. Torrio also supports Bluetooth to connect to any Bluetooth enabled host device. A compact USB-C dongle is used to provide the end-to-end wireless connectivity, providing compatibility with PC, PlayStation, Android, and Switch.</w:t>
+        <w:t xml:space="preserve">The purpose of this document is to define the USB interface for Torrio. Torrio is a pair of true wireless earphones designed specifically for gaming. Torrio uses a true gaming wireless 2.4 GHz wireless radio with ultra-low latency and lossless audio. Torrio also supports Bluetooth to connect to any </w:t>
+      </w:r>
+      <w:proofErr w:type="gramStart"/>
+      <w:r>
+        <w:t>Bluetooth enabled</w:t>
+      </w:r>
+      <w:proofErr w:type="gramEnd"/>
+      <w:r>
+        <w:t xml:space="preserve"> host device. A compact USB-C dongle is used to provide </w:t>
+      </w:r>
+      <w:proofErr w:type="gramStart"/>
+      <w:r>
+        <w:t>the end</w:t>
+      </w:r>
+      <w:proofErr w:type="gramEnd"/>
+      <w:r>
+        <w:t>-to-end wireless connectivity, providing compatibility with PC, PlayStation, Android, and Switch.</w:t>
       </w:r>
     </w:p>
     <w:p>
@@ -4129,7 +4145,15 @@
         </w:rPr>
       </w:pPr>
       <w:r>
-        <w:t>Regarding this case, there are two parts with USB, one is the dongle and the other is the charging case. They have</w:t>
+        <w:t xml:space="preserve">Regarding this case, there are two parts with USB, one is the </w:t>
+      </w:r>
+      <w:proofErr w:type="gramStart"/>
+      <w:r>
+        <w:t>dongle</w:t>
+      </w:r>
+      <w:proofErr w:type="gramEnd"/>
+      <w:r>
+        <w:t xml:space="preserve"> and the other is the charging case. They have</w:t>
       </w:r>
       <w:r>
         <w:rPr>
@@ -4460,7 +4484,15 @@
           </w:tcPr>
           <w:p>
             <w:r>
-              <w:t>The Sync Endpoint will be used by the device to Inform the PC when a status change has occurred.  In this document, these status updates will be shown as:</w:t>
+              <w:t xml:space="preserve">The Sync Endpoint will be used by the device to Inform the PC when a status change </w:t>
+            </w:r>
+            <w:proofErr w:type="gramStart"/>
+            <w:r>
+              <w:t>has occurred</w:t>
+            </w:r>
+            <w:proofErr w:type="gramEnd"/>
+            <w:r>
+              <w:t>.  In this document, these status updates will be shown as:</w:t>
             </w:r>
           </w:p>
           <w:p>
@@ -4972,7 +5004,15 @@
           </w:tcPr>
           <w:p>
             <w:r>
-              <w:t>The Sync Endpoint will be used by the device to Inform the PC when a status change has occurred.  In this document, these status updates will be shown as:</w:t>
+              <w:t xml:space="preserve">The Sync Endpoint will be used by the device to Inform the PC when a status change </w:t>
+            </w:r>
+            <w:proofErr w:type="gramStart"/>
+            <w:r>
+              <w:t>has occurred</w:t>
+            </w:r>
+            <w:proofErr w:type="gramEnd"/>
+            <w:r>
+              <w:t>.  In this document, these status updates will be shown as:</w:t>
             </w:r>
           </w:p>
           <w:p>
@@ -5614,7 +5654,15 @@
       </w:r>
       <w:proofErr w:type="spellEnd"/>
       <w:r>
-        <w:t xml:space="preserve"> first, and then issue a Get_Report to read the actual data back.</w:t>
+        <w:t xml:space="preserve"> </w:t>
+      </w:r>
+      <w:proofErr w:type="gramStart"/>
+      <w:r>
+        <w:t>first, and</w:t>
+      </w:r>
+      <w:proofErr w:type="gramEnd"/>
+      <w:r>
+        <w:t xml:space="preserve"> then issue a Get_Report to read the actual data back.</w:t>
       </w:r>
     </w:p>
     <w:p>
@@ -6136,7 +6184,23 @@
         <w:spacing w:before="240"/>
       </w:pPr>
       <w:r>
-        <w:t>In the following sections all commands start with a single byte op-code. The most significant bit of the op-code is used to determine if the command is a read or a write.</w:t>
+        <w:t xml:space="preserve">In the following sections all commands start with a single byte </w:t>
+      </w:r>
+      <w:proofErr w:type="gramStart"/>
+      <w:r>
+        <w:t>op-code</w:t>
+      </w:r>
+      <w:proofErr w:type="gramEnd"/>
+      <w:r>
+        <w:t xml:space="preserve">. The most significant bit of the </w:t>
+      </w:r>
+      <w:proofErr w:type="gramStart"/>
+      <w:r>
+        <w:t>op-code</w:t>
+      </w:r>
+      <w:proofErr w:type="gramEnd"/>
+      <w:r>
+        <w:t xml:space="preserve"> is used to determine if the command is a read or a write.</w:t>
       </w:r>
     </w:p>
     <w:p>
@@ -6460,7 +6524,15 @@
           </w:tcPr>
           <w:p>
             <w:r>
-              <w:t>The ID of the file system targeted. When device has multiple flash devices they should be enumerated with different IDs</w:t>
+              <w:t xml:space="preserve">The ID of the file system </w:t>
+            </w:r>
+            <w:proofErr w:type="gramStart"/>
+            <w:r>
+              <w:t>targeted</w:t>
+            </w:r>
+            <w:proofErr w:type="gramEnd"/>
+            <w:r>
+              <w:t>. When device has multiple flash devices they should be enumerated with different IDs</w:t>
             </w:r>
           </w:p>
         </w:tc>
@@ -7013,7 +7085,15 @@
       </w:r>
       <w:bookmarkEnd w:id="20"/>
       <w:r>
-        <w:t>The Firmware Update Commands are sent from the Bootloader, all other commands are sent through the application.</w:t>
+        <w:t xml:space="preserve">The Firmware Update Commands are sent from the </w:t>
+      </w:r>
+      <w:proofErr w:type="gramStart"/>
+      <w:r>
+        <w:t>Bootloader,</w:t>
+      </w:r>
+      <w:proofErr w:type="gramEnd"/>
+      <w:r>
+        <w:t xml:space="preserve"> all other commands are sent through the application.</w:t>
       </w:r>
     </w:p>
     <w:p>
@@ -8524,6 +8604,7 @@
         </w:rPr>
         <w:t xml:space="preserve">will </w:t>
       </w:r>
+      <w:proofErr w:type="gramStart"/>
       <w:r>
         <w:rPr>
           <w:rFonts w:hint="eastAsia"/>
@@ -8531,6 +8612,7 @@
         </w:rPr>
         <w:t>return</w:t>
       </w:r>
+      <w:proofErr w:type="gramEnd"/>
       <w:r>
         <w:rPr>
           <w:lang w:eastAsia="zh-TW"/>
@@ -8553,10 +8635,26 @@
         <w:pStyle w:val="afb"/>
       </w:pPr>
       <w:r>
-        <w:t xml:space="preserve">This command will write the 19-byte serial number. </w:t>
-      </w:r>
-      <w:r>
-        <w:t xml:space="preserve">The serial number can only be changed by this command. No other commands can change the serial number. </w:t>
+        <w:t xml:space="preserve">This command will </w:t>
+      </w:r>
+      <w:proofErr w:type="gramStart"/>
+      <w:r>
+        <w:t>write</w:t>
+      </w:r>
+      <w:proofErr w:type="gramEnd"/>
+      <w:r>
+        <w:t xml:space="preserve"> the 19-byte serial number. </w:t>
+      </w:r>
+      <w:r>
+        <w:t xml:space="preserve">The serial number can only be changed by this command. No other </w:t>
+      </w:r>
+      <w:proofErr w:type="gramStart"/>
+      <w:r>
+        <w:t>commands</w:t>
+      </w:r>
+      <w:proofErr w:type="gramEnd"/>
+      <w:r>
+        <w:t xml:space="preserve"> can change the serial number. </w:t>
       </w:r>
       <w:r>
         <w:t>The write operation is protected by a security key which is verified by the device. This command should only be used by the factory</w:t>
@@ -12517,6 +12615,611 @@
               </w:rPr>
               <w:t>status</w:t>
             </w:r>
+          </w:p>
+        </w:tc>
+      </w:tr>
+    </w:tbl>
+    <w:p/>
+    <w:p>
+      <w:r>
+        <w:br w:type="page"/>
+      </w:r>
+    </w:p>
+    <w:p>
+      <w:pPr>
+        <w:pStyle w:val="3"/>
+        <w:rPr>
+          <w:lang w:eastAsia="zh-TW"/>
+        </w:rPr>
+      </w:pPr>
+      <w:r>
+        <w:rPr>
+          <w:lang w:eastAsia="zh-TW"/>
+        </w:rPr>
+        <w:lastRenderedPageBreak/>
+        <w:t xml:space="preserve">Read battery and NTC </w:t>
+      </w:r>
+      <w:r>
+        <w:rPr>
+          <w:rFonts w:hint="eastAsia"/>
+          <w:lang w:eastAsia="zh-TW"/>
+        </w:rPr>
+        <w:t>(0xF</w:t>
+      </w:r>
+      <w:r>
+        <w:rPr>
+          <w:rFonts w:hint="eastAsia"/>
+          <w:lang w:eastAsia="zh-TW"/>
+        </w:rPr>
+        <w:t>2</w:t>
+      </w:r>
+      <w:r>
+        <w:rPr>
+          <w:rFonts w:hint="eastAsia"/>
+          <w:lang w:eastAsia="zh-TW"/>
+        </w:rPr>
+        <w:t>)</w:t>
+      </w:r>
+      <w:r>
+        <w:t xml:space="preserve"> </w:t>
+      </w:r>
+      <w:r>
+        <w:t>(</w:t>
+      </w:r>
+      <w:proofErr w:type="spellStart"/>
+      <w:r>
+        <w:rPr>
+          <w:rFonts w:hint="eastAsia"/>
+          <w:lang w:eastAsia="zh-TW"/>
+        </w:rPr>
+        <w:t>Csae</w:t>
+      </w:r>
+      <w:proofErr w:type="spellEnd"/>
+      <w:r>
+        <w:t xml:space="preserve"> Only)</w:t>
+      </w:r>
+    </w:p>
+    <w:p>
+      <w:r>
+        <w:t>The command will get all battery and NTC status.</w:t>
+      </w:r>
+    </w:p>
+    <w:p>
+      <w:r>
+        <w:t xml:space="preserve">Command Endpoint: </w:t>
+      </w:r>
+      <w:proofErr w:type="spellStart"/>
+      <w:r>
+        <w:t>Set_Report</w:t>
+      </w:r>
+      <w:proofErr w:type="spellEnd"/>
+      <w:r>
+        <w:t xml:space="preserve"> (PC -&gt; Device)</w:t>
+      </w:r>
+    </w:p>
+    <w:tbl>
+      <w:tblPr>
+        <w:tblStyle w:val="a7"/>
+        <w:tblW w:w="0" w:type="auto"/>
+        <w:tblLook w:val="04A0" w:firstRow="1" w:lastRow="0" w:firstColumn="1" w:lastColumn="0" w:noHBand="0" w:noVBand="1"/>
+      </w:tblPr>
+      <w:tblGrid>
+        <w:gridCol w:w="729"/>
+      </w:tblGrid>
+      <w:tr>
+        <w:tc>
+          <w:tcPr>
+            <w:tcW w:w="0" w:type="auto"/>
+            <w:tcBorders>
+              <w:top w:val="single" w:sz="4" w:space="0" w:color="auto"/>
+              <w:left w:val="single" w:sz="4" w:space="0" w:color="auto"/>
+              <w:bottom w:val="single" w:sz="4" w:space="0" w:color="auto"/>
+              <w:right w:val="single" w:sz="4" w:space="0" w:color="auto"/>
+            </w:tcBorders>
+            <w:shd w:val="clear" w:color="auto" w:fill="BFBFBF" w:themeFill="background1" w:themeFillShade="BF"/>
+            <w:vAlign w:val="center"/>
+            <w:hideMark/>
+          </w:tcPr>
+          <w:p>
+            <w:pPr>
+              <w:pStyle w:val="afb"/>
+              <w:jc w:val="center"/>
+            </w:pPr>
+            <w:r>
+              <w:t>Byte 0</w:t>
+            </w:r>
+          </w:p>
+        </w:tc>
+      </w:tr>
+      <w:tr>
+        <w:tc>
+          <w:tcPr>
+            <w:tcW w:w="0" w:type="auto"/>
+            <w:tcBorders>
+              <w:top w:val="single" w:sz="4" w:space="0" w:color="auto"/>
+              <w:left w:val="single" w:sz="4" w:space="0" w:color="auto"/>
+              <w:bottom w:val="single" w:sz="4" w:space="0" w:color="auto"/>
+              <w:right w:val="single" w:sz="4" w:space="0" w:color="auto"/>
+            </w:tcBorders>
+            <w:vAlign w:val="center"/>
+            <w:hideMark/>
+          </w:tcPr>
+          <w:p>
+            <w:pPr>
+              <w:pStyle w:val="afb"/>
+              <w:jc w:val="center"/>
+              <w:rPr>
+                <w:lang w:eastAsia="zh-TW"/>
+              </w:rPr>
+            </w:pPr>
+            <w:r>
+              <w:t>0x</w:t>
+            </w:r>
+            <w:r>
+              <w:rPr>
+                <w:rFonts w:hint="eastAsia"/>
+                <w:lang w:eastAsia="zh-TW"/>
+              </w:rPr>
+              <w:t>F</w:t>
+            </w:r>
+            <w:r>
+              <w:rPr>
+                <w:rFonts w:hint="eastAsia"/>
+                <w:lang w:eastAsia="zh-TW"/>
+              </w:rPr>
+              <w:t>2</w:t>
+            </w:r>
+          </w:p>
+        </w:tc>
+      </w:tr>
+    </w:tbl>
+    <w:p>
+      <w:pPr>
+        <w:pStyle w:val="afb"/>
+        <w:rPr>
+          <w:rFonts w:hint="eastAsia"/>
+          <w:b/>
+          <w:bCs/>
+          <w:lang w:eastAsia="zh-TW"/>
+        </w:rPr>
+      </w:pPr>
+    </w:p>
+    <w:p>
+      <w:r>
+        <w:t>Command Endpoint: Interrupt IN (PC &lt;- Device)</w:t>
+      </w:r>
+    </w:p>
+    <w:tbl>
+      <w:tblPr>
+        <w:tblStyle w:val="a7"/>
+        <w:tblW w:w="0" w:type="auto"/>
+        <w:tblLook w:val="04A0" w:firstRow="1" w:lastRow="0" w:firstColumn="1" w:lastColumn="0" w:noHBand="0" w:noVBand="1"/>
+      </w:tblPr>
+      <w:tblGrid>
+        <w:gridCol w:w="729"/>
+        <w:gridCol w:w="1295"/>
+        <w:gridCol w:w="1029"/>
+        <w:gridCol w:w="1226"/>
+        <w:gridCol w:w="961"/>
+        <w:gridCol w:w="1335"/>
+        <w:gridCol w:w="1094"/>
+      </w:tblGrid>
+      <w:tr>
+        <w:tc>
+          <w:tcPr>
+            <w:tcW w:w="0" w:type="auto"/>
+            <w:tcBorders>
+              <w:top w:val="single" w:sz="4" w:space="0" w:color="auto"/>
+              <w:left w:val="single" w:sz="4" w:space="0" w:color="auto"/>
+              <w:bottom w:val="single" w:sz="4" w:space="0" w:color="auto"/>
+              <w:right w:val="single" w:sz="4" w:space="0" w:color="auto"/>
+            </w:tcBorders>
+            <w:shd w:val="clear" w:color="auto" w:fill="BFBFBF" w:themeFill="background1" w:themeFillShade="BF"/>
+            <w:vAlign w:val="center"/>
+            <w:hideMark/>
+          </w:tcPr>
+          <w:p>
+            <w:pPr>
+              <w:pStyle w:val="afb"/>
+              <w:jc w:val="center"/>
+            </w:pPr>
+            <w:r>
+              <w:t>Byte 0</w:t>
+            </w:r>
+          </w:p>
+        </w:tc>
+        <w:tc>
+          <w:tcPr>
+            <w:tcW w:w="0" w:type="auto"/>
+            <w:tcBorders>
+              <w:top w:val="single" w:sz="4" w:space="0" w:color="auto"/>
+              <w:left w:val="single" w:sz="4" w:space="0" w:color="auto"/>
+              <w:bottom w:val="single" w:sz="4" w:space="0" w:color="auto"/>
+              <w:right w:val="single" w:sz="4" w:space="0" w:color="auto"/>
+            </w:tcBorders>
+            <w:shd w:val="clear" w:color="auto" w:fill="BFBFBF" w:themeFill="background1" w:themeFillShade="BF"/>
+            <w:vAlign w:val="center"/>
+          </w:tcPr>
+          <w:p>
+            <w:pPr>
+              <w:pStyle w:val="afb"/>
+              <w:jc w:val="center"/>
+            </w:pPr>
+            <w:r>
+              <w:t xml:space="preserve">Byte </w:t>
+            </w:r>
+            <w:r>
+              <w:rPr>
+                <w:rFonts w:hint="eastAsia"/>
+                <w:lang w:eastAsia="zh-TW"/>
+              </w:rPr>
+              <w:t>1-2</w:t>
+            </w:r>
+          </w:p>
+        </w:tc>
+        <w:tc>
+          <w:tcPr>
+            <w:tcW w:w="0" w:type="auto"/>
+            <w:tcBorders>
+              <w:top w:val="single" w:sz="4" w:space="0" w:color="auto"/>
+              <w:left w:val="single" w:sz="4" w:space="0" w:color="auto"/>
+              <w:bottom w:val="single" w:sz="4" w:space="0" w:color="auto"/>
+              <w:right w:val="single" w:sz="4" w:space="0" w:color="auto"/>
+            </w:tcBorders>
+            <w:shd w:val="clear" w:color="auto" w:fill="BFBFBF" w:themeFill="background1" w:themeFillShade="BF"/>
+            <w:vAlign w:val="center"/>
+          </w:tcPr>
+          <w:p>
+            <w:pPr>
+              <w:pStyle w:val="afb"/>
+              <w:jc w:val="center"/>
+            </w:pPr>
+            <w:r>
+              <w:t xml:space="preserve">Byte </w:t>
+            </w:r>
+            <w:r>
+              <w:rPr>
+                <w:rFonts w:hint="eastAsia"/>
+                <w:lang w:eastAsia="zh-TW"/>
+              </w:rPr>
+              <w:t>3-4</w:t>
+            </w:r>
+          </w:p>
+        </w:tc>
+        <w:tc>
+          <w:tcPr>
+            <w:tcW w:w="0" w:type="auto"/>
+            <w:tcBorders>
+              <w:top w:val="single" w:sz="4" w:space="0" w:color="auto"/>
+              <w:left w:val="single" w:sz="4" w:space="0" w:color="auto"/>
+              <w:bottom w:val="single" w:sz="4" w:space="0" w:color="auto"/>
+              <w:right w:val="single" w:sz="4" w:space="0" w:color="auto"/>
+            </w:tcBorders>
+            <w:shd w:val="clear" w:color="auto" w:fill="BFBFBF" w:themeFill="background1" w:themeFillShade="BF"/>
+            <w:vAlign w:val="center"/>
+          </w:tcPr>
+          <w:p>
+            <w:pPr>
+              <w:pStyle w:val="afb"/>
+              <w:jc w:val="center"/>
+              <w:rPr>
+                <w:rFonts w:hint="eastAsia"/>
+              </w:rPr>
+            </w:pPr>
+            <w:r>
+              <w:t xml:space="preserve">Byte </w:t>
+            </w:r>
+            <w:r>
+              <w:rPr>
+                <w:rFonts w:hint="eastAsia"/>
+                <w:lang w:eastAsia="zh-TW"/>
+              </w:rPr>
+              <w:t>5-6</w:t>
+            </w:r>
+          </w:p>
+        </w:tc>
+        <w:tc>
+          <w:tcPr>
+            <w:tcW w:w="0" w:type="auto"/>
+            <w:tcBorders>
+              <w:top w:val="single" w:sz="4" w:space="0" w:color="auto"/>
+              <w:left w:val="single" w:sz="4" w:space="0" w:color="auto"/>
+              <w:bottom w:val="single" w:sz="4" w:space="0" w:color="auto"/>
+              <w:right w:val="single" w:sz="4" w:space="0" w:color="auto"/>
+            </w:tcBorders>
+            <w:shd w:val="clear" w:color="auto" w:fill="BFBFBF" w:themeFill="background1" w:themeFillShade="BF"/>
+            <w:vAlign w:val="center"/>
+          </w:tcPr>
+          <w:p>
+            <w:pPr>
+              <w:pStyle w:val="afb"/>
+              <w:jc w:val="center"/>
+              <w:rPr>
+                <w:rFonts w:hint="eastAsia"/>
+                <w:lang w:eastAsia="zh-TW"/>
+              </w:rPr>
+            </w:pPr>
+            <w:r>
+              <w:t xml:space="preserve">Byte </w:t>
+            </w:r>
+            <w:r>
+              <w:rPr>
+                <w:rFonts w:hint="eastAsia"/>
+                <w:lang w:eastAsia="zh-TW"/>
+              </w:rPr>
+              <w:t>7-8</w:t>
+            </w:r>
+          </w:p>
+        </w:tc>
+        <w:tc>
+          <w:tcPr>
+            <w:tcW w:w="0" w:type="auto"/>
+            <w:tcBorders>
+              <w:top w:val="single" w:sz="4" w:space="0" w:color="auto"/>
+              <w:left w:val="single" w:sz="4" w:space="0" w:color="auto"/>
+              <w:bottom w:val="single" w:sz="4" w:space="0" w:color="auto"/>
+              <w:right w:val="single" w:sz="4" w:space="0" w:color="auto"/>
+            </w:tcBorders>
+            <w:shd w:val="clear" w:color="auto" w:fill="BFBFBF" w:themeFill="background1" w:themeFillShade="BF"/>
+            <w:vAlign w:val="center"/>
+          </w:tcPr>
+          <w:p>
+            <w:pPr>
+              <w:pStyle w:val="afb"/>
+              <w:jc w:val="center"/>
+              <w:rPr>
+                <w:rFonts w:hint="eastAsia"/>
+                <w:lang w:eastAsia="zh-TW"/>
+              </w:rPr>
+            </w:pPr>
+            <w:r>
+              <w:t xml:space="preserve">Byte </w:t>
+            </w:r>
+            <w:r>
+              <w:rPr>
+                <w:rFonts w:hint="eastAsia"/>
+                <w:lang w:eastAsia="zh-TW"/>
+              </w:rPr>
+              <w:t>9-10</w:t>
+            </w:r>
+          </w:p>
+        </w:tc>
+        <w:tc>
+          <w:tcPr>
+            <w:tcW w:w="0" w:type="auto"/>
+            <w:tcBorders>
+              <w:top w:val="single" w:sz="4" w:space="0" w:color="auto"/>
+              <w:left w:val="single" w:sz="4" w:space="0" w:color="auto"/>
+              <w:bottom w:val="single" w:sz="4" w:space="0" w:color="auto"/>
+              <w:right w:val="single" w:sz="4" w:space="0" w:color="auto"/>
+            </w:tcBorders>
+            <w:shd w:val="clear" w:color="auto" w:fill="BFBFBF" w:themeFill="background1" w:themeFillShade="BF"/>
+            <w:vAlign w:val="center"/>
+          </w:tcPr>
+          <w:p>
+            <w:pPr>
+              <w:pStyle w:val="afb"/>
+              <w:jc w:val="center"/>
+              <w:rPr>
+                <w:rFonts w:hint="eastAsia"/>
+                <w:lang w:eastAsia="zh-TW"/>
+              </w:rPr>
+            </w:pPr>
+            <w:r>
+              <w:t>Byte</w:t>
+            </w:r>
+            <w:r>
+              <w:rPr>
+                <w:rFonts w:hint="eastAsia"/>
+                <w:lang w:eastAsia="zh-TW"/>
+              </w:rPr>
+              <w:t xml:space="preserve"> 11-12</w:t>
+            </w:r>
+          </w:p>
+        </w:tc>
+      </w:tr>
+      <w:tr>
+        <w:tc>
+          <w:tcPr>
+            <w:tcW w:w="0" w:type="auto"/>
+            <w:tcBorders>
+              <w:top w:val="single" w:sz="4" w:space="0" w:color="auto"/>
+              <w:left w:val="single" w:sz="4" w:space="0" w:color="auto"/>
+              <w:bottom w:val="single" w:sz="4" w:space="0" w:color="auto"/>
+              <w:right w:val="single" w:sz="4" w:space="0" w:color="auto"/>
+            </w:tcBorders>
+            <w:vAlign w:val="center"/>
+            <w:hideMark/>
+          </w:tcPr>
+          <w:p>
+            <w:pPr>
+              <w:pStyle w:val="afb"/>
+              <w:jc w:val="center"/>
+              <w:rPr>
+                <w:lang w:eastAsia="zh-TW"/>
+              </w:rPr>
+            </w:pPr>
+            <w:r>
+              <w:rPr>
+                <w:rFonts w:hint="eastAsia"/>
+                <w:lang w:eastAsia="zh-TW"/>
+              </w:rPr>
+              <w:t>0xF2</w:t>
+            </w:r>
+          </w:p>
+        </w:tc>
+        <w:tc>
+          <w:tcPr>
+            <w:tcW w:w="0" w:type="auto"/>
+            <w:tcBorders>
+              <w:top w:val="single" w:sz="4" w:space="0" w:color="auto"/>
+              <w:left w:val="single" w:sz="4" w:space="0" w:color="auto"/>
+              <w:bottom w:val="single" w:sz="4" w:space="0" w:color="auto"/>
+              <w:right w:val="single" w:sz="4" w:space="0" w:color="auto"/>
+            </w:tcBorders>
+            <w:vAlign w:val="center"/>
+          </w:tcPr>
+          <w:p>
+            <w:pPr>
+              <w:pStyle w:val="afb"/>
+              <w:jc w:val="center"/>
+              <w:rPr>
+                <w:lang w:eastAsia="zh-TW"/>
+              </w:rPr>
+            </w:pPr>
+            <w:proofErr w:type="spellStart"/>
+            <w:r>
+              <w:rPr>
+                <w:lang w:eastAsia="zh-TW"/>
+              </w:rPr>
+              <w:t>Case_Battery</w:t>
+            </w:r>
+            <w:proofErr w:type="spellEnd"/>
+          </w:p>
+        </w:tc>
+        <w:tc>
+          <w:tcPr>
+            <w:tcW w:w="0" w:type="auto"/>
+            <w:tcBorders>
+              <w:top w:val="single" w:sz="4" w:space="0" w:color="auto"/>
+              <w:left w:val="single" w:sz="4" w:space="0" w:color="auto"/>
+              <w:bottom w:val="single" w:sz="4" w:space="0" w:color="auto"/>
+              <w:right w:val="single" w:sz="4" w:space="0" w:color="auto"/>
+            </w:tcBorders>
+            <w:vAlign w:val="center"/>
+          </w:tcPr>
+          <w:p>
+            <w:pPr>
+              <w:pStyle w:val="afb"/>
+              <w:jc w:val="center"/>
+              <w:rPr>
+                <w:lang w:eastAsia="zh-TW"/>
+              </w:rPr>
+            </w:pPr>
+            <w:proofErr w:type="spellStart"/>
+            <w:r>
+              <w:rPr>
+                <w:lang w:eastAsia="zh-TW"/>
+              </w:rPr>
+              <w:t>Case_NTC</w:t>
+            </w:r>
+            <w:proofErr w:type="spellEnd"/>
+          </w:p>
+        </w:tc>
+        <w:tc>
+          <w:tcPr>
+            <w:tcW w:w="0" w:type="auto"/>
+            <w:tcBorders>
+              <w:top w:val="single" w:sz="4" w:space="0" w:color="auto"/>
+              <w:left w:val="single" w:sz="4" w:space="0" w:color="auto"/>
+              <w:bottom w:val="single" w:sz="4" w:space="0" w:color="auto"/>
+              <w:right w:val="single" w:sz="4" w:space="0" w:color="auto"/>
+            </w:tcBorders>
+            <w:vAlign w:val="center"/>
+          </w:tcPr>
+          <w:p>
+            <w:pPr>
+              <w:pStyle w:val="afb"/>
+              <w:jc w:val="center"/>
+              <w:rPr>
+                <w:lang w:eastAsia="zh-TW"/>
+              </w:rPr>
+            </w:pPr>
+            <w:proofErr w:type="spellStart"/>
+            <w:r>
+              <w:rPr>
+                <w:lang w:eastAsia="zh-TW"/>
+              </w:rPr>
+              <w:t>Left_Battery</w:t>
+            </w:r>
+            <w:proofErr w:type="spellEnd"/>
+          </w:p>
+        </w:tc>
+        <w:tc>
+          <w:tcPr>
+            <w:tcW w:w="0" w:type="auto"/>
+            <w:tcBorders>
+              <w:top w:val="single" w:sz="4" w:space="0" w:color="auto"/>
+              <w:left w:val="single" w:sz="4" w:space="0" w:color="auto"/>
+              <w:bottom w:val="single" w:sz="4" w:space="0" w:color="auto"/>
+              <w:right w:val="single" w:sz="4" w:space="0" w:color="auto"/>
+            </w:tcBorders>
+            <w:vAlign w:val="center"/>
+          </w:tcPr>
+          <w:p>
+            <w:pPr>
+              <w:pStyle w:val="afb"/>
+              <w:jc w:val="center"/>
+              <w:rPr>
+                <w:lang w:eastAsia="zh-TW"/>
+              </w:rPr>
+            </w:pPr>
+            <w:proofErr w:type="spellStart"/>
+            <w:r>
+              <w:rPr>
+                <w:lang w:eastAsia="zh-TW"/>
+              </w:rPr>
+              <w:t>Left_NTC</w:t>
+            </w:r>
+            <w:proofErr w:type="spellEnd"/>
+          </w:p>
+        </w:tc>
+        <w:tc>
+          <w:tcPr>
+            <w:tcW w:w="0" w:type="auto"/>
+            <w:tcBorders>
+              <w:top w:val="single" w:sz="4" w:space="0" w:color="auto"/>
+              <w:left w:val="single" w:sz="4" w:space="0" w:color="auto"/>
+              <w:bottom w:val="single" w:sz="4" w:space="0" w:color="auto"/>
+              <w:right w:val="single" w:sz="4" w:space="0" w:color="auto"/>
+            </w:tcBorders>
+            <w:vAlign w:val="center"/>
+          </w:tcPr>
+          <w:p>
+            <w:pPr>
+              <w:pStyle w:val="afb"/>
+              <w:jc w:val="center"/>
+              <w:rPr>
+                <w:lang w:eastAsia="zh-TW"/>
+              </w:rPr>
+            </w:pPr>
+            <w:proofErr w:type="spellStart"/>
+            <w:r>
+              <w:rPr>
+                <w:lang w:eastAsia="zh-TW"/>
+              </w:rPr>
+              <w:t>Right_Battery</w:t>
+            </w:r>
+            <w:proofErr w:type="spellEnd"/>
+          </w:p>
+        </w:tc>
+        <w:tc>
+          <w:tcPr>
+            <w:tcW w:w="0" w:type="auto"/>
+            <w:tcBorders>
+              <w:top w:val="single" w:sz="4" w:space="0" w:color="auto"/>
+              <w:left w:val="single" w:sz="4" w:space="0" w:color="auto"/>
+              <w:bottom w:val="single" w:sz="4" w:space="0" w:color="auto"/>
+              <w:right w:val="single" w:sz="4" w:space="0" w:color="auto"/>
+            </w:tcBorders>
+            <w:vAlign w:val="center"/>
+          </w:tcPr>
+          <w:p>
+            <w:pPr>
+              <w:pStyle w:val="afb"/>
+              <w:jc w:val="center"/>
+              <w:rPr>
+                <w:lang w:eastAsia="zh-TW"/>
+              </w:rPr>
+            </w:pPr>
+            <w:proofErr w:type="spellStart"/>
+            <w:r>
+              <w:rPr>
+                <w:lang w:eastAsia="zh-TW"/>
+              </w:rPr>
+              <w:t>Right_NTC</w:t>
+            </w:r>
+            <w:proofErr w:type="spellEnd"/>
           </w:p>
         </w:tc>
       </w:tr>
@@ -15252,7 +15955,7 @@
   </w:latentStyles>
   <w:style w:type="paragraph" w:default="1" w:styleId="a">
     <w:name w:val="Normal"/>
-    <w:rsid w:val="002B0049"/>
+    <w:rsid w:val="00482E10"/>
   </w:style>
   <w:style w:type="paragraph" w:styleId="1">
     <w:name w:val="heading 1"/>

</xml_diff>

<commit_message>
Temporarily assign UART3 (PB10/11) on right Bud for debug printf; implement factory 0x74 command
- Due to hardware limitations, UART3 (PB10/11) on the right Bud is temporarily used for debug output (printf).
- Updated factory command FW spec: added 0x74 command to set charge status.
- Implemented functionality for factory command 0x74 (set charge status).
- Updated GPIO table Excel file to reflect latest changes.
</commit_message>
<xml_diff>
--- a/data/Torrio_Case_factory_command_Firmware_Spec 0.01.docx
+++ b/data/Torrio_Case_factory_command_Firmware_Spec 0.01.docx
@@ -12644,21 +12644,7 @@
           <w:rFonts w:hint="eastAsia"/>
           <w:lang w:eastAsia="zh-TW"/>
         </w:rPr>
-        <w:t>(0xF</w:t>
-      </w:r>
-      <w:r>
-        <w:rPr>
-          <w:rFonts w:hint="eastAsia"/>
-          <w:lang w:eastAsia="zh-TW"/>
-        </w:rPr>
-        <w:t>2</w:t>
-      </w:r>
-      <w:r>
-        <w:rPr>
-          <w:rFonts w:hint="eastAsia"/>
-          <w:lang w:eastAsia="zh-TW"/>
-        </w:rPr>
-        <w:t>)</w:t>
+        <w:t>(0xF2)</w:t>
       </w:r>
       <w:r>
         <w:t xml:space="preserve"> </w:t>
@@ -12760,14 +12746,7 @@
                 <w:rFonts w:hint="eastAsia"/>
                 <w:lang w:eastAsia="zh-TW"/>
               </w:rPr>
-              <w:t>F</w:t>
-            </w:r>
-            <w:r>
-              <w:rPr>
-                <w:rFonts w:hint="eastAsia"/>
-                <w:lang w:eastAsia="zh-TW"/>
-              </w:rPr>
-              <w:t>2</w:t>
+              <w:t>F2</w:t>
             </w:r>
           </w:p>
         </w:tc>
@@ -12777,7 +12756,6 @@
       <w:pPr>
         <w:pStyle w:val="afb"/>
         <w:rPr>
-          <w:rFonts w:hint="eastAsia"/>
           <w:b/>
           <w:bCs/>
           <w:lang w:eastAsia="zh-TW"/>
@@ -12902,9 +12880,6 @@
             <w:pPr>
               <w:pStyle w:val="afb"/>
               <w:jc w:val="center"/>
-              <w:rPr>
-                <w:rFonts w:hint="eastAsia"/>
-              </w:rPr>
             </w:pPr>
             <w:r>
               <w:t xml:space="preserve">Byte </w:t>
@@ -12935,7 +12910,6 @@
               <w:pStyle w:val="afb"/>
               <w:jc w:val="center"/>
               <w:rPr>
-                <w:rFonts w:hint="eastAsia"/>
                 <w:lang w:eastAsia="zh-TW"/>
               </w:rPr>
             </w:pPr>
@@ -12968,7 +12942,6 @@
               <w:pStyle w:val="afb"/>
               <w:jc w:val="center"/>
               <w:rPr>
-                <w:rFonts w:hint="eastAsia"/>
                 <w:lang w:eastAsia="zh-TW"/>
               </w:rPr>
             </w:pPr>
@@ -13001,7 +12974,6 @@
               <w:pStyle w:val="afb"/>
               <w:jc w:val="center"/>
               <w:rPr>
-                <w:rFonts w:hint="eastAsia"/>
                 <w:lang w:eastAsia="zh-TW"/>
               </w:rPr>
             </w:pPr>
@@ -13224,7 +13196,823 @@
         </w:tc>
       </w:tr>
     </w:tbl>
-    <w:p/>
+    <w:p>
+      <w:pPr>
+        <w:rPr>
+          <w:lang w:eastAsia="zh-TW"/>
+        </w:rPr>
+      </w:pPr>
+    </w:p>
+    <w:p>
+      <w:pPr>
+        <w:pStyle w:val="3"/>
+        <w:rPr>
+          <w:lang w:eastAsia="zh-TW"/>
+        </w:rPr>
+      </w:pPr>
+      <w:r>
+        <w:rPr>
+          <w:lang w:eastAsia="zh-TW"/>
+        </w:rPr>
+        <w:t>Set Start/Stop Charging</w:t>
+      </w:r>
+      <w:r>
+        <w:rPr>
+          <w:rFonts w:hint="eastAsia"/>
+          <w:lang w:eastAsia="zh-TW"/>
+        </w:rPr>
+        <w:t xml:space="preserve"> </w:t>
+      </w:r>
+      <w:r>
+        <w:rPr>
+          <w:rFonts w:hint="eastAsia"/>
+          <w:lang w:eastAsia="zh-TW"/>
+        </w:rPr>
+        <w:t>(0x</w:t>
+      </w:r>
+      <w:r>
+        <w:rPr>
+          <w:rFonts w:hint="eastAsia"/>
+          <w:lang w:eastAsia="zh-TW"/>
+        </w:rPr>
+        <w:t>74</w:t>
+      </w:r>
+      <w:r>
+        <w:rPr>
+          <w:rFonts w:hint="eastAsia"/>
+          <w:lang w:eastAsia="zh-TW"/>
+        </w:rPr>
+        <w:t>)</w:t>
+      </w:r>
+      <w:r>
+        <w:t xml:space="preserve"> </w:t>
+      </w:r>
+      <w:r>
+        <w:t>(</w:t>
+      </w:r>
+      <w:proofErr w:type="spellStart"/>
+      <w:r>
+        <w:rPr>
+          <w:rFonts w:hint="eastAsia"/>
+          <w:lang w:eastAsia="zh-TW"/>
+        </w:rPr>
+        <w:t>Csae</w:t>
+      </w:r>
+      <w:proofErr w:type="spellEnd"/>
+      <w:r>
+        <w:t xml:space="preserve"> Only)</w:t>
+      </w:r>
+    </w:p>
+    <w:p>
+      <w:r>
+        <w:t>The command will set start or stop charging.</w:t>
+      </w:r>
+    </w:p>
+    <w:p>
+      <w:r>
+        <w:t xml:space="preserve">Command Endpoint: </w:t>
+      </w:r>
+      <w:proofErr w:type="spellStart"/>
+      <w:r>
+        <w:t>Set_Report</w:t>
+      </w:r>
+      <w:proofErr w:type="spellEnd"/>
+      <w:r>
+        <w:t xml:space="preserve"> (PC -&gt; Device)</w:t>
+      </w:r>
+    </w:p>
+    <w:tbl>
+      <w:tblPr>
+        <w:tblStyle w:val="a7"/>
+        <w:tblW w:w="0" w:type="auto"/>
+        <w:tblLook w:val="04A0" w:firstRow="1" w:lastRow="0" w:firstColumn="1" w:lastColumn="0" w:noHBand="0" w:noVBand="1"/>
+      </w:tblPr>
+      <w:tblGrid>
+        <w:gridCol w:w="729"/>
+        <w:gridCol w:w="740"/>
+        <w:gridCol w:w="729"/>
+      </w:tblGrid>
+      <w:tr>
+        <w:tc>
+          <w:tcPr>
+            <w:tcW w:w="0" w:type="auto"/>
+            <w:tcBorders>
+              <w:top w:val="single" w:sz="4" w:space="0" w:color="auto"/>
+              <w:left w:val="single" w:sz="4" w:space="0" w:color="auto"/>
+              <w:bottom w:val="single" w:sz="4" w:space="0" w:color="auto"/>
+              <w:right w:val="single" w:sz="4" w:space="0" w:color="auto"/>
+            </w:tcBorders>
+            <w:shd w:val="clear" w:color="auto" w:fill="BFBFBF" w:themeFill="background1" w:themeFillShade="BF"/>
+            <w:vAlign w:val="center"/>
+            <w:hideMark/>
+          </w:tcPr>
+          <w:p>
+            <w:pPr>
+              <w:pStyle w:val="afb"/>
+              <w:jc w:val="center"/>
+            </w:pPr>
+            <w:r>
+              <w:t>Byte 0</w:t>
+            </w:r>
+          </w:p>
+        </w:tc>
+        <w:tc>
+          <w:tcPr>
+            <w:tcW w:w="0" w:type="auto"/>
+            <w:tcBorders>
+              <w:top w:val="single" w:sz="4" w:space="0" w:color="auto"/>
+              <w:left w:val="single" w:sz="4" w:space="0" w:color="auto"/>
+              <w:bottom w:val="single" w:sz="4" w:space="0" w:color="auto"/>
+              <w:right w:val="single" w:sz="4" w:space="0" w:color="auto"/>
+            </w:tcBorders>
+            <w:shd w:val="clear" w:color="auto" w:fill="BFBFBF" w:themeFill="background1" w:themeFillShade="BF"/>
+            <w:vAlign w:val="center"/>
+          </w:tcPr>
+          <w:p>
+            <w:pPr>
+              <w:pStyle w:val="afb"/>
+              <w:jc w:val="center"/>
+              <w:rPr>
+                <w:lang w:eastAsia="zh-TW"/>
+              </w:rPr>
+            </w:pPr>
+            <w:r>
+              <w:t xml:space="preserve">Byte </w:t>
+            </w:r>
+            <w:r>
+              <w:rPr>
+                <w:rFonts w:hint="eastAsia"/>
+                <w:lang w:eastAsia="zh-TW"/>
+              </w:rPr>
+              <w:t>1</w:t>
+            </w:r>
+          </w:p>
+        </w:tc>
+        <w:tc>
+          <w:tcPr>
+            <w:tcW w:w="0" w:type="auto"/>
+            <w:tcBorders>
+              <w:top w:val="single" w:sz="4" w:space="0" w:color="auto"/>
+              <w:left w:val="single" w:sz="4" w:space="0" w:color="auto"/>
+              <w:bottom w:val="single" w:sz="4" w:space="0" w:color="auto"/>
+              <w:right w:val="single" w:sz="4" w:space="0" w:color="auto"/>
+            </w:tcBorders>
+            <w:shd w:val="clear" w:color="auto" w:fill="BFBFBF" w:themeFill="background1" w:themeFillShade="BF"/>
+            <w:vAlign w:val="center"/>
+          </w:tcPr>
+          <w:p>
+            <w:pPr>
+              <w:pStyle w:val="afb"/>
+              <w:jc w:val="center"/>
+              <w:rPr>
+                <w:lang w:eastAsia="zh-TW"/>
+              </w:rPr>
+            </w:pPr>
+            <w:r>
+              <w:t xml:space="preserve">Byte </w:t>
+            </w:r>
+            <w:r>
+              <w:rPr>
+                <w:rFonts w:hint="eastAsia"/>
+                <w:lang w:eastAsia="zh-TW"/>
+              </w:rPr>
+              <w:t>2</w:t>
+            </w:r>
+          </w:p>
+        </w:tc>
+      </w:tr>
+      <w:tr>
+        <w:tc>
+          <w:tcPr>
+            <w:tcW w:w="0" w:type="auto"/>
+            <w:tcBorders>
+              <w:top w:val="single" w:sz="4" w:space="0" w:color="auto"/>
+              <w:left w:val="single" w:sz="4" w:space="0" w:color="auto"/>
+              <w:bottom w:val="single" w:sz="4" w:space="0" w:color="auto"/>
+              <w:right w:val="single" w:sz="4" w:space="0" w:color="auto"/>
+            </w:tcBorders>
+            <w:vAlign w:val="center"/>
+            <w:hideMark/>
+          </w:tcPr>
+          <w:p>
+            <w:pPr>
+              <w:pStyle w:val="afb"/>
+              <w:jc w:val="center"/>
+              <w:rPr>
+                <w:lang w:eastAsia="zh-TW"/>
+              </w:rPr>
+            </w:pPr>
+            <w:r>
+              <w:t>0x</w:t>
+            </w:r>
+            <w:r>
+              <w:rPr>
+                <w:rFonts w:hint="eastAsia"/>
+                <w:lang w:eastAsia="zh-TW"/>
+              </w:rPr>
+              <w:t>7</w:t>
+            </w:r>
+            <w:r>
+              <w:rPr>
+                <w:rFonts w:hint="eastAsia"/>
+                <w:lang w:eastAsia="zh-TW"/>
+              </w:rPr>
+              <w:t>4</w:t>
+            </w:r>
+          </w:p>
+        </w:tc>
+        <w:tc>
+          <w:tcPr>
+            <w:tcW w:w="0" w:type="auto"/>
+            <w:tcBorders>
+              <w:top w:val="single" w:sz="4" w:space="0" w:color="auto"/>
+              <w:left w:val="single" w:sz="4" w:space="0" w:color="auto"/>
+              <w:bottom w:val="single" w:sz="4" w:space="0" w:color="auto"/>
+              <w:right w:val="single" w:sz="4" w:space="0" w:color="auto"/>
+            </w:tcBorders>
+            <w:vAlign w:val="center"/>
+          </w:tcPr>
+          <w:p>
+            <w:pPr>
+              <w:pStyle w:val="afb"/>
+              <w:jc w:val="center"/>
+              <w:rPr>
+                <w:lang w:eastAsia="zh-TW"/>
+              </w:rPr>
+            </w:pPr>
+            <w:r>
+              <w:rPr>
+                <w:lang w:eastAsia="zh-TW"/>
+              </w:rPr>
+              <w:t>Target</w:t>
+            </w:r>
+          </w:p>
+        </w:tc>
+        <w:tc>
+          <w:tcPr>
+            <w:tcW w:w="0" w:type="auto"/>
+            <w:tcBorders>
+              <w:top w:val="single" w:sz="4" w:space="0" w:color="auto"/>
+              <w:left w:val="single" w:sz="4" w:space="0" w:color="auto"/>
+              <w:bottom w:val="single" w:sz="4" w:space="0" w:color="auto"/>
+              <w:right w:val="single" w:sz="4" w:space="0" w:color="auto"/>
+            </w:tcBorders>
+            <w:vAlign w:val="center"/>
+          </w:tcPr>
+          <w:p>
+            <w:pPr>
+              <w:pStyle w:val="afb"/>
+              <w:jc w:val="center"/>
+              <w:rPr>
+                <w:lang w:eastAsia="zh-TW"/>
+              </w:rPr>
+            </w:pPr>
+            <w:r>
+              <w:rPr>
+                <w:lang w:eastAsia="zh-TW"/>
+              </w:rPr>
+              <w:t>State</w:t>
+            </w:r>
+          </w:p>
+        </w:tc>
+      </w:tr>
+    </w:tbl>
+    <w:p>
+      <w:pPr>
+        <w:pStyle w:val="afb"/>
+        <w:rPr>
+          <w:b/>
+          <w:bCs/>
+          <w:lang w:eastAsia="zh-TW"/>
+        </w:rPr>
+      </w:pPr>
+    </w:p>
+    <w:tbl>
+      <w:tblPr>
+        <w:tblStyle w:val="a7"/>
+        <w:tblW w:w="0" w:type="auto"/>
+        <w:tblLook w:val="04A0" w:firstRow="1" w:lastRow="0" w:firstColumn="1" w:lastColumn="0" w:noHBand="0" w:noVBand="1"/>
+      </w:tblPr>
+      <w:tblGrid>
+        <w:gridCol w:w="676"/>
+        <w:gridCol w:w="1001"/>
+      </w:tblGrid>
+      <w:tr>
+        <w:tc>
+          <w:tcPr>
+            <w:tcW w:w="0" w:type="auto"/>
+            <w:tcBorders>
+              <w:top w:val="single" w:sz="4" w:space="0" w:color="auto"/>
+              <w:left w:val="single" w:sz="4" w:space="0" w:color="auto"/>
+              <w:bottom w:val="single" w:sz="4" w:space="0" w:color="auto"/>
+              <w:right w:val="single" w:sz="4" w:space="0" w:color="auto"/>
+            </w:tcBorders>
+            <w:shd w:val="clear" w:color="auto" w:fill="BFBFBF" w:themeFill="background1" w:themeFillShade="BF"/>
+            <w:vAlign w:val="center"/>
+            <w:hideMark/>
+          </w:tcPr>
+          <w:p>
+            <w:pPr>
+              <w:pStyle w:val="afb"/>
+              <w:jc w:val="center"/>
+            </w:pPr>
+            <w:r>
+              <w:t>Value</w:t>
+            </w:r>
+          </w:p>
+        </w:tc>
+        <w:tc>
+          <w:tcPr>
+            <w:tcW w:w="0" w:type="auto"/>
+            <w:tcBorders>
+              <w:top w:val="single" w:sz="4" w:space="0" w:color="auto"/>
+              <w:left w:val="single" w:sz="4" w:space="0" w:color="auto"/>
+              <w:bottom w:val="single" w:sz="4" w:space="0" w:color="auto"/>
+              <w:right w:val="single" w:sz="4" w:space="0" w:color="auto"/>
+            </w:tcBorders>
+            <w:shd w:val="clear" w:color="auto" w:fill="BFBFBF" w:themeFill="background1" w:themeFillShade="BF"/>
+            <w:vAlign w:val="center"/>
+            <w:hideMark/>
+          </w:tcPr>
+          <w:p>
+            <w:pPr>
+              <w:jc w:val="center"/>
+              <w:rPr>
+                <w:lang w:eastAsia="zh-TW"/>
+              </w:rPr>
+            </w:pPr>
+            <w:r>
+              <w:rPr>
+                <w:lang w:eastAsia="zh-TW"/>
+              </w:rPr>
+              <w:t>Target</w:t>
+            </w:r>
+          </w:p>
+        </w:tc>
+      </w:tr>
+      <w:tr>
+        <w:tc>
+          <w:tcPr>
+            <w:tcW w:w="0" w:type="auto"/>
+            <w:tcBorders>
+              <w:top w:val="single" w:sz="4" w:space="0" w:color="auto"/>
+              <w:left w:val="single" w:sz="4" w:space="0" w:color="auto"/>
+              <w:bottom w:val="single" w:sz="4" w:space="0" w:color="auto"/>
+              <w:right w:val="single" w:sz="4" w:space="0" w:color="auto"/>
+            </w:tcBorders>
+            <w:vAlign w:val="center"/>
+            <w:hideMark/>
+          </w:tcPr>
+          <w:p>
+            <w:pPr>
+              <w:pStyle w:val="afb"/>
+              <w:jc w:val="center"/>
+            </w:pPr>
+            <w:r>
+              <w:t>0x0</w:t>
+            </w:r>
+            <w:r>
+              <w:rPr>
+                <w:rFonts w:hint="eastAsia"/>
+                <w:lang w:eastAsia="zh-TW"/>
+              </w:rPr>
+              <w:t>0</w:t>
+            </w:r>
+          </w:p>
+        </w:tc>
+        <w:tc>
+          <w:tcPr>
+            <w:tcW w:w="0" w:type="auto"/>
+            <w:tcBorders>
+              <w:top w:val="single" w:sz="4" w:space="0" w:color="auto"/>
+              <w:left w:val="single" w:sz="4" w:space="0" w:color="auto"/>
+              <w:bottom w:val="single" w:sz="4" w:space="0" w:color="auto"/>
+              <w:right w:val="single" w:sz="4" w:space="0" w:color="auto"/>
+            </w:tcBorders>
+            <w:vAlign w:val="center"/>
+            <w:hideMark/>
+          </w:tcPr>
+          <w:p>
+            <w:pPr>
+              <w:pStyle w:val="afb"/>
+              <w:jc w:val="center"/>
+            </w:pPr>
+            <w:r>
+              <w:rPr>
+                <w:lang w:eastAsia="zh-TW"/>
+              </w:rPr>
+              <w:t>Case</w:t>
+            </w:r>
+            <w:r>
+              <w:rPr>
+                <w:lang w:eastAsia="zh-TW"/>
+              </w:rPr>
+              <w:t xml:space="preserve"> </w:t>
+            </w:r>
+          </w:p>
+        </w:tc>
+      </w:tr>
+      <w:tr>
+        <w:tc>
+          <w:tcPr>
+            <w:tcW w:w="0" w:type="auto"/>
+            <w:tcBorders>
+              <w:top w:val="single" w:sz="4" w:space="0" w:color="auto"/>
+              <w:left w:val="single" w:sz="4" w:space="0" w:color="auto"/>
+              <w:bottom w:val="single" w:sz="4" w:space="0" w:color="auto"/>
+              <w:right w:val="single" w:sz="4" w:space="0" w:color="auto"/>
+            </w:tcBorders>
+            <w:vAlign w:val="center"/>
+            <w:hideMark/>
+          </w:tcPr>
+          <w:p>
+            <w:pPr>
+              <w:pStyle w:val="afb"/>
+              <w:jc w:val="center"/>
+            </w:pPr>
+            <w:r>
+              <w:t>0x0</w:t>
+            </w:r>
+            <w:r>
+              <w:rPr>
+                <w:rFonts w:hint="eastAsia"/>
+                <w:lang w:eastAsia="zh-TW"/>
+              </w:rPr>
+              <w:t>1</w:t>
+            </w:r>
+          </w:p>
+        </w:tc>
+        <w:tc>
+          <w:tcPr>
+            <w:tcW w:w="0" w:type="auto"/>
+            <w:tcBorders>
+              <w:top w:val="single" w:sz="4" w:space="0" w:color="auto"/>
+              <w:left w:val="single" w:sz="4" w:space="0" w:color="auto"/>
+              <w:bottom w:val="single" w:sz="4" w:space="0" w:color="auto"/>
+              <w:right w:val="single" w:sz="4" w:space="0" w:color="auto"/>
+            </w:tcBorders>
+            <w:vAlign w:val="center"/>
+          </w:tcPr>
+          <w:p>
+            <w:pPr>
+              <w:pStyle w:val="afb"/>
+              <w:jc w:val="center"/>
+            </w:pPr>
+            <w:r>
+              <w:rPr>
+                <w:rFonts w:hint="eastAsia"/>
+                <w:lang w:eastAsia="zh-TW"/>
+              </w:rPr>
+              <w:t>Left</w:t>
+            </w:r>
+            <w:r>
+              <w:rPr>
+                <w:lang w:eastAsia="zh-TW"/>
+              </w:rPr>
+              <w:t xml:space="preserve"> Bud</w:t>
+            </w:r>
+          </w:p>
+        </w:tc>
+      </w:tr>
+      <w:tr>
+        <w:tc>
+          <w:tcPr>
+            <w:tcW w:w="0" w:type="auto"/>
+            <w:tcBorders>
+              <w:top w:val="single" w:sz="4" w:space="0" w:color="auto"/>
+              <w:left w:val="single" w:sz="4" w:space="0" w:color="auto"/>
+              <w:bottom w:val="single" w:sz="4" w:space="0" w:color="auto"/>
+              <w:right w:val="single" w:sz="4" w:space="0" w:color="auto"/>
+            </w:tcBorders>
+            <w:vAlign w:val="center"/>
+            <w:hideMark/>
+          </w:tcPr>
+          <w:p>
+            <w:pPr>
+              <w:pStyle w:val="afb"/>
+              <w:jc w:val="center"/>
+            </w:pPr>
+            <w:r>
+              <w:t>0x0</w:t>
+            </w:r>
+            <w:r>
+              <w:rPr>
+                <w:rFonts w:hint="eastAsia"/>
+                <w:lang w:eastAsia="zh-TW"/>
+              </w:rPr>
+              <w:t>2</w:t>
+            </w:r>
+          </w:p>
+        </w:tc>
+        <w:tc>
+          <w:tcPr>
+            <w:tcW w:w="0" w:type="auto"/>
+            <w:tcBorders>
+              <w:top w:val="single" w:sz="4" w:space="0" w:color="auto"/>
+              <w:left w:val="single" w:sz="4" w:space="0" w:color="auto"/>
+              <w:bottom w:val="single" w:sz="4" w:space="0" w:color="auto"/>
+              <w:right w:val="single" w:sz="4" w:space="0" w:color="auto"/>
+            </w:tcBorders>
+            <w:vAlign w:val="center"/>
+            <w:hideMark/>
+          </w:tcPr>
+          <w:p>
+            <w:pPr>
+              <w:pStyle w:val="afb"/>
+              <w:jc w:val="center"/>
+            </w:pPr>
+            <w:r>
+              <w:rPr>
+                <w:lang w:eastAsia="zh-TW"/>
+              </w:rPr>
+              <w:t>Right Bud</w:t>
+            </w:r>
+          </w:p>
+        </w:tc>
+      </w:tr>
+    </w:tbl>
+    <w:p>
+      <w:pPr>
+        <w:pStyle w:val="afb"/>
+        <w:rPr>
+          <w:b/>
+          <w:bCs/>
+          <w:lang w:eastAsia="zh-TW"/>
+        </w:rPr>
+      </w:pPr>
+    </w:p>
+    <w:tbl>
+      <w:tblPr>
+        <w:tblStyle w:val="a7"/>
+        <w:tblW w:w="0" w:type="auto"/>
+        <w:tblLook w:val="04A0" w:firstRow="1" w:lastRow="0" w:firstColumn="1" w:lastColumn="0" w:noHBand="0" w:noVBand="1"/>
+      </w:tblPr>
+      <w:tblGrid>
+        <w:gridCol w:w="676"/>
+        <w:gridCol w:w="1370"/>
+      </w:tblGrid>
+      <w:tr>
+        <w:tc>
+          <w:tcPr>
+            <w:tcW w:w="0" w:type="auto"/>
+            <w:tcBorders>
+              <w:top w:val="single" w:sz="4" w:space="0" w:color="auto"/>
+              <w:left w:val="single" w:sz="4" w:space="0" w:color="auto"/>
+              <w:bottom w:val="single" w:sz="4" w:space="0" w:color="auto"/>
+              <w:right w:val="single" w:sz="4" w:space="0" w:color="auto"/>
+            </w:tcBorders>
+            <w:shd w:val="clear" w:color="auto" w:fill="BFBFBF" w:themeFill="background1" w:themeFillShade="BF"/>
+            <w:vAlign w:val="center"/>
+            <w:hideMark/>
+          </w:tcPr>
+          <w:p>
+            <w:pPr>
+              <w:pStyle w:val="afb"/>
+              <w:jc w:val="center"/>
+            </w:pPr>
+            <w:r>
+              <w:t>Value</w:t>
+            </w:r>
+          </w:p>
+        </w:tc>
+        <w:tc>
+          <w:tcPr>
+            <w:tcW w:w="0" w:type="auto"/>
+            <w:tcBorders>
+              <w:top w:val="single" w:sz="4" w:space="0" w:color="auto"/>
+              <w:left w:val="single" w:sz="4" w:space="0" w:color="auto"/>
+              <w:bottom w:val="single" w:sz="4" w:space="0" w:color="auto"/>
+              <w:right w:val="single" w:sz="4" w:space="0" w:color="auto"/>
+            </w:tcBorders>
+            <w:shd w:val="clear" w:color="auto" w:fill="BFBFBF" w:themeFill="background1" w:themeFillShade="BF"/>
+            <w:vAlign w:val="center"/>
+            <w:hideMark/>
+          </w:tcPr>
+          <w:p>
+            <w:pPr>
+              <w:jc w:val="center"/>
+              <w:rPr>
+                <w:lang w:eastAsia="zh-TW"/>
+              </w:rPr>
+            </w:pPr>
+            <w:r>
+              <w:rPr>
+                <w:lang w:eastAsia="zh-TW"/>
+              </w:rPr>
+              <w:t>State</w:t>
+            </w:r>
+          </w:p>
+        </w:tc>
+      </w:tr>
+      <w:tr>
+        <w:tc>
+          <w:tcPr>
+            <w:tcW w:w="0" w:type="auto"/>
+            <w:tcBorders>
+              <w:top w:val="single" w:sz="4" w:space="0" w:color="auto"/>
+              <w:left w:val="single" w:sz="4" w:space="0" w:color="auto"/>
+              <w:bottom w:val="single" w:sz="4" w:space="0" w:color="auto"/>
+              <w:right w:val="single" w:sz="4" w:space="0" w:color="auto"/>
+            </w:tcBorders>
+            <w:vAlign w:val="center"/>
+            <w:hideMark/>
+          </w:tcPr>
+          <w:p>
+            <w:pPr>
+              <w:pStyle w:val="afb"/>
+              <w:jc w:val="center"/>
+            </w:pPr>
+            <w:r>
+              <w:t>0x0</w:t>
+            </w:r>
+            <w:r>
+              <w:rPr>
+                <w:rFonts w:hint="eastAsia"/>
+                <w:lang w:eastAsia="zh-TW"/>
+              </w:rPr>
+              <w:t>0</w:t>
+            </w:r>
+          </w:p>
+        </w:tc>
+        <w:tc>
+          <w:tcPr>
+            <w:tcW w:w="0" w:type="auto"/>
+            <w:tcBorders>
+              <w:top w:val="single" w:sz="4" w:space="0" w:color="auto"/>
+              <w:left w:val="single" w:sz="4" w:space="0" w:color="auto"/>
+              <w:bottom w:val="single" w:sz="4" w:space="0" w:color="auto"/>
+              <w:right w:val="single" w:sz="4" w:space="0" w:color="auto"/>
+            </w:tcBorders>
+            <w:vAlign w:val="center"/>
+            <w:hideMark/>
+          </w:tcPr>
+          <w:p>
+            <w:pPr>
+              <w:pStyle w:val="afb"/>
+              <w:jc w:val="center"/>
+            </w:pPr>
+            <w:r>
+              <w:rPr>
+                <w:lang w:eastAsia="zh-TW"/>
+              </w:rPr>
+              <w:t>Stop Charging</w:t>
+            </w:r>
+          </w:p>
+        </w:tc>
+      </w:tr>
+      <w:tr>
+        <w:tc>
+          <w:tcPr>
+            <w:tcW w:w="0" w:type="auto"/>
+            <w:tcBorders>
+              <w:top w:val="single" w:sz="4" w:space="0" w:color="auto"/>
+              <w:left w:val="single" w:sz="4" w:space="0" w:color="auto"/>
+              <w:bottom w:val="single" w:sz="4" w:space="0" w:color="auto"/>
+              <w:right w:val="single" w:sz="4" w:space="0" w:color="auto"/>
+            </w:tcBorders>
+            <w:vAlign w:val="center"/>
+            <w:hideMark/>
+          </w:tcPr>
+          <w:p>
+            <w:pPr>
+              <w:pStyle w:val="afb"/>
+              <w:jc w:val="center"/>
+            </w:pPr>
+            <w:r>
+              <w:t>0x0</w:t>
+            </w:r>
+            <w:r>
+              <w:rPr>
+                <w:rFonts w:hint="eastAsia"/>
+                <w:lang w:eastAsia="zh-TW"/>
+              </w:rPr>
+              <w:t>1</w:t>
+            </w:r>
+          </w:p>
+        </w:tc>
+        <w:tc>
+          <w:tcPr>
+            <w:tcW w:w="0" w:type="auto"/>
+            <w:tcBorders>
+              <w:top w:val="single" w:sz="4" w:space="0" w:color="auto"/>
+              <w:left w:val="single" w:sz="4" w:space="0" w:color="auto"/>
+              <w:bottom w:val="single" w:sz="4" w:space="0" w:color="auto"/>
+              <w:right w:val="single" w:sz="4" w:space="0" w:color="auto"/>
+            </w:tcBorders>
+            <w:vAlign w:val="center"/>
+            <w:hideMark/>
+          </w:tcPr>
+          <w:p>
+            <w:pPr>
+              <w:pStyle w:val="afb"/>
+              <w:jc w:val="center"/>
+            </w:pPr>
+            <w:r>
+              <w:rPr>
+                <w:lang w:eastAsia="zh-TW"/>
+              </w:rPr>
+              <w:t>Start Charging</w:t>
+            </w:r>
+          </w:p>
+        </w:tc>
+      </w:tr>
+    </w:tbl>
+    <w:p>
+      <w:pPr>
+        <w:pStyle w:val="afb"/>
+        <w:rPr>
+          <w:rFonts w:hint="eastAsia"/>
+          <w:b/>
+          <w:bCs/>
+          <w:lang w:eastAsia="zh-TW"/>
+        </w:rPr>
+      </w:pPr>
+    </w:p>
+    <w:p>
+      <w:r>
+        <w:t>Command Endpoint: Interrupt IN (PC &lt;- Device)</w:t>
+      </w:r>
+    </w:p>
+    <w:tbl>
+      <w:tblPr>
+        <w:tblStyle w:val="a7"/>
+        <w:tblW w:w="0" w:type="auto"/>
+        <w:tblLook w:val="04A0" w:firstRow="1" w:lastRow="0" w:firstColumn="1" w:lastColumn="0" w:noHBand="0" w:noVBand="1"/>
+      </w:tblPr>
+      <w:tblGrid>
+        <w:gridCol w:w="729"/>
+      </w:tblGrid>
+      <w:tr>
+        <w:tc>
+          <w:tcPr>
+            <w:tcW w:w="0" w:type="auto"/>
+            <w:tcBorders>
+              <w:top w:val="single" w:sz="4" w:space="0" w:color="auto"/>
+              <w:left w:val="single" w:sz="4" w:space="0" w:color="auto"/>
+              <w:bottom w:val="single" w:sz="4" w:space="0" w:color="auto"/>
+              <w:right w:val="single" w:sz="4" w:space="0" w:color="auto"/>
+            </w:tcBorders>
+            <w:shd w:val="clear" w:color="auto" w:fill="BFBFBF" w:themeFill="background1" w:themeFillShade="BF"/>
+            <w:vAlign w:val="center"/>
+            <w:hideMark/>
+          </w:tcPr>
+          <w:p>
+            <w:pPr>
+              <w:pStyle w:val="afb"/>
+              <w:jc w:val="center"/>
+            </w:pPr>
+            <w:r>
+              <w:t>Byte 0</w:t>
+            </w:r>
+          </w:p>
+        </w:tc>
+      </w:tr>
+      <w:tr>
+        <w:tc>
+          <w:tcPr>
+            <w:tcW w:w="0" w:type="auto"/>
+            <w:tcBorders>
+              <w:top w:val="single" w:sz="4" w:space="0" w:color="auto"/>
+              <w:left w:val="single" w:sz="4" w:space="0" w:color="auto"/>
+              <w:bottom w:val="single" w:sz="4" w:space="0" w:color="auto"/>
+              <w:right w:val="single" w:sz="4" w:space="0" w:color="auto"/>
+            </w:tcBorders>
+            <w:vAlign w:val="center"/>
+            <w:hideMark/>
+          </w:tcPr>
+          <w:p>
+            <w:pPr>
+              <w:pStyle w:val="afb"/>
+              <w:jc w:val="center"/>
+              <w:rPr>
+                <w:lang w:eastAsia="zh-TW"/>
+              </w:rPr>
+            </w:pPr>
+            <w:r>
+              <w:rPr>
+                <w:lang w:eastAsia="zh-TW"/>
+              </w:rPr>
+              <w:t>0x7</w:t>
+            </w:r>
+            <w:r>
+              <w:rPr>
+                <w:rFonts w:hint="eastAsia"/>
+                <w:lang w:eastAsia="zh-TW"/>
+              </w:rPr>
+              <w:t>4</w:t>
+            </w:r>
+          </w:p>
+        </w:tc>
+      </w:tr>
+    </w:tbl>
+    <w:p>
+      <w:pPr>
+        <w:rPr>
+          <w:rFonts w:hint="eastAsia"/>
+          <w:lang w:eastAsia="zh-TW"/>
+        </w:rPr>
+      </w:pPr>
+    </w:p>
     <w:p>
       <w:r>
         <w:br w:type="page"/>
@@ -15955,7 +16743,7 @@
   </w:latentStyles>
   <w:style w:type="paragraph" w:default="1" w:styleId="a">
     <w:name w:val="Normal"/>
-    <w:rsid w:val="00482E10"/>
+    <w:rsid w:val="003C7347"/>
   </w:style>
   <w:style w:type="paragraph" w:styleId="1">
     <w:name w:val="heading 1"/>

</xml_diff>

<commit_message>
Add 'Get Battery Percentage and Charge Status' command (case side only); optimize charge status parsing
- Implemented new command to retrieve battery percentage and charge status; currently only case-side functionality is completed.
  Buds-side implementation will be added after communication interface is ready.
- Optimized case-side charge status parsing using typedef struct and typedef enum for clearer and maintainable data handling.
</commit_message>
<xml_diff>
--- a/data/Torrio_Case_factory_command_Firmware_Spec 0.01.docx
+++ b/data/Torrio_Case_factory_command_Firmware_Spec 0.01.docx
@@ -3134,23 +3134,7 @@
         <w:pStyle w:val="afb"/>
       </w:pPr>
       <w:r>
-        <w:t xml:space="preserve">The purpose of this document is to define the USB interface for Torrio. Torrio is a pair of true wireless earphones designed specifically for gaming. Torrio uses a true gaming wireless 2.4 GHz wireless radio with ultra-low latency and lossless audio. Torrio also supports Bluetooth to connect to any </w:t>
-      </w:r>
-      <w:proofErr w:type="gramStart"/>
-      <w:r>
-        <w:t>Bluetooth enabled</w:t>
-      </w:r>
-      <w:proofErr w:type="gramEnd"/>
-      <w:r>
-        <w:t xml:space="preserve"> host device. A compact USB-C dongle is used to provide </w:t>
-      </w:r>
-      <w:proofErr w:type="gramStart"/>
-      <w:r>
-        <w:t>the end</w:t>
-      </w:r>
-      <w:proofErr w:type="gramEnd"/>
-      <w:r>
-        <w:t>-to-end wireless connectivity, providing compatibility with PC, PlayStation, Android, and Switch.</w:t>
+        <w:t>The purpose of this document is to define the USB interface for Torrio. Torrio is a pair of true wireless earphones designed specifically for gaming. Torrio uses a true gaming wireless 2.4 GHz wireless radio with ultra-low latency and lossless audio. Torrio also supports Bluetooth to connect to any Bluetooth enabled host device. A compact USB-C dongle is used to provide the end-to-end wireless connectivity, providing compatibility with PC, PlayStation, Android, and Switch.</w:t>
       </w:r>
     </w:p>
     <w:p>
@@ -3232,15 +3216,7 @@
         <w:t>Endpoint</w:t>
       </w:r>
       <w:r>
-        <w:t xml:space="preserve">: </w:t>
-      </w:r>
-      <w:proofErr w:type="spellStart"/>
-      <w:r>
-        <w:t>Set_Report</w:t>
-      </w:r>
-      <w:proofErr w:type="spellEnd"/>
-      <w:r>
-        <w:t xml:space="preserve"> (</w:t>
+        <w:t>: Set_Report (</w:t>
       </w:r>
       <w:r>
         <w:t>PC</w:t>
@@ -3392,13 +3368,8 @@
             <w:tcW w:w="1784" w:type="dxa"/>
           </w:tcPr>
           <w:p>
-            <w:proofErr w:type="spellStart"/>
-            <w:r>
-              <w:t>Arctis</w:t>
-            </w:r>
-            <w:proofErr w:type="spellEnd"/>
-            <w:r>
-              <w:t xml:space="preserve"> 7+, 7P+, 7X+ Firmware Spec 1.7</w:t>
+            <w:r>
+              <w:t>Arctis 7+, 7P+, 7X+ Firmware Spec 1.7</w:t>
             </w:r>
           </w:p>
         </w:tc>
@@ -4145,15 +4116,7 @@
         </w:rPr>
       </w:pPr>
       <w:r>
-        <w:t xml:space="preserve">Regarding this case, there are two parts with USB, one is the </w:t>
-      </w:r>
-      <w:proofErr w:type="gramStart"/>
-      <w:r>
-        <w:t>dongle</w:t>
-      </w:r>
-      <w:proofErr w:type="gramEnd"/>
-      <w:r>
-        <w:t xml:space="preserve"> and the other is the charging case. They have</w:t>
+        <w:t>Regarding this case, there are two parts with USB, one is the dongle and the other is the charging case. They have</w:t>
       </w:r>
       <w:r>
         <w:rPr>
@@ -4328,15 +4291,7 @@
               <w:t>Endpoint</w:t>
             </w:r>
             <w:r>
-              <w:t xml:space="preserve">: </w:t>
-            </w:r>
-            <w:proofErr w:type="spellStart"/>
-            <w:r>
-              <w:t>Set_Report</w:t>
-            </w:r>
-            <w:proofErr w:type="spellEnd"/>
-            <w:r>
-              <w:t xml:space="preserve"> (</w:t>
+              <w:t>: Set_Report (</w:t>
             </w:r>
             <w:r>
               <w:t>PC</w:t>
@@ -4484,15 +4439,7 @@
           </w:tcPr>
           <w:p>
             <w:r>
-              <w:t xml:space="preserve">The Sync Endpoint will be used by the device to Inform the PC when a status change </w:t>
-            </w:r>
-            <w:proofErr w:type="gramStart"/>
-            <w:r>
-              <w:t>has occurred</w:t>
-            </w:r>
-            <w:proofErr w:type="gramEnd"/>
-            <w:r>
-              <w:t>.  In this document, these status updates will be shown as:</w:t>
+              <w:t>The Sync Endpoint will be used by the device to Inform the PC when a status change has occurred.  In this document, these status updates will be shown as:</w:t>
             </w:r>
           </w:p>
           <w:p>
@@ -4734,15 +4681,7 @@
               <w:t>Endpoint</w:t>
             </w:r>
             <w:r>
-              <w:t xml:space="preserve">: </w:t>
-            </w:r>
-            <w:proofErr w:type="spellStart"/>
-            <w:r>
-              <w:t>Set_Report</w:t>
-            </w:r>
-            <w:proofErr w:type="spellEnd"/>
-            <w:r>
-              <w:t xml:space="preserve"> (</w:t>
+              <w:t>: Set_Report (</w:t>
             </w:r>
             <w:r>
               <w:t>PC</w:t>
@@ -5004,15 +4943,7 @@
           </w:tcPr>
           <w:p>
             <w:r>
-              <w:t xml:space="preserve">The Sync Endpoint will be used by the device to Inform the PC when a status change </w:t>
-            </w:r>
-            <w:proofErr w:type="gramStart"/>
-            <w:r>
-              <w:t>has occurred</w:t>
-            </w:r>
-            <w:proofErr w:type="gramEnd"/>
-            <w:r>
-              <w:t>.  In this document, these status updates will be shown as:</w:t>
+              <w:t>The Sync Endpoint will be used by the device to Inform the PC when a status change has occurred.  In this document, these status updates will be shown as:</w:t>
             </w:r>
           </w:p>
           <w:p>
@@ -5060,13 +4991,8 @@
         <w:pStyle w:val="3"/>
       </w:pPr>
       <w:bookmarkStart w:id="12" w:name="_Toc211594228"/>
-      <w:proofErr w:type="spellStart"/>
-      <w:r>
-        <w:t>Set_Report</w:t>
-      </w:r>
-      <w:proofErr w:type="spellEnd"/>
-      <w:r>
-        <w:t xml:space="preserve"> Format</w:t>
+      <w:r>
+        <w:t>Set_Report Format</w:t>
       </w:r>
       <w:bookmarkEnd w:id="12"/>
     </w:p>
@@ -5074,13 +5000,8 @@
       <w:pPr>
         <w:pStyle w:val="afb"/>
       </w:pPr>
-      <w:proofErr w:type="spellStart"/>
-      <w:r>
-        <w:t>Set_Report</w:t>
-      </w:r>
-      <w:proofErr w:type="spellEnd"/>
-      <w:r>
-        <w:t xml:space="preserve"> is used </w:t>
+      <w:r>
+        <w:t xml:space="preserve">Set_Report is used </w:t>
       </w:r>
       <w:r>
         <w:t xml:space="preserve">by the PC to send messages to the device </w:t>
@@ -5105,15 +5026,7 @@
         <w:pStyle w:val="afb"/>
       </w:pPr>
       <w:r>
-        <w:t xml:space="preserve">Shown below is the format of the </w:t>
-      </w:r>
-      <w:proofErr w:type="spellStart"/>
-      <w:r>
-        <w:t>Set_Report</w:t>
-      </w:r>
-      <w:proofErr w:type="spellEnd"/>
-      <w:r>
-        <w:t xml:space="preserve"> command. This follows the USB HID Class Standard.</w:t>
+        <w:t>Shown below is the format of the Set_Report command. This follows the USB HID Class Standard.</w:t>
       </w:r>
     </w:p>
     <w:tbl>
@@ -5646,23 +5559,7 @@
         <w:t xml:space="preserve"> </w:t>
       </w:r>
       <w:r>
-        <w:t xml:space="preserve">When the host wants to read data back from the device, host should issue a </w:t>
-      </w:r>
-      <w:proofErr w:type="spellStart"/>
-      <w:r>
-        <w:t>Set_Report</w:t>
-      </w:r>
-      <w:proofErr w:type="spellEnd"/>
-      <w:r>
-        <w:t xml:space="preserve"> </w:t>
-      </w:r>
-      <w:proofErr w:type="gramStart"/>
-      <w:r>
-        <w:t>first, and</w:t>
-      </w:r>
-      <w:proofErr w:type="gramEnd"/>
-      <w:r>
-        <w:t xml:space="preserve"> then issue a Get_Report to read the actual data back.</w:t>
+        <w:t>When the host wants to read data back from the device, host should issue a Set_Report first, and then issue a Get_Report to read the actual data back.</w:t>
       </w:r>
     </w:p>
     <w:p>
@@ -6184,23 +6081,7 @@
         <w:spacing w:before="240"/>
       </w:pPr>
       <w:r>
-        <w:t xml:space="preserve">In the following sections all commands start with a single byte </w:t>
-      </w:r>
-      <w:proofErr w:type="gramStart"/>
-      <w:r>
-        <w:t>op-code</w:t>
-      </w:r>
-      <w:proofErr w:type="gramEnd"/>
-      <w:r>
-        <w:t xml:space="preserve">. The most significant bit of the </w:t>
-      </w:r>
-      <w:proofErr w:type="gramStart"/>
-      <w:r>
-        <w:t>op-code</w:t>
-      </w:r>
-      <w:proofErr w:type="gramEnd"/>
-      <w:r>
-        <w:t xml:space="preserve"> is used to determine if the command is a read or a write.</w:t>
+        <w:t>In the following sections all commands start with a single byte op-code. The most significant bit of the op-code is used to determine if the command is a read or a write.</w:t>
       </w:r>
     </w:p>
     <w:p>
@@ -6524,15 +6405,7 @@
           </w:tcPr>
           <w:p>
             <w:r>
-              <w:t xml:space="preserve">The ID of the file system </w:t>
-            </w:r>
-            <w:proofErr w:type="gramStart"/>
-            <w:r>
-              <w:t>targeted</w:t>
-            </w:r>
-            <w:proofErr w:type="gramEnd"/>
-            <w:r>
-              <w:t>. When device has multiple flash devices they should be enumerated with different IDs</w:t>
+              <w:t>The ID of the file system targeted. When device has multiple flash devices they should be enumerated with different IDs</w:t>
             </w:r>
           </w:p>
         </w:tc>
@@ -7055,15 +6928,7 @@
         <w:t>s</w:t>
       </w:r>
       <w:r>
-        <w:t xml:space="preserve">. To write data to the device, the USB host sends the </w:t>
-      </w:r>
-      <w:proofErr w:type="spellStart"/>
-      <w:r>
-        <w:t>Set_Report</w:t>
-      </w:r>
-      <w:proofErr w:type="spellEnd"/>
-      <w:r>
-        <w:t xml:space="preserve"> on </w:t>
+        <w:t xml:space="preserve">. To write data to the device, the USB host sends the Set_Report on </w:t>
       </w:r>
       <w:r>
         <w:t>the</w:t>
@@ -7085,15 +6950,7 @@
       </w:r>
       <w:bookmarkEnd w:id="20"/>
       <w:r>
-        <w:t xml:space="preserve">The Firmware Update Commands are sent from the </w:t>
-      </w:r>
-      <w:proofErr w:type="gramStart"/>
-      <w:r>
-        <w:t>Bootloader,</w:t>
-      </w:r>
-      <w:proofErr w:type="gramEnd"/>
-      <w:r>
-        <w:t xml:space="preserve"> all other commands are sent through the application.</w:t>
+        <w:t>The Firmware Update Commands are sent from the Bootloader, all other commands are sent through the application.</w:t>
       </w:r>
     </w:p>
     <w:p>
@@ -7137,15 +6994,7 @@
         </w:rPr>
       </w:pPr>
       <w:r>
-        <w:t xml:space="preserve">Command Endpoint: </w:t>
-      </w:r>
-      <w:proofErr w:type="spellStart"/>
-      <w:r>
-        <w:t>Set_Report</w:t>
-      </w:r>
-      <w:proofErr w:type="spellEnd"/>
-      <w:r>
-        <w:t xml:space="preserve"> (PC -&gt; Device)</w:t>
+        <w:t>Command Endpoint: Set_Report (PC -&gt; Device)</w:t>
       </w:r>
     </w:p>
     <w:tbl>
@@ -7446,15 +7295,7 @@
     </w:p>
     <w:p>
       <w:r>
-        <w:t xml:space="preserve">Command Endpoint: </w:t>
-      </w:r>
-      <w:proofErr w:type="spellStart"/>
-      <w:r>
-        <w:t>Set_Report</w:t>
-      </w:r>
-      <w:proofErr w:type="spellEnd"/>
-      <w:r>
-        <w:t xml:space="preserve"> (PC -&gt; Device)</w:t>
+        <w:t>Command Endpoint: Set_Report (PC -&gt; Device)</w:t>
       </w:r>
     </w:p>
     <w:tbl>
@@ -8238,15 +8079,7 @@
     </w:p>
     <w:p>
       <w:r>
-        <w:t xml:space="preserve">Command Endpoint: </w:t>
-      </w:r>
-      <w:proofErr w:type="spellStart"/>
-      <w:r>
-        <w:t>Set_Report</w:t>
-      </w:r>
-      <w:proofErr w:type="spellEnd"/>
-      <w:r>
-        <w:t xml:space="preserve"> (PC -&gt; Device)</w:t>
+        <w:t>Command Endpoint: Set_Report (PC -&gt; Device)</w:t>
       </w:r>
     </w:p>
     <w:tbl>
@@ -8604,7 +8437,6 @@
         </w:rPr>
         <w:t xml:space="preserve">will </w:t>
       </w:r>
-      <w:proofErr w:type="gramStart"/>
       <w:r>
         <w:rPr>
           <w:rFonts w:hint="eastAsia"/>
@@ -8612,7 +8444,6 @@
         </w:rPr>
         <w:t>return</w:t>
       </w:r>
-      <w:proofErr w:type="gramEnd"/>
       <w:r>
         <w:rPr>
           <w:lang w:eastAsia="zh-TW"/>
@@ -8635,26 +8466,10 @@
         <w:pStyle w:val="afb"/>
       </w:pPr>
       <w:r>
-        <w:t xml:space="preserve">This command will </w:t>
-      </w:r>
-      <w:proofErr w:type="gramStart"/>
-      <w:r>
-        <w:t>write</w:t>
-      </w:r>
-      <w:proofErr w:type="gramEnd"/>
-      <w:r>
-        <w:t xml:space="preserve"> the 19-byte serial number. </w:t>
-      </w:r>
-      <w:r>
-        <w:t xml:space="preserve">The serial number can only be changed by this command. No other </w:t>
-      </w:r>
-      <w:proofErr w:type="gramStart"/>
-      <w:r>
-        <w:t>commands</w:t>
-      </w:r>
-      <w:proofErr w:type="gramEnd"/>
-      <w:r>
-        <w:t xml:space="preserve"> can change the serial number. </w:t>
+        <w:t xml:space="preserve">This command will write the 19-byte serial number. </w:t>
+      </w:r>
+      <w:r>
+        <w:t xml:space="preserve">The serial number can only be changed by this command. No other commands can change the serial number. </w:t>
       </w:r>
       <w:r>
         <w:t>The write operation is protected by a security key which is verified by the device. This command should only be used by the factory</w:t>
@@ -8665,15 +8480,7 @@
     </w:p>
     <w:p>
       <w:r>
-        <w:t xml:space="preserve">Command Endpoint: </w:t>
-      </w:r>
-      <w:proofErr w:type="spellStart"/>
-      <w:r>
-        <w:t>Set_Report</w:t>
-      </w:r>
-      <w:proofErr w:type="spellEnd"/>
-      <w:r>
-        <w:t xml:space="preserve"> (PC -&gt; Device)</w:t>
+        <w:t>Command Endpoint: Set_Report (PC -&gt; Device)</w:t>
       </w:r>
     </w:p>
     <w:tbl>
@@ -8934,15 +8741,7 @@
         <w:t xml:space="preserve"> </w:t>
       </w:r>
       <w:r>
-        <w:t xml:space="preserve">Command Endpoint: </w:t>
-      </w:r>
-      <w:proofErr w:type="spellStart"/>
-      <w:r>
-        <w:t>Set_Report</w:t>
-      </w:r>
-      <w:proofErr w:type="spellEnd"/>
-      <w:r>
-        <w:t xml:space="preserve"> </w:t>
+        <w:t xml:space="preserve">Command Endpoint: Set_Report </w:t>
       </w:r>
       <w:r>
         <w:t>(</w:t>
@@ -9018,15 +8817,7 @@
     </w:p>
     <w:p>
       <w:r>
-        <w:t xml:space="preserve">Command Endpoint: </w:t>
-      </w:r>
-      <w:proofErr w:type="spellStart"/>
-      <w:r>
-        <w:t>Set_Report</w:t>
-      </w:r>
-      <w:proofErr w:type="spellEnd"/>
-      <w:r>
-        <w:t xml:space="preserve"> (PC -&gt; Device)</w:t>
+        <w:t>Command Endpoint: Set_Report (PC -&gt; Device)</w:t>
       </w:r>
     </w:p>
     <w:tbl>
@@ -9582,11 +9373,9 @@
                 <w:lang w:eastAsia="zh-TW"/>
               </w:rPr>
             </w:pPr>
-            <w:proofErr w:type="spellStart"/>
             <w:r>
               <w:t>Glorange</w:t>
             </w:r>
-            <w:proofErr w:type="spellEnd"/>
           </w:p>
         </w:tc>
       </w:tr>
@@ -9739,15 +9528,7 @@
     </w:tbl>
     <w:p>
       <w:r>
-        <w:t xml:space="preserve"> Command Endpoint: </w:t>
-      </w:r>
-      <w:proofErr w:type="spellStart"/>
-      <w:r>
-        <w:t>Set_Report</w:t>
-      </w:r>
-      <w:proofErr w:type="spellEnd"/>
-      <w:r>
-        <w:t xml:space="preserve"> </w:t>
+        <w:t xml:space="preserve"> Command Endpoint: Set_Report </w:t>
       </w:r>
       <w:r>
         <w:t>(</w:t>
@@ -9828,15 +9609,7 @@
     </w:p>
     <w:p>
       <w:r>
-        <w:t xml:space="preserve">Command Endpoint: </w:t>
-      </w:r>
-      <w:proofErr w:type="spellStart"/>
-      <w:r>
-        <w:t>Set_Report</w:t>
-      </w:r>
-      <w:proofErr w:type="spellEnd"/>
-      <w:r>
-        <w:t xml:space="preserve"> (PC -&gt; Device)</w:t>
+        <w:t>Command Endpoint: Set_Report (PC -&gt; Device)</w:t>
       </w:r>
     </w:p>
     <w:tbl>
@@ -9945,15 +9718,7 @@
     </w:p>
     <w:p>
       <w:r>
-        <w:t xml:space="preserve"> Command Endpoint: </w:t>
-      </w:r>
-      <w:proofErr w:type="spellStart"/>
-      <w:r>
-        <w:t>Set_Report</w:t>
-      </w:r>
-      <w:proofErr w:type="spellEnd"/>
-      <w:r>
-        <w:t xml:space="preserve"> </w:t>
+        <w:t xml:space="preserve"> Command Endpoint: Set_Report </w:t>
       </w:r>
       <w:r>
         <w:t>(</w:t>
@@ -10096,6 +9861,914 @@
     </w:p>
     <w:p>
       <w:pPr>
+        <w:pStyle w:val="3"/>
+        <w:rPr>
+          <w:lang w:eastAsia="zh-TW"/>
+        </w:rPr>
+      </w:pPr>
+      <w:r>
+        <w:rPr>
+          <w:lang w:eastAsia="zh-TW"/>
+        </w:rPr>
+        <w:lastRenderedPageBreak/>
+        <w:t>Get Battery Status</w:t>
+      </w:r>
+      <w:r>
+        <w:rPr>
+          <w:rFonts w:hint="eastAsia"/>
+          <w:lang w:eastAsia="zh-TW"/>
+        </w:rPr>
+        <w:t xml:space="preserve"> (</w:t>
+      </w:r>
+      <w:r>
+        <w:rPr>
+          <w:rFonts w:hint="eastAsia"/>
+          <w:lang w:eastAsia="zh-TW"/>
+        </w:rPr>
+        <w:t>0x</w:t>
+      </w:r>
+      <w:r>
+        <w:rPr>
+          <w:rFonts w:hint="eastAsia"/>
+          <w:lang w:eastAsia="zh-TW"/>
+        </w:rPr>
+        <w:t>B</w:t>
+      </w:r>
+      <w:r>
+        <w:rPr>
+          <w:rFonts w:hint="eastAsia"/>
+          <w:lang w:eastAsia="zh-TW"/>
+        </w:rPr>
+        <w:t>7)</w:t>
+      </w:r>
+    </w:p>
+    <w:p>
+      <w:r>
+        <w:t>The current battery level and charging status for the battery being used in the earbuds and the battery in the</w:t>
+      </w:r>
+    </w:p>
+    <w:p>
+      <w:pPr>
+        <w:rPr>
+          <w:rFonts w:hint="eastAsia"/>
+          <w:lang w:eastAsia="zh-TW"/>
+        </w:rPr>
+      </w:pPr>
+      <w:r>
+        <w:t>C</w:t>
+      </w:r>
+      <w:r>
+        <w:t>harger</w:t>
+      </w:r>
+      <w:r>
+        <w:rPr>
+          <w:rFonts w:hint="eastAsia"/>
+          <w:lang w:eastAsia="zh-TW"/>
+        </w:rPr>
+        <w:t>.</w:t>
+      </w:r>
+    </w:p>
+    <w:p>
+      <w:r>
+        <w:t>Command Endpoint: Set_Report (PC -&gt; Device)</w:t>
+      </w:r>
+    </w:p>
+    <w:tbl>
+      <w:tblPr>
+        <w:tblStyle w:val="a7"/>
+        <w:tblW w:w="0" w:type="auto"/>
+        <w:tblLook w:val="04A0" w:firstRow="1" w:lastRow="0" w:firstColumn="1" w:lastColumn="0" w:noHBand="0" w:noVBand="1"/>
+      </w:tblPr>
+      <w:tblGrid>
+        <w:gridCol w:w="729"/>
+      </w:tblGrid>
+      <w:tr>
+        <w:tc>
+          <w:tcPr>
+            <w:tcW w:w="0" w:type="auto"/>
+            <w:shd w:val="clear" w:color="auto" w:fill="BFBFBF" w:themeFill="background1" w:themeFillShade="BF"/>
+            <w:vAlign w:val="center"/>
+          </w:tcPr>
+          <w:p>
+            <w:pPr>
+              <w:pStyle w:val="afb"/>
+              <w:jc w:val="center"/>
+            </w:pPr>
+            <w:r>
+              <w:t>Byte 0</w:t>
+            </w:r>
+          </w:p>
+        </w:tc>
+      </w:tr>
+      <w:tr>
+        <w:tc>
+          <w:tcPr>
+            <w:tcW w:w="0" w:type="auto"/>
+            <w:vAlign w:val="center"/>
+          </w:tcPr>
+          <w:p>
+            <w:pPr>
+              <w:pStyle w:val="afb"/>
+              <w:jc w:val="center"/>
+              <w:rPr>
+                <w:rFonts w:hint="eastAsia"/>
+                <w:lang w:eastAsia="zh-TW"/>
+              </w:rPr>
+            </w:pPr>
+            <w:r>
+              <w:t>0x</w:t>
+            </w:r>
+            <w:r>
+              <w:rPr>
+                <w:rFonts w:hint="eastAsia"/>
+                <w:lang w:eastAsia="zh-TW"/>
+              </w:rPr>
+              <w:t>B</w:t>
+            </w:r>
+            <w:r>
+              <w:rPr>
+                <w:rFonts w:hint="eastAsia"/>
+                <w:lang w:eastAsia="zh-TW"/>
+              </w:rPr>
+              <w:t>7</w:t>
+            </w:r>
+          </w:p>
+        </w:tc>
+      </w:tr>
+    </w:tbl>
+    <w:p>
+      <w:pPr>
+        <w:rPr>
+          <w:lang w:eastAsia="zh-TW"/>
+        </w:rPr>
+      </w:pPr>
+    </w:p>
+    <w:p>
+      <w:r>
+        <w:t xml:space="preserve"> Command Endpoint: Set_Report </w:t>
+      </w:r>
+      <w:r>
+        <w:t>(</w:t>
+      </w:r>
+      <w:r>
+        <w:t>PC</w:t>
+      </w:r>
+      <w:r>
+        <w:t xml:space="preserve"> &lt;- Device)</w:t>
+      </w:r>
+    </w:p>
+    <w:tbl>
+      <w:tblPr>
+        <w:tblStyle w:val="a7"/>
+        <w:tblW w:w="5000" w:type="pct"/>
+        <w:tblLook w:val="04A0" w:firstRow="1" w:lastRow="0" w:firstColumn="1" w:lastColumn="0" w:noHBand="0" w:noVBand="1"/>
+      </w:tblPr>
+      <w:tblGrid>
+        <w:gridCol w:w="671"/>
+        <w:gridCol w:w="1262"/>
+        <w:gridCol w:w="1640"/>
+        <w:gridCol w:w="1227"/>
+        <w:gridCol w:w="1604"/>
+        <w:gridCol w:w="1285"/>
+        <w:gridCol w:w="1661"/>
+      </w:tblGrid>
+      <w:tr>
+        <w:tc>
+          <w:tcPr>
+            <w:tcW w:w="359" w:type="pct"/>
+            <w:shd w:val="clear" w:color="auto" w:fill="BFBFBF" w:themeFill="background1" w:themeFillShade="BF"/>
+            <w:vAlign w:val="center"/>
+          </w:tcPr>
+          <w:p>
+            <w:pPr>
+              <w:pStyle w:val="afb"/>
+              <w:jc w:val="center"/>
+            </w:pPr>
+            <w:r>
+              <w:t>Byte 0</w:t>
+            </w:r>
+          </w:p>
+        </w:tc>
+        <w:tc>
+          <w:tcPr>
+            <w:tcW w:w="675" w:type="pct"/>
+            <w:shd w:val="clear" w:color="auto" w:fill="BFBFBF" w:themeFill="background1" w:themeFillShade="BF"/>
+            <w:vAlign w:val="center"/>
+          </w:tcPr>
+          <w:p>
+            <w:pPr>
+              <w:pStyle w:val="afb"/>
+              <w:jc w:val="center"/>
+              <w:rPr>
+                <w:lang w:eastAsia="zh-TW"/>
+              </w:rPr>
+            </w:pPr>
+            <w:r>
+              <w:t>Bytes 1</w:t>
+            </w:r>
+          </w:p>
+        </w:tc>
+        <w:tc>
+          <w:tcPr>
+            <w:tcW w:w="877" w:type="pct"/>
+            <w:shd w:val="clear" w:color="auto" w:fill="BFBFBF" w:themeFill="background1" w:themeFillShade="BF"/>
+            <w:vAlign w:val="center"/>
+          </w:tcPr>
+          <w:p>
+            <w:pPr>
+              <w:pStyle w:val="afb"/>
+              <w:jc w:val="center"/>
+              <w:rPr>
+                <w:lang w:eastAsia="zh-TW"/>
+              </w:rPr>
+            </w:pPr>
+            <w:r>
+              <w:t>Bytes 2</w:t>
+            </w:r>
+          </w:p>
+        </w:tc>
+        <w:tc>
+          <w:tcPr>
+            <w:tcW w:w="656" w:type="pct"/>
+            <w:shd w:val="clear" w:color="auto" w:fill="BFBFBF" w:themeFill="background1" w:themeFillShade="BF"/>
+            <w:vAlign w:val="center"/>
+          </w:tcPr>
+          <w:p>
+            <w:pPr>
+              <w:pStyle w:val="afb"/>
+              <w:jc w:val="center"/>
+            </w:pPr>
+            <w:r>
+              <w:t xml:space="preserve">Bytes </w:t>
+            </w:r>
+            <w:r>
+              <w:t>3</w:t>
+            </w:r>
+          </w:p>
+        </w:tc>
+        <w:tc>
+          <w:tcPr>
+            <w:tcW w:w="858" w:type="pct"/>
+            <w:shd w:val="clear" w:color="auto" w:fill="BFBFBF" w:themeFill="background1" w:themeFillShade="BF"/>
+            <w:vAlign w:val="center"/>
+          </w:tcPr>
+          <w:p>
+            <w:pPr>
+              <w:pStyle w:val="afb"/>
+              <w:jc w:val="center"/>
+            </w:pPr>
+            <w:r>
+              <w:t xml:space="preserve">Bytes </w:t>
+            </w:r>
+            <w:r>
+              <w:t>4</w:t>
+            </w:r>
+          </w:p>
+        </w:tc>
+        <w:tc>
+          <w:tcPr>
+            <w:tcW w:w="687" w:type="pct"/>
+            <w:shd w:val="clear" w:color="auto" w:fill="BFBFBF" w:themeFill="background1" w:themeFillShade="BF"/>
+            <w:vAlign w:val="center"/>
+          </w:tcPr>
+          <w:p>
+            <w:pPr>
+              <w:pStyle w:val="afb"/>
+              <w:jc w:val="center"/>
+            </w:pPr>
+            <w:r>
+              <w:t xml:space="preserve">Bytes </w:t>
+            </w:r>
+            <w:r>
+              <w:t>5</w:t>
+            </w:r>
+          </w:p>
+        </w:tc>
+        <w:tc>
+          <w:tcPr>
+            <w:tcW w:w="888" w:type="pct"/>
+            <w:shd w:val="clear" w:color="auto" w:fill="BFBFBF" w:themeFill="background1" w:themeFillShade="BF"/>
+            <w:vAlign w:val="center"/>
+          </w:tcPr>
+          <w:p>
+            <w:pPr>
+              <w:pStyle w:val="afb"/>
+              <w:jc w:val="center"/>
+            </w:pPr>
+            <w:r>
+              <w:t xml:space="preserve">Bytes </w:t>
+            </w:r>
+            <w:r>
+              <w:t>6</w:t>
+            </w:r>
+          </w:p>
+        </w:tc>
+      </w:tr>
+      <w:tr>
+        <w:tc>
+          <w:tcPr>
+            <w:tcW w:w="359" w:type="pct"/>
+            <w:vAlign w:val="center"/>
+          </w:tcPr>
+          <w:p>
+            <w:pPr>
+              <w:pStyle w:val="afb"/>
+              <w:jc w:val="center"/>
+              <w:rPr>
+                <w:rFonts w:hint="eastAsia"/>
+                <w:lang w:eastAsia="zh-TW"/>
+              </w:rPr>
+            </w:pPr>
+            <w:r>
+              <w:t>0x</w:t>
+            </w:r>
+            <w:r>
+              <w:rPr>
+                <w:rFonts w:hint="eastAsia"/>
+                <w:lang w:eastAsia="zh-TW"/>
+              </w:rPr>
+              <w:t>B</w:t>
+            </w:r>
+            <w:r>
+              <w:rPr>
+                <w:rFonts w:hint="eastAsia"/>
+                <w:lang w:eastAsia="zh-TW"/>
+              </w:rPr>
+              <w:t>7</w:t>
+            </w:r>
+          </w:p>
+        </w:tc>
+        <w:tc>
+          <w:tcPr>
+            <w:tcW w:w="675" w:type="pct"/>
+            <w:vAlign w:val="center"/>
+          </w:tcPr>
+          <w:p>
+            <w:pPr>
+              <w:pStyle w:val="afb"/>
+              <w:jc w:val="center"/>
+              <w:rPr>
+                <w:rFonts w:hint="eastAsia"/>
+                <w:lang w:eastAsia="zh-TW"/>
+              </w:rPr>
+            </w:pPr>
+            <w:r>
+              <w:rPr>
+                <w:lang w:eastAsia="zh-TW"/>
+              </w:rPr>
+              <w:t>C</w:t>
+            </w:r>
+            <w:r>
+              <w:rPr>
+                <w:rFonts w:hint="eastAsia"/>
+                <w:lang w:eastAsia="zh-TW"/>
+              </w:rPr>
+              <w:t>ase battery level</w:t>
+            </w:r>
+          </w:p>
+        </w:tc>
+        <w:tc>
+          <w:tcPr>
+            <w:tcW w:w="877" w:type="pct"/>
+            <w:vAlign w:val="center"/>
+          </w:tcPr>
+          <w:p>
+            <w:pPr>
+              <w:pStyle w:val="afb"/>
+              <w:jc w:val="center"/>
+            </w:pPr>
+            <w:r>
+              <w:rPr>
+                <w:lang w:eastAsia="zh-TW"/>
+              </w:rPr>
+              <w:t>C</w:t>
+            </w:r>
+            <w:r>
+              <w:rPr>
+                <w:rFonts w:hint="eastAsia"/>
+                <w:lang w:eastAsia="zh-TW"/>
+              </w:rPr>
+              <w:t xml:space="preserve">ase </w:t>
+            </w:r>
+            <w:r>
+              <w:rPr>
+                <w:lang w:eastAsia="zh-TW"/>
+              </w:rPr>
+              <w:t>B</w:t>
+            </w:r>
+            <w:r>
+              <w:rPr>
+                <w:rFonts w:hint="eastAsia"/>
+                <w:lang w:eastAsia="zh-TW"/>
+              </w:rPr>
+              <w:t xml:space="preserve">attery </w:t>
+            </w:r>
+            <w:r>
+              <w:rPr>
+                <w:lang w:eastAsia="zh-TW"/>
+              </w:rPr>
+              <w:t xml:space="preserve">Charging </w:t>
+            </w:r>
+            <w:r>
+              <w:rPr>
+                <w:rFonts w:hint="eastAsia"/>
+                <w:lang w:eastAsia="zh-TW"/>
+              </w:rPr>
+              <w:t>status</w:t>
+            </w:r>
+          </w:p>
+        </w:tc>
+        <w:tc>
+          <w:tcPr>
+            <w:tcW w:w="656" w:type="pct"/>
+            <w:vAlign w:val="center"/>
+          </w:tcPr>
+          <w:p>
+            <w:pPr>
+              <w:pStyle w:val="afb"/>
+              <w:jc w:val="center"/>
+              <w:rPr>
+                <w:lang w:eastAsia="zh-TW"/>
+              </w:rPr>
+            </w:pPr>
+            <w:r>
+              <w:rPr>
+                <w:rFonts w:hint="eastAsia"/>
+                <w:lang w:eastAsia="zh-TW"/>
+              </w:rPr>
+              <w:t>Left</w:t>
+            </w:r>
+            <w:r>
+              <w:rPr>
+                <w:rFonts w:hint="eastAsia"/>
+                <w:lang w:eastAsia="zh-TW"/>
+              </w:rPr>
+              <w:t xml:space="preserve"> battery level</w:t>
+            </w:r>
+          </w:p>
+        </w:tc>
+        <w:tc>
+          <w:tcPr>
+            <w:tcW w:w="858" w:type="pct"/>
+            <w:vAlign w:val="center"/>
+          </w:tcPr>
+          <w:p>
+            <w:pPr>
+              <w:pStyle w:val="afb"/>
+              <w:jc w:val="center"/>
+              <w:rPr>
+                <w:lang w:eastAsia="zh-TW"/>
+              </w:rPr>
+            </w:pPr>
+            <w:r>
+              <w:rPr>
+                <w:rFonts w:hint="eastAsia"/>
+                <w:lang w:eastAsia="zh-TW"/>
+              </w:rPr>
+              <w:t xml:space="preserve">Left </w:t>
+            </w:r>
+            <w:r>
+              <w:rPr>
+                <w:lang w:eastAsia="zh-TW"/>
+              </w:rPr>
+              <w:t>B</w:t>
+            </w:r>
+            <w:r>
+              <w:rPr>
+                <w:rFonts w:hint="eastAsia"/>
+                <w:lang w:eastAsia="zh-TW"/>
+              </w:rPr>
+              <w:t xml:space="preserve">attery </w:t>
+            </w:r>
+            <w:r>
+              <w:rPr>
+                <w:lang w:eastAsia="zh-TW"/>
+              </w:rPr>
+              <w:t xml:space="preserve">Charging </w:t>
+            </w:r>
+            <w:r>
+              <w:rPr>
+                <w:rFonts w:hint="eastAsia"/>
+                <w:lang w:eastAsia="zh-TW"/>
+              </w:rPr>
+              <w:t>status</w:t>
+            </w:r>
+          </w:p>
+        </w:tc>
+        <w:tc>
+          <w:tcPr>
+            <w:tcW w:w="687" w:type="pct"/>
+            <w:vAlign w:val="center"/>
+          </w:tcPr>
+          <w:p>
+            <w:pPr>
+              <w:pStyle w:val="afb"/>
+              <w:jc w:val="center"/>
+              <w:rPr>
+                <w:lang w:eastAsia="zh-TW"/>
+              </w:rPr>
+            </w:pPr>
+            <w:r>
+              <w:rPr>
+                <w:lang w:eastAsia="zh-TW"/>
+              </w:rPr>
+              <w:t>Right</w:t>
+            </w:r>
+            <w:r>
+              <w:rPr>
+                <w:rFonts w:hint="eastAsia"/>
+                <w:lang w:eastAsia="zh-TW"/>
+              </w:rPr>
+              <w:t xml:space="preserve"> </w:t>
+            </w:r>
+            <w:r>
+              <w:rPr>
+                <w:rFonts w:hint="eastAsia"/>
+                <w:lang w:eastAsia="zh-TW"/>
+              </w:rPr>
+              <w:t>battery level</w:t>
+            </w:r>
+          </w:p>
+        </w:tc>
+        <w:tc>
+          <w:tcPr>
+            <w:tcW w:w="888" w:type="pct"/>
+            <w:vAlign w:val="center"/>
+          </w:tcPr>
+          <w:p>
+            <w:pPr>
+              <w:pStyle w:val="afb"/>
+              <w:jc w:val="center"/>
+              <w:rPr>
+                <w:lang w:eastAsia="zh-TW"/>
+              </w:rPr>
+            </w:pPr>
+            <w:r>
+              <w:rPr>
+                <w:lang w:eastAsia="zh-TW"/>
+              </w:rPr>
+              <w:t>Right</w:t>
+            </w:r>
+            <w:r>
+              <w:rPr>
+                <w:lang w:eastAsia="zh-TW"/>
+              </w:rPr>
+              <w:t xml:space="preserve"> </w:t>
+            </w:r>
+            <w:r>
+              <w:rPr>
+                <w:lang w:eastAsia="zh-TW"/>
+              </w:rPr>
+              <w:t>B</w:t>
+            </w:r>
+            <w:r>
+              <w:rPr>
+                <w:rFonts w:hint="eastAsia"/>
+                <w:lang w:eastAsia="zh-TW"/>
+              </w:rPr>
+              <w:t xml:space="preserve">attery </w:t>
+            </w:r>
+            <w:r>
+              <w:rPr>
+                <w:lang w:eastAsia="zh-TW"/>
+              </w:rPr>
+              <w:t xml:space="preserve">Charging </w:t>
+            </w:r>
+            <w:r>
+              <w:rPr>
+                <w:rFonts w:hint="eastAsia"/>
+                <w:lang w:eastAsia="zh-TW"/>
+              </w:rPr>
+              <w:t>status</w:t>
+            </w:r>
+          </w:p>
+        </w:tc>
+      </w:tr>
+    </w:tbl>
+    <w:p>
+      <w:pPr>
+        <w:rPr>
+          <w:lang w:eastAsia="zh-TW"/>
+        </w:rPr>
+      </w:pPr>
+    </w:p>
+    <w:tbl>
+      <w:tblPr>
+        <w:tblStyle w:val="a7"/>
+        <w:tblW w:w="0" w:type="auto"/>
+        <w:tblLook w:val="04A0" w:firstRow="1" w:lastRow="0" w:firstColumn="1" w:lastColumn="0" w:noHBand="0" w:noVBand="1"/>
+      </w:tblPr>
+      <w:tblGrid>
+        <w:gridCol w:w="2175"/>
+        <w:gridCol w:w="955"/>
+      </w:tblGrid>
+      <w:tr>
+        <w:tc>
+          <w:tcPr>
+            <w:tcW w:w="0" w:type="auto"/>
+            <w:shd w:val="clear" w:color="auto" w:fill="BFBFBF" w:themeFill="background1" w:themeFillShade="BF"/>
+            <w:vAlign w:val="center"/>
+          </w:tcPr>
+          <w:p>
+            <w:pPr>
+              <w:pStyle w:val="afb"/>
+              <w:jc w:val="center"/>
+            </w:pPr>
+            <w:r>
+              <w:t>buds/</w:t>
+            </w:r>
+            <w:r>
+              <w:t>Case</w:t>
+            </w:r>
+            <w:r>
+              <w:t xml:space="preserve"> Battery Level</w:t>
+            </w:r>
+          </w:p>
+        </w:tc>
+        <w:tc>
+          <w:tcPr>
+            <w:tcW w:w="0" w:type="auto"/>
+            <w:shd w:val="clear" w:color="auto" w:fill="BFBFBF" w:themeFill="background1" w:themeFillShade="BF"/>
+            <w:vAlign w:val="center"/>
+          </w:tcPr>
+          <w:p>
+            <w:pPr>
+              <w:pStyle w:val="afb"/>
+              <w:jc w:val="center"/>
+            </w:pPr>
+            <w:r>
+              <w:t>Level</w:t>
+            </w:r>
+          </w:p>
+        </w:tc>
+      </w:tr>
+      <w:tr>
+        <w:tc>
+          <w:tcPr>
+            <w:tcW w:w="0" w:type="auto"/>
+            <w:vAlign w:val="center"/>
+          </w:tcPr>
+          <w:p>
+            <w:pPr>
+              <w:pStyle w:val="afb"/>
+              <w:jc w:val="center"/>
+              <w:rPr>
+                <w:rFonts w:hint="eastAsia"/>
+                <w:lang w:eastAsia="zh-TW"/>
+              </w:rPr>
+            </w:pPr>
+            <w:r>
+              <w:t>0x00 – 0x64</w:t>
+            </w:r>
+          </w:p>
+        </w:tc>
+        <w:tc>
+          <w:tcPr>
+            <w:tcW w:w="0" w:type="auto"/>
+            <w:vAlign w:val="center"/>
+          </w:tcPr>
+          <w:p>
+            <w:pPr>
+              <w:pStyle w:val="afb"/>
+              <w:jc w:val="center"/>
+            </w:pPr>
+            <w:r>
+              <w:t>0 – 100%</w:t>
+            </w:r>
+          </w:p>
+        </w:tc>
+      </w:tr>
+    </w:tbl>
+    <w:p>
+      <w:pPr>
+        <w:rPr>
+          <w:lang w:eastAsia="zh-TW"/>
+        </w:rPr>
+      </w:pPr>
+    </w:p>
+    <w:tbl>
+      <w:tblPr>
+        <w:tblStyle w:val="a7"/>
+        <w:tblW w:w="0" w:type="auto"/>
+        <w:tblLook w:val="04A0" w:firstRow="1" w:lastRow="0" w:firstColumn="1" w:lastColumn="0" w:noHBand="0" w:noVBand="1"/>
+      </w:tblPr>
+      <w:tblGrid>
+        <w:gridCol w:w="721"/>
+        <w:gridCol w:w="8629"/>
+      </w:tblGrid>
+      <w:tr>
+        <w:tc>
+          <w:tcPr>
+            <w:tcW w:w="0" w:type="auto"/>
+            <w:shd w:val="clear" w:color="auto" w:fill="BFBFBF" w:themeFill="background1" w:themeFillShade="BF"/>
+            <w:vAlign w:val="center"/>
+          </w:tcPr>
+          <w:p>
+            <w:pPr>
+              <w:pStyle w:val="afb"/>
+              <w:jc w:val="center"/>
+            </w:pPr>
+            <w:r>
+              <w:rPr>
+                <w:lang w:eastAsia="zh-TW"/>
+              </w:rPr>
+              <w:t>Status</w:t>
+            </w:r>
+          </w:p>
+        </w:tc>
+        <w:tc>
+          <w:tcPr>
+            <w:tcW w:w="0" w:type="auto"/>
+            <w:shd w:val="clear" w:color="auto" w:fill="BFBFBF" w:themeFill="background1" w:themeFillShade="BF"/>
+            <w:vAlign w:val="center"/>
+          </w:tcPr>
+          <w:p>
+            <w:pPr>
+              <w:pStyle w:val="afb"/>
+              <w:jc w:val="center"/>
+            </w:pPr>
+            <w:r>
+              <w:rPr>
+                <w:lang w:eastAsia="zh-TW"/>
+              </w:rPr>
+              <w:t>Battery Charging Status</w:t>
+            </w:r>
+          </w:p>
+        </w:tc>
+      </w:tr>
+      <w:tr>
+        <w:tc>
+          <w:tcPr>
+            <w:tcW w:w="0" w:type="auto"/>
+            <w:vAlign w:val="center"/>
+          </w:tcPr>
+          <w:p>
+            <w:pPr>
+              <w:pStyle w:val="afb"/>
+              <w:jc w:val="center"/>
+              <w:rPr>
+                <w:rFonts w:hint="eastAsia"/>
+                <w:lang w:eastAsia="zh-TW"/>
+              </w:rPr>
+            </w:pPr>
+            <w:r>
+              <w:t>0x00</w:t>
+            </w:r>
+          </w:p>
+        </w:tc>
+        <w:tc>
+          <w:tcPr>
+            <w:tcW w:w="0" w:type="auto"/>
+            <w:vAlign w:val="center"/>
+          </w:tcPr>
+          <w:p>
+            <w:pPr>
+              <w:pStyle w:val="afb"/>
+              <w:jc w:val="both"/>
+            </w:pPr>
+            <w:r>
+              <w:rPr>
+                <w:lang w:eastAsia="zh-TW"/>
+              </w:rPr>
+              <w:t>UNPLUGGED/DISCHARGING - Sent when the earbud is unplugged</w:t>
+            </w:r>
+          </w:p>
+        </w:tc>
+      </w:tr>
+      <w:tr>
+        <w:tc>
+          <w:tcPr>
+            <w:tcW w:w="0" w:type="auto"/>
+            <w:vAlign w:val="center"/>
+          </w:tcPr>
+          <w:p>
+            <w:pPr>
+              <w:pStyle w:val="afb"/>
+              <w:jc w:val="center"/>
+            </w:pPr>
+            <w:r>
+              <w:t>0x01</w:t>
+            </w:r>
+          </w:p>
+        </w:tc>
+        <w:tc>
+          <w:tcPr>
+            <w:tcW w:w="0" w:type="auto"/>
+            <w:vAlign w:val="center"/>
+          </w:tcPr>
+          <w:p>
+            <w:pPr>
+              <w:jc w:val="both"/>
+              <w:rPr>
+                <w:lang w:eastAsia="zh-TW"/>
+              </w:rPr>
+            </w:pPr>
+            <w:r>
+              <w:rPr>
+                <w:lang w:eastAsia="zh-TW"/>
+              </w:rPr>
+              <w:t>PLUGGED IN &amp; CHARGING - Sent when the earbud is plugged in, and the battery</w:t>
+            </w:r>
+            <w:r>
+              <w:rPr>
+                <w:lang w:eastAsia="zh-TW"/>
+              </w:rPr>
+              <w:t xml:space="preserve"> </w:t>
+            </w:r>
+            <w:r>
+              <w:rPr>
+                <w:lang w:eastAsia="zh-TW"/>
+              </w:rPr>
+              <w:t>is &lt; 100%</w:t>
+            </w:r>
+          </w:p>
+        </w:tc>
+      </w:tr>
+      <w:tr>
+        <w:tc>
+          <w:tcPr>
+            <w:tcW w:w="0" w:type="auto"/>
+            <w:vAlign w:val="center"/>
+          </w:tcPr>
+          <w:p>
+            <w:pPr>
+              <w:pStyle w:val="afb"/>
+              <w:jc w:val="center"/>
+            </w:pPr>
+            <w:r>
+              <w:t>0x02</w:t>
+            </w:r>
+          </w:p>
+        </w:tc>
+        <w:tc>
+          <w:tcPr>
+            <w:tcW w:w="0" w:type="auto"/>
+            <w:vAlign w:val="center"/>
+          </w:tcPr>
+          <w:p>
+            <w:pPr>
+              <w:jc w:val="both"/>
+              <w:rPr>
+                <w:lang w:eastAsia="zh-TW"/>
+              </w:rPr>
+            </w:pPr>
+            <w:r>
+              <w:rPr>
+                <w:lang w:eastAsia="zh-TW"/>
+              </w:rPr>
+              <w:t>PLUGGED IN &amp; NOT CHARGING - Sent when the earbud is plugged in, and the</w:t>
+            </w:r>
+            <w:r>
+              <w:rPr>
+                <w:lang w:eastAsia="zh-TW"/>
+              </w:rPr>
+              <w:t xml:space="preserve"> </w:t>
+            </w:r>
+            <w:r>
+              <w:rPr>
+                <w:lang w:eastAsia="zh-TW"/>
+              </w:rPr>
+              <w:t>battery is already at</w:t>
+            </w:r>
+            <w:r>
+              <w:rPr>
+                <w:lang w:eastAsia="zh-TW"/>
+              </w:rPr>
+              <w:t xml:space="preserve"> </w:t>
+            </w:r>
+            <w:r>
+              <w:rPr>
+                <w:lang w:eastAsia="zh-TW"/>
+              </w:rPr>
+              <w:t>100% OR when it reaches 100%</w:t>
+            </w:r>
+          </w:p>
+        </w:tc>
+      </w:tr>
+    </w:tbl>
+    <w:p>
+      <w:pPr>
+        <w:rPr>
+          <w:lang w:eastAsia="zh-TW"/>
+        </w:rPr>
+      </w:pPr>
+    </w:p>
+    <w:p>
+      <w:pPr>
+        <w:rPr>
+          <w:rFonts w:hint="eastAsia"/>
+          <w:lang w:eastAsia="zh-TW"/>
+        </w:rPr>
+      </w:pPr>
+      <w:r>
+        <w:rPr>
+          <w:lang w:eastAsia="zh-TW"/>
+        </w:rPr>
+        <w:br w:type="page"/>
+      </w:r>
+    </w:p>
+    <w:p>
+      <w:pPr>
         <w:pStyle w:val="1"/>
       </w:pPr>
       <w:bookmarkStart w:id="30" w:name="_Toc211594241"/>
@@ -10134,15 +10807,7 @@
     </w:p>
     <w:p>
       <w:r>
-        <w:t xml:space="preserve">Command Endpoint: </w:t>
-      </w:r>
-      <w:proofErr w:type="spellStart"/>
-      <w:r>
-        <w:t>Set_Report</w:t>
-      </w:r>
-      <w:proofErr w:type="spellEnd"/>
-      <w:r>
-        <w:t xml:space="preserve"> (PC -&gt; Device)</w:t>
+        <w:t>Command Endpoint: Set_Report (PC -&gt; Device)</w:t>
       </w:r>
     </w:p>
     <w:tbl>
@@ -10503,23 +11168,7 @@
           <w:rFonts w:hint="eastAsia"/>
           <w:lang w:eastAsia="zh-TW"/>
         </w:rPr>
-        <w:t xml:space="preserve">Sy8809 </w:t>
-      </w:r>
-      <w:proofErr w:type="spellStart"/>
-      <w:r>
-        <w:rPr>
-          <w:rFonts w:hint="eastAsia"/>
-          <w:lang w:eastAsia="zh-TW"/>
-        </w:rPr>
-        <w:t>xSense</w:t>
-      </w:r>
-      <w:proofErr w:type="spellEnd"/>
-      <w:r>
-        <w:rPr>
-          <w:rFonts w:hint="eastAsia"/>
-          <w:lang w:eastAsia="zh-TW"/>
-        </w:rPr>
-        <w:t xml:space="preserve"> Read</w:t>
+        <w:t>Sy8809 xSense Read</w:t>
       </w:r>
       <w:r>
         <w:t xml:space="preserve"> </w:t>
@@ -10540,7 +11189,6 @@
       <w:r>
         <w:t>(</w:t>
       </w:r>
-      <w:proofErr w:type="spellStart"/>
       <w:r>
         <w:rPr>
           <w:rFonts w:hint="eastAsia"/>
@@ -10548,7 +11196,6 @@
         </w:rPr>
         <w:t>Csae</w:t>
       </w:r>
-      <w:proofErr w:type="spellEnd"/>
       <w:r>
         <w:t xml:space="preserve"> Only)</w:t>
       </w:r>
@@ -10556,15 +11203,7 @@
     </w:p>
     <w:p>
       <w:r>
-        <w:t xml:space="preserve">Command Endpoint: </w:t>
-      </w:r>
-      <w:proofErr w:type="spellStart"/>
-      <w:r>
-        <w:t>Set_Report</w:t>
-      </w:r>
-      <w:proofErr w:type="spellEnd"/>
-      <w:r>
-        <w:t xml:space="preserve"> (PC -&gt; Device)</w:t>
+        <w:t>Command Endpoint: Set_Report (PC -&gt; Device)</w:t>
       </w:r>
     </w:p>
     <w:tbl>
@@ -10691,23 +11330,7 @@
                 <w:rFonts w:hint="eastAsia"/>
                 <w:lang w:eastAsia="zh-TW"/>
               </w:rPr>
-              <w:t xml:space="preserve">Read </w:t>
-            </w:r>
-            <w:proofErr w:type="spellStart"/>
-            <w:r>
-              <w:rPr>
-                <w:rFonts w:hint="eastAsia"/>
-                <w:lang w:eastAsia="zh-TW"/>
-              </w:rPr>
-              <w:t>xSense</w:t>
-            </w:r>
-            <w:proofErr w:type="spellEnd"/>
-            <w:r>
-              <w:rPr>
-                <w:rFonts w:hint="eastAsia"/>
-                <w:lang w:eastAsia="zh-TW"/>
-              </w:rPr>
-              <w:t xml:space="preserve"> </w:t>
+              <w:t xml:space="preserve">Read xSense </w:t>
             </w:r>
             <w:r>
               <w:rPr>
@@ -10788,23 +11411,7 @@
                 <w:rFonts w:hint="eastAsia"/>
                 <w:lang w:eastAsia="zh-TW"/>
               </w:rPr>
-              <w:t xml:space="preserve">Read </w:t>
-            </w:r>
-            <w:proofErr w:type="spellStart"/>
-            <w:r>
-              <w:rPr>
-                <w:rFonts w:hint="eastAsia"/>
-                <w:lang w:eastAsia="zh-TW"/>
-              </w:rPr>
-              <w:t>xSense</w:t>
-            </w:r>
-            <w:proofErr w:type="spellEnd"/>
-            <w:r>
-              <w:rPr>
-                <w:rFonts w:hint="eastAsia"/>
-                <w:lang w:eastAsia="zh-TW"/>
-              </w:rPr>
-              <w:t xml:space="preserve"> </w:t>
+              <w:t xml:space="preserve">Read xSense </w:t>
             </w:r>
             <w:r>
               <w:rPr>
@@ -11377,7 +11984,6 @@
                 <w:lang w:eastAsia="zh-TW"/>
               </w:rPr>
             </w:pPr>
-            <w:proofErr w:type="spellStart"/>
             <w:r>
               <w:rPr>
                 <w:rFonts w:hint="eastAsia"/>
@@ -11385,7 +11991,6 @@
               </w:rPr>
               <w:t>Adc_raw_L</w:t>
             </w:r>
-            <w:proofErr w:type="spellEnd"/>
           </w:p>
         </w:tc>
         <w:tc>
@@ -11404,7 +12009,6 @@
               <w:pStyle w:val="afb"/>
               <w:jc w:val="center"/>
             </w:pPr>
-            <w:proofErr w:type="spellStart"/>
             <w:r>
               <w:rPr>
                 <w:rFonts w:hint="eastAsia"/>
@@ -11412,7 +12016,6 @@
               </w:rPr>
               <w:t>Adc_raw_H</w:t>
             </w:r>
-            <w:proofErr w:type="spellEnd"/>
           </w:p>
         </w:tc>
         <w:tc>
@@ -11431,7 +12034,6 @@
               <w:pStyle w:val="afb"/>
               <w:jc w:val="center"/>
             </w:pPr>
-            <w:proofErr w:type="spellStart"/>
             <w:r>
               <w:rPr>
                 <w:rFonts w:hint="eastAsia"/>
@@ -11448,7 +12050,6 @@
               </w:rPr>
               <w:t>L</w:t>
             </w:r>
-            <w:proofErr w:type="spellEnd"/>
           </w:p>
         </w:tc>
         <w:tc>
@@ -11467,7 +12068,6 @@
               <w:pStyle w:val="afb"/>
               <w:jc w:val="center"/>
             </w:pPr>
-            <w:proofErr w:type="spellStart"/>
             <w:r>
               <w:rPr>
                 <w:rFonts w:hint="eastAsia"/>
@@ -11484,7 +12084,6 @@
               </w:rPr>
               <w:t>H</w:t>
             </w:r>
-            <w:proofErr w:type="spellEnd"/>
           </w:p>
         </w:tc>
       </w:tr>
@@ -11860,7 +12459,6 @@
       <w:r>
         <w:t>(</w:t>
       </w:r>
-      <w:proofErr w:type="spellStart"/>
       <w:r>
         <w:rPr>
           <w:rFonts w:hint="eastAsia"/>
@@ -11868,7 +12466,6 @@
         </w:rPr>
         <w:t>Csae</w:t>
       </w:r>
-      <w:proofErr w:type="spellEnd"/>
       <w:r>
         <w:t xml:space="preserve"> Only)</w:t>
       </w:r>
@@ -11876,15 +12473,7 @@
     </w:p>
     <w:p>
       <w:r>
-        <w:t xml:space="preserve">Command Endpoint: </w:t>
-      </w:r>
-      <w:proofErr w:type="spellStart"/>
-      <w:r>
-        <w:t>Set_Report</w:t>
-      </w:r>
-      <w:proofErr w:type="spellEnd"/>
-      <w:r>
-        <w:t xml:space="preserve"> (PC -&gt; Device)</w:t>
+        <w:t>Command Endpoint: Set_Report (PC -&gt; Device)</w:t>
       </w:r>
     </w:p>
     <w:tbl>
@@ -12198,7 +12787,6 @@
       <w:r>
         <w:t>(</w:t>
       </w:r>
-      <w:proofErr w:type="spellStart"/>
       <w:r>
         <w:rPr>
           <w:rFonts w:hint="eastAsia"/>
@@ -12206,7 +12794,6 @@
         </w:rPr>
         <w:t>Csae</w:t>
       </w:r>
-      <w:proofErr w:type="spellEnd"/>
       <w:r>
         <w:t xml:space="preserve"> Only)</w:t>
       </w:r>
@@ -12214,15 +12801,7 @@
     </w:p>
     <w:p>
       <w:r>
-        <w:t xml:space="preserve">Command Endpoint: </w:t>
-      </w:r>
-      <w:proofErr w:type="spellStart"/>
-      <w:r>
-        <w:t>Set_Report</w:t>
-      </w:r>
-      <w:proofErr w:type="spellEnd"/>
-      <w:r>
-        <w:t xml:space="preserve"> (PC -&gt; Device)</w:t>
+        <w:t>Command Endpoint: Set_Report (PC -&gt; Device)</w:t>
       </w:r>
     </w:p>
     <w:tbl>
@@ -12652,7 +13231,6 @@
       <w:r>
         <w:t>(</w:t>
       </w:r>
-      <w:proofErr w:type="spellStart"/>
       <w:r>
         <w:rPr>
           <w:rFonts w:hint="eastAsia"/>
@@ -12660,7 +13238,6 @@
         </w:rPr>
         <w:t>Csae</w:t>
       </w:r>
-      <w:proofErr w:type="spellEnd"/>
       <w:r>
         <w:t xml:space="preserve"> Only)</w:t>
       </w:r>
@@ -12672,15 +13249,7 @@
     </w:p>
     <w:p>
       <w:r>
-        <w:t xml:space="preserve">Command Endpoint: </w:t>
-      </w:r>
-      <w:proofErr w:type="spellStart"/>
-      <w:r>
-        <w:t>Set_Report</w:t>
-      </w:r>
-      <w:proofErr w:type="spellEnd"/>
-      <w:r>
-        <w:t xml:space="preserve"> (PC -&gt; Device)</w:t>
+        <w:t>Command Endpoint: Set_Report (PC -&gt; Device)</w:t>
       </w:r>
     </w:p>
     <w:tbl>
@@ -13039,14 +13608,12 @@
                 <w:lang w:eastAsia="zh-TW"/>
               </w:rPr>
             </w:pPr>
-            <w:proofErr w:type="spellStart"/>
             <w:r>
               <w:rPr>
                 <w:lang w:eastAsia="zh-TW"/>
               </w:rPr>
               <w:t>Case_Battery</w:t>
             </w:r>
-            <w:proofErr w:type="spellEnd"/>
           </w:p>
         </w:tc>
         <w:tc>
@@ -13068,14 +13635,12 @@
                 <w:lang w:eastAsia="zh-TW"/>
               </w:rPr>
             </w:pPr>
-            <w:proofErr w:type="spellStart"/>
             <w:r>
               <w:rPr>
                 <w:lang w:eastAsia="zh-TW"/>
               </w:rPr>
               <w:t>Case_NTC</w:t>
             </w:r>
-            <w:proofErr w:type="spellEnd"/>
           </w:p>
         </w:tc>
         <w:tc>
@@ -13097,14 +13662,12 @@
                 <w:lang w:eastAsia="zh-TW"/>
               </w:rPr>
             </w:pPr>
-            <w:proofErr w:type="spellStart"/>
             <w:r>
               <w:rPr>
                 <w:lang w:eastAsia="zh-TW"/>
               </w:rPr>
               <w:t>Left_Battery</w:t>
             </w:r>
-            <w:proofErr w:type="spellEnd"/>
           </w:p>
         </w:tc>
         <w:tc>
@@ -13126,14 +13689,12 @@
                 <w:lang w:eastAsia="zh-TW"/>
               </w:rPr>
             </w:pPr>
-            <w:proofErr w:type="spellStart"/>
             <w:r>
               <w:rPr>
                 <w:lang w:eastAsia="zh-TW"/>
               </w:rPr>
               <w:t>Left_NTC</w:t>
             </w:r>
-            <w:proofErr w:type="spellEnd"/>
           </w:p>
         </w:tc>
         <w:tc>
@@ -13155,14 +13716,12 @@
                 <w:lang w:eastAsia="zh-TW"/>
               </w:rPr>
             </w:pPr>
-            <w:proofErr w:type="spellStart"/>
             <w:r>
               <w:rPr>
                 <w:lang w:eastAsia="zh-TW"/>
               </w:rPr>
               <w:t>Right_Battery</w:t>
             </w:r>
-            <w:proofErr w:type="spellEnd"/>
           </w:p>
         </w:tc>
         <w:tc>
@@ -13184,14 +13743,12 @@
                 <w:lang w:eastAsia="zh-TW"/>
               </w:rPr>
             </w:pPr>
-            <w:proofErr w:type="spellStart"/>
             <w:r>
               <w:rPr>
                 <w:lang w:eastAsia="zh-TW"/>
               </w:rPr>
               <w:t>Right_NTC</w:t>
             </w:r>
-            <w:proofErr w:type="spellEnd"/>
           </w:p>
         </w:tc>
       </w:tr>
@@ -13228,21 +13785,7 @@
           <w:rFonts w:hint="eastAsia"/>
           <w:lang w:eastAsia="zh-TW"/>
         </w:rPr>
-        <w:t>(0x</w:t>
-      </w:r>
-      <w:r>
-        <w:rPr>
-          <w:rFonts w:hint="eastAsia"/>
-          <w:lang w:eastAsia="zh-TW"/>
-        </w:rPr>
-        <w:t>74</w:t>
-      </w:r>
-      <w:r>
-        <w:rPr>
-          <w:rFonts w:hint="eastAsia"/>
-          <w:lang w:eastAsia="zh-TW"/>
-        </w:rPr>
-        <w:t>)</w:t>
+        <w:t>(0x74)</w:t>
       </w:r>
       <w:r>
         <w:t xml:space="preserve"> </w:t>
@@ -13250,7 +13793,6 @@
       <w:r>
         <w:t>(</w:t>
       </w:r>
-      <w:proofErr w:type="spellStart"/>
       <w:r>
         <w:rPr>
           <w:rFonts w:hint="eastAsia"/>
@@ -13258,7 +13800,6 @@
         </w:rPr>
         <w:t>Csae</w:t>
       </w:r>
-      <w:proofErr w:type="spellEnd"/>
       <w:r>
         <w:t xml:space="preserve"> Only)</w:t>
       </w:r>
@@ -13270,15 +13811,7 @@
     </w:p>
     <w:p>
       <w:r>
-        <w:t xml:space="preserve">Command Endpoint: </w:t>
-      </w:r>
-      <w:proofErr w:type="spellStart"/>
-      <w:r>
-        <w:t>Set_Report</w:t>
-      </w:r>
-      <w:proofErr w:type="spellEnd"/>
-      <w:r>
-        <w:t xml:space="preserve"> (PC -&gt; Device)</w:t>
+        <w:t>Command Endpoint: Set_Report (PC -&gt; Device)</w:t>
       </w:r>
     </w:p>
     <w:tbl>
@@ -13601,13 +14134,7 @@
               <w:rPr>
                 <w:lang w:eastAsia="zh-TW"/>
               </w:rPr>
-              <w:t>Case</w:t>
-            </w:r>
-            <w:r>
-              <w:rPr>
-                <w:lang w:eastAsia="zh-TW"/>
-              </w:rPr>
-              <w:t xml:space="preserve"> </w:t>
+              <w:t xml:space="preserve">Case </w:t>
             </w:r>
           </w:p>
         </w:tc>
@@ -13921,7 +14448,6 @@
       <w:pPr>
         <w:pStyle w:val="afb"/>
         <w:rPr>
-          <w:rFonts w:hint="eastAsia"/>
           <w:b/>
           <w:bCs/>
           <w:lang w:eastAsia="zh-TW"/>
@@ -14008,7 +14534,6 @@
     <w:p>
       <w:pPr>
         <w:rPr>
-          <w:rFonts w:hint="eastAsia"/>
           <w:lang w:eastAsia="zh-TW"/>
         </w:rPr>
       </w:pPr>
@@ -16743,7 +17268,7 @@
   </w:latentStyles>
   <w:style w:type="paragraph" w:default="1" w:styleId="a">
     <w:name w:val="Normal"/>
-    <w:rsid w:val="003C7347"/>
+    <w:rsid w:val="001A6B16"/>
   </w:style>
   <w:style w:type="paragraph" w:styleId="1">
     <w:name w:val="heading 1"/>

</xml_diff>

<commit_message>
Revert "Merge branch 'function-change-battery-status-get-command' into stage-working-sample"
This reverts commit 9ee611e92c85919c7ac6b70bb26645dda309628b, reversing
changes made to aa86a08da3ff8469798219146ad79a54178f386e.
</commit_message>
<xml_diff>
--- a/data/Torrio_Case_factory_command_Firmware_Spec 0.01.docx
+++ b/data/Torrio_Case_factory_command_Firmware_Spec 0.01.docx
@@ -3134,7 +3134,23 @@
         <w:pStyle w:val="afb"/>
       </w:pPr>
       <w:r>
-        <w:t>The purpose of this document is to define the USB interface for Torrio. Torrio is a pair of true wireless earphones designed specifically for gaming. Torrio uses a true gaming wireless 2.4 GHz wireless radio with ultra-low latency and lossless audio. Torrio also supports Bluetooth to connect to any Bluetooth enabled host device. A compact USB-C dongle is used to provide the end-to-end wireless connectivity, providing compatibility with PC, PlayStation, Android, and Switch.</w:t>
+        <w:t xml:space="preserve">The purpose of this document is to define the USB interface for Torrio. Torrio is a pair of true wireless earphones designed specifically for gaming. Torrio uses a true gaming wireless 2.4 GHz wireless radio with ultra-low latency and lossless audio. Torrio also supports Bluetooth to connect to any </w:t>
+      </w:r>
+      <w:proofErr w:type="gramStart"/>
+      <w:r>
+        <w:t>Bluetooth enabled</w:t>
+      </w:r>
+      <w:proofErr w:type="gramEnd"/>
+      <w:r>
+        <w:t xml:space="preserve"> host device. A compact USB-C dongle is used to provide </w:t>
+      </w:r>
+      <w:proofErr w:type="gramStart"/>
+      <w:r>
+        <w:t>the end</w:t>
+      </w:r>
+      <w:proofErr w:type="gramEnd"/>
+      <w:r>
+        <w:t>-to-end wireless connectivity, providing compatibility with PC, PlayStation, Android, and Switch.</w:t>
       </w:r>
     </w:p>
     <w:p>
@@ -3216,7 +3232,15 @@
         <w:t>Endpoint</w:t>
       </w:r>
       <w:r>
-        <w:t>: Set_Report (</w:t>
+        <w:t xml:space="preserve">: </w:t>
+      </w:r>
+      <w:proofErr w:type="spellStart"/>
+      <w:r>
+        <w:t>Set_Report</w:t>
+      </w:r>
+      <w:proofErr w:type="spellEnd"/>
+      <w:r>
+        <w:t xml:space="preserve"> (</w:t>
       </w:r>
       <w:r>
         <w:t>PC</w:t>
@@ -3368,8 +3392,13 @@
             <w:tcW w:w="1784" w:type="dxa"/>
           </w:tcPr>
           <w:p>
-            <w:r>
-              <w:t>Arctis 7+, 7P+, 7X+ Firmware Spec 1.7</w:t>
+            <w:proofErr w:type="spellStart"/>
+            <w:r>
+              <w:t>Arctis</w:t>
+            </w:r>
+            <w:proofErr w:type="spellEnd"/>
+            <w:r>
+              <w:t xml:space="preserve"> 7+, 7P+, 7X+ Firmware Spec 1.7</w:t>
             </w:r>
           </w:p>
         </w:tc>
@@ -4116,7 +4145,15 @@
         </w:rPr>
       </w:pPr>
       <w:r>
-        <w:t>Regarding this case, there are two parts with USB, one is the dongle and the other is the charging case. They have</w:t>
+        <w:t xml:space="preserve">Regarding this case, there are two parts with USB, one is the </w:t>
+      </w:r>
+      <w:proofErr w:type="gramStart"/>
+      <w:r>
+        <w:t>dongle</w:t>
+      </w:r>
+      <w:proofErr w:type="gramEnd"/>
+      <w:r>
+        <w:t xml:space="preserve"> and the other is the charging case. They have</w:t>
       </w:r>
       <w:r>
         <w:rPr>
@@ -4291,7 +4328,15 @@
               <w:t>Endpoint</w:t>
             </w:r>
             <w:r>
-              <w:t>: Set_Report (</w:t>
+              <w:t xml:space="preserve">: </w:t>
+            </w:r>
+            <w:proofErr w:type="spellStart"/>
+            <w:r>
+              <w:t>Set_Report</w:t>
+            </w:r>
+            <w:proofErr w:type="spellEnd"/>
+            <w:r>
+              <w:t xml:space="preserve"> (</w:t>
             </w:r>
             <w:r>
               <w:t>PC</w:t>
@@ -4439,7 +4484,15 @@
           </w:tcPr>
           <w:p>
             <w:r>
-              <w:t>The Sync Endpoint will be used by the device to Inform the PC when a status change has occurred.  In this document, these status updates will be shown as:</w:t>
+              <w:t xml:space="preserve">The Sync Endpoint will be used by the device to Inform the PC when a status change </w:t>
+            </w:r>
+            <w:proofErr w:type="gramStart"/>
+            <w:r>
+              <w:t>has occurred</w:t>
+            </w:r>
+            <w:proofErr w:type="gramEnd"/>
+            <w:r>
+              <w:t>.  In this document, these status updates will be shown as:</w:t>
             </w:r>
           </w:p>
           <w:p>
@@ -4681,7 +4734,15 @@
               <w:t>Endpoint</w:t>
             </w:r>
             <w:r>
-              <w:t>: Set_Report (</w:t>
+              <w:t xml:space="preserve">: </w:t>
+            </w:r>
+            <w:proofErr w:type="spellStart"/>
+            <w:r>
+              <w:t>Set_Report</w:t>
+            </w:r>
+            <w:proofErr w:type="spellEnd"/>
+            <w:r>
+              <w:t xml:space="preserve"> (</w:t>
             </w:r>
             <w:r>
               <w:t>PC</w:t>
@@ -4943,7 +5004,15 @@
           </w:tcPr>
           <w:p>
             <w:r>
-              <w:t>The Sync Endpoint will be used by the device to Inform the PC when a status change has occurred.  In this document, these status updates will be shown as:</w:t>
+              <w:t xml:space="preserve">The Sync Endpoint will be used by the device to Inform the PC when a status change </w:t>
+            </w:r>
+            <w:proofErr w:type="gramStart"/>
+            <w:r>
+              <w:t>has occurred</w:t>
+            </w:r>
+            <w:proofErr w:type="gramEnd"/>
+            <w:r>
+              <w:t>.  In this document, these status updates will be shown as:</w:t>
             </w:r>
           </w:p>
           <w:p>
@@ -4991,8 +5060,13 @@
         <w:pStyle w:val="3"/>
       </w:pPr>
       <w:bookmarkStart w:id="12" w:name="_Toc211594228"/>
-      <w:r>
-        <w:t>Set_Report Format</w:t>
+      <w:proofErr w:type="spellStart"/>
+      <w:r>
+        <w:t>Set_Report</w:t>
+      </w:r>
+      <w:proofErr w:type="spellEnd"/>
+      <w:r>
+        <w:t xml:space="preserve"> Format</w:t>
       </w:r>
       <w:bookmarkEnd w:id="12"/>
     </w:p>
@@ -5000,8 +5074,13 @@
       <w:pPr>
         <w:pStyle w:val="afb"/>
       </w:pPr>
-      <w:r>
-        <w:t xml:space="preserve">Set_Report is used </w:t>
+      <w:proofErr w:type="spellStart"/>
+      <w:r>
+        <w:t>Set_Report</w:t>
+      </w:r>
+      <w:proofErr w:type="spellEnd"/>
+      <w:r>
+        <w:t xml:space="preserve"> is used </w:t>
       </w:r>
       <w:r>
         <w:t xml:space="preserve">by the PC to send messages to the device </w:t>
@@ -5026,7 +5105,15 @@
         <w:pStyle w:val="afb"/>
       </w:pPr>
       <w:r>
-        <w:t>Shown below is the format of the Set_Report command. This follows the USB HID Class Standard.</w:t>
+        <w:t xml:space="preserve">Shown below is the format of the </w:t>
+      </w:r>
+      <w:proofErr w:type="spellStart"/>
+      <w:r>
+        <w:t>Set_Report</w:t>
+      </w:r>
+      <w:proofErr w:type="spellEnd"/>
+      <w:r>
+        <w:t xml:space="preserve"> command. This follows the USB HID Class Standard.</w:t>
       </w:r>
     </w:p>
     <w:tbl>
@@ -5559,7 +5646,23 @@
         <w:t xml:space="preserve"> </w:t>
       </w:r>
       <w:r>
-        <w:t>When the host wants to read data back from the device, host should issue a Set_Report first, and then issue a Get_Report to read the actual data back.</w:t>
+        <w:t xml:space="preserve">When the host wants to read data back from the device, host should issue a </w:t>
+      </w:r>
+      <w:proofErr w:type="spellStart"/>
+      <w:r>
+        <w:t>Set_Report</w:t>
+      </w:r>
+      <w:proofErr w:type="spellEnd"/>
+      <w:r>
+        <w:t xml:space="preserve"> </w:t>
+      </w:r>
+      <w:proofErr w:type="gramStart"/>
+      <w:r>
+        <w:t>first, and</w:t>
+      </w:r>
+      <w:proofErr w:type="gramEnd"/>
+      <w:r>
+        <w:t xml:space="preserve"> then issue a Get_Report to read the actual data back.</w:t>
       </w:r>
     </w:p>
     <w:p>
@@ -6081,7 +6184,23 @@
         <w:spacing w:before="240"/>
       </w:pPr>
       <w:r>
-        <w:t>In the following sections all commands start with a single byte op-code. The most significant bit of the op-code is used to determine if the command is a read or a write.</w:t>
+        <w:t xml:space="preserve">In the following sections all commands start with a single byte </w:t>
+      </w:r>
+      <w:proofErr w:type="gramStart"/>
+      <w:r>
+        <w:t>op-code</w:t>
+      </w:r>
+      <w:proofErr w:type="gramEnd"/>
+      <w:r>
+        <w:t xml:space="preserve">. The most significant bit of the </w:t>
+      </w:r>
+      <w:proofErr w:type="gramStart"/>
+      <w:r>
+        <w:t>op-code</w:t>
+      </w:r>
+      <w:proofErr w:type="gramEnd"/>
+      <w:r>
+        <w:t xml:space="preserve"> is used to determine if the command is a read or a write.</w:t>
       </w:r>
     </w:p>
     <w:p>
@@ -6405,7 +6524,15 @@
           </w:tcPr>
           <w:p>
             <w:r>
-              <w:t>The ID of the file system targeted. When device has multiple flash devices they should be enumerated with different IDs</w:t>
+              <w:t xml:space="preserve">The ID of the file system </w:t>
+            </w:r>
+            <w:proofErr w:type="gramStart"/>
+            <w:r>
+              <w:t>targeted</w:t>
+            </w:r>
+            <w:proofErr w:type="gramEnd"/>
+            <w:r>
+              <w:t>. When device has multiple flash devices they should be enumerated with different IDs</w:t>
             </w:r>
           </w:p>
         </w:tc>
@@ -6928,7 +7055,15 @@
         <w:t>s</w:t>
       </w:r>
       <w:r>
-        <w:t xml:space="preserve">. To write data to the device, the USB host sends the Set_Report on </w:t>
+        <w:t xml:space="preserve">. To write data to the device, the USB host sends the </w:t>
+      </w:r>
+      <w:proofErr w:type="spellStart"/>
+      <w:r>
+        <w:t>Set_Report</w:t>
+      </w:r>
+      <w:proofErr w:type="spellEnd"/>
+      <w:r>
+        <w:t xml:space="preserve"> on </w:t>
       </w:r>
       <w:r>
         <w:t>the</w:t>
@@ -6950,7 +7085,15 @@
       </w:r>
       <w:bookmarkEnd w:id="20"/>
       <w:r>
-        <w:t>The Firmware Update Commands are sent from the Bootloader, all other commands are sent through the application.</w:t>
+        <w:t xml:space="preserve">The Firmware Update Commands are sent from the </w:t>
+      </w:r>
+      <w:proofErr w:type="gramStart"/>
+      <w:r>
+        <w:t>Bootloader,</w:t>
+      </w:r>
+      <w:proofErr w:type="gramEnd"/>
+      <w:r>
+        <w:t xml:space="preserve"> all other commands are sent through the application.</w:t>
       </w:r>
     </w:p>
     <w:p>
@@ -6994,7 +7137,15 @@
         </w:rPr>
       </w:pPr>
       <w:r>
-        <w:t>Command Endpoint: Set_Report (PC -&gt; Device)</w:t>
+        <w:t xml:space="preserve">Command Endpoint: </w:t>
+      </w:r>
+      <w:proofErr w:type="spellStart"/>
+      <w:r>
+        <w:t>Set_Report</w:t>
+      </w:r>
+      <w:proofErr w:type="spellEnd"/>
+      <w:r>
+        <w:t xml:space="preserve"> (PC -&gt; Device)</w:t>
       </w:r>
     </w:p>
     <w:tbl>
@@ -7295,7 +7446,15 @@
     </w:p>
     <w:p>
       <w:r>
-        <w:t>Command Endpoint: Set_Report (PC -&gt; Device)</w:t>
+        <w:t xml:space="preserve">Command Endpoint: </w:t>
+      </w:r>
+      <w:proofErr w:type="spellStart"/>
+      <w:r>
+        <w:t>Set_Report</w:t>
+      </w:r>
+      <w:proofErr w:type="spellEnd"/>
+      <w:r>
+        <w:t xml:space="preserve"> (PC -&gt; Device)</w:t>
       </w:r>
     </w:p>
     <w:tbl>
@@ -8079,7 +8238,15 @@
     </w:p>
     <w:p>
       <w:r>
-        <w:t>Command Endpoint: Set_Report (PC -&gt; Device)</w:t>
+        <w:t xml:space="preserve">Command Endpoint: </w:t>
+      </w:r>
+      <w:proofErr w:type="spellStart"/>
+      <w:r>
+        <w:t>Set_Report</w:t>
+      </w:r>
+      <w:proofErr w:type="spellEnd"/>
+      <w:r>
+        <w:t xml:space="preserve"> (PC -&gt; Device)</w:t>
       </w:r>
     </w:p>
     <w:tbl>
@@ -8437,6 +8604,7 @@
         </w:rPr>
         <w:t xml:space="preserve">will </w:t>
       </w:r>
+      <w:proofErr w:type="gramStart"/>
       <w:r>
         <w:rPr>
           <w:rFonts w:hint="eastAsia"/>
@@ -8444,6 +8612,7 @@
         </w:rPr>
         <w:t>return</w:t>
       </w:r>
+      <w:proofErr w:type="gramEnd"/>
       <w:r>
         <w:rPr>
           <w:lang w:eastAsia="zh-TW"/>
@@ -8466,10 +8635,26 @@
         <w:pStyle w:val="afb"/>
       </w:pPr>
       <w:r>
-        <w:t xml:space="preserve">This command will write the 19-byte serial number. </w:t>
-      </w:r>
-      <w:r>
-        <w:t xml:space="preserve">The serial number can only be changed by this command. No other commands can change the serial number. </w:t>
+        <w:t xml:space="preserve">This command will </w:t>
+      </w:r>
+      <w:proofErr w:type="gramStart"/>
+      <w:r>
+        <w:t>write</w:t>
+      </w:r>
+      <w:proofErr w:type="gramEnd"/>
+      <w:r>
+        <w:t xml:space="preserve"> the 19-byte serial number. </w:t>
+      </w:r>
+      <w:r>
+        <w:t xml:space="preserve">The serial number can only be changed by this command. No other </w:t>
+      </w:r>
+      <w:proofErr w:type="gramStart"/>
+      <w:r>
+        <w:t>commands</w:t>
+      </w:r>
+      <w:proofErr w:type="gramEnd"/>
+      <w:r>
+        <w:t xml:space="preserve"> can change the serial number. </w:t>
       </w:r>
       <w:r>
         <w:t>The write operation is protected by a security key which is verified by the device. This command should only be used by the factory</w:t>
@@ -8480,7 +8665,15 @@
     </w:p>
     <w:p>
       <w:r>
-        <w:t>Command Endpoint: Set_Report (PC -&gt; Device)</w:t>
+        <w:t xml:space="preserve">Command Endpoint: </w:t>
+      </w:r>
+      <w:proofErr w:type="spellStart"/>
+      <w:r>
+        <w:t>Set_Report</w:t>
+      </w:r>
+      <w:proofErr w:type="spellEnd"/>
+      <w:r>
+        <w:t xml:space="preserve"> (PC -&gt; Device)</w:t>
       </w:r>
     </w:p>
     <w:tbl>
@@ -8741,7 +8934,15 @@
         <w:t xml:space="preserve"> </w:t>
       </w:r>
       <w:r>
-        <w:t xml:space="preserve">Command Endpoint: Set_Report </w:t>
+        <w:t xml:space="preserve">Command Endpoint: </w:t>
+      </w:r>
+      <w:proofErr w:type="spellStart"/>
+      <w:r>
+        <w:t>Set_Report</w:t>
+      </w:r>
+      <w:proofErr w:type="spellEnd"/>
+      <w:r>
+        <w:t xml:space="preserve"> </w:t>
       </w:r>
       <w:r>
         <w:t>(</w:t>
@@ -8817,7 +9018,15 @@
     </w:p>
     <w:p>
       <w:r>
-        <w:t>Command Endpoint: Set_Report (PC -&gt; Device)</w:t>
+        <w:t xml:space="preserve">Command Endpoint: </w:t>
+      </w:r>
+      <w:proofErr w:type="spellStart"/>
+      <w:r>
+        <w:t>Set_Report</w:t>
+      </w:r>
+      <w:proofErr w:type="spellEnd"/>
+      <w:r>
+        <w:t xml:space="preserve"> (PC -&gt; Device)</w:t>
       </w:r>
     </w:p>
     <w:tbl>
@@ -9373,9 +9582,11 @@
                 <w:lang w:eastAsia="zh-TW"/>
               </w:rPr>
             </w:pPr>
+            <w:proofErr w:type="spellStart"/>
             <w:r>
               <w:t>Glorange</w:t>
             </w:r>
+            <w:proofErr w:type="spellEnd"/>
           </w:p>
         </w:tc>
       </w:tr>
@@ -9528,7 +9739,15 @@
     </w:tbl>
     <w:p>
       <w:r>
-        <w:t xml:space="preserve"> Command Endpoint: Set_Report </w:t>
+        <w:t xml:space="preserve"> Command Endpoint: </w:t>
+      </w:r>
+      <w:proofErr w:type="spellStart"/>
+      <w:r>
+        <w:t>Set_Report</w:t>
+      </w:r>
+      <w:proofErr w:type="spellEnd"/>
+      <w:r>
+        <w:t xml:space="preserve"> </w:t>
       </w:r>
       <w:r>
         <w:t>(</w:t>
@@ -9609,7 +9828,15 @@
     </w:p>
     <w:p>
       <w:r>
-        <w:t>Command Endpoint: Set_Report (PC -&gt; Device)</w:t>
+        <w:t xml:space="preserve">Command Endpoint: </w:t>
+      </w:r>
+      <w:proofErr w:type="spellStart"/>
+      <w:r>
+        <w:t>Set_Report</w:t>
+      </w:r>
+      <w:proofErr w:type="spellEnd"/>
+      <w:r>
+        <w:t xml:space="preserve"> (PC -&gt; Device)</w:t>
       </w:r>
     </w:p>
     <w:tbl>
@@ -9718,7 +9945,15 @@
     </w:p>
     <w:p>
       <w:r>
-        <w:t xml:space="preserve"> Command Endpoint: Set_Report </w:t>
+        <w:t xml:space="preserve"> Command Endpoint: </w:t>
+      </w:r>
+      <w:proofErr w:type="spellStart"/>
+      <w:r>
+        <w:t>Set_Report</w:t>
+      </w:r>
+      <w:proofErr w:type="spellEnd"/>
+      <w:r>
+        <w:t xml:space="preserve"> </w:t>
       </w:r>
       <w:r>
         <w:t>(</w:t>
@@ -9861,914 +10096,6 @@
     </w:p>
     <w:p>
       <w:pPr>
-        <w:pStyle w:val="3"/>
-        <w:rPr>
-          <w:lang w:eastAsia="zh-TW"/>
-        </w:rPr>
-      </w:pPr>
-      <w:r>
-        <w:rPr>
-          <w:lang w:eastAsia="zh-TW"/>
-        </w:rPr>
-        <w:lastRenderedPageBreak/>
-        <w:t>Get Battery Status</w:t>
-      </w:r>
-      <w:r>
-        <w:rPr>
-          <w:rFonts w:hint="eastAsia"/>
-          <w:lang w:eastAsia="zh-TW"/>
-        </w:rPr>
-        <w:t xml:space="preserve"> (</w:t>
-      </w:r>
-      <w:r>
-        <w:rPr>
-          <w:rFonts w:hint="eastAsia"/>
-          <w:lang w:eastAsia="zh-TW"/>
-        </w:rPr>
-        <w:t>0x</w:t>
-      </w:r>
-      <w:r>
-        <w:rPr>
-          <w:rFonts w:hint="eastAsia"/>
-          <w:lang w:eastAsia="zh-TW"/>
-        </w:rPr>
-        <w:t>B</w:t>
-      </w:r>
-      <w:r>
-        <w:rPr>
-          <w:rFonts w:hint="eastAsia"/>
-          <w:lang w:eastAsia="zh-TW"/>
-        </w:rPr>
-        <w:t>7)</w:t>
-      </w:r>
-    </w:p>
-    <w:p>
-      <w:r>
-        <w:t>The current battery level and charging status for the battery being used in the earbuds and the battery in the</w:t>
-      </w:r>
-    </w:p>
-    <w:p>
-      <w:pPr>
-        <w:rPr>
-          <w:rFonts w:hint="eastAsia"/>
-          <w:lang w:eastAsia="zh-TW"/>
-        </w:rPr>
-      </w:pPr>
-      <w:r>
-        <w:t>C</w:t>
-      </w:r>
-      <w:r>
-        <w:t>harger</w:t>
-      </w:r>
-      <w:r>
-        <w:rPr>
-          <w:rFonts w:hint="eastAsia"/>
-          <w:lang w:eastAsia="zh-TW"/>
-        </w:rPr>
-        <w:t>.</w:t>
-      </w:r>
-    </w:p>
-    <w:p>
-      <w:r>
-        <w:t>Command Endpoint: Set_Report (PC -&gt; Device)</w:t>
-      </w:r>
-    </w:p>
-    <w:tbl>
-      <w:tblPr>
-        <w:tblStyle w:val="a7"/>
-        <w:tblW w:w="0" w:type="auto"/>
-        <w:tblLook w:val="04A0" w:firstRow="1" w:lastRow="0" w:firstColumn="1" w:lastColumn="0" w:noHBand="0" w:noVBand="1"/>
-      </w:tblPr>
-      <w:tblGrid>
-        <w:gridCol w:w="729"/>
-      </w:tblGrid>
-      <w:tr>
-        <w:tc>
-          <w:tcPr>
-            <w:tcW w:w="0" w:type="auto"/>
-            <w:shd w:val="clear" w:color="auto" w:fill="BFBFBF" w:themeFill="background1" w:themeFillShade="BF"/>
-            <w:vAlign w:val="center"/>
-          </w:tcPr>
-          <w:p>
-            <w:pPr>
-              <w:pStyle w:val="afb"/>
-              <w:jc w:val="center"/>
-            </w:pPr>
-            <w:r>
-              <w:t>Byte 0</w:t>
-            </w:r>
-          </w:p>
-        </w:tc>
-      </w:tr>
-      <w:tr>
-        <w:tc>
-          <w:tcPr>
-            <w:tcW w:w="0" w:type="auto"/>
-            <w:vAlign w:val="center"/>
-          </w:tcPr>
-          <w:p>
-            <w:pPr>
-              <w:pStyle w:val="afb"/>
-              <w:jc w:val="center"/>
-              <w:rPr>
-                <w:rFonts w:hint="eastAsia"/>
-                <w:lang w:eastAsia="zh-TW"/>
-              </w:rPr>
-            </w:pPr>
-            <w:r>
-              <w:t>0x</w:t>
-            </w:r>
-            <w:r>
-              <w:rPr>
-                <w:rFonts w:hint="eastAsia"/>
-                <w:lang w:eastAsia="zh-TW"/>
-              </w:rPr>
-              <w:t>B</w:t>
-            </w:r>
-            <w:r>
-              <w:rPr>
-                <w:rFonts w:hint="eastAsia"/>
-                <w:lang w:eastAsia="zh-TW"/>
-              </w:rPr>
-              <w:t>7</w:t>
-            </w:r>
-          </w:p>
-        </w:tc>
-      </w:tr>
-    </w:tbl>
-    <w:p>
-      <w:pPr>
-        <w:rPr>
-          <w:lang w:eastAsia="zh-TW"/>
-        </w:rPr>
-      </w:pPr>
-    </w:p>
-    <w:p>
-      <w:r>
-        <w:t xml:space="preserve"> Command Endpoint: Set_Report </w:t>
-      </w:r>
-      <w:r>
-        <w:t>(</w:t>
-      </w:r>
-      <w:r>
-        <w:t>PC</w:t>
-      </w:r>
-      <w:r>
-        <w:t xml:space="preserve"> &lt;- Device)</w:t>
-      </w:r>
-    </w:p>
-    <w:tbl>
-      <w:tblPr>
-        <w:tblStyle w:val="a7"/>
-        <w:tblW w:w="5000" w:type="pct"/>
-        <w:tblLook w:val="04A0" w:firstRow="1" w:lastRow="0" w:firstColumn="1" w:lastColumn="0" w:noHBand="0" w:noVBand="1"/>
-      </w:tblPr>
-      <w:tblGrid>
-        <w:gridCol w:w="671"/>
-        <w:gridCol w:w="1262"/>
-        <w:gridCol w:w="1640"/>
-        <w:gridCol w:w="1227"/>
-        <w:gridCol w:w="1604"/>
-        <w:gridCol w:w="1285"/>
-        <w:gridCol w:w="1661"/>
-      </w:tblGrid>
-      <w:tr>
-        <w:tc>
-          <w:tcPr>
-            <w:tcW w:w="359" w:type="pct"/>
-            <w:shd w:val="clear" w:color="auto" w:fill="BFBFBF" w:themeFill="background1" w:themeFillShade="BF"/>
-            <w:vAlign w:val="center"/>
-          </w:tcPr>
-          <w:p>
-            <w:pPr>
-              <w:pStyle w:val="afb"/>
-              <w:jc w:val="center"/>
-            </w:pPr>
-            <w:r>
-              <w:t>Byte 0</w:t>
-            </w:r>
-          </w:p>
-        </w:tc>
-        <w:tc>
-          <w:tcPr>
-            <w:tcW w:w="675" w:type="pct"/>
-            <w:shd w:val="clear" w:color="auto" w:fill="BFBFBF" w:themeFill="background1" w:themeFillShade="BF"/>
-            <w:vAlign w:val="center"/>
-          </w:tcPr>
-          <w:p>
-            <w:pPr>
-              <w:pStyle w:val="afb"/>
-              <w:jc w:val="center"/>
-              <w:rPr>
-                <w:lang w:eastAsia="zh-TW"/>
-              </w:rPr>
-            </w:pPr>
-            <w:r>
-              <w:t>Bytes 1</w:t>
-            </w:r>
-          </w:p>
-        </w:tc>
-        <w:tc>
-          <w:tcPr>
-            <w:tcW w:w="877" w:type="pct"/>
-            <w:shd w:val="clear" w:color="auto" w:fill="BFBFBF" w:themeFill="background1" w:themeFillShade="BF"/>
-            <w:vAlign w:val="center"/>
-          </w:tcPr>
-          <w:p>
-            <w:pPr>
-              <w:pStyle w:val="afb"/>
-              <w:jc w:val="center"/>
-              <w:rPr>
-                <w:lang w:eastAsia="zh-TW"/>
-              </w:rPr>
-            </w:pPr>
-            <w:r>
-              <w:t>Bytes 2</w:t>
-            </w:r>
-          </w:p>
-        </w:tc>
-        <w:tc>
-          <w:tcPr>
-            <w:tcW w:w="656" w:type="pct"/>
-            <w:shd w:val="clear" w:color="auto" w:fill="BFBFBF" w:themeFill="background1" w:themeFillShade="BF"/>
-            <w:vAlign w:val="center"/>
-          </w:tcPr>
-          <w:p>
-            <w:pPr>
-              <w:pStyle w:val="afb"/>
-              <w:jc w:val="center"/>
-            </w:pPr>
-            <w:r>
-              <w:t xml:space="preserve">Bytes </w:t>
-            </w:r>
-            <w:r>
-              <w:t>3</w:t>
-            </w:r>
-          </w:p>
-        </w:tc>
-        <w:tc>
-          <w:tcPr>
-            <w:tcW w:w="858" w:type="pct"/>
-            <w:shd w:val="clear" w:color="auto" w:fill="BFBFBF" w:themeFill="background1" w:themeFillShade="BF"/>
-            <w:vAlign w:val="center"/>
-          </w:tcPr>
-          <w:p>
-            <w:pPr>
-              <w:pStyle w:val="afb"/>
-              <w:jc w:val="center"/>
-            </w:pPr>
-            <w:r>
-              <w:t xml:space="preserve">Bytes </w:t>
-            </w:r>
-            <w:r>
-              <w:t>4</w:t>
-            </w:r>
-          </w:p>
-        </w:tc>
-        <w:tc>
-          <w:tcPr>
-            <w:tcW w:w="687" w:type="pct"/>
-            <w:shd w:val="clear" w:color="auto" w:fill="BFBFBF" w:themeFill="background1" w:themeFillShade="BF"/>
-            <w:vAlign w:val="center"/>
-          </w:tcPr>
-          <w:p>
-            <w:pPr>
-              <w:pStyle w:val="afb"/>
-              <w:jc w:val="center"/>
-            </w:pPr>
-            <w:r>
-              <w:t xml:space="preserve">Bytes </w:t>
-            </w:r>
-            <w:r>
-              <w:t>5</w:t>
-            </w:r>
-          </w:p>
-        </w:tc>
-        <w:tc>
-          <w:tcPr>
-            <w:tcW w:w="888" w:type="pct"/>
-            <w:shd w:val="clear" w:color="auto" w:fill="BFBFBF" w:themeFill="background1" w:themeFillShade="BF"/>
-            <w:vAlign w:val="center"/>
-          </w:tcPr>
-          <w:p>
-            <w:pPr>
-              <w:pStyle w:val="afb"/>
-              <w:jc w:val="center"/>
-            </w:pPr>
-            <w:r>
-              <w:t xml:space="preserve">Bytes </w:t>
-            </w:r>
-            <w:r>
-              <w:t>6</w:t>
-            </w:r>
-          </w:p>
-        </w:tc>
-      </w:tr>
-      <w:tr>
-        <w:tc>
-          <w:tcPr>
-            <w:tcW w:w="359" w:type="pct"/>
-            <w:vAlign w:val="center"/>
-          </w:tcPr>
-          <w:p>
-            <w:pPr>
-              <w:pStyle w:val="afb"/>
-              <w:jc w:val="center"/>
-              <w:rPr>
-                <w:rFonts w:hint="eastAsia"/>
-                <w:lang w:eastAsia="zh-TW"/>
-              </w:rPr>
-            </w:pPr>
-            <w:r>
-              <w:t>0x</w:t>
-            </w:r>
-            <w:r>
-              <w:rPr>
-                <w:rFonts w:hint="eastAsia"/>
-                <w:lang w:eastAsia="zh-TW"/>
-              </w:rPr>
-              <w:t>B</w:t>
-            </w:r>
-            <w:r>
-              <w:rPr>
-                <w:rFonts w:hint="eastAsia"/>
-                <w:lang w:eastAsia="zh-TW"/>
-              </w:rPr>
-              <w:t>7</w:t>
-            </w:r>
-          </w:p>
-        </w:tc>
-        <w:tc>
-          <w:tcPr>
-            <w:tcW w:w="675" w:type="pct"/>
-            <w:vAlign w:val="center"/>
-          </w:tcPr>
-          <w:p>
-            <w:pPr>
-              <w:pStyle w:val="afb"/>
-              <w:jc w:val="center"/>
-              <w:rPr>
-                <w:rFonts w:hint="eastAsia"/>
-                <w:lang w:eastAsia="zh-TW"/>
-              </w:rPr>
-            </w:pPr>
-            <w:r>
-              <w:rPr>
-                <w:lang w:eastAsia="zh-TW"/>
-              </w:rPr>
-              <w:t>C</w:t>
-            </w:r>
-            <w:r>
-              <w:rPr>
-                <w:rFonts w:hint="eastAsia"/>
-                <w:lang w:eastAsia="zh-TW"/>
-              </w:rPr>
-              <w:t>ase battery level</w:t>
-            </w:r>
-          </w:p>
-        </w:tc>
-        <w:tc>
-          <w:tcPr>
-            <w:tcW w:w="877" w:type="pct"/>
-            <w:vAlign w:val="center"/>
-          </w:tcPr>
-          <w:p>
-            <w:pPr>
-              <w:pStyle w:val="afb"/>
-              <w:jc w:val="center"/>
-            </w:pPr>
-            <w:r>
-              <w:rPr>
-                <w:lang w:eastAsia="zh-TW"/>
-              </w:rPr>
-              <w:t>C</w:t>
-            </w:r>
-            <w:r>
-              <w:rPr>
-                <w:rFonts w:hint="eastAsia"/>
-                <w:lang w:eastAsia="zh-TW"/>
-              </w:rPr>
-              <w:t xml:space="preserve">ase </w:t>
-            </w:r>
-            <w:r>
-              <w:rPr>
-                <w:lang w:eastAsia="zh-TW"/>
-              </w:rPr>
-              <w:t>B</w:t>
-            </w:r>
-            <w:r>
-              <w:rPr>
-                <w:rFonts w:hint="eastAsia"/>
-                <w:lang w:eastAsia="zh-TW"/>
-              </w:rPr>
-              <w:t xml:space="preserve">attery </w:t>
-            </w:r>
-            <w:r>
-              <w:rPr>
-                <w:lang w:eastAsia="zh-TW"/>
-              </w:rPr>
-              <w:t xml:space="preserve">Charging </w:t>
-            </w:r>
-            <w:r>
-              <w:rPr>
-                <w:rFonts w:hint="eastAsia"/>
-                <w:lang w:eastAsia="zh-TW"/>
-              </w:rPr>
-              <w:t>status</w:t>
-            </w:r>
-          </w:p>
-        </w:tc>
-        <w:tc>
-          <w:tcPr>
-            <w:tcW w:w="656" w:type="pct"/>
-            <w:vAlign w:val="center"/>
-          </w:tcPr>
-          <w:p>
-            <w:pPr>
-              <w:pStyle w:val="afb"/>
-              <w:jc w:val="center"/>
-              <w:rPr>
-                <w:lang w:eastAsia="zh-TW"/>
-              </w:rPr>
-            </w:pPr>
-            <w:r>
-              <w:rPr>
-                <w:rFonts w:hint="eastAsia"/>
-                <w:lang w:eastAsia="zh-TW"/>
-              </w:rPr>
-              <w:t>Left</w:t>
-            </w:r>
-            <w:r>
-              <w:rPr>
-                <w:rFonts w:hint="eastAsia"/>
-                <w:lang w:eastAsia="zh-TW"/>
-              </w:rPr>
-              <w:t xml:space="preserve"> battery level</w:t>
-            </w:r>
-          </w:p>
-        </w:tc>
-        <w:tc>
-          <w:tcPr>
-            <w:tcW w:w="858" w:type="pct"/>
-            <w:vAlign w:val="center"/>
-          </w:tcPr>
-          <w:p>
-            <w:pPr>
-              <w:pStyle w:val="afb"/>
-              <w:jc w:val="center"/>
-              <w:rPr>
-                <w:lang w:eastAsia="zh-TW"/>
-              </w:rPr>
-            </w:pPr>
-            <w:r>
-              <w:rPr>
-                <w:rFonts w:hint="eastAsia"/>
-                <w:lang w:eastAsia="zh-TW"/>
-              </w:rPr>
-              <w:t xml:space="preserve">Left </w:t>
-            </w:r>
-            <w:r>
-              <w:rPr>
-                <w:lang w:eastAsia="zh-TW"/>
-              </w:rPr>
-              <w:t>B</w:t>
-            </w:r>
-            <w:r>
-              <w:rPr>
-                <w:rFonts w:hint="eastAsia"/>
-                <w:lang w:eastAsia="zh-TW"/>
-              </w:rPr>
-              <w:t xml:space="preserve">attery </w:t>
-            </w:r>
-            <w:r>
-              <w:rPr>
-                <w:lang w:eastAsia="zh-TW"/>
-              </w:rPr>
-              <w:t xml:space="preserve">Charging </w:t>
-            </w:r>
-            <w:r>
-              <w:rPr>
-                <w:rFonts w:hint="eastAsia"/>
-                <w:lang w:eastAsia="zh-TW"/>
-              </w:rPr>
-              <w:t>status</w:t>
-            </w:r>
-          </w:p>
-        </w:tc>
-        <w:tc>
-          <w:tcPr>
-            <w:tcW w:w="687" w:type="pct"/>
-            <w:vAlign w:val="center"/>
-          </w:tcPr>
-          <w:p>
-            <w:pPr>
-              <w:pStyle w:val="afb"/>
-              <w:jc w:val="center"/>
-              <w:rPr>
-                <w:lang w:eastAsia="zh-TW"/>
-              </w:rPr>
-            </w:pPr>
-            <w:r>
-              <w:rPr>
-                <w:lang w:eastAsia="zh-TW"/>
-              </w:rPr>
-              <w:t>Right</w:t>
-            </w:r>
-            <w:r>
-              <w:rPr>
-                <w:rFonts w:hint="eastAsia"/>
-                <w:lang w:eastAsia="zh-TW"/>
-              </w:rPr>
-              <w:t xml:space="preserve"> </w:t>
-            </w:r>
-            <w:r>
-              <w:rPr>
-                <w:rFonts w:hint="eastAsia"/>
-                <w:lang w:eastAsia="zh-TW"/>
-              </w:rPr>
-              <w:t>battery level</w:t>
-            </w:r>
-          </w:p>
-        </w:tc>
-        <w:tc>
-          <w:tcPr>
-            <w:tcW w:w="888" w:type="pct"/>
-            <w:vAlign w:val="center"/>
-          </w:tcPr>
-          <w:p>
-            <w:pPr>
-              <w:pStyle w:val="afb"/>
-              <w:jc w:val="center"/>
-              <w:rPr>
-                <w:lang w:eastAsia="zh-TW"/>
-              </w:rPr>
-            </w:pPr>
-            <w:r>
-              <w:rPr>
-                <w:lang w:eastAsia="zh-TW"/>
-              </w:rPr>
-              <w:t>Right</w:t>
-            </w:r>
-            <w:r>
-              <w:rPr>
-                <w:lang w:eastAsia="zh-TW"/>
-              </w:rPr>
-              <w:t xml:space="preserve"> </w:t>
-            </w:r>
-            <w:r>
-              <w:rPr>
-                <w:lang w:eastAsia="zh-TW"/>
-              </w:rPr>
-              <w:t>B</w:t>
-            </w:r>
-            <w:r>
-              <w:rPr>
-                <w:rFonts w:hint="eastAsia"/>
-                <w:lang w:eastAsia="zh-TW"/>
-              </w:rPr>
-              <w:t xml:space="preserve">attery </w:t>
-            </w:r>
-            <w:r>
-              <w:rPr>
-                <w:lang w:eastAsia="zh-TW"/>
-              </w:rPr>
-              <w:t xml:space="preserve">Charging </w:t>
-            </w:r>
-            <w:r>
-              <w:rPr>
-                <w:rFonts w:hint="eastAsia"/>
-                <w:lang w:eastAsia="zh-TW"/>
-              </w:rPr>
-              <w:t>status</w:t>
-            </w:r>
-          </w:p>
-        </w:tc>
-      </w:tr>
-    </w:tbl>
-    <w:p>
-      <w:pPr>
-        <w:rPr>
-          <w:lang w:eastAsia="zh-TW"/>
-        </w:rPr>
-      </w:pPr>
-    </w:p>
-    <w:tbl>
-      <w:tblPr>
-        <w:tblStyle w:val="a7"/>
-        <w:tblW w:w="0" w:type="auto"/>
-        <w:tblLook w:val="04A0" w:firstRow="1" w:lastRow="0" w:firstColumn="1" w:lastColumn="0" w:noHBand="0" w:noVBand="1"/>
-      </w:tblPr>
-      <w:tblGrid>
-        <w:gridCol w:w="2175"/>
-        <w:gridCol w:w="955"/>
-      </w:tblGrid>
-      <w:tr>
-        <w:tc>
-          <w:tcPr>
-            <w:tcW w:w="0" w:type="auto"/>
-            <w:shd w:val="clear" w:color="auto" w:fill="BFBFBF" w:themeFill="background1" w:themeFillShade="BF"/>
-            <w:vAlign w:val="center"/>
-          </w:tcPr>
-          <w:p>
-            <w:pPr>
-              <w:pStyle w:val="afb"/>
-              <w:jc w:val="center"/>
-            </w:pPr>
-            <w:r>
-              <w:t>buds/</w:t>
-            </w:r>
-            <w:r>
-              <w:t>Case</w:t>
-            </w:r>
-            <w:r>
-              <w:t xml:space="preserve"> Battery Level</w:t>
-            </w:r>
-          </w:p>
-        </w:tc>
-        <w:tc>
-          <w:tcPr>
-            <w:tcW w:w="0" w:type="auto"/>
-            <w:shd w:val="clear" w:color="auto" w:fill="BFBFBF" w:themeFill="background1" w:themeFillShade="BF"/>
-            <w:vAlign w:val="center"/>
-          </w:tcPr>
-          <w:p>
-            <w:pPr>
-              <w:pStyle w:val="afb"/>
-              <w:jc w:val="center"/>
-            </w:pPr>
-            <w:r>
-              <w:t>Level</w:t>
-            </w:r>
-          </w:p>
-        </w:tc>
-      </w:tr>
-      <w:tr>
-        <w:tc>
-          <w:tcPr>
-            <w:tcW w:w="0" w:type="auto"/>
-            <w:vAlign w:val="center"/>
-          </w:tcPr>
-          <w:p>
-            <w:pPr>
-              <w:pStyle w:val="afb"/>
-              <w:jc w:val="center"/>
-              <w:rPr>
-                <w:rFonts w:hint="eastAsia"/>
-                <w:lang w:eastAsia="zh-TW"/>
-              </w:rPr>
-            </w:pPr>
-            <w:r>
-              <w:t>0x00 – 0x64</w:t>
-            </w:r>
-          </w:p>
-        </w:tc>
-        <w:tc>
-          <w:tcPr>
-            <w:tcW w:w="0" w:type="auto"/>
-            <w:vAlign w:val="center"/>
-          </w:tcPr>
-          <w:p>
-            <w:pPr>
-              <w:pStyle w:val="afb"/>
-              <w:jc w:val="center"/>
-            </w:pPr>
-            <w:r>
-              <w:t>0 – 100%</w:t>
-            </w:r>
-          </w:p>
-        </w:tc>
-      </w:tr>
-    </w:tbl>
-    <w:p>
-      <w:pPr>
-        <w:rPr>
-          <w:lang w:eastAsia="zh-TW"/>
-        </w:rPr>
-      </w:pPr>
-    </w:p>
-    <w:tbl>
-      <w:tblPr>
-        <w:tblStyle w:val="a7"/>
-        <w:tblW w:w="0" w:type="auto"/>
-        <w:tblLook w:val="04A0" w:firstRow="1" w:lastRow="0" w:firstColumn="1" w:lastColumn="0" w:noHBand="0" w:noVBand="1"/>
-      </w:tblPr>
-      <w:tblGrid>
-        <w:gridCol w:w="721"/>
-        <w:gridCol w:w="8629"/>
-      </w:tblGrid>
-      <w:tr>
-        <w:tc>
-          <w:tcPr>
-            <w:tcW w:w="0" w:type="auto"/>
-            <w:shd w:val="clear" w:color="auto" w:fill="BFBFBF" w:themeFill="background1" w:themeFillShade="BF"/>
-            <w:vAlign w:val="center"/>
-          </w:tcPr>
-          <w:p>
-            <w:pPr>
-              <w:pStyle w:val="afb"/>
-              <w:jc w:val="center"/>
-            </w:pPr>
-            <w:r>
-              <w:rPr>
-                <w:lang w:eastAsia="zh-TW"/>
-              </w:rPr>
-              <w:t>Status</w:t>
-            </w:r>
-          </w:p>
-        </w:tc>
-        <w:tc>
-          <w:tcPr>
-            <w:tcW w:w="0" w:type="auto"/>
-            <w:shd w:val="clear" w:color="auto" w:fill="BFBFBF" w:themeFill="background1" w:themeFillShade="BF"/>
-            <w:vAlign w:val="center"/>
-          </w:tcPr>
-          <w:p>
-            <w:pPr>
-              <w:pStyle w:val="afb"/>
-              <w:jc w:val="center"/>
-            </w:pPr>
-            <w:r>
-              <w:rPr>
-                <w:lang w:eastAsia="zh-TW"/>
-              </w:rPr>
-              <w:t>Battery Charging Status</w:t>
-            </w:r>
-          </w:p>
-        </w:tc>
-      </w:tr>
-      <w:tr>
-        <w:tc>
-          <w:tcPr>
-            <w:tcW w:w="0" w:type="auto"/>
-            <w:vAlign w:val="center"/>
-          </w:tcPr>
-          <w:p>
-            <w:pPr>
-              <w:pStyle w:val="afb"/>
-              <w:jc w:val="center"/>
-              <w:rPr>
-                <w:rFonts w:hint="eastAsia"/>
-                <w:lang w:eastAsia="zh-TW"/>
-              </w:rPr>
-            </w:pPr>
-            <w:r>
-              <w:t>0x00</w:t>
-            </w:r>
-          </w:p>
-        </w:tc>
-        <w:tc>
-          <w:tcPr>
-            <w:tcW w:w="0" w:type="auto"/>
-            <w:vAlign w:val="center"/>
-          </w:tcPr>
-          <w:p>
-            <w:pPr>
-              <w:pStyle w:val="afb"/>
-              <w:jc w:val="both"/>
-            </w:pPr>
-            <w:r>
-              <w:rPr>
-                <w:lang w:eastAsia="zh-TW"/>
-              </w:rPr>
-              <w:t>UNPLUGGED/DISCHARGING - Sent when the earbud is unplugged</w:t>
-            </w:r>
-          </w:p>
-        </w:tc>
-      </w:tr>
-      <w:tr>
-        <w:tc>
-          <w:tcPr>
-            <w:tcW w:w="0" w:type="auto"/>
-            <w:vAlign w:val="center"/>
-          </w:tcPr>
-          <w:p>
-            <w:pPr>
-              <w:pStyle w:val="afb"/>
-              <w:jc w:val="center"/>
-            </w:pPr>
-            <w:r>
-              <w:t>0x01</w:t>
-            </w:r>
-          </w:p>
-        </w:tc>
-        <w:tc>
-          <w:tcPr>
-            <w:tcW w:w="0" w:type="auto"/>
-            <w:vAlign w:val="center"/>
-          </w:tcPr>
-          <w:p>
-            <w:pPr>
-              <w:jc w:val="both"/>
-              <w:rPr>
-                <w:lang w:eastAsia="zh-TW"/>
-              </w:rPr>
-            </w:pPr>
-            <w:r>
-              <w:rPr>
-                <w:lang w:eastAsia="zh-TW"/>
-              </w:rPr>
-              <w:t>PLUGGED IN &amp; CHARGING - Sent when the earbud is plugged in, and the battery</w:t>
-            </w:r>
-            <w:r>
-              <w:rPr>
-                <w:lang w:eastAsia="zh-TW"/>
-              </w:rPr>
-              <w:t xml:space="preserve"> </w:t>
-            </w:r>
-            <w:r>
-              <w:rPr>
-                <w:lang w:eastAsia="zh-TW"/>
-              </w:rPr>
-              <w:t>is &lt; 100%</w:t>
-            </w:r>
-          </w:p>
-        </w:tc>
-      </w:tr>
-      <w:tr>
-        <w:tc>
-          <w:tcPr>
-            <w:tcW w:w="0" w:type="auto"/>
-            <w:vAlign w:val="center"/>
-          </w:tcPr>
-          <w:p>
-            <w:pPr>
-              <w:pStyle w:val="afb"/>
-              <w:jc w:val="center"/>
-            </w:pPr>
-            <w:r>
-              <w:t>0x02</w:t>
-            </w:r>
-          </w:p>
-        </w:tc>
-        <w:tc>
-          <w:tcPr>
-            <w:tcW w:w="0" w:type="auto"/>
-            <w:vAlign w:val="center"/>
-          </w:tcPr>
-          <w:p>
-            <w:pPr>
-              <w:jc w:val="both"/>
-              <w:rPr>
-                <w:lang w:eastAsia="zh-TW"/>
-              </w:rPr>
-            </w:pPr>
-            <w:r>
-              <w:rPr>
-                <w:lang w:eastAsia="zh-TW"/>
-              </w:rPr>
-              <w:t>PLUGGED IN &amp; NOT CHARGING - Sent when the earbud is plugged in, and the</w:t>
-            </w:r>
-            <w:r>
-              <w:rPr>
-                <w:lang w:eastAsia="zh-TW"/>
-              </w:rPr>
-              <w:t xml:space="preserve"> </w:t>
-            </w:r>
-            <w:r>
-              <w:rPr>
-                <w:lang w:eastAsia="zh-TW"/>
-              </w:rPr>
-              <w:t>battery is already at</w:t>
-            </w:r>
-            <w:r>
-              <w:rPr>
-                <w:lang w:eastAsia="zh-TW"/>
-              </w:rPr>
-              <w:t xml:space="preserve"> </w:t>
-            </w:r>
-            <w:r>
-              <w:rPr>
-                <w:lang w:eastAsia="zh-TW"/>
-              </w:rPr>
-              <w:t>100% OR when it reaches 100%</w:t>
-            </w:r>
-          </w:p>
-        </w:tc>
-      </w:tr>
-    </w:tbl>
-    <w:p>
-      <w:pPr>
-        <w:rPr>
-          <w:lang w:eastAsia="zh-TW"/>
-        </w:rPr>
-      </w:pPr>
-    </w:p>
-    <w:p>
-      <w:pPr>
-        <w:rPr>
-          <w:rFonts w:hint="eastAsia"/>
-          <w:lang w:eastAsia="zh-TW"/>
-        </w:rPr>
-      </w:pPr>
-      <w:r>
-        <w:rPr>
-          <w:lang w:eastAsia="zh-TW"/>
-        </w:rPr>
-        <w:br w:type="page"/>
-      </w:r>
-    </w:p>
-    <w:p>
-      <w:pPr>
         <w:pStyle w:val="1"/>
       </w:pPr>
       <w:bookmarkStart w:id="30" w:name="_Toc211594241"/>
@@ -10807,7 +10134,15 @@
     </w:p>
     <w:p>
       <w:r>
-        <w:t>Command Endpoint: Set_Report (PC -&gt; Device)</w:t>
+        <w:t xml:space="preserve">Command Endpoint: </w:t>
+      </w:r>
+      <w:proofErr w:type="spellStart"/>
+      <w:r>
+        <w:t>Set_Report</w:t>
+      </w:r>
+      <w:proofErr w:type="spellEnd"/>
+      <w:r>
+        <w:t xml:space="preserve"> (PC -&gt; Device)</w:t>
       </w:r>
     </w:p>
     <w:tbl>
@@ -11168,7 +10503,23 @@
           <w:rFonts w:hint="eastAsia"/>
           <w:lang w:eastAsia="zh-TW"/>
         </w:rPr>
-        <w:t>Sy8809 xSense Read</w:t>
+        <w:t xml:space="preserve">Sy8809 </w:t>
+      </w:r>
+      <w:proofErr w:type="spellStart"/>
+      <w:r>
+        <w:rPr>
+          <w:rFonts w:hint="eastAsia"/>
+          <w:lang w:eastAsia="zh-TW"/>
+        </w:rPr>
+        <w:t>xSense</w:t>
+      </w:r>
+      <w:proofErr w:type="spellEnd"/>
+      <w:r>
+        <w:rPr>
+          <w:rFonts w:hint="eastAsia"/>
+          <w:lang w:eastAsia="zh-TW"/>
+        </w:rPr>
+        <w:t xml:space="preserve"> Read</w:t>
       </w:r>
       <w:r>
         <w:t xml:space="preserve"> </w:t>
@@ -11189,6 +10540,7 @@
       <w:r>
         <w:t>(</w:t>
       </w:r>
+      <w:proofErr w:type="spellStart"/>
       <w:r>
         <w:rPr>
           <w:rFonts w:hint="eastAsia"/>
@@ -11196,6 +10548,7 @@
         </w:rPr>
         <w:t>Csae</w:t>
       </w:r>
+      <w:proofErr w:type="spellEnd"/>
       <w:r>
         <w:t xml:space="preserve"> Only)</w:t>
       </w:r>
@@ -11203,7 +10556,15 @@
     </w:p>
     <w:p>
       <w:r>
-        <w:t>Command Endpoint: Set_Report (PC -&gt; Device)</w:t>
+        <w:t xml:space="preserve">Command Endpoint: </w:t>
+      </w:r>
+      <w:proofErr w:type="spellStart"/>
+      <w:r>
+        <w:t>Set_Report</w:t>
+      </w:r>
+      <w:proofErr w:type="spellEnd"/>
+      <w:r>
+        <w:t xml:space="preserve"> (PC -&gt; Device)</w:t>
       </w:r>
     </w:p>
     <w:tbl>
@@ -11330,7 +10691,23 @@
                 <w:rFonts w:hint="eastAsia"/>
                 <w:lang w:eastAsia="zh-TW"/>
               </w:rPr>
-              <w:t xml:space="preserve">Read xSense </w:t>
+              <w:t xml:space="preserve">Read </w:t>
+            </w:r>
+            <w:proofErr w:type="spellStart"/>
+            <w:r>
+              <w:rPr>
+                <w:rFonts w:hint="eastAsia"/>
+                <w:lang w:eastAsia="zh-TW"/>
+              </w:rPr>
+              <w:t>xSense</w:t>
+            </w:r>
+            <w:proofErr w:type="spellEnd"/>
+            <w:r>
+              <w:rPr>
+                <w:rFonts w:hint="eastAsia"/>
+                <w:lang w:eastAsia="zh-TW"/>
+              </w:rPr>
+              <w:t xml:space="preserve"> </w:t>
             </w:r>
             <w:r>
               <w:rPr>
@@ -11411,7 +10788,23 @@
                 <w:rFonts w:hint="eastAsia"/>
                 <w:lang w:eastAsia="zh-TW"/>
               </w:rPr>
-              <w:t xml:space="preserve">Read xSense </w:t>
+              <w:t xml:space="preserve">Read </w:t>
+            </w:r>
+            <w:proofErr w:type="spellStart"/>
+            <w:r>
+              <w:rPr>
+                <w:rFonts w:hint="eastAsia"/>
+                <w:lang w:eastAsia="zh-TW"/>
+              </w:rPr>
+              <w:t>xSense</w:t>
+            </w:r>
+            <w:proofErr w:type="spellEnd"/>
+            <w:r>
+              <w:rPr>
+                <w:rFonts w:hint="eastAsia"/>
+                <w:lang w:eastAsia="zh-TW"/>
+              </w:rPr>
+              <w:t xml:space="preserve"> </w:t>
             </w:r>
             <w:r>
               <w:rPr>
@@ -11984,6 +11377,7 @@
                 <w:lang w:eastAsia="zh-TW"/>
               </w:rPr>
             </w:pPr>
+            <w:proofErr w:type="spellStart"/>
             <w:r>
               <w:rPr>
                 <w:rFonts w:hint="eastAsia"/>
@@ -11991,6 +11385,7 @@
               </w:rPr>
               <w:t>Adc_raw_L</w:t>
             </w:r>
+            <w:proofErr w:type="spellEnd"/>
           </w:p>
         </w:tc>
         <w:tc>
@@ -12009,6 +11404,7 @@
               <w:pStyle w:val="afb"/>
               <w:jc w:val="center"/>
             </w:pPr>
+            <w:proofErr w:type="spellStart"/>
             <w:r>
               <w:rPr>
                 <w:rFonts w:hint="eastAsia"/>
@@ -12016,6 +11412,7 @@
               </w:rPr>
               <w:t>Adc_raw_H</w:t>
             </w:r>
+            <w:proofErr w:type="spellEnd"/>
           </w:p>
         </w:tc>
         <w:tc>
@@ -12034,6 +11431,7 @@
               <w:pStyle w:val="afb"/>
               <w:jc w:val="center"/>
             </w:pPr>
+            <w:proofErr w:type="spellStart"/>
             <w:r>
               <w:rPr>
                 <w:rFonts w:hint="eastAsia"/>
@@ -12050,6 +11448,7 @@
               </w:rPr>
               <w:t>L</w:t>
             </w:r>
+            <w:proofErr w:type="spellEnd"/>
           </w:p>
         </w:tc>
         <w:tc>
@@ -12068,6 +11467,7 @@
               <w:pStyle w:val="afb"/>
               <w:jc w:val="center"/>
             </w:pPr>
+            <w:proofErr w:type="spellStart"/>
             <w:r>
               <w:rPr>
                 <w:rFonts w:hint="eastAsia"/>
@@ -12084,6 +11484,7 @@
               </w:rPr>
               <w:t>H</w:t>
             </w:r>
+            <w:proofErr w:type="spellEnd"/>
           </w:p>
         </w:tc>
       </w:tr>
@@ -12459,6 +11860,7 @@
       <w:r>
         <w:t>(</w:t>
       </w:r>
+      <w:proofErr w:type="spellStart"/>
       <w:r>
         <w:rPr>
           <w:rFonts w:hint="eastAsia"/>
@@ -12466,6 +11868,7 @@
         </w:rPr>
         <w:t>Csae</w:t>
       </w:r>
+      <w:proofErr w:type="spellEnd"/>
       <w:r>
         <w:t xml:space="preserve"> Only)</w:t>
       </w:r>
@@ -12473,7 +11876,15 @@
     </w:p>
     <w:p>
       <w:r>
-        <w:t>Command Endpoint: Set_Report (PC -&gt; Device)</w:t>
+        <w:t xml:space="preserve">Command Endpoint: </w:t>
+      </w:r>
+      <w:proofErr w:type="spellStart"/>
+      <w:r>
+        <w:t>Set_Report</w:t>
+      </w:r>
+      <w:proofErr w:type="spellEnd"/>
+      <w:r>
+        <w:t xml:space="preserve"> (PC -&gt; Device)</w:t>
       </w:r>
     </w:p>
     <w:tbl>
@@ -12787,6 +12198,7 @@
       <w:r>
         <w:t>(</w:t>
       </w:r>
+      <w:proofErr w:type="spellStart"/>
       <w:r>
         <w:rPr>
           <w:rFonts w:hint="eastAsia"/>
@@ -12794,6 +12206,7 @@
         </w:rPr>
         <w:t>Csae</w:t>
       </w:r>
+      <w:proofErr w:type="spellEnd"/>
       <w:r>
         <w:t xml:space="preserve"> Only)</w:t>
       </w:r>
@@ -12801,7 +12214,15 @@
     </w:p>
     <w:p>
       <w:r>
-        <w:t>Command Endpoint: Set_Report (PC -&gt; Device)</w:t>
+        <w:t xml:space="preserve">Command Endpoint: </w:t>
+      </w:r>
+      <w:proofErr w:type="spellStart"/>
+      <w:r>
+        <w:t>Set_Report</w:t>
+      </w:r>
+      <w:proofErr w:type="spellEnd"/>
+      <w:r>
+        <w:t xml:space="preserve"> (PC -&gt; Device)</w:t>
       </w:r>
     </w:p>
     <w:tbl>
@@ -13231,6 +12652,7 @@
       <w:r>
         <w:t>(</w:t>
       </w:r>
+      <w:proofErr w:type="spellStart"/>
       <w:r>
         <w:rPr>
           <w:rFonts w:hint="eastAsia"/>
@@ -13238,6 +12660,7 @@
         </w:rPr>
         <w:t>Csae</w:t>
       </w:r>
+      <w:proofErr w:type="spellEnd"/>
       <w:r>
         <w:t xml:space="preserve"> Only)</w:t>
       </w:r>
@@ -13249,7 +12672,15 @@
     </w:p>
     <w:p>
       <w:r>
-        <w:t>Command Endpoint: Set_Report (PC -&gt; Device)</w:t>
+        <w:t xml:space="preserve">Command Endpoint: </w:t>
+      </w:r>
+      <w:proofErr w:type="spellStart"/>
+      <w:r>
+        <w:t>Set_Report</w:t>
+      </w:r>
+      <w:proofErr w:type="spellEnd"/>
+      <w:r>
+        <w:t xml:space="preserve"> (PC -&gt; Device)</w:t>
       </w:r>
     </w:p>
     <w:tbl>
@@ -13608,12 +13039,14 @@
                 <w:lang w:eastAsia="zh-TW"/>
               </w:rPr>
             </w:pPr>
+            <w:proofErr w:type="spellStart"/>
             <w:r>
               <w:rPr>
                 <w:lang w:eastAsia="zh-TW"/>
               </w:rPr>
               <w:t>Case_Battery</w:t>
             </w:r>
+            <w:proofErr w:type="spellEnd"/>
           </w:p>
         </w:tc>
         <w:tc>
@@ -13635,12 +13068,14 @@
                 <w:lang w:eastAsia="zh-TW"/>
               </w:rPr>
             </w:pPr>
+            <w:proofErr w:type="spellStart"/>
             <w:r>
               <w:rPr>
                 <w:lang w:eastAsia="zh-TW"/>
               </w:rPr>
               <w:t>Case_NTC</w:t>
             </w:r>
+            <w:proofErr w:type="spellEnd"/>
           </w:p>
         </w:tc>
         <w:tc>
@@ -13662,12 +13097,14 @@
                 <w:lang w:eastAsia="zh-TW"/>
               </w:rPr>
             </w:pPr>
+            <w:proofErr w:type="spellStart"/>
             <w:r>
               <w:rPr>
                 <w:lang w:eastAsia="zh-TW"/>
               </w:rPr>
               <w:t>Left_Battery</w:t>
             </w:r>
+            <w:proofErr w:type="spellEnd"/>
           </w:p>
         </w:tc>
         <w:tc>
@@ -13689,12 +13126,14 @@
                 <w:lang w:eastAsia="zh-TW"/>
               </w:rPr>
             </w:pPr>
+            <w:proofErr w:type="spellStart"/>
             <w:r>
               <w:rPr>
                 <w:lang w:eastAsia="zh-TW"/>
               </w:rPr>
               <w:t>Left_NTC</w:t>
             </w:r>
+            <w:proofErr w:type="spellEnd"/>
           </w:p>
         </w:tc>
         <w:tc>
@@ -13716,12 +13155,14 @@
                 <w:lang w:eastAsia="zh-TW"/>
               </w:rPr>
             </w:pPr>
+            <w:proofErr w:type="spellStart"/>
             <w:r>
               <w:rPr>
                 <w:lang w:eastAsia="zh-TW"/>
               </w:rPr>
               <w:t>Right_Battery</w:t>
             </w:r>
+            <w:proofErr w:type="spellEnd"/>
           </w:p>
         </w:tc>
         <w:tc>
@@ -13743,12 +13184,14 @@
                 <w:lang w:eastAsia="zh-TW"/>
               </w:rPr>
             </w:pPr>
+            <w:proofErr w:type="spellStart"/>
             <w:r>
               <w:rPr>
                 <w:lang w:eastAsia="zh-TW"/>
               </w:rPr>
               <w:t>Right_NTC</w:t>
             </w:r>
+            <w:proofErr w:type="spellEnd"/>
           </w:p>
         </w:tc>
       </w:tr>
@@ -13785,7 +13228,21 @@
           <w:rFonts w:hint="eastAsia"/>
           <w:lang w:eastAsia="zh-TW"/>
         </w:rPr>
-        <w:t>(0x74)</w:t>
+        <w:t>(0x</w:t>
+      </w:r>
+      <w:r>
+        <w:rPr>
+          <w:rFonts w:hint="eastAsia"/>
+          <w:lang w:eastAsia="zh-TW"/>
+        </w:rPr>
+        <w:t>74</w:t>
+      </w:r>
+      <w:r>
+        <w:rPr>
+          <w:rFonts w:hint="eastAsia"/>
+          <w:lang w:eastAsia="zh-TW"/>
+        </w:rPr>
+        <w:t>)</w:t>
       </w:r>
       <w:r>
         <w:t xml:space="preserve"> </w:t>
@@ -13793,6 +13250,7 @@
       <w:r>
         <w:t>(</w:t>
       </w:r>
+      <w:proofErr w:type="spellStart"/>
       <w:r>
         <w:rPr>
           <w:rFonts w:hint="eastAsia"/>
@@ -13800,6 +13258,7 @@
         </w:rPr>
         <w:t>Csae</w:t>
       </w:r>
+      <w:proofErr w:type="spellEnd"/>
       <w:r>
         <w:t xml:space="preserve"> Only)</w:t>
       </w:r>
@@ -13811,7 +13270,15 @@
     </w:p>
     <w:p>
       <w:r>
-        <w:t>Command Endpoint: Set_Report (PC -&gt; Device)</w:t>
+        <w:t xml:space="preserve">Command Endpoint: </w:t>
+      </w:r>
+      <w:proofErr w:type="spellStart"/>
+      <w:r>
+        <w:t>Set_Report</w:t>
+      </w:r>
+      <w:proofErr w:type="spellEnd"/>
+      <w:r>
+        <w:t xml:space="preserve"> (PC -&gt; Device)</w:t>
       </w:r>
     </w:p>
     <w:tbl>
@@ -14134,7 +13601,13 @@
               <w:rPr>
                 <w:lang w:eastAsia="zh-TW"/>
               </w:rPr>
-              <w:t xml:space="preserve">Case </w:t>
+              <w:t>Case</w:t>
+            </w:r>
+            <w:r>
+              <w:rPr>
+                <w:lang w:eastAsia="zh-TW"/>
+              </w:rPr>
+              <w:t xml:space="preserve"> </w:t>
             </w:r>
           </w:p>
         </w:tc>
@@ -14448,6 +13921,7 @@
       <w:pPr>
         <w:pStyle w:val="afb"/>
         <w:rPr>
+          <w:rFonts w:hint="eastAsia"/>
           <w:b/>
           <w:bCs/>
           <w:lang w:eastAsia="zh-TW"/>
@@ -14534,6 +14008,7 @@
     <w:p>
       <w:pPr>
         <w:rPr>
+          <w:rFonts w:hint="eastAsia"/>
           <w:lang w:eastAsia="zh-TW"/>
         </w:rPr>
       </w:pPr>
@@ -17268,7 +16743,7 @@
   </w:latentStyles>
   <w:style w:type="paragraph" w:default="1" w:styleId="a">
     <w:name w:val="Normal"/>
-    <w:rsid w:val="001A6B16"/>
+    <w:rsid w:val="003C7347"/>
   </w:style>
   <w:style w:type="paragraph" w:styleId="1">
     <w:name w:val="heading 1"/>

</xml_diff>

<commit_message>
Revert "Merge branch 'stage-working-sample' into function-change-battery-status-get-command"
This reverts commit f187de1698e8d7ce4cd069b85ffc6491255626be, reversing
changes made to 2a6b91404ca03aeb8026bf0644d1d2ede63db210.
</commit_message>
<xml_diff>
--- a/data/Torrio_Case_factory_command_Firmware_Spec 0.01.docx
+++ b/data/Torrio_Case_factory_command_Firmware_Spec 0.01.docx
@@ -3134,23 +3134,7 @@
         <w:pStyle w:val="afb"/>
       </w:pPr>
       <w:r>
-        <w:t xml:space="preserve">The purpose of this document is to define the USB interface for Torrio. Torrio is a pair of true wireless earphones designed specifically for gaming. Torrio uses a true gaming wireless 2.4 GHz wireless radio with ultra-low latency and lossless audio. Torrio also supports Bluetooth to connect to any </w:t>
-      </w:r>
-      <w:proofErr w:type="gramStart"/>
-      <w:r>
-        <w:t>Bluetooth enabled</w:t>
-      </w:r>
-      <w:proofErr w:type="gramEnd"/>
-      <w:r>
-        <w:t xml:space="preserve"> host device. A compact USB-C dongle is used to provide </w:t>
-      </w:r>
-      <w:proofErr w:type="gramStart"/>
-      <w:r>
-        <w:t>the end</w:t>
-      </w:r>
-      <w:proofErr w:type="gramEnd"/>
-      <w:r>
-        <w:t>-to-end wireless connectivity, providing compatibility with PC, PlayStation, Android, and Switch.</w:t>
+        <w:t>The purpose of this document is to define the USB interface for Torrio. Torrio is a pair of true wireless earphones designed specifically for gaming. Torrio uses a true gaming wireless 2.4 GHz wireless radio with ultra-low latency and lossless audio. Torrio also supports Bluetooth to connect to any Bluetooth enabled host device. A compact USB-C dongle is used to provide the end-to-end wireless connectivity, providing compatibility with PC, PlayStation, Android, and Switch.</w:t>
       </w:r>
     </w:p>
     <w:p>
@@ -3232,15 +3216,7 @@
         <w:t>Endpoint</w:t>
       </w:r>
       <w:r>
-        <w:t xml:space="preserve">: </w:t>
-      </w:r>
-      <w:proofErr w:type="spellStart"/>
-      <w:r>
-        <w:t>Set_Report</w:t>
-      </w:r>
-      <w:proofErr w:type="spellEnd"/>
-      <w:r>
-        <w:t xml:space="preserve"> (</w:t>
+        <w:t>: Set_Report (</w:t>
       </w:r>
       <w:r>
         <w:t>PC</w:t>
@@ -3392,13 +3368,8 @@
             <w:tcW w:w="1784" w:type="dxa"/>
           </w:tcPr>
           <w:p>
-            <w:proofErr w:type="spellStart"/>
-            <w:r>
-              <w:t>Arctis</w:t>
-            </w:r>
-            <w:proofErr w:type="spellEnd"/>
-            <w:r>
-              <w:t xml:space="preserve"> 7+, 7P+, 7X+ Firmware Spec 1.7</w:t>
+            <w:r>
+              <w:t>Arctis 7+, 7P+, 7X+ Firmware Spec 1.7</w:t>
             </w:r>
           </w:p>
         </w:tc>
@@ -4145,15 +4116,7 @@
         </w:rPr>
       </w:pPr>
       <w:r>
-        <w:t xml:space="preserve">Regarding this case, there are two parts with USB, one is the </w:t>
-      </w:r>
-      <w:proofErr w:type="gramStart"/>
-      <w:r>
-        <w:t>dongle</w:t>
-      </w:r>
-      <w:proofErr w:type="gramEnd"/>
-      <w:r>
-        <w:t xml:space="preserve"> and the other is the charging case. They have</w:t>
+        <w:t>Regarding this case, there are two parts with USB, one is the dongle and the other is the charging case. They have</w:t>
       </w:r>
       <w:r>
         <w:rPr>
@@ -4328,15 +4291,7 @@
               <w:t>Endpoint</w:t>
             </w:r>
             <w:r>
-              <w:t xml:space="preserve">: </w:t>
-            </w:r>
-            <w:proofErr w:type="spellStart"/>
-            <w:r>
-              <w:t>Set_Report</w:t>
-            </w:r>
-            <w:proofErr w:type="spellEnd"/>
-            <w:r>
-              <w:t xml:space="preserve"> (</w:t>
+              <w:t>: Set_Report (</w:t>
             </w:r>
             <w:r>
               <w:t>PC</w:t>
@@ -4484,15 +4439,7 @@
           </w:tcPr>
           <w:p>
             <w:r>
-              <w:t xml:space="preserve">The Sync Endpoint will be used by the device to Inform the PC when a status change </w:t>
-            </w:r>
-            <w:proofErr w:type="gramStart"/>
-            <w:r>
-              <w:t>has occurred</w:t>
-            </w:r>
-            <w:proofErr w:type="gramEnd"/>
-            <w:r>
-              <w:t>.  In this document, these status updates will be shown as:</w:t>
+              <w:t>The Sync Endpoint will be used by the device to Inform the PC when a status change has occurred.  In this document, these status updates will be shown as:</w:t>
             </w:r>
           </w:p>
           <w:p>
@@ -4734,15 +4681,7 @@
               <w:t>Endpoint</w:t>
             </w:r>
             <w:r>
-              <w:t xml:space="preserve">: </w:t>
-            </w:r>
-            <w:proofErr w:type="spellStart"/>
-            <w:r>
-              <w:t>Set_Report</w:t>
-            </w:r>
-            <w:proofErr w:type="spellEnd"/>
-            <w:r>
-              <w:t xml:space="preserve"> (</w:t>
+              <w:t>: Set_Report (</w:t>
             </w:r>
             <w:r>
               <w:t>PC</w:t>
@@ -5004,15 +4943,7 @@
           </w:tcPr>
           <w:p>
             <w:r>
-              <w:t xml:space="preserve">The Sync Endpoint will be used by the device to Inform the PC when a status change </w:t>
-            </w:r>
-            <w:proofErr w:type="gramStart"/>
-            <w:r>
-              <w:t>has occurred</w:t>
-            </w:r>
-            <w:proofErr w:type="gramEnd"/>
-            <w:r>
-              <w:t>.  In this document, these status updates will be shown as:</w:t>
+              <w:t>The Sync Endpoint will be used by the device to Inform the PC when a status change has occurred.  In this document, these status updates will be shown as:</w:t>
             </w:r>
           </w:p>
           <w:p>
@@ -5060,13 +4991,8 @@
         <w:pStyle w:val="3"/>
       </w:pPr>
       <w:bookmarkStart w:id="12" w:name="_Toc211594228"/>
-      <w:proofErr w:type="spellStart"/>
-      <w:r>
-        <w:t>Set_Report</w:t>
-      </w:r>
-      <w:proofErr w:type="spellEnd"/>
-      <w:r>
-        <w:t xml:space="preserve"> Format</w:t>
+      <w:r>
+        <w:t>Set_Report Format</w:t>
       </w:r>
       <w:bookmarkEnd w:id="12"/>
     </w:p>
@@ -5074,13 +5000,8 @@
       <w:pPr>
         <w:pStyle w:val="afb"/>
       </w:pPr>
-      <w:proofErr w:type="spellStart"/>
-      <w:r>
-        <w:t>Set_Report</w:t>
-      </w:r>
-      <w:proofErr w:type="spellEnd"/>
-      <w:r>
-        <w:t xml:space="preserve"> is used </w:t>
+      <w:r>
+        <w:t xml:space="preserve">Set_Report is used </w:t>
       </w:r>
       <w:r>
         <w:t xml:space="preserve">by the PC to send messages to the device </w:t>
@@ -5105,15 +5026,7 @@
         <w:pStyle w:val="afb"/>
       </w:pPr>
       <w:r>
-        <w:t xml:space="preserve">Shown below is the format of the </w:t>
-      </w:r>
-      <w:proofErr w:type="spellStart"/>
-      <w:r>
-        <w:t>Set_Report</w:t>
-      </w:r>
-      <w:proofErr w:type="spellEnd"/>
-      <w:r>
-        <w:t xml:space="preserve"> command. This follows the USB HID Class Standard.</w:t>
+        <w:t>Shown below is the format of the Set_Report command. This follows the USB HID Class Standard.</w:t>
       </w:r>
     </w:p>
     <w:tbl>
@@ -5646,23 +5559,7 @@
         <w:t xml:space="preserve"> </w:t>
       </w:r>
       <w:r>
-        <w:t xml:space="preserve">When the host wants to read data back from the device, host should issue a </w:t>
-      </w:r>
-      <w:proofErr w:type="spellStart"/>
-      <w:r>
-        <w:t>Set_Report</w:t>
-      </w:r>
-      <w:proofErr w:type="spellEnd"/>
-      <w:r>
-        <w:t xml:space="preserve"> </w:t>
-      </w:r>
-      <w:proofErr w:type="gramStart"/>
-      <w:r>
-        <w:t>first, and</w:t>
-      </w:r>
-      <w:proofErr w:type="gramEnd"/>
-      <w:r>
-        <w:t xml:space="preserve"> then issue a Get_Report to read the actual data back.</w:t>
+        <w:t>When the host wants to read data back from the device, host should issue a Set_Report first, and then issue a Get_Report to read the actual data back.</w:t>
       </w:r>
     </w:p>
     <w:p>
@@ -6184,23 +6081,7 @@
         <w:spacing w:before="240"/>
       </w:pPr>
       <w:r>
-        <w:t xml:space="preserve">In the following sections all commands start with a single byte </w:t>
-      </w:r>
-      <w:proofErr w:type="gramStart"/>
-      <w:r>
-        <w:t>op-code</w:t>
-      </w:r>
-      <w:proofErr w:type="gramEnd"/>
-      <w:r>
-        <w:t xml:space="preserve">. The most significant bit of the </w:t>
-      </w:r>
-      <w:proofErr w:type="gramStart"/>
-      <w:r>
-        <w:t>op-code</w:t>
-      </w:r>
-      <w:proofErr w:type="gramEnd"/>
-      <w:r>
-        <w:t xml:space="preserve"> is used to determine if the command is a read or a write.</w:t>
+        <w:t>In the following sections all commands start with a single byte op-code. The most significant bit of the op-code is used to determine if the command is a read or a write.</w:t>
       </w:r>
     </w:p>
     <w:p>
@@ -6524,15 +6405,7 @@
           </w:tcPr>
           <w:p>
             <w:r>
-              <w:t xml:space="preserve">The ID of the file system </w:t>
-            </w:r>
-            <w:proofErr w:type="gramStart"/>
-            <w:r>
-              <w:t>targeted</w:t>
-            </w:r>
-            <w:proofErr w:type="gramEnd"/>
-            <w:r>
-              <w:t>. When device has multiple flash devices they should be enumerated with different IDs</w:t>
+              <w:t>The ID of the file system targeted. When device has multiple flash devices they should be enumerated with different IDs</w:t>
             </w:r>
           </w:p>
         </w:tc>
@@ -7055,15 +6928,7 @@
         <w:t>s</w:t>
       </w:r>
       <w:r>
-        <w:t xml:space="preserve">. To write data to the device, the USB host sends the </w:t>
-      </w:r>
-      <w:proofErr w:type="spellStart"/>
-      <w:r>
-        <w:t>Set_Report</w:t>
-      </w:r>
-      <w:proofErr w:type="spellEnd"/>
-      <w:r>
-        <w:t xml:space="preserve"> on </w:t>
+        <w:t xml:space="preserve">. To write data to the device, the USB host sends the Set_Report on </w:t>
       </w:r>
       <w:r>
         <w:t>the</w:t>
@@ -7085,15 +6950,7 @@
       </w:r>
       <w:bookmarkEnd w:id="20"/>
       <w:r>
-        <w:t xml:space="preserve">The Firmware Update Commands are sent from the </w:t>
-      </w:r>
-      <w:proofErr w:type="gramStart"/>
-      <w:r>
-        <w:t>Bootloader,</w:t>
-      </w:r>
-      <w:proofErr w:type="gramEnd"/>
-      <w:r>
-        <w:t xml:space="preserve"> all other commands are sent through the application.</w:t>
+        <w:t>The Firmware Update Commands are sent from the Bootloader, all other commands are sent through the application.</w:t>
       </w:r>
     </w:p>
     <w:p>
@@ -7137,15 +6994,7 @@
         </w:rPr>
       </w:pPr>
       <w:r>
-        <w:t xml:space="preserve">Command Endpoint: </w:t>
-      </w:r>
-      <w:proofErr w:type="spellStart"/>
-      <w:r>
-        <w:t>Set_Report</w:t>
-      </w:r>
-      <w:proofErr w:type="spellEnd"/>
-      <w:r>
-        <w:t xml:space="preserve"> (PC -&gt; Device)</w:t>
+        <w:t>Command Endpoint: Set_Report (PC -&gt; Device)</w:t>
       </w:r>
     </w:p>
     <w:tbl>
@@ -7446,15 +7295,7 @@
     </w:p>
     <w:p>
       <w:r>
-        <w:t xml:space="preserve">Command Endpoint: </w:t>
-      </w:r>
-      <w:proofErr w:type="spellStart"/>
-      <w:r>
-        <w:t>Set_Report</w:t>
-      </w:r>
-      <w:proofErr w:type="spellEnd"/>
-      <w:r>
-        <w:t xml:space="preserve"> (PC -&gt; Device)</w:t>
+        <w:t>Command Endpoint: Set_Report (PC -&gt; Device)</w:t>
       </w:r>
     </w:p>
     <w:tbl>
@@ -8238,15 +8079,7 @@
     </w:p>
     <w:p>
       <w:r>
-        <w:t xml:space="preserve">Command Endpoint: </w:t>
-      </w:r>
-      <w:proofErr w:type="spellStart"/>
-      <w:r>
-        <w:t>Set_Report</w:t>
-      </w:r>
-      <w:proofErr w:type="spellEnd"/>
-      <w:r>
-        <w:t xml:space="preserve"> (PC -&gt; Device)</w:t>
+        <w:t>Command Endpoint: Set_Report (PC -&gt; Device)</w:t>
       </w:r>
     </w:p>
     <w:tbl>
@@ -8604,7 +8437,6 @@
         </w:rPr>
         <w:t xml:space="preserve">will </w:t>
       </w:r>
-      <w:proofErr w:type="gramStart"/>
       <w:r>
         <w:rPr>
           <w:rFonts w:hint="eastAsia"/>
@@ -8612,7 +8444,6 @@
         </w:rPr>
         <w:t>return</w:t>
       </w:r>
-      <w:proofErr w:type="gramEnd"/>
       <w:r>
         <w:rPr>
           <w:lang w:eastAsia="zh-TW"/>
@@ -8635,26 +8466,10 @@
         <w:pStyle w:val="afb"/>
       </w:pPr>
       <w:r>
-        <w:t xml:space="preserve">This command will </w:t>
-      </w:r>
-      <w:proofErr w:type="gramStart"/>
-      <w:r>
-        <w:t>write</w:t>
-      </w:r>
-      <w:proofErr w:type="gramEnd"/>
-      <w:r>
-        <w:t xml:space="preserve"> the 19-byte serial number. </w:t>
-      </w:r>
-      <w:r>
-        <w:t xml:space="preserve">The serial number can only be changed by this command. No other </w:t>
-      </w:r>
-      <w:proofErr w:type="gramStart"/>
-      <w:r>
-        <w:t>commands</w:t>
-      </w:r>
-      <w:proofErr w:type="gramEnd"/>
-      <w:r>
-        <w:t xml:space="preserve"> can change the serial number. </w:t>
+        <w:t xml:space="preserve">This command will write the 19-byte serial number. </w:t>
+      </w:r>
+      <w:r>
+        <w:t xml:space="preserve">The serial number can only be changed by this command. No other commands can change the serial number. </w:t>
       </w:r>
       <w:r>
         <w:t>The write operation is protected by a security key which is verified by the device. This command should only be used by the factory</w:t>
@@ -8665,15 +8480,7 @@
     </w:p>
     <w:p>
       <w:r>
-        <w:t xml:space="preserve">Command Endpoint: </w:t>
-      </w:r>
-      <w:proofErr w:type="spellStart"/>
-      <w:r>
-        <w:t>Set_Report</w:t>
-      </w:r>
-      <w:proofErr w:type="spellEnd"/>
-      <w:r>
-        <w:t xml:space="preserve"> (PC -&gt; Device)</w:t>
+        <w:t>Command Endpoint: Set_Report (PC -&gt; Device)</w:t>
       </w:r>
     </w:p>
     <w:tbl>
@@ -8934,15 +8741,7 @@
         <w:t xml:space="preserve"> </w:t>
       </w:r>
       <w:r>
-        <w:t xml:space="preserve">Command Endpoint: </w:t>
-      </w:r>
-      <w:proofErr w:type="spellStart"/>
-      <w:r>
-        <w:t>Set_Report</w:t>
-      </w:r>
-      <w:proofErr w:type="spellEnd"/>
-      <w:r>
-        <w:t xml:space="preserve"> </w:t>
+        <w:t xml:space="preserve">Command Endpoint: Set_Report </w:t>
       </w:r>
       <w:r>
         <w:t>(</w:t>
@@ -9018,15 +8817,7 @@
     </w:p>
     <w:p>
       <w:r>
-        <w:t xml:space="preserve">Command Endpoint: </w:t>
-      </w:r>
-      <w:proofErr w:type="spellStart"/>
-      <w:r>
-        <w:t>Set_Report</w:t>
-      </w:r>
-      <w:proofErr w:type="spellEnd"/>
-      <w:r>
-        <w:t xml:space="preserve"> (PC -&gt; Device)</w:t>
+        <w:t>Command Endpoint: Set_Report (PC -&gt; Device)</w:t>
       </w:r>
     </w:p>
     <w:tbl>
@@ -9582,11 +9373,9 @@
                 <w:lang w:eastAsia="zh-TW"/>
               </w:rPr>
             </w:pPr>
-            <w:proofErr w:type="spellStart"/>
             <w:r>
               <w:t>Glorange</w:t>
             </w:r>
-            <w:proofErr w:type="spellEnd"/>
           </w:p>
         </w:tc>
       </w:tr>
@@ -9739,15 +9528,7 @@
     </w:tbl>
     <w:p>
       <w:r>
-        <w:t xml:space="preserve"> Command Endpoint: </w:t>
-      </w:r>
-      <w:proofErr w:type="spellStart"/>
-      <w:r>
-        <w:t>Set_Report</w:t>
-      </w:r>
-      <w:proofErr w:type="spellEnd"/>
-      <w:r>
-        <w:t xml:space="preserve"> </w:t>
+        <w:t xml:space="preserve"> Command Endpoint: Set_Report </w:t>
       </w:r>
       <w:r>
         <w:t>(</w:t>
@@ -9828,15 +9609,7 @@
     </w:p>
     <w:p>
       <w:r>
-        <w:t xml:space="preserve">Command Endpoint: </w:t>
-      </w:r>
-      <w:proofErr w:type="spellStart"/>
-      <w:r>
-        <w:t>Set_Report</w:t>
-      </w:r>
-      <w:proofErr w:type="spellEnd"/>
-      <w:r>
-        <w:t xml:space="preserve"> (PC -&gt; Device)</w:t>
+        <w:t>Command Endpoint: Set_Report (PC -&gt; Device)</w:t>
       </w:r>
     </w:p>
     <w:tbl>
@@ -9945,15 +9718,7 @@
     </w:p>
     <w:p>
       <w:r>
-        <w:t xml:space="preserve"> Command Endpoint: </w:t>
-      </w:r>
-      <w:proofErr w:type="spellStart"/>
-      <w:r>
-        <w:t>Set_Report</w:t>
-      </w:r>
-      <w:proofErr w:type="spellEnd"/>
-      <w:r>
-        <w:t xml:space="preserve"> </w:t>
+        <w:t xml:space="preserve"> Command Endpoint: Set_Report </w:t>
       </w:r>
       <w:r>
         <w:t>(</w:t>
@@ -10096,6 +9861,914 @@
     </w:p>
     <w:p>
       <w:pPr>
+        <w:pStyle w:val="3"/>
+        <w:rPr>
+          <w:lang w:eastAsia="zh-TW"/>
+        </w:rPr>
+      </w:pPr>
+      <w:r>
+        <w:rPr>
+          <w:lang w:eastAsia="zh-TW"/>
+        </w:rPr>
+        <w:lastRenderedPageBreak/>
+        <w:t>Get Battery Status</w:t>
+      </w:r>
+      <w:r>
+        <w:rPr>
+          <w:rFonts w:hint="eastAsia"/>
+          <w:lang w:eastAsia="zh-TW"/>
+        </w:rPr>
+        <w:t xml:space="preserve"> (</w:t>
+      </w:r>
+      <w:r>
+        <w:rPr>
+          <w:rFonts w:hint="eastAsia"/>
+          <w:lang w:eastAsia="zh-TW"/>
+        </w:rPr>
+        <w:t>0x</w:t>
+      </w:r>
+      <w:r>
+        <w:rPr>
+          <w:rFonts w:hint="eastAsia"/>
+          <w:lang w:eastAsia="zh-TW"/>
+        </w:rPr>
+        <w:t>B</w:t>
+      </w:r>
+      <w:r>
+        <w:rPr>
+          <w:rFonts w:hint="eastAsia"/>
+          <w:lang w:eastAsia="zh-TW"/>
+        </w:rPr>
+        <w:t>7)</w:t>
+      </w:r>
+    </w:p>
+    <w:p>
+      <w:r>
+        <w:t>The current battery level and charging status for the battery being used in the earbuds and the battery in the</w:t>
+      </w:r>
+    </w:p>
+    <w:p>
+      <w:pPr>
+        <w:rPr>
+          <w:rFonts w:hint="eastAsia"/>
+          <w:lang w:eastAsia="zh-TW"/>
+        </w:rPr>
+      </w:pPr>
+      <w:r>
+        <w:t>C</w:t>
+      </w:r>
+      <w:r>
+        <w:t>harger</w:t>
+      </w:r>
+      <w:r>
+        <w:rPr>
+          <w:rFonts w:hint="eastAsia"/>
+          <w:lang w:eastAsia="zh-TW"/>
+        </w:rPr>
+        <w:t>.</w:t>
+      </w:r>
+    </w:p>
+    <w:p>
+      <w:r>
+        <w:t>Command Endpoint: Set_Report (PC -&gt; Device)</w:t>
+      </w:r>
+    </w:p>
+    <w:tbl>
+      <w:tblPr>
+        <w:tblStyle w:val="a7"/>
+        <w:tblW w:w="0" w:type="auto"/>
+        <w:tblLook w:val="04A0" w:firstRow="1" w:lastRow="0" w:firstColumn="1" w:lastColumn="0" w:noHBand="0" w:noVBand="1"/>
+      </w:tblPr>
+      <w:tblGrid>
+        <w:gridCol w:w="729"/>
+      </w:tblGrid>
+      <w:tr>
+        <w:tc>
+          <w:tcPr>
+            <w:tcW w:w="0" w:type="auto"/>
+            <w:shd w:val="clear" w:color="auto" w:fill="BFBFBF" w:themeFill="background1" w:themeFillShade="BF"/>
+            <w:vAlign w:val="center"/>
+          </w:tcPr>
+          <w:p>
+            <w:pPr>
+              <w:pStyle w:val="afb"/>
+              <w:jc w:val="center"/>
+            </w:pPr>
+            <w:r>
+              <w:t>Byte 0</w:t>
+            </w:r>
+          </w:p>
+        </w:tc>
+      </w:tr>
+      <w:tr>
+        <w:tc>
+          <w:tcPr>
+            <w:tcW w:w="0" w:type="auto"/>
+            <w:vAlign w:val="center"/>
+          </w:tcPr>
+          <w:p>
+            <w:pPr>
+              <w:pStyle w:val="afb"/>
+              <w:jc w:val="center"/>
+              <w:rPr>
+                <w:rFonts w:hint="eastAsia"/>
+                <w:lang w:eastAsia="zh-TW"/>
+              </w:rPr>
+            </w:pPr>
+            <w:r>
+              <w:t>0x</w:t>
+            </w:r>
+            <w:r>
+              <w:rPr>
+                <w:rFonts w:hint="eastAsia"/>
+                <w:lang w:eastAsia="zh-TW"/>
+              </w:rPr>
+              <w:t>B</w:t>
+            </w:r>
+            <w:r>
+              <w:rPr>
+                <w:rFonts w:hint="eastAsia"/>
+                <w:lang w:eastAsia="zh-TW"/>
+              </w:rPr>
+              <w:t>7</w:t>
+            </w:r>
+          </w:p>
+        </w:tc>
+      </w:tr>
+    </w:tbl>
+    <w:p>
+      <w:pPr>
+        <w:rPr>
+          <w:lang w:eastAsia="zh-TW"/>
+        </w:rPr>
+      </w:pPr>
+    </w:p>
+    <w:p>
+      <w:r>
+        <w:t xml:space="preserve"> Command Endpoint: Set_Report </w:t>
+      </w:r>
+      <w:r>
+        <w:t>(</w:t>
+      </w:r>
+      <w:r>
+        <w:t>PC</w:t>
+      </w:r>
+      <w:r>
+        <w:t xml:space="preserve"> &lt;- Device)</w:t>
+      </w:r>
+    </w:p>
+    <w:tbl>
+      <w:tblPr>
+        <w:tblStyle w:val="a7"/>
+        <w:tblW w:w="5000" w:type="pct"/>
+        <w:tblLook w:val="04A0" w:firstRow="1" w:lastRow="0" w:firstColumn="1" w:lastColumn="0" w:noHBand="0" w:noVBand="1"/>
+      </w:tblPr>
+      <w:tblGrid>
+        <w:gridCol w:w="671"/>
+        <w:gridCol w:w="1262"/>
+        <w:gridCol w:w="1640"/>
+        <w:gridCol w:w="1227"/>
+        <w:gridCol w:w="1604"/>
+        <w:gridCol w:w="1285"/>
+        <w:gridCol w:w="1661"/>
+      </w:tblGrid>
+      <w:tr>
+        <w:tc>
+          <w:tcPr>
+            <w:tcW w:w="359" w:type="pct"/>
+            <w:shd w:val="clear" w:color="auto" w:fill="BFBFBF" w:themeFill="background1" w:themeFillShade="BF"/>
+            <w:vAlign w:val="center"/>
+          </w:tcPr>
+          <w:p>
+            <w:pPr>
+              <w:pStyle w:val="afb"/>
+              <w:jc w:val="center"/>
+            </w:pPr>
+            <w:r>
+              <w:t>Byte 0</w:t>
+            </w:r>
+          </w:p>
+        </w:tc>
+        <w:tc>
+          <w:tcPr>
+            <w:tcW w:w="675" w:type="pct"/>
+            <w:shd w:val="clear" w:color="auto" w:fill="BFBFBF" w:themeFill="background1" w:themeFillShade="BF"/>
+            <w:vAlign w:val="center"/>
+          </w:tcPr>
+          <w:p>
+            <w:pPr>
+              <w:pStyle w:val="afb"/>
+              <w:jc w:val="center"/>
+              <w:rPr>
+                <w:lang w:eastAsia="zh-TW"/>
+              </w:rPr>
+            </w:pPr>
+            <w:r>
+              <w:t>Bytes 1</w:t>
+            </w:r>
+          </w:p>
+        </w:tc>
+        <w:tc>
+          <w:tcPr>
+            <w:tcW w:w="877" w:type="pct"/>
+            <w:shd w:val="clear" w:color="auto" w:fill="BFBFBF" w:themeFill="background1" w:themeFillShade="BF"/>
+            <w:vAlign w:val="center"/>
+          </w:tcPr>
+          <w:p>
+            <w:pPr>
+              <w:pStyle w:val="afb"/>
+              <w:jc w:val="center"/>
+              <w:rPr>
+                <w:lang w:eastAsia="zh-TW"/>
+              </w:rPr>
+            </w:pPr>
+            <w:r>
+              <w:t>Bytes 2</w:t>
+            </w:r>
+          </w:p>
+        </w:tc>
+        <w:tc>
+          <w:tcPr>
+            <w:tcW w:w="656" w:type="pct"/>
+            <w:shd w:val="clear" w:color="auto" w:fill="BFBFBF" w:themeFill="background1" w:themeFillShade="BF"/>
+            <w:vAlign w:val="center"/>
+          </w:tcPr>
+          <w:p>
+            <w:pPr>
+              <w:pStyle w:val="afb"/>
+              <w:jc w:val="center"/>
+            </w:pPr>
+            <w:r>
+              <w:t xml:space="preserve">Bytes </w:t>
+            </w:r>
+            <w:r>
+              <w:t>3</w:t>
+            </w:r>
+          </w:p>
+        </w:tc>
+        <w:tc>
+          <w:tcPr>
+            <w:tcW w:w="858" w:type="pct"/>
+            <w:shd w:val="clear" w:color="auto" w:fill="BFBFBF" w:themeFill="background1" w:themeFillShade="BF"/>
+            <w:vAlign w:val="center"/>
+          </w:tcPr>
+          <w:p>
+            <w:pPr>
+              <w:pStyle w:val="afb"/>
+              <w:jc w:val="center"/>
+            </w:pPr>
+            <w:r>
+              <w:t xml:space="preserve">Bytes </w:t>
+            </w:r>
+            <w:r>
+              <w:t>4</w:t>
+            </w:r>
+          </w:p>
+        </w:tc>
+        <w:tc>
+          <w:tcPr>
+            <w:tcW w:w="687" w:type="pct"/>
+            <w:shd w:val="clear" w:color="auto" w:fill="BFBFBF" w:themeFill="background1" w:themeFillShade="BF"/>
+            <w:vAlign w:val="center"/>
+          </w:tcPr>
+          <w:p>
+            <w:pPr>
+              <w:pStyle w:val="afb"/>
+              <w:jc w:val="center"/>
+            </w:pPr>
+            <w:r>
+              <w:t xml:space="preserve">Bytes </w:t>
+            </w:r>
+            <w:r>
+              <w:t>5</w:t>
+            </w:r>
+          </w:p>
+        </w:tc>
+        <w:tc>
+          <w:tcPr>
+            <w:tcW w:w="888" w:type="pct"/>
+            <w:shd w:val="clear" w:color="auto" w:fill="BFBFBF" w:themeFill="background1" w:themeFillShade="BF"/>
+            <w:vAlign w:val="center"/>
+          </w:tcPr>
+          <w:p>
+            <w:pPr>
+              <w:pStyle w:val="afb"/>
+              <w:jc w:val="center"/>
+            </w:pPr>
+            <w:r>
+              <w:t xml:space="preserve">Bytes </w:t>
+            </w:r>
+            <w:r>
+              <w:t>6</w:t>
+            </w:r>
+          </w:p>
+        </w:tc>
+      </w:tr>
+      <w:tr>
+        <w:tc>
+          <w:tcPr>
+            <w:tcW w:w="359" w:type="pct"/>
+            <w:vAlign w:val="center"/>
+          </w:tcPr>
+          <w:p>
+            <w:pPr>
+              <w:pStyle w:val="afb"/>
+              <w:jc w:val="center"/>
+              <w:rPr>
+                <w:rFonts w:hint="eastAsia"/>
+                <w:lang w:eastAsia="zh-TW"/>
+              </w:rPr>
+            </w:pPr>
+            <w:r>
+              <w:t>0x</w:t>
+            </w:r>
+            <w:r>
+              <w:rPr>
+                <w:rFonts w:hint="eastAsia"/>
+                <w:lang w:eastAsia="zh-TW"/>
+              </w:rPr>
+              <w:t>B</w:t>
+            </w:r>
+            <w:r>
+              <w:rPr>
+                <w:rFonts w:hint="eastAsia"/>
+                <w:lang w:eastAsia="zh-TW"/>
+              </w:rPr>
+              <w:t>7</w:t>
+            </w:r>
+          </w:p>
+        </w:tc>
+        <w:tc>
+          <w:tcPr>
+            <w:tcW w:w="675" w:type="pct"/>
+            <w:vAlign w:val="center"/>
+          </w:tcPr>
+          <w:p>
+            <w:pPr>
+              <w:pStyle w:val="afb"/>
+              <w:jc w:val="center"/>
+              <w:rPr>
+                <w:rFonts w:hint="eastAsia"/>
+                <w:lang w:eastAsia="zh-TW"/>
+              </w:rPr>
+            </w:pPr>
+            <w:r>
+              <w:rPr>
+                <w:lang w:eastAsia="zh-TW"/>
+              </w:rPr>
+              <w:t>C</w:t>
+            </w:r>
+            <w:r>
+              <w:rPr>
+                <w:rFonts w:hint="eastAsia"/>
+                <w:lang w:eastAsia="zh-TW"/>
+              </w:rPr>
+              <w:t>ase battery level</w:t>
+            </w:r>
+          </w:p>
+        </w:tc>
+        <w:tc>
+          <w:tcPr>
+            <w:tcW w:w="877" w:type="pct"/>
+            <w:vAlign w:val="center"/>
+          </w:tcPr>
+          <w:p>
+            <w:pPr>
+              <w:pStyle w:val="afb"/>
+              <w:jc w:val="center"/>
+            </w:pPr>
+            <w:r>
+              <w:rPr>
+                <w:lang w:eastAsia="zh-TW"/>
+              </w:rPr>
+              <w:t>C</w:t>
+            </w:r>
+            <w:r>
+              <w:rPr>
+                <w:rFonts w:hint="eastAsia"/>
+                <w:lang w:eastAsia="zh-TW"/>
+              </w:rPr>
+              <w:t xml:space="preserve">ase </w:t>
+            </w:r>
+            <w:r>
+              <w:rPr>
+                <w:lang w:eastAsia="zh-TW"/>
+              </w:rPr>
+              <w:t>B</w:t>
+            </w:r>
+            <w:r>
+              <w:rPr>
+                <w:rFonts w:hint="eastAsia"/>
+                <w:lang w:eastAsia="zh-TW"/>
+              </w:rPr>
+              <w:t xml:space="preserve">attery </w:t>
+            </w:r>
+            <w:r>
+              <w:rPr>
+                <w:lang w:eastAsia="zh-TW"/>
+              </w:rPr>
+              <w:t xml:space="preserve">Charging </w:t>
+            </w:r>
+            <w:r>
+              <w:rPr>
+                <w:rFonts w:hint="eastAsia"/>
+                <w:lang w:eastAsia="zh-TW"/>
+              </w:rPr>
+              <w:t>status</w:t>
+            </w:r>
+          </w:p>
+        </w:tc>
+        <w:tc>
+          <w:tcPr>
+            <w:tcW w:w="656" w:type="pct"/>
+            <w:vAlign w:val="center"/>
+          </w:tcPr>
+          <w:p>
+            <w:pPr>
+              <w:pStyle w:val="afb"/>
+              <w:jc w:val="center"/>
+              <w:rPr>
+                <w:lang w:eastAsia="zh-TW"/>
+              </w:rPr>
+            </w:pPr>
+            <w:r>
+              <w:rPr>
+                <w:rFonts w:hint="eastAsia"/>
+                <w:lang w:eastAsia="zh-TW"/>
+              </w:rPr>
+              <w:t>Left</w:t>
+            </w:r>
+            <w:r>
+              <w:rPr>
+                <w:rFonts w:hint="eastAsia"/>
+                <w:lang w:eastAsia="zh-TW"/>
+              </w:rPr>
+              <w:t xml:space="preserve"> battery level</w:t>
+            </w:r>
+          </w:p>
+        </w:tc>
+        <w:tc>
+          <w:tcPr>
+            <w:tcW w:w="858" w:type="pct"/>
+            <w:vAlign w:val="center"/>
+          </w:tcPr>
+          <w:p>
+            <w:pPr>
+              <w:pStyle w:val="afb"/>
+              <w:jc w:val="center"/>
+              <w:rPr>
+                <w:lang w:eastAsia="zh-TW"/>
+              </w:rPr>
+            </w:pPr>
+            <w:r>
+              <w:rPr>
+                <w:rFonts w:hint="eastAsia"/>
+                <w:lang w:eastAsia="zh-TW"/>
+              </w:rPr>
+              <w:t xml:space="preserve">Left </w:t>
+            </w:r>
+            <w:r>
+              <w:rPr>
+                <w:lang w:eastAsia="zh-TW"/>
+              </w:rPr>
+              <w:t>B</w:t>
+            </w:r>
+            <w:r>
+              <w:rPr>
+                <w:rFonts w:hint="eastAsia"/>
+                <w:lang w:eastAsia="zh-TW"/>
+              </w:rPr>
+              <w:t xml:space="preserve">attery </w:t>
+            </w:r>
+            <w:r>
+              <w:rPr>
+                <w:lang w:eastAsia="zh-TW"/>
+              </w:rPr>
+              <w:t xml:space="preserve">Charging </w:t>
+            </w:r>
+            <w:r>
+              <w:rPr>
+                <w:rFonts w:hint="eastAsia"/>
+                <w:lang w:eastAsia="zh-TW"/>
+              </w:rPr>
+              <w:t>status</w:t>
+            </w:r>
+          </w:p>
+        </w:tc>
+        <w:tc>
+          <w:tcPr>
+            <w:tcW w:w="687" w:type="pct"/>
+            <w:vAlign w:val="center"/>
+          </w:tcPr>
+          <w:p>
+            <w:pPr>
+              <w:pStyle w:val="afb"/>
+              <w:jc w:val="center"/>
+              <w:rPr>
+                <w:lang w:eastAsia="zh-TW"/>
+              </w:rPr>
+            </w:pPr>
+            <w:r>
+              <w:rPr>
+                <w:lang w:eastAsia="zh-TW"/>
+              </w:rPr>
+              <w:t>Right</w:t>
+            </w:r>
+            <w:r>
+              <w:rPr>
+                <w:rFonts w:hint="eastAsia"/>
+                <w:lang w:eastAsia="zh-TW"/>
+              </w:rPr>
+              <w:t xml:space="preserve"> </w:t>
+            </w:r>
+            <w:r>
+              <w:rPr>
+                <w:rFonts w:hint="eastAsia"/>
+                <w:lang w:eastAsia="zh-TW"/>
+              </w:rPr>
+              <w:t>battery level</w:t>
+            </w:r>
+          </w:p>
+        </w:tc>
+        <w:tc>
+          <w:tcPr>
+            <w:tcW w:w="888" w:type="pct"/>
+            <w:vAlign w:val="center"/>
+          </w:tcPr>
+          <w:p>
+            <w:pPr>
+              <w:pStyle w:val="afb"/>
+              <w:jc w:val="center"/>
+              <w:rPr>
+                <w:lang w:eastAsia="zh-TW"/>
+              </w:rPr>
+            </w:pPr>
+            <w:r>
+              <w:rPr>
+                <w:lang w:eastAsia="zh-TW"/>
+              </w:rPr>
+              <w:t>Right</w:t>
+            </w:r>
+            <w:r>
+              <w:rPr>
+                <w:lang w:eastAsia="zh-TW"/>
+              </w:rPr>
+              <w:t xml:space="preserve"> </w:t>
+            </w:r>
+            <w:r>
+              <w:rPr>
+                <w:lang w:eastAsia="zh-TW"/>
+              </w:rPr>
+              <w:t>B</w:t>
+            </w:r>
+            <w:r>
+              <w:rPr>
+                <w:rFonts w:hint="eastAsia"/>
+                <w:lang w:eastAsia="zh-TW"/>
+              </w:rPr>
+              <w:t xml:space="preserve">attery </w:t>
+            </w:r>
+            <w:r>
+              <w:rPr>
+                <w:lang w:eastAsia="zh-TW"/>
+              </w:rPr>
+              <w:t xml:space="preserve">Charging </w:t>
+            </w:r>
+            <w:r>
+              <w:rPr>
+                <w:rFonts w:hint="eastAsia"/>
+                <w:lang w:eastAsia="zh-TW"/>
+              </w:rPr>
+              <w:t>status</w:t>
+            </w:r>
+          </w:p>
+        </w:tc>
+      </w:tr>
+    </w:tbl>
+    <w:p>
+      <w:pPr>
+        <w:rPr>
+          <w:lang w:eastAsia="zh-TW"/>
+        </w:rPr>
+      </w:pPr>
+    </w:p>
+    <w:tbl>
+      <w:tblPr>
+        <w:tblStyle w:val="a7"/>
+        <w:tblW w:w="0" w:type="auto"/>
+        <w:tblLook w:val="04A0" w:firstRow="1" w:lastRow="0" w:firstColumn="1" w:lastColumn="0" w:noHBand="0" w:noVBand="1"/>
+      </w:tblPr>
+      <w:tblGrid>
+        <w:gridCol w:w="2175"/>
+        <w:gridCol w:w="955"/>
+      </w:tblGrid>
+      <w:tr>
+        <w:tc>
+          <w:tcPr>
+            <w:tcW w:w="0" w:type="auto"/>
+            <w:shd w:val="clear" w:color="auto" w:fill="BFBFBF" w:themeFill="background1" w:themeFillShade="BF"/>
+            <w:vAlign w:val="center"/>
+          </w:tcPr>
+          <w:p>
+            <w:pPr>
+              <w:pStyle w:val="afb"/>
+              <w:jc w:val="center"/>
+            </w:pPr>
+            <w:r>
+              <w:t>buds/</w:t>
+            </w:r>
+            <w:r>
+              <w:t>Case</w:t>
+            </w:r>
+            <w:r>
+              <w:t xml:space="preserve"> Battery Level</w:t>
+            </w:r>
+          </w:p>
+        </w:tc>
+        <w:tc>
+          <w:tcPr>
+            <w:tcW w:w="0" w:type="auto"/>
+            <w:shd w:val="clear" w:color="auto" w:fill="BFBFBF" w:themeFill="background1" w:themeFillShade="BF"/>
+            <w:vAlign w:val="center"/>
+          </w:tcPr>
+          <w:p>
+            <w:pPr>
+              <w:pStyle w:val="afb"/>
+              <w:jc w:val="center"/>
+            </w:pPr>
+            <w:r>
+              <w:t>Level</w:t>
+            </w:r>
+          </w:p>
+        </w:tc>
+      </w:tr>
+      <w:tr>
+        <w:tc>
+          <w:tcPr>
+            <w:tcW w:w="0" w:type="auto"/>
+            <w:vAlign w:val="center"/>
+          </w:tcPr>
+          <w:p>
+            <w:pPr>
+              <w:pStyle w:val="afb"/>
+              <w:jc w:val="center"/>
+              <w:rPr>
+                <w:rFonts w:hint="eastAsia"/>
+                <w:lang w:eastAsia="zh-TW"/>
+              </w:rPr>
+            </w:pPr>
+            <w:r>
+              <w:t>0x00 – 0x64</w:t>
+            </w:r>
+          </w:p>
+        </w:tc>
+        <w:tc>
+          <w:tcPr>
+            <w:tcW w:w="0" w:type="auto"/>
+            <w:vAlign w:val="center"/>
+          </w:tcPr>
+          <w:p>
+            <w:pPr>
+              <w:pStyle w:val="afb"/>
+              <w:jc w:val="center"/>
+            </w:pPr>
+            <w:r>
+              <w:t>0 – 100%</w:t>
+            </w:r>
+          </w:p>
+        </w:tc>
+      </w:tr>
+    </w:tbl>
+    <w:p>
+      <w:pPr>
+        <w:rPr>
+          <w:lang w:eastAsia="zh-TW"/>
+        </w:rPr>
+      </w:pPr>
+    </w:p>
+    <w:tbl>
+      <w:tblPr>
+        <w:tblStyle w:val="a7"/>
+        <w:tblW w:w="0" w:type="auto"/>
+        <w:tblLook w:val="04A0" w:firstRow="1" w:lastRow="0" w:firstColumn="1" w:lastColumn="0" w:noHBand="0" w:noVBand="1"/>
+      </w:tblPr>
+      <w:tblGrid>
+        <w:gridCol w:w="721"/>
+        <w:gridCol w:w="8629"/>
+      </w:tblGrid>
+      <w:tr>
+        <w:tc>
+          <w:tcPr>
+            <w:tcW w:w="0" w:type="auto"/>
+            <w:shd w:val="clear" w:color="auto" w:fill="BFBFBF" w:themeFill="background1" w:themeFillShade="BF"/>
+            <w:vAlign w:val="center"/>
+          </w:tcPr>
+          <w:p>
+            <w:pPr>
+              <w:pStyle w:val="afb"/>
+              <w:jc w:val="center"/>
+            </w:pPr>
+            <w:r>
+              <w:rPr>
+                <w:lang w:eastAsia="zh-TW"/>
+              </w:rPr>
+              <w:t>Status</w:t>
+            </w:r>
+          </w:p>
+        </w:tc>
+        <w:tc>
+          <w:tcPr>
+            <w:tcW w:w="0" w:type="auto"/>
+            <w:shd w:val="clear" w:color="auto" w:fill="BFBFBF" w:themeFill="background1" w:themeFillShade="BF"/>
+            <w:vAlign w:val="center"/>
+          </w:tcPr>
+          <w:p>
+            <w:pPr>
+              <w:pStyle w:val="afb"/>
+              <w:jc w:val="center"/>
+            </w:pPr>
+            <w:r>
+              <w:rPr>
+                <w:lang w:eastAsia="zh-TW"/>
+              </w:rPr>
+              <w:t>Battery Charging Status</w:t>
+            </w:r>
+          </w:p>
+        </w:tc>
+      </w:tr>
+      <w:tr>
+        <w:tc>
+          <w:tcPr>
+            <w:tcW w:w="0" w:type="auto"/>
+            <w:vAlign w:val="center"/>
+          </w:tcPr>
+          <w:p>
+            <w:pPr>
+              <w:pStyle w:val="afb"/>
+              <w:jc w:val="center"/>
+              <w:rPr>
+                <w:rFonts w:hint="eastAsia"/>
+                <w:lang w:eastAsia="zh-TW"/>
+              </w:rPr>
+            </w:pPr>
+            <w:r>
+              <w:t>0x00</w:t>
+            </w:r>
+          </w:p>
+        </w:tc>
+        <w:tc>
+          <w:tcPr>
+            <w:tcW w:w="0" w:type="auto"/>
+            <w:vAlign w:val="center"/>
+          </w:tcPr>
+          <w:p>
+            <w:pPr>
+              <w:pStyle w:val="afb"/>
+              <w:jc w:val="both"/>
+            </w:pPr>
+            <w:r>
+              <w:rPr>
+                <w:lang w:eastAsia="zh-TW"/>
+              </w:rPr>
+              <w:t>UNPLUGGED/DISCHARGING - Sent when the earbud is unplugged</w:t>
+            </w:r>
+          </w:p>
+        </w:tc>
+      </w:tr>
+      <w:tr>
+        <w:tc>
+          <w:tcPr>
+            <w:tcW w:w="0" w:type="auto"/>
+            <w:vAlign w:val="center"/>
+          </w:tcPr>
+          <w:p>
+            <w:pPr>
+              <w:pStyle w:val="afb"/>
+              <w:jc w:val="center"/>
+            </w:pPr>
+            <w:r>
+              <w:t>0x01</w:t>
+            </w:r>
+          </w:p>
+        </w:tc>
+        <w:tc>
+          <w:tcPr>
+            <w:tcW w:w="0" w:type="auto"/>
+            <w:vAlign w:val="center"/>
+          </w:tcPr>
+          <w:p>
+            <w:pPr>
+              <w:jc w:val="both"/>
+              <w:rPr>
+                <w:lang w:eastAsia="zh-TW"/>
+              </w:rPr>
+            </w:pPr>
+            <w:r>
+              <w:rPr>
+                <w:lang w:eastAsia="zh-TW"/>
+              </w:rPr>
+              <w:t>PLUGGED IN &amp; CHARGING - Sent when the earbud is plugged in, and the battery</w:t>
+            </w:r>
+            <w:r>
+              <w:rPr>
+                <w:lang w:eastAsia="zh-TW"/>
+              </w:rPr>
+              <w:t xml:space="preserve"> </w:t>
+            </w:r>
+            <w:r>
+              <w:rPr>
+                <w:lang w:eastAsia="zh-TW"/>
+              </w:rPr>
+              <w:t>is &lt; 100%</w:t>
+            </w:r>
+          </w:p>
+        </w:tc>
+      </w:tr>
+      <w:tr>
+        <w:tc>
+          <w:tcPr>
+            <w:tcW w:w="0" w:type="auto"/>
+            <w:vAlign w:val="center"/>
+          </w:tcPr>
+          <w:p>
+            <w:pPr>
+              <w:pStyle w:val="afb"/>
+              <w:jc w:val="center"/>
+            </w:pPr>
+            <w:r>
+              <w:t>0x02</w:t>
+            </w:r>
+          </w:p>
+        </w:tc>
+        <w:tc>
+          <w:tcPr>
+            <w:tcW w:w="0" w:type="auto"/>
+            <w:vAlign w:val="center"/>
+          </w:tcPr>
+          <w:p>
+            <w:pPr>
+              <w:jc w:val="both"/>
+              <w:rPr>
+                <w:lang w:eastAsia="zh-TW"/>
+              </w:rPr>
+            </w:pPr>
+            <w:r>
+              <w:rPr>
+                <w:lang w:eastAsia="zh-TW"/>
+              </w:rPr>
+              <w:t>PLUGGED IN &amp; NOT CHARGING - Sent when the earbud is plugged in, and the</w:t>
+            </w:r>
+            <w:r>
+              <w:rPr>
+                <w:lang w:eastAsia="zh-TW"/>
+              </w:rPr>
+              <w:t xml:space="preserve"> </w:t>
+            </w:r>
+            <w:r>
+              <w:rPr>
+                <w:lang w:eastAsia="zh-TW"/>
+              </w:rPr>
+              <w:t>battery is already at</w:t>
+            </w:r>
+            <w:r>
+              <w:rPr>
+                <w:lang w:eastAsia="zh-TW"/>
+              </w:rPr>
+              <w:t xml:space="preserve"> </w:t>
+            </w:r>
+            <w:r>
+              <w:rPr>
+                <w:lang w:eastAsia="zh-TW"/>
+              </w:rPr>
+              <w:t>100% OR when it reaches 100%</w:t>
+            </w:r>
+          </w:p>
+        </w:tc>
+      </w:tr>
+    </w:tbl>
+    <w:p>
+      <w:pPr>
+        <w:rPr>
+          <w:lang w:eastAsia="zh-TW"/>
+        </w:rPr>
+      </w:pPr>
+    </w:p>
+    <w:p>
+      <w:pPr>
+        <w:rPr>
+          <w:rFonts w:hint="eastAsia"/>
+          <w:lang w:eastAsia="zh-TW"/>
+        </w:rPr>
+      </w:pPr>
+      <w:r>
+        <w:rPr>
+          <w:lang w:eastAsia="zh-TW"/>
+        </w:rPr>
+        <w:br w:type="page"/>
+      </w:r>
+    </w:p>
+    <w:p>
+      <w:pPr>
         <w:pStyle w:val="1"/>
       </w:pPr>
       <w:bookmarkStart w:id="30" w:name="_Toc211594241"/>
@@ -10134,15 +10807,7 @@
     </w:p>
     <w:p>
       <w:r>
-        <w:t xml:space="preserve">Command Endpoint: </w:t>
-      </w:r>
-      <w:proofErr w:type="spellStart"/>
-      <w:r>
-        <w:t>Set_Report</w:t>
-      </w:r>
-      <w:proofErr w:type="spellEnd"/>
-      <w:r>
-        <w:t xml:space="preserve"> (PC -&gt; Device)</w:t>
+        <w:t>Command Endpoint: Set_Report (PC -&gt; Device)</w:t>
       </w:r>
     </w:p>
     <w:tbl>
@@ -10503,23 +11168,7 @@
           <w:rFonts w:hint="eastAsia"/>
           <w:lang w:eastAsia="zh-TW"/>
         </w:rPr>
-        <w:t xml:space="preserve">Sy8809 </w:t>
-      </w:r>
-      <w:proofErr w:type="spellStart"/>
-      <w:r>
-        <w:rPr>
-          <w:rFonts w:hint="eastAsia"/>
-          <w:lang w:eastAsia="zh-TW"/>
-        </w:rPr>
-        <w:t>xSense</w:t>
-      </w:r>
-      <w:proofErr w:type="spellEnd"/>
-      <w:r>
-        <w:rPr>
-          <w:rFonts w:hint="eastAsia"/>
-          <w:lang w:eastAsia="zh-TW"/>
-        </w:rPr>
-        <w:t xml:space="preserve"> Read</w:t>
+        <w:t>Sy8809 xSense Read</w:t>
       </w:r>
       <w:r>
         <w:t xml:space="preserve"> </w:t>
@@ -10540,7 +11189,6 @@
       <w:r>
         <w:t>(</w:t>
       </w:r>
-      <w:proofErr w:type="spellStart"/>
       <w:r>
         <w:rPr>
           <w:rFonts w:hint="eastAsia"/>
@@ -10548,7 +11196,6 @@
         </w:rPr>
         <w:t>Csae</w:t>
       </w:r>
-      <w:proofErr w:type="spellEnd"/>
       <w:r>
         <w:t xml:space="preserve"> Only)</w:t>
       </w:r>
@@ -10556,15 +11203,7 @@
     </w:p>
     <w:p>
       <w:r>
-        <w:t xml:space="preserve">Command Endpoint: </w:t>
-      </w:r>
-      <w:proofErr w:type="spellStart"/>
-      <w:r>
-        <w:t>Set_Report</w:t>
-      </w:r>
-      <w:proofErr w:type="spellEnd"/>
-      <w:r>
-        <w:t xml:space="preserve"> (PC -&gt; Device)</w:t>
+        <w:t>Command Endpoint: Set_Report (PC -&gt; Device)</w:t>
       </w:r>
     </w:p>
     <w:tbl>
@@ -10691,23 +11330,7 @@
                 <w:rFonts w:hint="eastAsia"/>
                 <w:lang w:eastAsia="zh-TW"/>
               </w:rPr>
-              <w:t xml:space="preserve">Read </w:t>
-            </w:r>
-            <w:proofErr w:type="spellStart"/>
-            <w:r>
-              <w:rPr>
-                <w:rFonts w:hint="eastAsia"/>
-                <w:lang w:eastAsia="zh-TW"/>
-              </w:rPr>
-              <w:t>xSense</w:t>
-            </w:r>
-            <w:proofErr w:type="spellEnd"/>
-            <w:r>
-              <w:rPr>
-                <w:rFonts w:hint="eastAsia"/>
-                <w:lang w:eastAsia="zh-TW"/>
-              </w:rPr>
-              <w:t xml:space="preserve"> </w:t>
+              <w:t xml:space="preserve">Read xSense </w:t>
             </w:r>
             <w:r>
               <w:rPr>
@@ -10788,23 +11411,7 @@
                 <w:rFonts w:hint="eastAsia"/>
                 <w:lang w:eastAsia="zh-TW"/>
               </w:rPr>
-              <w:t xml:space="preserve">Read </w:t>
-            </w:r>
-            <w:proofErr w:type="spellStart"/>
-            <w:r>
-              <w:rPr>
-                <w:rFonts w:hint="eastAsia"/>
-                <w:lang w:eastAsia="zh-TW"/>
-              </w:rPr>
-              <w:t>xSense</w:t>
-            </w:r>
-            <w:proofErr w:type="spellEnd"/>
-            <w:r>
-              <w:rPr>
-                <w:rFonts w:hint="eastAsia"/>
-                <w:lang w:eastAsia="zh-TW"/>
-              </w:rPr>
-              <w:t xml:space="preserve"> </w:t>
+              <w:t xml:space="preserve">Read xSense </w:t>
             </w:r>
             <w:r>
               <w:rPr>
@@ -11377,7 +11984,6 @@
                 <w:lang w:eastAsia="zh-TW"/>
               </w:rPr>
             </w:pPr>
-            <w:proofErr w:type="spellStart"/>
             <w:r>
               <w:rPr>
                 <w:rFonts w:hint="eastAsia"/>
@@ -11385,7 +11991,6 @@
               </w:rPr>
               <w:t>Adc_raw_L</w:t>
             </w:r>
-            <w:proofErr w:type="spellEnd"/>
           </w:p>
         </w:tc>
         <w:tc>
@@ -11404,7 +12009,6 @@
               <w:pStyle w:val="afb"/>
               <w:jc w:val="center"/>
             </w:pPr>
-            <w:proofErr w:type="spellStart"/>
             <w:r>
               <w:rPr>
                 <w:rFonts w:hint="eastAsia"/>
@@ -11412,7 +12016,6 @@
               </w:rPr>
               <w:t>Adc_raw_H</w:t>
             </w:r>
-            <w:proofErr w:type="spellEnd"/>
           </w:p>
         </w:tc>
         <w:tc>
@@ -11431,7 +12034,6 @@
               <w:pStyle w:val="afb"/>
               <w:jc w:val="center"/>
             </w:pPr>
-            <w:proofErr w:type="spellStart"/>
             <w:r>
               <w:rPr>
                 <w:rFonts w:hint="eastAsia"/>
@@ -11448,7 +12050,6 @@
               </w:rPr>
               <w:t>L</w:t>
             </w:r>
-            <w:proofErr w:type="spellEnd"/>
           </w:p>
         </w:tc>
         <w:tc>
@@ -11467,7 +12068,6 @@
               <w:pStyle w:val="afb"/>
               <w:jc w:val="center"/>
             </w:pPr>
-            <w:proofErr w:type="spellStart"/>
             <w:r>
               <w:rPr>
                 <w:rFonts w:hint="eastAsia"/>
@@ -11484,7 +12084,6 @@
               </w:rPr>
               <w:t>H</w:t>
             </w:r>
-            <w:proofErr w:type="spellEnd"/>
           </w:p>
         </w:tc>
       </w:tr>
@@ -11860,7 +12459,6 @@
       <w:r>
         <w:t>(</w:t>
       </w:r>
-      <w:proofErr w:type="spellStart"/>
       <w:r>
         <w:rPr>
           <w:rFonts w:hint="eastAsia"/>
@@ -11868,7 +12466,6 @@
         </w:rPr>
         <w:t>Csae</w:t>
       </w:r>
-      <w:proofErr w:type="spellEnd"/>
       <w:r>
         <w:t xml:space="preserve"> Only)</w:t>
       </w:r>
@@ -11876,15 +12473,7 @@
     </w:p>
     <w:p>
       <w:r>
-        <w:t xml:space="preserve">Command Endpoint: </w:t>
-      </w:r>
-      <w:proofErr w:type="spellStart"/>
-      <w:r>
-        <w:t>Set_Report</w:t>
-      </w:r>
-      <w:proofErr w:type="spellEnd"/>
-      <w:r>
-        <w:t xml:space="preserve"> (PC -&gt; Device)</w:t>
+        <w:t>Command Endpoint: Set_Report (PC -&gt; Device)</w:t>
       </w:r>
     </w:p>
     <w:tbl>
@@ -12198,7 +12787,6 @@
       <w:r>
         <w:t>(</w:t>
       </w:r>
-      <w:proofErr w:type="spellStart"/>
       <w:r>
         <w:rPr>
           <w:rFonts w:hint="eastAsia"/>
@@ -12206,7 +12794,6 @@
         </w:rPr>
         <w:t>Csae</w:t>
       </w:r>
-      <w:proofErr w:type="spellEnd"/>
       <w:r>
         <w:t xml:space="preserve"> Only)</w:t>
       </w:r>
@@ -12214,15 +12801,7 @@
     </w:p>
     <w:p>
       <w:r>
-        <w:t xml:space="preserve">Command Endpoint: </w:t>
-      </w:r>
-      <w:proofErr w:type="spellStart"/>
-      <w:r>
-        <w:t>Set_Report</w:t>
-      </w:r>
-      <w:proofErr w:type="spellEnd"/>
-      <w:r>
-        <w:t xml:space="preserve"> (PC -&gt; Device)</w:t>
+        <w:t>Command Endpoint: Set_Report (PC -&gt; Device)</w:t>
       </w:r>
     </w:p>
     <w:tbl>
@@ -12652,7 +13231,6 @@
       <w:r>
         <w:t>(</w:t>
       </w:r>
-      <w:proofErr w:type="spellStart"/>
       <w:r>
         <w:rPr>
           <w:rFonts w:hint="eastAsia"/>
@@ -12660,7 +13238,6 @@
         </w:rPr>
         <w:t>Csae</w:t>
       </w:r>
-      <w:proofErr w:type="spellEnd"/>
       <w:r>
         <w:t xml:space="preserve"> Only)</w:t>
       </w:r>
@@ -12672,15 +13249,7 @@
     </w:p>
     <w:p>
       <w:r>
-        <w:t xml:space="preserve">Command Endpoint: </w:t>
-      </w:r>
-      <w:proofErr w:type="spellStart"/>
-      <w:r>
-        <w:t>Set_Report</w:t>
-      </w:r>
-      <w:proofErr w:type="spellEnd"/>
-      <w:r>
-        <w:t xml:space="preserve"> (PC -&gt; Device)</w:t>
+        <w:t>Command Endpoint: Set_Report (PC -&gt; Device)</w:t>
       </w:r>
     </w:p>
     <w:tbl>
@@ -13039,14 +13608,12 @@
                 <w:lang w:eastAsia="zh-TW"/>
               </w:rPr>
             </w:pPr>
-            <w:proofErr w:type="spellStart"/>
             <w:r>
               <w:rPr>
                 <w:lang w:eastAsia="zh-TW"/>
               </w:rPr>
               <w:t>Case_Battery</w:t>
             </w:r>
-            <w:proofErr w:type="spellEnd"/>
           </w:p>
         </w:tc>
         <w:tc>
@@ -13068,14 +13635,12 @@
                 <w:lang w:eastAsia="zh-TW"/>
               </w:rPr>
             </w:pPr>
-            <w:proofErr w:type="spellStart"/>
             <w:r>
               <w:rPr>
                 <w:lang w:eastAsia="zh-TW"/>
               </w:rPr>
               <w:t>Case_NTC</w:t>
             </w:r>
-            <w:proofErr w:type="spellEnd"/>
           </w:p>
         </w:tc>
         <w:tc>
@@ -13097,14 +13662,12 @@
                 <w:lang w:eastAsia="zh-TW"/>
               </w:rPr>
             </w:pPr>
-            <w:proofErr w:type="spellStart"/>
             <w:r>
               <w:rPr>
                 <w:lang w:eastAsia="zh-TW"/>
               </w:rPr>
               <w:t>Left_Battery</w:t>
             </w:r>
-            <w:proofErr w:type="spellEnd"/>
           </w:p>
         </w:tc>
         <w:tc>
@@ -13126,14 +13689,12 @@
                 <w:lang w:eastAsia="zh-TW"/>
               </w:rPr>
             </w:pPr>
-            <w:proofErr w:type="spellStart"/>
             <w:r>
               <w:rPr>
                 <w:lang w:eastAsia="zh-TW"/>
               </w:rPr>
               <w:t>Left_NTC</w:t>
             </w:r>
-            <w:proofErr w:type="spellEnd"/>
           </w:p>
         </w:tc>
         <w:tc>
@@ -13155,14 +13716,12 @@
                 <w:lang w:eastAsia="zh-TW"/>
               </w:rPr>
             </w:pPr>
-            <w:proofErr w:type="spellStart"/>
             <w:r>
               <w:rPr>
                 <w:lang w:eastAsia="zh-TW"/>
               </w:rPr>
               <w:t>Right_Battery</w:t>
             </w:r>
-            <w:proofErr w:type="spellEnd"/>
           </w:p>
         </w:tc>
         <w:tc>
@@ -13184,14 +13743,12 @@
                 <w:lang w:eastAsia="zh-TW"/>
               </w:rPr>
             </w:pPr>
-            <w:proofErr w:type="spellStart"/>
             <w:r>
               <w:rPr>
                 <w:lang w:eastAsia="zh-TW"/>
               </w:rPr>
               <w:t>Right_NTC</w:t>
             </w:r>
-            <w:proofErr w:type="spellEnd"/>
           </w:p>
         </w:tc>
       </w:tr>
@@ -13228,21 +13785,7 @@
           <w:rFonts w:hint="eastAsia"/>
           <w:lang w:eastAsia="zh-TW"/>
         </w:rPr>
-        <w:t>(0x</w:t>
-      </w:r>
-      <w:r>
-        <w:rPr>
-          <w:rFonts w:hint="eastAsia"/>
-          <w:lang w:eastAsia="zh-TW"/>
-        </w:rPr>
-        <w:t>74</w:t>
-      </w:r>
-      <w:r>
-        <w:rPr>
-          <w:rFonts w:hint="eastAsia"/>
-          <w:lang w:eastAsia="zh-TW"/>
-        </w:rPr>
-        <w:t>)</w:t>
+        <w:t>(0x74)</w:t>
       </w:r>
       <w:r>
         <w:t xml:space="preserve"> </w:t>
@@ -13250,7 +13793,6 @@
       <w:r>
         <w:t>(</w:t>
       </w:r>
-      <w:proofErr w:type="spellStart"/>
       <w:r>
         <w:rPr>
           <w:rFonts w:hint="eastAsia"/>
@@ -13258,7 +13800,6 @@
         </w:rPr>
         <w:t>Csae</w:t>
       </w:r>
-      <w:proofErr w:type="spellEnd"/>
       <w:r>
         <w:t xml:space="preserve"> Only)</w:t>
       </w:r>
@@ -13270,15 +13811,7 @@
     </w:p>
     <w:p>
       <w:r>
-        <w:t xml:space="preserve">Command Endpoint: </w:t>
-      </w:r>
-      <w:proofErr w:type="spellStart"/>
-      <w:r>
-        <w:t>Set_Report</w:t>
-      </w:r>
-      <w:proofErr w:type="spellEnd"/>
-      <w:r>
-        <w:t xml:space="preserve"> (PC -&gt; Device)</w:t>
+        <w:t>Command Endpoint: Set_Report (PC -&gt; Device)</w:t>
       </w:r>
     </w:p>
     <w:tbl>
@@ -13601,13 +14134,7 @@
               <w:rPr>
                 <w:lang w:eastAsia="zh-TW"/>
               </w:rPr>
-              <w:t>Case</w:t>
-            </w:r>
-            <w:r>
-              <w:rPr>
-                <w:lang w:eastAsia="zh-TW"/>
-              </w:rPr>
-              <w:t xml:space="preserve"> </w:t>
+              <w:t xml:space="preserve">Case </w:t>
             </w:r>
           </w:p>
         </w:tc>
@@ -13921,7 +14448,6 @@
       <w:pPr>
         <w:pStyle w:val="afb"/>
         <w:rPr>
-          <w:rFonts w:hint="eastAsia"/>
           <w:b/>
           <w:bCs/>
           <w:lang w:eastAsia="zh-TW"/>
@@ -14008,7 +14534,6 @@
     <w:p>
       <w:pPr>
         <w:rPr>
-          <w:rFonts w:hint="eastAsia"/>
           <w:lang w:eastAsia="zh-TW"/>
         </w:rPr>
       </w:pPr>
@@ -16743,7 +17268,7 @@
   </w:latentStyles>
   <w:style w:type="paragraph" w:default="1" w:styleId="a">
     <w:name w:val="Normal"/>
-    <w:rsid w:val="003C7347"/>
+    <w:rsid w:val="001A6B16"/>
   </w:style>
   <w:style w:type="paragraph" w:styleId="1">
     <w:name w:val="heading 1"/>

</xml_diff>

<commit_message>
Update factory FW spec and implement UART command handling with F5 support
- Updated factory firmware specification to include F5 command for sending user-defined instructions to buds.
- Implemented UART command handler, currently supporting command 0x90 to retrieve firmware version.
- Added parameter in UART_CommContext_t structure to identify left/right buds.
</commit_message>
<xml_diff>
--- a/data/Torrio_Case_factory_command_Firmware_Spec 0.01.docx
+++ b/data/Torrio_Case_factory_command_Firmware_Spec 0.01.docx
@@ -3134,7 +3134,23 @@
         <w:pStyle w:val="afb"/>
       </w:pPr>
       <w:r>
-        <w:t>The purpose of this document is to define the USB interface for Torrio. Torrio is a pair of true wireless earphones designed specifically for gaming. Torrio uses a true gaming wireless 2.4 GHz wireless radio with ultra-low latency and lossless audio. Torrio also supports Bluetooth to connect to any Bluetooth enabled host device. A compact USB-C dongle is used to provide the end-to-end wireless connectivity, providing compatibility with PC, PlayStation, Android, and Switch.</w:t>
+        <w:t xml:space="preserve">The purpose of this document is to define the USB interface for Torrio. Torrio is a pair of true wireless earphones designed specifically for gaming. Torrio uses a true gaming wireless 2.4 GHz wireless radio with ultra-low latency and lossless audio. Torrio also supports Bluetooth to connect to any </w:t>
+      </w:r>
+      <w:proofErr w:type="gramStart"/>
+      <w:r>
+        <w:t>Bluetooth enabled</w:t>
+      </w:r>
+      <w:proofErr w:type="gramEnd"/>
+      <w:r>
+        <w:t xml:space="preserve"> host device. A compact USB-C dongle is used to provide </w:t>
+      </w:r>
+      <w:proofErr w:type="gramStart"/>
+      <w:r>
+        <w:t>the end</w:t>
+      </w:r>
+      <w:proofErr w:type="gramEnd"/>
+      <w:r>
+        <w:t>-to-end wireless connectivity, providing compatibility with PC, PlayStation, Android, and Switch.</w:t>
       </w:r>
     </w:p>
     <w:p>
@@ -3216,7 +3232,15 @@
         <w:t>Endpoint</w:t>
       </w:r>
       <w:r>
-        <w:t>: Set_Report (</w:t>
+        <w:t xml:space="preserve">: </w:t>
+      </w:r>
+      <w:proofErr w:type="spellStart"/>
+      <w:r>
+        <w:t>Set_Report</w:t>
+      </w:r>
+      <w:proofErr w:type="spellEnd"/>
+      <w:r>
+        <w:t xml:space="preserve"> (</w:t>
       </w:r>
       <w:r>
         <w:t>PC</w:t>
@@ -3368,8 +3392,13 @@
             <w:tcW w:w="1784" w:type="dxa"/>
           </w:tcPr>
           <w:p>
-            <w:r>
-              <w:t>Arctis 7+, 7P+, 7X+ Firmware Spec 1.7</w:t>
+            <w:proofErr w:type="spellStart"/>
+            <w:r>
+              <w:t>Arctis</w:t>
+            </w:r>
+            <w:proofErr w:type="spellEnd"/>
+            <w:r>
+              <w:t xml:space="preserve"> 7+, 7P+, 7X+ Firmware Spec 1.7</w:t>
             </w:r>
           </w:p>
         </w:tc>
@@ -4116,7 +4145,15 @@
         </w:rPr>
       </w:pPr>
       <w:r>
-        <w:t>Regarding this case, there are two parts with USB, one is the dongle and the other is the charging case. They have</w:t>
+        <w:t xml:space="preserve">Regarding this case, there are two parts with USB, one is the </w:t>
+      </w:r>
+      <w:proofErr w:type="gramStart"/>
+      <w:r>
+        <w:t>dongle</w:t>
+      </w:r>
+      <w:proofErr w:type="gramEnd"/>
+      <w:r>
+        <w:t xml:space="preserve"> and the other is the charging case. They have</w:t>
       </w:r>
       <w:r>
         <w:rPr>
@@ -4291,7 +4328,15 @@
               <w:t>Endpoint</w:t>
             </w:r>
             <w:r>
-              <w:t>: Set_Report (</w:t>
+              <w:t xml:space="preserve">: </w:t>
+            </w:r>
+            <w:proofErr w:type="spellStart"/>
+            <w:r>
+              <w:t>Set_Report</w:t>
+            </w:r>
+            <w:proofErr w:type="spellEnd"/>
+            <w:r>
+              <w:t xml:space="preserve"> (</w:t>
             </w:r>
             <w:r>
               <w:t>PC</w:t>
@@ -4439,7 +4484,15 @@
           </w:tcPr>
           <w:p>
             <w:r>
-              <w:t>The Sync Endpoint will be used by the device to Inform the PC when a status change has occurred.  In this document, these status updates will be shown as:</w:t>
+              <w:t xml:space="preserve">The Sync Endpoint will be used by the device to Inform the PC when a status change </w:t>
+            </w:r>
+            <w:proofErr w:type="gramStart"/>
+            <w:r>
+              <w:t>has occurred</w:t>
+            </w:r>
+            <w:proofErr w:type="gramEnd"/>
+            <w:r>
+              <w:t>.  In this document, these status updates will be shown as:</w:t>
             </w:r>
           </w:p>
           <w:p>
@@ -4681,7 +4734,15 @@
               <w:t>Endpoint</w:t>
             </w:r>
             <w:r>
-              <w:t>: Set_Report (</w:t>
+              <w:t xml:space="preserve">: </w:t>
+            </w:r>
+            <w:proofErr w:type="spellStart"/>
+            <w:r>
+              <w:t>Set_Report</w:t>
+            </w:r>
+            <w:proofErr w:type="spellEnd"/>
+            <w:r>
+              <w:t xml:space="preserve"> (</w:t>
             </w:r>
             <w:r>
               <w:t>PC</w:t>
@@ -4943,7 +5004,15 @@
           </w:tcPr>
           <w:p>
             <w:r>
-              <w:t>The Sync Endpoint will be used by the device to Inform the PC when a status change has occurred.  In this document, these status updates will be shown as:</w:t>
+              <w:t xml:space="preserve">The Sync Endpoint will be used by the device to Inform the PC when a status change </w:t>
+            </w:r>
+            <w:proofErr w:type="gramStart"/>
+            <w:r>
+              <w:t>has occurred</w:t>
+            </w:r>
+            <w:proofErr w:type="gramEnd"/>
+            <w:r>
+              <w:t>.  In this document, these status updates will be shown as:</w:t>
             </w:r>
           </w:p>
           <w:p>
@@ -4991,8 +5060,13 @@
         <w:pStyle w:val="3"/>
       </w:pPr>
       <w:bookmarkStart w:id="12" w:name="_Toc211594228"/>
-      <w:r>
-        <w:t>Set_Report Format</w:t>
+      <w:proofErr w:type="spellStart"/>
+      <w:r>
+        <w:t>Set_Report</w:t>
+      </w:r>
+      <w:proofErr w:type="spellEnd"/>
+      <w:r>
+        <w:t xml:space="preserve"> Format</w:t>
       </w:r>
       <w:bookmarkEnd w:id="12"/>
     </w:p>
@@ -5000,8 +5074,13 @@
       <w:pPr>
         <w:pStyle w:val="afb"/>
       </w:pPr>
-      <w:r>
-        <w:t xml:space="preserve">Set_Report is used </w:t>
+      <w:proofErr w:type="spellStart"/>
+      <w:r>
+        <w:t>Set_Report</w:t>
+      </w:r>
+      <w:proofErr w:type="spellEnd"/>
+      <w:r>
+        <w:t xml:space="preserve"> is used </w:t>
       </w:r>
       <w:r>
         <w:t xml:space="preserve">by the PC to send messages to the device </w:t>
@@ -5026,7 +5105,15 @@
         <w:pStyle w:val="afb"/>
       </w:pPr>
       <w:r>
-        <w:t>Shown below is the format of the Set_Report command. This follows the USB HID Class Standard.</w:t>
+        <w:t xml:space="preserve">Shown below is the format of the </w:t>
+      </w:r>
+      <w:proofErr w:type="spellStart"/>
+      <w:r>
+        <w:t>Set_Report</w:t>
+      </w:r>
+      <w:proofErr w:type="spellEnd"/>
+      <w:r>
+        <w:t xml:space="preserve"> command. This follows the USB HID Class Standard.</w:t>
       </w:r>
     </w:p>
     <w:tbl>
@@ -5559,7 +5646,23 @@
         <w:t xml:space="preserve"> </w:t>
       </w:r>
       <w:r>
-        <w:t>When the host wants to read data back from the device, host should issue a Set_Report first, and then issue a Get_Report to read the actual data back.</w:t>
+        <w:t xml:space="preserve">When the host wants to read data back from the device, host should issue a </w:t>
+      </w:r>
+      <w:proofErr w:type="spellStart"/>
+      <w:r>
+        <w:t>Set_Report</w:t>
+      </w:r>
+      <w:proofErr w:type="spellEnd"/>
+      <w:r>
+        <w:t xml:space="preserve"> </w:t>
+      </w:r>
+      <w:proofErr w:type="gramStart"/>
+      <w:r>
+        <w:t>first, and</w:t>
+      </w:r>
+      <w:proofErr w:type="gramEnd"/>
+      <w:r>
+        <w:t xml:space="preserve"> then issue a Get_Report to read the actual data back.</w:t>
       </w:r>
     </w:p>
     <w:p>
@@ -6081,7 +6184,23 @@
         <w:spacing w:before="240"/>
       </w:pPr>
       <w:r>
-        <w:t>In the following sections all commands start with a single byte op-code. The most significant bit of the op-code is used to determine if the command is a read or a write.</w:t>
+        <w:t xml:space="preserve">In the following sections all commands start with a single byte </w:t>
+      </w:r>
+      <w:proofErr w:type="gramStart"/>
+      <w:r>
+        <w:t>op-code</w:t>
+      </w:r>
+      <w:proofErr w:type="gramEnd"/>
+      <w:r>
+        <w:t xml:space="preserve">. The most significant bit of the </w:t>
+      </w:r>
+      <w:proofErr w:type="gramStart"/>
+      <w:r>
+        <w:t>op-code</w:t>
+      </w:r>
+      <w:proofErr w:type="gramEnd"/>
+      <w:r>
+        <w:t xml:space="preserve"> is used to determine if the command is a read or a write.</w:t>
       </w:r>
     </w:p>
     <w:p>
@@ -6405,7 +6524,15 @@
           </w:tcPr>
           <w:p>
             <w:r>
-              <w:t>The ID of the file system targeted. When device has multiple flash devices they should be enumerated with different IDs</w:t>
+              <w:t xml:space="preserve">The ID of the file system </w:t>
+            </w:r>
+            <w:proofErr w:type="gramStart"/>
+            <w:r>
+              <w:t>targeted</w:t>
+            </w:r>
+            <w:proofErr w:type="gramEnd"/>
+            <w:r>
+              <w:t>. When device has multiple flash devices they should be enumerated with different IDs</w:t>
             </w:r>
           </w:p>
         </w:tc>
@@ -6928,7 +7055,15 @@
         <w:t>s</w:t>
       </w:r>
       <w:r>
-        <w:t xml:space="preserve">. To write data to the device, the USB host sends the Set_Report on </w:t>
+        <w:t xml:space="preserve">. To write data to the device, the USB host sends the </w:t>
+      </w:r>
+      <w:proofErr w:type="spellStart"/>
+      <w:r>
+        <w:t>Set_Report</w:t>
+      </w:r>
+      <w:proofErr w:type="spellEnd"/>
+      <w:r>
+        <w:t xml:space="preserve"> on </w:t>
       </w:r>
       <w:r>
         <w:t>the</w:t>
@@ -6950,7 +7085,15 @@
       </w:r>
       <w:bookmarkEnd w:id="20"/>
       <w:r>
-        <w:t>The Firmware Update Commands are sent from the Bootloader, all other commands are sent through the application.</w:t>
+        <w:t xml:space="preserve">The Firmware Update Commands are sent from the </w:t>
+      </w:r>
+      <w:proofErr w:type="gramStart"/>
+      <w:r>
+        <w:t>Bootloader,</w:t>
+      </w:r>
+      <w:proofErr w:type="gramEnd"/>
+      <w:r>
+        <w:t xml:space="preserve"> all other commands are sent through the application.</w:t>
       </w:r>
     </w:p>
     <w:p>
@@ -6994,7 +7137,15 @@
         </w:rPr>
       </w:pPr>
       <w:r>
-        <w:t>Command Endpoint: Set_Report (PC -&gt; Device)</w:t>
+        <w:t xml:space="preserve">Command Endpoint: </w:t>
+      </w:r>
+      <w:proofErr w:type="spellStart"/>
+      <w:r>
+        <w:t>Set_Report</w:t>
+      </w:r>
+      <w:proofErr w:type="spellEnd"/>
+      <w:r>
+        <w:t xml:space="preserve"> (PC -&gt; Device)</w:t>
       </w:r>
     </w:p>
     <w:tbl>
@@ -7295,7 +7446,15 @@
     </w:p>
     <w:p>
       <w:r>
-        <w:t>Command Endpoint: Set_Report (PC -&gt; Device)</w:t>
+        <w:t xml:space="preserve">Command Endpoint: </w:t>
+      </w:r>
+      <w:proofErr w:type="spellStart"/>
+      <w:r>
+        <w:t>Set_Report</w:t>
+      </w:r>
+      <w:proofErr w:type="spellEnd"/>
+      <w:r>
+        <w:t xml:space="preserve"> (PC -&gt; Device)</w:t>
       </w:r>
     </w:p>
     <w:tbl>
@@ -8079,7 +8238,15 @@
     </w:p>
     <w:p>
       <w:r>
-        <w:t>Command Endpoint: Set_Report (PC -&gt; Device)</w:t>
+        <w:t xml:space="preserve">Command Endpoint: </w:t>
+      </w:r>
+      <w:proofErr w:type="spellStart"/>
+      <w:r>
+        <w:t>Set_Report</w:t>
+      </w:r>
+      <w:proofErr w:type="spellEnd"/>
+      <w:r>
+        <w:t xml:space="preserve"> (PC -&gt; Device)</w:t>
       </w:r>
     </w:p>
     <w:tbl>
@@ -8437,6 +8604,7 @@
         </w:rPr>
         <w:t xml:space="preserve">will </w:t>
       </w:r>
+      <w:proofErr w:type="gramStart"/>
       <w:r>
         <w:rPr>
           <w:rFonts w:hint="eastAsia"/>
@@ -8444,6 +8612,7 @@
         </w:rPr>
         <w:t>return</w:t>
       </w:r>
+      <w:proofErr w:type="gramEnd"/>
       <w:r>
         <w:rPr>
           <w:lang w:eastAsia="zh-TW"/>
@@ -8466,10 +8635,26 @@
         <w:pStyle w:val="afb"/>
       </w:pPr>
       <w:r>
-        <w:t xml:space="preserve">This command will write the 19-byte serial number. </w:t>
-      </w:r>
-      <w:r>
-        <w:t xml:space="preserve">The serial number can only be changed by this command. No other commands can change the serial number. </w:t>
+        <w:t xml:space="preserve">This command will </w:t>
+      </w:r>
+      <w:proofErr w:type="gramStart"/>
+      <w:r>
+        <w:t>write</w:t>
+      </w:r>
+      <w:proofErr w:type="gramEnd"/>
+      <w:r>
+        <w:t xml:space="preserve"> the 19-byte serial number. </w:t>
+      </w:r>
+      <w:r>
+        <w:t xml:space="preserve">The serial number can only be changed by this command. No other </w:t>
+      </w:r>
+      <w:proofErr w:type="gramStart"/>
+      <w:r>
+        <w:t>commands</w:t>
+      </w:r>
+      <w:proofErr w:type="gramEnd"/>
+      <w:r>
+        <w:t xml:space="preserve"> can change the serial number. </w:t>
       </w:r>
       <w:r>
         <w:t>The write operation is protected by a security key which is verified by the device. This command should only be used by the factory</w:t>
@@ -8480,7 +8665,15 @@
     </w:p>
     <w:p>
       <w:r>
-        <w:t>Command Endpoint: Set_Report (PC -&gt; Device)</w:t>
+        <w:t xml:space="preserve">Command Endpoint: </w:t>
+      </w:r>
+      <w:proofErr w:type="spellStart"/>
+      <w:r>
+        <w:t>Set_Report</w:t>
+      </w:r>
+      <w:proofErr w:type="spellEnd"/>
+      <w:r>
+        <w:t xml:space="preserve"> (PC -&gt; Device)</w:t>
       </w:r>
     </w:p>
     <w:tbl>
@@ -8741,7 +8934,15 @@
         <w:t xml:space="preserve"> </w:t>
       </w:r>
       <w:r>
-        <w:t xml:space="preserve">Command Endpoint: Set_Report </w:t>
+        <w:t xml:space="preserve">Command Endpoint: </w:t>
+      </w:r>
+      <w:proofErr w:type="spellStart"/>
+      <w:r>
+        <w:t>Set_Report</w:t>
+      </w:r>
+      <w:proofErr w:type="spellEnd"/>
+      <w:r>
+        <w:t xml:space="preserve"> </w:t>
       </w:r>
       <w:r>
         <w:t>(</w:t>
@@ -8817,7 +9018,15 @@
     </w:p>
     <w:p>
       <w:r>
-        <w:t>Command Endpoint: Set_Report (PC -&gt; Device)</w:t>
+        <w:t xml:space="preserve">Command Endpoint: </w:t>
+      </w:r>
+      <w:proofErr w:type="spellStart"/>
+      <w:r>
+        <w:t>Set_Report</w:t>
+      </w:r>
+      <w:proofErr w:type="spellEnd"/>
+      <w:r>
+        <w:t xml:space="preserve"> (PC -&gt; Device)</w:t>
       </w:r>
     </w:p>
     <w:tbl>
@@ -9373,9 +9582,11 @@
                 <w:lang w:eastAsia="zh-TW"/>
               </w:rPr>
             </w:pPr>
+            <w:proofErr w:type="spellStart"/>
             <w:r>
               <w:t>Glorange</w:t>
             </w:r>
+            <w:proofErr w:type="spellEnd"/>
           </w:p>
         </w:tc>
       </w:tr>
@@ -9528,7 +9739,15 @@
     </w:tbl>
     <w:p>
       <w:r>
-        <w:t xml:space="preserve"> Command Endpoint: Set_Report </w:t>
+        <w:t xml:space="preserve"> Command Endpoint: </w:t>
+      </w:r>
+      <w:proofErr w:type="spellStart"/>
+      <w:r>
+        <w:t>Set_Report</w:t>
+      </w:r>
+      <w:proofErr w:type="spellEnd"/>
+      <w:r>
+        <w:t xml:space="preserve"> </w:t>
       </w:r>
       <w:r>
         <w:t>(</w:t>
@@ -9609,7 +9828,15 @@
     </w:p>
     <w:p>
       <w:r>
-        <w:t>Command Endpoint: Set_Report (PC -&gt; Device)</w:t>
+        <w:t xml:space="preserve">Command Endpoint: </w:t>
+      </w:r>
+      <w:proofErr w:type="spellStart"/>
+      <w:r>
+        <w:t>Set_Report</w:t>
+      </w:r>
+      <w:proofErr w:type="spellEnd"/>
+      <w:r>
+        <w:t xml:space="preserve"> (PC -&gt; Device)</w:t>
       </w:r>
     </w:p>
     <w:tbl>
@@ -9718,7 +9945,15 @@
     </w:p>
     <w:p>
       <w:r>
-        <w:t xml:space="preserve"> Command Endpoint: Set_Report </w:t>
+        <w:t xml:space="preserve"> Command Endpoint: </w:t>
+      </w:r>
+      <w:proofErr w:type="spellStart"/>
+      <w:r>
+        <w:t>Set_Report</w:t>
+      </w:r>
+      <w:proofErr w:type="spellEnd"/>
+      <w:r>
+        <w:t xml:space="preserve"> </w:t>
       </w:r>
       <w:r>
         <w:t>(</w:t>
@@ -9910,15 +10145,11 @@
     <w:p>
       <w:pPr>
         <w:rPr>
-          <w:rFonts w:hint="eastAsia"/>
           <w:lang w:eastAsia="zh-TW"/>
         </w:rPr>
       </w:pPr>
       <w:r>
-        <w:t>C</w:t>
-      </w:r>
-      <w:r>
-        <w:t>harger</w:t>
+        <w:t>Charger</w:t>
       </w:r>
       <w:r>
         <w:rPr>
@@ -9930,7 +10161,15 @@
     </w:p>
     <w:p>
       <w:r>
-        <w:t>Command Endpoint: Set_Report (PC -&gt; Device)</w:t>
+        <w:t xml:space="preserve">Command Endpoint: </w:t>
+      </w:r>
+      <w:proofErr w:type="spellStart"/>
+      <w:r>
+        <w:t>Set_Report</w:t>
+      </w:r>
+      <w:proofErr w:type="spellEnd"/>
+      <w:r>
+        <w:t xml:space="preserve"> (PC -&gt; Device)</w:t>
       </w:r>
     </w:p>
     <w:tbl>
@@ -9971,7 +10210,6 @@
               <w:pStyle w:val="afb"/>
               <w:jc w:val="center"/>
               <w:rPr>
-                <w:rFonts w:hint="eastAsia"/>
                 <w:lang w:eastAsia="zh-TW"/>
               </w:rPr>
             </w:pPr>
@@ -10005,7 +10243,15 @@
     </w:p>
     <w:p>
       <w:r>
-        <w:t xml:space="preserve"> Command Endpoint: Set_Report </w:t>
+        <w:t xml:space="preserve"> Command Endpoint: </w:t>
+      </w:r>
+      <w:proofErr w:type="spellStart"/>
+      <w:r>
+        <w:t>Set_Report</w:t>
+      </w:r>
+      <w:proofErr w:type="spellEnd"/>
+      <w:r>
+        <w:t xml:space="preserve"> </w:t>
       </w:r>
       <w:r>
         <w:t>(</w:t>
@@ -10175,7 +10421,6 @@
               <w:pStyle w:val="afb"/>
               <w:jc w:val="center"/>
               <w:rPr>
-                <w:rFonts w:hint="eastAsia"/>
                 <w:lang w:eastAsia="zh-TW"/>
               </w:rPr>
             </w:pPr>
@@ -10208,7 +10453,6 @@
               <w:pStyle w:val="afb"/>
               <w:jc w:val="center"/>
               <w:rPr>
-                <w:rFonts w:hint="eastAsia"/>
                 <w:lang w:eastAsia="zh-TW"/>
               </w:rPr>
             </w:pPr>
@@ -10296,14 +10540,7 @@
                 <w:rFonts w:hint="eastAsia"/>
                 <w:lang w:eastAsia="zh-TW"/>
               </w:rPr>
-              <w:t>Left</w:t>
-            </w:r>
-            <w:r>
-              <w:rPr>
-                <w:rFonts w:hint="eastAsia"/>
-                <w:lang w:eastAsia="zh-TW"/>
-              </w:rPr>
-              <w:t xml:space="preserve"> battery level</w:t>
+              <w:t>Left battery level</w:t>
             </w:r>
           </w:p>
         </w:tc>
@@ -10407,13 +10644,7 @@
               <w:rPr>
                 <w:lang w:eastAsia="zh-TW"/>
               </w:rPr>
-              <w:t>Right</w:t>
-            </w:r>
-            <w:r>
-              <w:rPr>
-                <w:lang w:eastAsia="zh-TW"/>
-              </w:rPr>
-              <w:t xml:space="preserve"> </w:t>
+              <w:t xml:space="preserve">Right </w:t>
             </w:r>
             <w:r>
               <w:rPr>
@@ -10513,7 +10744,6 @@
               <w:pStyle w:val="afb"/>
               <w:jc w:val="center"/>
               <w:rPr>
-                <w:rFonts w:hint="eastAsia"/>
                 <w:lang w:eastAsia="zh-TW"/>
               </w:rPr>
             </w:pPr>
@@ -10607,7 +10837,6 @@
               <w:pStyle w:val="afb"/>
               <w:jc w:val="center"/>
               <w:rPr>
-                <w:rFonts w:hint="eastAsia"/>
                 <w:lang w:eastAsia="zh-TW"/>
               </w:rPr>
             </w:pPr>
@@ -10667,19 +10896,7 @@
               <w:rPr>
                 <w:lang w:eastAsia="zh-TW"/>
               </w:rPr>
-              <w:t>PLUGGED IN &amp; CHARGING - Sent when the earbud is plugged in, and the battery</w:t>
-            </w:r>
-            <w:r>
-              <w:rPr>
-                <w:lang w:eastAsia="zh-TW"/>
-              </w:rPr>
-              <w:t xml:space="preserve"> </w:t>
-            </w:r>
-            <w:r>
-              <w:rPr>
-                <w:lang w:eastAsia="zh-TW"/>
-              </w:rPr>
-              <w:t>is &lt; 100%</w:t>
+              <w:t>PLUGGED IN &amp; CHARGING - Sent when the earbud is plugged in, and the battery is &lt; 100%</w:t>
             </w:r>
           </w:p>
         </w:tc>
@@ -10716,31 +10933,7 @@
               <w:rPr>
                 <w:lang w:eastAsia="zh-TW"/>
               </w:rPr>
-              <w:t>PLUGGED IN &amp; NOT CHARGING - Sent when the earbud is plugged in, and the</w:t>
-            </w:r>
-            <w:r>
-              <w:rPr>
-                <w:lang w:eastAsia="zh-TW"/>
-              </w:rPr>
-              <w:t xml:space="preserve"> </w:t>
-            </w:r>
-            <w:r>
-              <w:rPr>
-                <w:lang w:eastAsia="zh-TW"/>
-              </w:rPr>
-              <w:t>battery is already at</w:t>
-            </w:r>
-            <w:r>
-              <w:rPr>
-                <w:lang w:eastAsia="zh-TW"/>
-              </w:rPr>
-              <w:t xml:space="preserve"> </w:t>
-            </w:r>
-            <w:r>
-              <w:rPr>
-                <w:lang w:eastAsia="zh-TW"/>
-              </w:rPr>
-              <w:t>100% OR when it reaches 100%</w:t>
+              <w:t>PLUGGED IN &amp; NOT CHARGING - Sent when the earbud is plugged in, and the battery is already at 100% OR when it reaches 100%</w:t>
             </w:r>
           </w:p>
         </w:tc>
@@ -10756,7 +10949,6 @@
     <w:p>
       <w:pPr>
         <w:rPr>
-          <w:rFonts w:hint="eastAsia"/>
           <w:lang w:eastAsia="zh-TW"/>
         </w:rPr>
       </w:pPr>
@@ -10807,7 +10999,15 @@
     </w:p>
     <w:p>
       <w:r>
-        <w:t>Command Endpoint: Set_Report (PC -&gt; Device)</w:t>
+        <w:t xml:space="preserve">Command Endpoint: </w:t>
+      </w:r>
+      <w:proofErr w:type="spellStart"/>
+      <w:r>
+        <w:t>Set_Report</w:t>
+      </w:r>
+      <w:proofErr w:type="spellEnd"/>
+      <w:r>
+        <w:t xml:space="preserve"> (PC -&gt; Device)</w:t>
       </w:r>
     </w:p>
     <w:tbl>
@@ -11168,7 +11368,23 @@
           <w:rFonts w:hint="eastAsia"/>
           <w:lang w:eastAsia="zh-TW"/>
         </w:rPr>
-        <w:t>Sy8809 xSense Read</w:t>
+        <w:t xml:space="preserve">Sy8809 </w:t>
+      </w:r>
+      <w:proofErr w:type="spellStart"/>
+      <w:r>
+        <w:rPr>
+          <w:rFonts w:hint="eastAsia"/>
+          <w:lang w:eastAsia="zh-TW"/>
+        </w:rPr>
+        <w:t>xSense</w:t>
+      </w:r>
+      <w:proofErr w:type="spellEnd"/>
+      <w:r>
+        <w:rPr>
+          <w:rFonts w:hint="eastAsia"/>
+          <w:lang w:eastAsia="zh-TW"/>
+        </w:rPr>
+        <w:t xml:space="preserve"> Read</w:t>
       </w:r>
       <w:r>
         <w:t xml:space="preserve"> </w:t>
@@ -11189,6 +11405,7 @@
       <w:r>
         <w:t>(</w:t>
       </w:r>
+      <w:proofErr w:type="spellStart"/>
       <w:r>
         <w:rPr>
           <w:rFonts w:hint="eastAsia"/>
@@ -11196,6 +11413,7 @@
         </w:rPr>
         <w:t>Csae</w:t>
       </w:r>
+      <w:proofErr w:type="spellEnd"/>
       <w:r>
         <w:t xml:space="preserve"> Only)</w:t>
       </w:r>
@@ -11203,7 +11421,15 @@
     </w:p>
     <w:p>
       <w:r>
-        <w:t>Command Endpoint: Set_Report (PC -&gt; Device)</w:t>
+        <w:t xml:space="preserve">Command Endpoint: </w:t>
+      </w:r>
+      <w:proofErr w:type="spellStart"/>
+      <w:r>
+        <w:t>Set_Report</w:t>
+      </w:r>
+      <w:proofErr w:type="spellEnd"/>
+      <w:r>
+        <w:t xml:space="preserve"> (PC -&gt; Device)</w:t>
       </w:r>
     </w:p>
     <w:tbl>
@@ -11330,7 +11556,23 @@
                 <w:rFonts w:hint="eastAsia"/>
                 <w:lang w:eastAsia="zh-TW"/>
               </w:rPr>
-              <w:t xml:space="preserve">Read xSense </w:t>
+              <w:t xml:space="preserve">Read </w:t>
+            </w:r>
+            <w:proofErr w:type="spellStart"/>
+            <w:r>
+              <w:rPr>
+                <w:rFonts w:hint="eastAsia"/>
+                <w:lang w:eastAsia="zh-TW"/>
+              </w:rPr>
+              <w:t>xSense</w:t>
+            </w:r>
+            <w:proofErr w:type="spellEnd"/>
+            <w:r>
+              <w:rPr>
+                <w:rFonts w:hint="eastAsia"/>
+                <w:lang w:eastAsia="zh-TW"/>
+              </w:rPr>
+              <w:t xml:space="preserve"> </w:t>
             </w:r>
             <w:r>
               <w:rPr>
@@ -11411,7 +11653,23 @@
                 <w:rFonts w:hint="eastAsia"/>
                 <w:lang w:eastAsia="zh-TW"/>
               </w:rPr>
-              <w:t xml:space="preserve">Read xSense </w:t>
+              <w:t xml:space="preserve">Read </w:t>
+            </w:r>
+            <w:proofErr w:type="spellStart"/>
+            <w:r>
+              <w:rPr>
+                <w:rFonts w:hint="eastAsia"/>
+                <w:lang w:eastAsia="zh-TW"/>
+              </w:rPr>
+              <w:t>xSense</w:t>
+            </w:r>
+            <w:proofErr w:type="spellEnd"/>
+            <w:r>
+              <w:rPr>
+                <w:rFonts w:hint="eastAsia"/>
+                <w:lang w:eastAsia="zh-TW"/>
+              </w:rPr>
+              <w:t xml:space="preserve"> </w:t>
             </w:r>
             <w:r>
               <w:rPr>
@@ -11984,6 +12242,7 @@
                 <w:lang w:eastAsia="zh-TW"/>
               </w:rPr>
             </w:pPr>
+            <w:proofErr w:type="spellStart"/>
             <w:r>
               <w:rPr>
                 <w:rFonts w:hint="eastAsia"/>
@@ -11991,6 +12250,7 @@
               </w:rPr>
               <w:t>Adc_raw_L</w:t>
             </w:r>
+            <w:proofErr w:type="spellEnd"/>
           </w:p>
         </w:tc>
         <w:tc>
@@ -12009,6 +12269,7 @@
               <w:pStyle w:val="afb"/>
               <w:jc w:val="center"/>
             </w:pPr>
+            <w:proofErr w:type="spellStart"/>
             <w:r>
               <w:rPr>
                 <w:rFonts w:hint="eastAsia"/>
@@ -12016,6 +12277,7 @@
               </w:rPr>
               <w:t>Adc_raw_H</w:t>
             </w:r>
+            <w:proofErr w:type="spellEnd"/>
           </w:p>
         </w:tc>
         <w:tc>
@@ -12034,6 +12296,7 @@
               <w:pStyle w:val="afb"/>
               <w:jc w:val="center"/>
             </w:pPr>
+            <w:proofErr w:type="spellStart"/>
             <w:r>
               <w:rPr>
                 <w:rFonts w:hint="eastAsia"/>
@@ -12050,6 +12313,7 @@
               </w:rPr>
               <w:t>L</w:t>
             </w:r>
+            <w:proofErr w:type="spellEnd"/>
           </w:p>
         </w:tc>
         <w:tc>
@@ -12068,6 +12332,7 @@
               <w:pStyle w:val="afb"/>
               <w:jc w:val="center"/>
             </w:pPr>
+            <w:proofErr w:type="spellStart"/>
             <w:r>
               <w:rPr>
                 <w:rFonts w:hint="eastAsia"/>
@@ -12084,6 +12349,7 @@
               </w:rPr>
               <w:t>H</w:t>
             </w:r>
+            <w:proofErr w:type="spellEnd"/>
           </w:p>
         </w:tc>
       </w:tr>
@@ -12459,6 +12725,7 @@
       <w:r>
         <w:t>(</w:t>
       </w:r>
+      <w:proofErr w:type="spellStart"/>
       <w:r>
         <w:rPr>
           <w:rFonts w:hint="eastAsia"/>
@@ -12466,6 +12733,7 @@
         </w:rPr>
         <w:t>Csae</w:t>
       </w:r>
+      <w:proofErr w:type="spellEnd"/>
       <w:r>
         <w:t xml:space="preserve"> Only)</w:t>
       </w:r>
@@ -12473,7 +12741,15 @@
     </w:p>
     <w:p>
       <w:r>
-        <w:t>Command Endpoint: Set_Report (PC -&gt; Device)</w:t>
+        <w:t xml:space="preserve">Command Endpoint: </w:t>
+      </w:r>
+      <w:proofErr w:type="spellStart"/>
+      <w:r>
+        <w:t>Set_Report</w:t>
+      </w:r>
+      <w:proofErr w:type="spellEnd"/>
+      <w:r>
+        <w:t xml:space="preserve"> (PC -&gt; Device)</w:t>
       </w:r>
     </w:p>
     <w:tbl>
@@ -12787,6 +13063,7 @@
       <w:r>
         <w:t>(</w:t>
       </w:r>
+      <w:proofErr w:type="spellStart"/>
       <w:r>
         <w:rPr>
           <w:rFonts w:hint="eastAsia"/>
@@ -12794,6 +13071,7 @@
         </w:rPr>
         <w:t>Csae</w:t>
       </w:r>
+      <w:proofErr w:type="spellEnd"/>
       <w:r>
         <w:t xml:space="preserve"> Only)</w:t>
       </w:r>
@@ -12801,7 +13079,15 @@
     </w:p>
     <w:p>
       <w:r>
-        <w:t>Command Endpoint: Set_Report (PC -&gt; Device)</w:t>
+        <w:t xml:space="preserve">Command Endpoint: </w:t>
+      </w:r>
+      <w:proofErr w:type="spellStart"/>
+      <w:r>
+        <w:t>Set_Report</w:t>
+      </w:r>
+      <w:proofErr w:type="spellEnd"/>
+      <w:r>
+        <w:t xml:space="preserve"> (PC -&gt; Device)</w:t>
       </w:r>
     </w:p>
     <w:tbl>
@@ -13231,6 +13517,7 @@
       <w:r>
         <w:t>(</w:t>
       </w:r>
+      <w:proofErr w:type="spellStart"/>
       <w:r>
         <w:rPr>
           <w:rFonts w:hint="eastAsia"/>
@@ -13238,6 +13525,7 @@
         </w:rPr>
         <w:t>Csae</w:t>
       </w:r>
+      <w:proofErr w:type="spellEnd"/>
       <w:r>
         <w:t xml:space="preserve"> Only)</w:t>
       </w:r>
@@ -13249,7 +13537,15 @@
     </w:p>
     <w:p>
       <w:r>
-        <w:t>Command Endpoint: Set_Report (PC -&gt; Device)</w:t>
+        <w:t xml:space="preserve">Command Endpoint: </w:t>
+      </w:r>
+      <w:proofErr w:type="spellStart"/>
+      <w:r>
+        <w:t>Set_Report</w:t>
+      </w:r>
+      <w:proofErr w:type="spellEnd"/>
+      <w:r>
+        <w:t xml:space="preserve"> (PC -&gt; Device)</w:t>
       </w:r>
     </w:p>
     <w:tbl>
@@ -13608,12 +13904,14 @@
                 <w:lang w:eastAsia="zh-TW"/>
               </w:rPr>
             </w:pPr>
+            <w:proofErr w:type="spellStart"/>
             <w:r>
               <w:rPr>
                 <w:lang w:eastAsia="zh-TW"/>
               </w:rPr>
               <w:t>Case_Battery</w:t>
             </w:r>
+            <w:proofErr w:type="spellEnd"/>
           </w:p>
         </w:tc>
         <w:tc>
@@ -13635,12 +13933,14 @@
                 <w:lang w:eastAsia="zh-TW"/>
               </w:rPr>
             </w:pPr>
+            <w:proofErr w:type="spellStart"/>
             <w:r>
               <w:rPr>
                 <w:lang w:eastAsia="zh-TW"/>
               </w:rPr>
               <w:t>Case_NTC</w:t>
             </w:r>
+            <w:proofErr w:type="spellEnd"/>
           </w:p>
         </w:tc>
         <w:tc>
@@ -13662,12 +13962,14 @@
                 <w:lang w:eastAsia="zh-TW"/>
               </w:rPr>
             </w:pPr>
+            <w:proofErr w:type="spellStart"/>
             <w:r>
               <w:rPr>
                 <w:lang w:eastAsia="zh-TW"/>
               </w:rPr>
               <w:t>Left_Battery</w:t>
             </w:r>
+            <w:proofErr w:type="spellEnd"/>
           </w:p>
         </w:tc>
         <w:tc>
@@ -13689,12 +13991,14 @@
                 <w:lang w:eastAsia="zh-TW"/>
               </w:rPr>
             </w:pPr>
+            <w:proofErr w:type="spellStart"/>
             <w:r>
               <w:rPr>
                 <w:lang w:eastAsia="zh-TW"/>
               </w:rPr>
               <w:t>Left_NTC</w:t>
             </w:r>
+            <w:proofErr w:type="spellEnd"/>
           </w:p>
         </w:tc>
         <w:tc>
@@ -13716,12 +14020,14 @@
                 <w:lang w:eastAsia="zh-TW"/>
               </w:rPr>
             </w:pPr>
+            <w:proofErr w:type="spellStart"/>
             <w:r>
               <w:rPr>
                 <w:lang w:eastAsia="zh-TW"/>
               </w:rPr>
               <w:t>Right_Battery</w:t>
             </w:r>
+            <w:proofErr w:type="spellEnd"/>
           </w:p>
         </w:tc>
         <w:tc>
@@ -13743,12 +14049,14 @@
                 <w:lang w:eastAsia="zh-TW"/>
               </w:rPr>
             </w:pPr>
+            <w:proofErr w:type="spellStart"/>
             <w:r>
               <w:rPr>
                 <w:lang w:eastAsia="zh-TW"/>
               </w:rPr>
               <w:t>Right_NTC</w:t>
             </w:r>
+            <w:proofErr w:type="spellEnd"/>
           </w:p>
         </w:tc>
       </w:tr>
@@ -13793,6 +14101,7 @@
       <w:r>
         <w:t>(</w:t>
       </w:r>
+      <w:proofErr w:type="spellStart"/>
       <w:r>
         <w:rPr>
           <w:rFonts w:hint="eastAsia"/>
@@ -13800,6 +14109,7 @@
         </w:rPr>
         <w:t>Csae</w:t>
       </w:r>
+      <w:proofErr w:type="spellEnd"/>
       <w:r>
         <w:t xml:space="preserve"> Only)</w:t>
       </w:r>
@@ -13811,7 +14121,15 @@
     </w:p>
     <w:p>
       <w:r>
-        <w:t>Command Endpoint: Set_Report (PC -&gt; Device)</w:t>
+        <w:t xml:space="preserve">Command Endpoint: </w:t>
+      </w:r>
+      <w:proofErr w:type="spellStart"/>
+      <w:r>
+        <w:t>Set_Report</w:t>
+      </w:r>
+      <w:proofErr w:type="spellEnd"/>
+      <w:r>
+        <w:t xml:space="preserve"> (PC -&gt; Device)</w:t>
       </w:r>
     </w:p>
     <w:tbl>
@@ -14539,6 +14857,950 @@
       </w:pPr>
     </w:p>
     <w:p>
+      <w:pPr>
+        <w:rPr>
+          <w:lang w:eastAsia="zh-TW"/>
+        </w:rPr>
+      </w:pPr>
+      <w:r>
+        <w:rPr>
+          <w:lang w:eastAsia="zh-TW"/>
+        </w:rPr>
+        <w:br w:type="page"/>
+      </w:r>
+    </w:p>
+    <w:p>
+      <w:pPr>
+        <w:pStyle w:val="3"/>
+        <w:rPr>
+          <w:lang w:eastAsia="zh-TW"/>
+        </w:rPr>
+      </w:pPr>
+      <w:r>
+        <w:rPr>
+          <w:lang w:eastAsia="zh-TW"/>
+        </w:rPr>
+        <w:lastRenderedPageBreak/>
+        <w:t>Bud Debug Command (0xF</w:t>
+      </w:r>
+      <w:r>
+        <w:rPr>
+          <w:rFonts w:hint="eastAsia"/>
+          <w:lang w:eastAsia="zh-TW"/>
+        </w:rPr>
+        <w:t>5</w:t>
+      </w:r>
+      <w:r>
+        <w:rPr>
+          <w:lang w:eastAsia="zh-TW"/>
+        </w:rPr>
+        <w:t xml:space="preserve">) </w:t>
+      </w:r>
+    </w:p>
+    <w:p>
+      <w:r>
+        <w:t>The command is used to send user-defined debug data from the host (PC) to the Left or Right Bud for testing or debugging purposes.</w:t>
+      </w:r>
+    </w:p>
+    <w:p>
+      <w:r>
+        <w:t>The device will return the same data or corresponding response from the Bud.</w:t>
+      </w:r>
+    </w:p>
+    <w:p>
+      <w:r>
+        <w:t>The payload should exclude the RTK protocol header (0xAA...) and related framing; only the desired data content needs to be provided.</w:t>
+      </w:r>
+    </w:p>
+    <w:p>
+      <w:r>
+        <w:t xml:space="preserve">Command Endpoint: </w:t>
+      </w:r>
+      <w:proofErr w:type="spellStart"/>
+      <w:r>
+        <w:t>Set_Report</w:t>
+      </w:r>
+      <w:proofErr w:type="spellEnd"/>
+      <w:r>
+        <w:t xml:space="preserve"> (PC -&gt; Device)</w:t>
+      </w:r>
+    </w:p>
+    <w:tbl>
+      <w:tblPr>
+        <w:tblStyle w:val="a7"/>
+        <w:tblW w:w="0" w:type="auto"/>
+        <w:tblLook w:val="04A0" w:firstRow="1" w:lastRow="0" w:firstColumn="1" w:lastColumn="0" w:noHBand="0" w:noVBand="1"/>
+      </w:tblPr>
+      <w:tblGrid>
+        <w:gridCol w:w="729"/>
+        <w:gridCol w:w="740"/>
+        <w:gridCol w:w="729"/>
+        <w:gridCol w:w="858"/>
+      </w:tblGrid>
+      <w:tr>
+        <w:tc>
+          <w:tcPr>
+            <w:tcW w:w="0" w:type="auto"/>
+            <w:tcBorders>
+              <w:top w:val="single" w:sz="4" w:space="0" w:color="auto"/>
+              <w:left w:val="single" w:sz="4" w:space="0" w:color="auto"/>
+              <w:bottom w:val="single" w:sz="4" w:space="0" w:color="auto"/>
+              <w:right w:val="single" w:sz="4" w:space="0" w:color="auto"/>
+            </w:tcBorders>
+            <w:shd w:val="clear" w:color="auto" w:fill="BFBFBF" w:themeFill="background1" w:themeFillShade="BF"/>
+            <w:vAlign w:val="center"/>
+            <w:hideMark/>
+          </w:tcPr>
+          <w:p>
+            <w:pPr>
+              <w:pStyle w:val="afb"/>
+              <w:jc w:val="center"/>
+            </w:pPr>
+            <w:r>
+              <w:t>Byte 0</w:t>
+            </w:r>
+          </w:p>
+        </w:tc>
+        <w:tc>
+          <w:tcPr>
+            <w:tcW w:w="0" w:type="auto"/>
+            <w:tcBorders>
+              <w:top w:val="single" w:sz="4" w:space="0" w:color="auto"/>
+              <w:left w:val="single" w:sz="4" w:space="0" w:color="auto"/>
+              <w:bottom w:val="single" w:sz="4" w:space="0" w:color="auto"/>
+              <w:right w:val="single" w:sz="4" w:space="0" w:color="auto"/>
+            </w:tcBorders>
+            <w:shd w:val="clear" w:color="auto" w:fill="BFBFBF" w:themeFill="background1" w:themeFillShade="BF"/>
+          </w:tcPr>
+          <w:p>
+            <w:pPr>
+              <w:pStyle w:val="afb"/>
+              <w:jc w:val="center"/>
+              <w:rPr>
+                <w:lang w:eastAsia="zh-TW"/>
+              </w:rPr>
+            </w:pPr>
+            <w:r>
+              <w:rPr>
+                <w:rFonts w:hint="eastAsia"/>
+                <w:lang w:eastAsia="zh-TW"/>
+              </w:rPr>
+              <w:t>Byte1</w:t>
+            </w:r>
+          </w:p>
+          <w:p>
+            <w:pPr>
+              <w:pStyle w:val="afb"/>
+              <w:rPr>
+                <w:rFonts w:hint="eastAsia"/>
+              </w:rPr>
+            </w:pPr>
+          </w:p>
+        </w:tc>
+        <w:tc>
+          <w:tcPr>
+            <w:tcW w:w="0" w:type="auto"/>
+            <w:tcBorders>
+              <w:top w:val="single" w:sz="4" w:space="0" w:color="auto"/>
+              <w:left w:val="single" w:sz="4" w:space="0" w:color="auto"/>
+              <w:bottom w:val="single" w:sz="4" w:space="0" w:color="auto"/>
+              <w:right w:val="single" w:sz="4" w:space="0" w:color="auto"/>
+            </w:tcBorders>
+            <w:shd w:val="clear" w:color="auto" w:fill="BFBFBF" w:themeFill="background1" w:themeFillShade="BF"/>
+          </w:tcPr>
+          <w:p>
+            <w:pPr>
+              <w:pStyle w:val="afb"/>
+              <w:jc w:val="center"/>
+              <w:rPr>
+                <w:rFonts w:hint="eastAsia"/>
+                <w:lang w:eastAsia="zh-TW"/>
+              </w:rPr>
+            </w:pPr>
+            <w:r>
+              <w:t xml:space="preserve">Byte </w:t>
+            </w:r>
+            <w:r>
+              <w:rPr>
+                <w:rFonts w:hint="eastAsia"/>
+                <w:lang w:eastAsia="zh-TW"/>
+              </w:rPr>
+              <w:t>2</w:t>
+            </w:r>
+          </w:p>
+        </w:tc>
+        <w:tc>
+          <w:tcPr>
+            <w:tcW w:w="0" w:type="auto"/>
+            <w:tcBorders>
+              <w:top w:val="single" w:sz="4" w:space="0" w:color="auto"/>
+              <w:left w:val="single" w:sz="4" w:space="0" w:color="auto"/>
+              <w:bottom w:val="single" w:sz="4" w:space="0" w:color="auto"/>
+              <w:right w:val="single" w:sz="4" w:space="0" w:color="auto"/>
+            </w:tcBorders>
+            <w:shd w:val="clear" w:color="auto" w:fill="BFBFBF" w:themeFill="background1" w:themeFillShade="BF"/>
+          </w:tcPr>
+          <w:p>
+            <w:pPr>
+              <w:pStyle w:val="afb"/>
+              <w:jc w:val="center"/>
+              <w:rPr>
+                <w:rFonts w:hint="eastAsia"/>
+                <w:lang w:eastAsia="zh-TW"/>
+              </w:rPr>
+            </w:pPr>
+            <w:r>
+              <w:t xml:space="preserve">Byte </w:t>
+            </w:r>
+            <w:r>
+              <w:rPr>
+                <w:rFonts w:hint="eastAsia"/>
+                <w:lang w:eastAsia="zh-TW"/>
+              </w:rPr>
+              <w:t>3</w:t>
+            </w:r>
+          </w:p>
+        </w:tc>
+      </w:tr>
+      <w:tr>
+        <w:tc>
+          <w:tcPr>
+            <w:tcW w:w="0" w:type="auto"/>
+            <w:tcBorders>
+              <w:top w:val="single" w:sz="4" w:space="0" w:color="auto"/>
+              <w:left w:val="single" w:sz="4" w:space="0" w:color="auto"/>
+              <w:bottom w:val="single" w:sz="4" w:space="0" w:color="auto"/>
+              <w:right w:val="single" w:sz="4" w:space="0" w:color="auto"/>
+            </w:tcBorders>
+            <w:vAlign w:val="center"/>
+            <w:hideMark/>
+          </w:tcPr>
+          <w:p>
+            <w:pPr>
+              <w:pStyle w:val="afb"/>
+              <w:jc w:val="center"/>
+              <w:rPr>
+                <w:lang w:eastAsia="zh-TW"/>
+              </w:rPr>
+            </w:pPr>
+            <w:r>
+              <w:t>0x</w:t>
+            </w:r>
+            <w:r>
+              <w:rPr>
+                <w:rFonts w:hint="eastAsia"/>
+                <w:lang w:eastAsia="zh-TW"/>
+              </w:rPr>
+              <w:t>F</w:t>
+            </w:r>
+            <w:r>
+              <w:rPr>
+                <w:rFonts w:hint="eastAsia"/>
+                <w:lang w:eastAsia="zh-TW"/>
+              </w:rPr>
+              <w:t>5</w:t>
+            </w:r>
+          </w:p>
+        </w:tc>
+        <w:tc>
+          <w:tcPr>
+            <w:tcW w:w="0" w:type="auto"/>
+            <w:tcBorders>
+              <w:top w:val="single" w:sz="4" w:space="0" w:color="auto"/>
+              <w:left w:val="single" w:sz="4" w:space="0" w:color="auto"/>
+              <w:bottom w:val="single" w:sz="4" w:space="0" w:color="auto"/>
+              <w:right w:val="single" w:sz="4" w:space="0" w:color="auto"/>
+            </w:tcBorders>
+          </w:tcPr>
+          <w:p>
+            <w:pPr>
+              <w:pStyle w:val="afb"/>
+              <w:jc w:val="center"/>
+            </w:pPr>
+            <w:r>
+              <w:t>Target</w:t>
+            </w:r>
+          </w:p>
+        </w:tc>
+        <w:tc>
+          <w:tcPr>
+            <w:tcW w:w="0" w:type="auto"/>
+            <w:tcBorders>
+              <w:top w:val="single" w:sz="4" w:space="0" w:color="auto"/>
+              <w:left w:val="single" w:sz="4" w:space="0" w:color="auto"/>
+              <w:bottom w:val="single" w:sz="4" w:space="0" w:color="auto"/>
+              <w:right w:val="single" w:sz="4" w:space="0" w:color="auto"/>
+            </w:tcBorders>
+          </w:tcPr>
+          <w:p>
+            <w:pPr>
+              <w:pStyle w:val="afb"/>
+              <w:jc w:val="center"/>
+              <w:rPr>
+                <w:rFonts w:hint="eastAsia"/>
+                <w:lang w:eastAsia="zh-TW"/>
+              </w:rPr>
+            </w:pPr>
+            <w:proofErr w:type="spellStart"/>
+            <w:r>
+              <w:rPr>
+                <w:rFonts w:hint="eastAsia"/>
+                <w:lang w:eastAsia="zh-TW"/>
+              </w:rPr>
+              <w:t>len</w:t>
+            </w:r>
+            <w:proofErr w:type="spellEnd"/>
+          </w:p>
+        </w:tc>
+        <w:tc>
+          <w:tcPr>
+            <w:tcW w:w="0" w:type="auto"/>
+            <w:tcBorders>
+              <w:top w:val="single" w:sz="4" w:space="0" w:color="auto"/>
+              <w:left w:val="single" w:sz="4" w:space="0" w:color="auto"/>
+              <w:bottom w:val="single" w:sz="4" w:space="0" w:color="auto"/>
+              <w:right w:val="single" w:sz="4" w:space="0" w:color="auto"/>
+            </w:tcBorders>
+          </w:tcPr>
+          <w:p>
+            <w:pPr>
+              <w:pStyle w:val="afb"/>
+              <w:jc w:val="center"/>
+            </w:pPr>
+            <w:r>
+              <w:t>Payload</w:t>
+            </w:r>
+          </w:p>
+        </w:tc>
+      </w:tr>
+    </w:tbl>
+    <w:p>
+      <w:pPr>
+        <w:pStyle w:val="afb"/>
+        <w:rPr>
+          <w:b/>
+          <w:bCs/>
+          <w:lang w:eastAsia="zh-TW"/>
+        </w:rPr>
+      </w:pPr>
+    </w:p>
+    <w:tbl>
+      <w:tblPr>
+        <w:tblStyle w:val="a7"/>
+        <w:tblW w:w="0" w:type="auto"/>
+        <w:tblLook w:val="04A0" w:firstRow="1" w:lastRow="0" w:firstColumn="1" w:lastColumn="0" w:noHBand="0" w:noVBand="1"/>
+      </w:tblPr>
+      <w:tblGrid>
+        <w:gridCol w:w="676"/>
+        <w:gridCol w:w="1001"/>
+      </w:tblGrid>
+      <w:tr>
+        <w:tc>
+          <w:tcPr>
+            <w:tcW w:w="0" w:type="auto"/>
+            <w:tcBorders>
+              <w:top w:val="single" w:sz="4" w:space="0" w:color="auto"/>
+              <w:left w:val="single" w:sz="4" w:space="0" w:color="auto"/>
+              <w:bottom w:val="single" w:sz="4" w:space="0" w:color="auto"/>
+              <w:right w:val="single" w:sz="4" w:space="0" w:color="auto"/>
+            </w:tcBorders>
+            <w:shd w:val="clear" w:color="auto" w:fill="BFBFBF" w:themeFill="background1" w:themeFillShade="BF"/>
+            <w:vAlign w:val="center"/>
+            <w:hideMark/>
+          </w:tcPr>
+          <w:p>
+            <w:pPr>
+              <w:pStyle w:val="afb"/>
+              <w:jc w:val="center"/>
+            </w:pPr>
+            <w:r>
+              <w:t>Value</w:t>
+            </w:r>
+          </w:p>
+        </w:tc>
+        <w:tc>
+          <w:tcPr>
+            <w:tcW w:w="0" w:type="auto"/>
+            <w:tcBorders>
+              <w:top w:val="single" w:sz="4" w:space="0" w:color="auto"/>
+              <w:left w:val="single" w:sz="4" w:space="0" w:color="auto"/>
+              <w:bottom w:val="single" w:sz="4" w:space="0" w:color="auto"/>
+              <w:right w:val="single" w:sz="4" w:space="0" w:color="auto"/>
+            </w:tcBorders>
+            <w:shd w:val="clear" w:color="auto" w:fill="BFBFBF" w:themeFill="background1" w:themeFillShade="BF"/>
+            <w:vAlign w:val="center"/>
+            <w:hideMark/>
+          </w:tcPr>
+          <w:p>
+            <w:pPr>
+              <w:jc w:val="center"/>
+              <w:rPr>
+                <w:lang w:eastAsia="zh-TW"/>
+              </w:rPr>
+            </w:pPr>
+            <w:r>
+              <w:rPr>
+                <w:lang w:eastAsia="zh-TW"/>
+              </w:rPr>
+              <w:t>Target</w:t>
+            </w:r>
+          </w:p>
+        </w:tc>
+      </w:tr>
+      <w:tr>
+        <w:tc>
+          <w:tcPr>
+            <w:tcW w:w="0" w:type="auto"/>
+            <w:tcBorders>
+              <w:top w:val="single" w:sz="4" w:space="0" w:color="auto"/>
+              <w:left w:val="single" w:sz="4" w:space="0" w:color="auto"/>
+              <w:bottom w:val="single" w:sz="4" w:space="0" w:color="auto"/>
+              <w:right w:val="single" w:sz="4" w:space="0" w:color="auto"/>
+            </w:tcBorders>
+            <w:vAlign w:val="center"/>
+            <w:hideMark/>
+          </w:tcPr>
+          <w:p>
+            <w:pPr>
+              <w:pStyle w:val="afb"/>
+              <w:jc w:val="center"/>
+            </w:pPr>
+            <w:r>
+              <w:t>0x0</w:t>
+            </w:r>
+            <w:r>
+              <w:rPr>
+                <w:rFonts w:hint="eastAsia"/>
+                <w:lang w:eastAsia="zh-TW"/>
+              </w:rPr>
+              <w:t>1</w:t>
+            </w:r>
+          </w:p>
+        </w:tc>
+        <w:tc>
+          <w:tcPr>
+            <w:tcW w:w="0" w:type="auto"/>
+            <w:tcBorders>
+              <w:top w:val="single" w:sz="4" w:space="0" w:color="auto"/>
+              <w:left w:val="single" w:sz="4" w:space="0" w:color="auto"/>
+              <w:bottom w:val="single" w:sz="4" w:space="0" w:color="auto"/>
+              <w:right w:val="single" w:sz="4" w:space="0" w:color="auto"/>
+            </w:tcBorders>
+            <w:vAlign w:val="center"/>
+            <w:hideMark/>
+          </w:tcPr>
+          <w:p>
+            <w:pPr>
+              <w:pStyle w:val="afb"/>
+              <w:jc w:val="center"/>
+            </w:pPr>
+            <w:r>
+              <w:rPr>
+                <w:rFonts w:hint="eastAsia"/>
+                <w:lang w:eastAsia="zh-TW"/>
+              </w:rPr>
+              <w:t>Left</w:t>
+            </w:r>
+            <w:r>
+              <w:rPr>
+                <w:lang w:eastAsia="zh-TW"/>
+              </w:rPr>
+              <w:t xml:space="preserve"> Bud</w:t>
+            </w:r>
+          </w:p>
+        </w:tc>
+      </w:tr>
+      <w:tr>
+        <w:tc>
+          <w:tcPr>
+            <w:tcW w:w="0" w:type="auto"/>
+            <w:tcBorders>
+              <w:top w:val="single" w:sz="4" w:space="0" w:color="auto"/>
+              <w:left w:val="single" w:sz="4" w:space="0" w:color="auto"/>
+              <w:bottom w:val="single" w:sz="4" w:space="0" w:color="auto"/>
+              <w:right w:val="single" w:sz="4" w:space="0" w:color="auto"/>
+            </w:tcBorders>
+            <w:vAlign w:val="center"/>
+            <w:hideMark/>
+          </w:tcPr>
+          <w:p>
+            <w:pPr>
+              <w:pStyle w:val="afb"/>
+              <w:jc w:val="center"/>
+            </w:pPr>
+            <w:r>
+              <w:t>0x0</w:t>
+            </w:r>
+            <w:r>
+              <w:rPr>
+                <w:rFonts w:hint="eastAsia"/>
+                <w:lang w:eastAsia="zh-TW"/>
+              </w:rPr>
+              <w:t>2</w:t>
+            </w:r>
+          </w:p>
+        </w:tc>
+        <w:tc>
+          <w:tcPr>
+            <w:tcW w:w="0" w:type="auto"/>
+            <w:tcBorders>
+              <w:top w:val="single" w:sz="4" w:space="0" w:color="auto"/>
+              <w:left w:val="single" w:sz="4" w:space="0" w:color="auto"/>
+              <w:bottom w:val="single" w:sz="4" w:space="0" w:color="auto"/>
+              <w:right w:val="single" w:sz="4" w:space="0" w:color="auto"/>
+            </w:tcBorders>
+            <w:vAlign w:val="center"/>
+          </w:tcPr>
+          <w:p>
+            <w:pPr>
+              <w:pStyle w:val="afb"/>
+              <w:jc w:val="center"/>
+            </w:pPr>
+            <w:r>
+              <w:rPr>
+                <w:lang w:eastAsia="zh-TW"/>
+              </w:rPr>
+              <w:t>Right Bud</w:t>
+            </w:r>
+          </w:p>
+        </w:tc>
+      </w:tr>
+    </w:tbl>
+    <w:p>
+      <w:pPr>
+        <w:pStyle w:val="afb"/>
+        <w:rPr>
+          <w:b/>
+          <w:bCs/>
+          <w:lang w:eastAsia="zh-TW"/>
+        </w:rPr>
+      </w:pPr>
+    </w:p>
+    <w:tbl>
+      <w:tblPr>
+        <w:tblStyle w:val="a7"/>
+        <w:tblW w:w="0" w:type="auto"/>
+        <w:tblLook w:val="04A0" w:firstRow="1" w:lastRow="0" w:firstColumn="1" w:lastColumn="0" w:noHBand="0" w:noVBand="1"/>
+      </w:tblPr>
+      <w:tblGrid>
+        <w:gridCol w:w="1059"/>
+        <w:gridCol w:w="2015"/>
+      </w:tblGrid>
+      <w:tr>
+        <w:tc>
+          <w:tcPr>
+            <w:tcW w:w="0" w:type="auto"/>
+            <w:tcBorders>
+              <w:top w:val="single" w:sz="4" w:space="0" w:color="auto"/>
+              <w:left w:val="single" w:sz="4" w:space="0" w:color="auto"/>
+              <w:bottom w:val="single" w:sz="4" w:space="0" w:color="auto"/>
+              <w:right w:val="single" w:sz="4" w:space="0" w:color="auto"/>
+            </w:tcBorders>
+            <w:shd w:val="clear" w:color="auto" w:fill="BFBFBF" w:themeFill="background1" w:themeFillShade="BF"/>
+            <w:vAlign w:val="center"/>
+            <w:hideMark/>
+          </w:tcPr>
+          <w:p>
+            <w:pPr>
+              <w:pStyle w:val="afb"/>
+              <w:jc w:val="center"/>
+            </w:pPr>
+            <w:r>
+              <w:t>Value</w:t>
+            </w:r>
+          </w:p>
+        </w:tc>
+        <w:tc>
+          <w:tcPr>
+            <w:tcW w:w="0" w:type="auto"/>
+            <w:tcBorders>
+              <w:top w:val="single" w:sz="4" w:space="0" w:color="auto"/>
+              <w:left w:val="single" w:sz="4" w:space="0" w:color="auto"/>
+              <w:bottom w:val="single" w:sz="4" w:space="0" w:color="auto"/>
+              <w:right w:val="single" w:sz="4" w:space="0" w:color="auto"/>
+            </w:tcBorders>
+            <w:shd w:val="clear" w:color="auto" w:fill="BFBFBF" w:themeFill="background1" w:themeFillShade="BF"/>
+            <w:vAlign w:val="center"/>
+            <w:hideMark/>
+          </w:tcPr>
+          <w:p>
+            <w:pPr>
+              <w:jc w:val="center"/>
+              <w:rPr>
+                <w:rFonts w:hint="eastAsia"/>
+                <w:lang w:eastAsia="zh-TW"/>
+              </w:rPr>
+            </w:pPr>
+            <w:proofErr w:type="spellStart"/>
+            <w:r>
+              <w:rPr>
+                <w:rFonts w:hint="eastAsia"/>
+                <w:lang w:eastAsia="zh-TW"/>
+              </w:rPr>
+              <w:t>len</w:t>
+            </w:r>
+            <w:proofErr w:type="spellEnd"/>
+          </w:p>
+        </w:tc>
+      </w:tr>
+      <w:tr>
+        <w:tc>
+          <w:tcPr>
+            <w:tcW w:w="0" w:type="auto"/>
+            <w:tcBorders>
+              <w:top w:val="single" w:sz="4" w:space="0" w:color="auto"/>
+              <w:left w:val="single" w:sz="4" w:space="0" w:color="auto"/>
+              <w:bottom w:val="single" w:sz="4" w:space="0" w:color="auto"/>
+              <w:right w:val="single" w:sz="4" w:space="0" w:color="auto"/>
+            </w:tcBorders>
+            <w:vAlign w:val="center"/>
+            <w:hideMark/>
+          </w:tcPr>
+          <w:p>
+            <w:pPr>
+              <w:pStyle w:val="afb"/>
+              <w:jc w:val="center"/>
+            </w:pPr>
+            <w:r>
+              <w:t>0x0</w:t>
+            </w:r>
+            <w:r>
+              <w:rPr>
+                <w:rFonts w:hint="eastAsia"/>
+                <w:lang w:eastAsia="zh-TW"/>
+              </w:rPr>
+              <w:t>1</w:t>
+            </w:r>
+            <w:r>
+              <w:rPr>
+                <w:rFonts w:hint="eastAsia"/>
+                <w:lang w:eastAsia="zh-TW"/>
+              </w:rPr>
+              <w:t>-0x19</w:t>
+            </w:r>
+          </w:p>
+        </w:tc>
+        <w:tc>
+          <w:tcPr>
+            <w:tcW w:w="0" w:type="auto"/>
+            <w:tcBorders>
+              <w:top w:val="single" w:sz="4" w:space="0" w:color="auto"/>
+              <w:left w:val="single" w:sz="4" w:space="0" w:color="auto"/>
+              <w:bottom w:val="single" w:sz="4" w:space="0" w:color="auto"/>
+              <w:right w:val="single" w:sz="4" w:space="0" w:color="auto"/>
+            </w:tcBorders>
+            <w:vAlign w:val="center"/>
+            <w:hideMark/>
+          </w:tcPr>
+          <w:p>
+            <w:pPr>
+              <w:pStyle w:val="afb"/>
+              <w:jc w:val="center"/>
+              <w:rPr>
+                <w:rFonts w:hint="eastAsia"/>
+                <w:lang w:eastAsia="zh-TW"/>
+              </w:rPr>
+            </w:pPr>
+            <w:r>
+              <w:rPr>
+                <w:lang w:eastAsia="zh-TW"/>
+              </w:rPr>
+              <w:t>D</w:t>
+            </w:r>
+            <w:r>
+              <w:rPr>
+                <w:rFonts w:hint="eastAsia"/>
+                <w:lang w:eastAsia="zh-TW"/>
+              </w:rPr>
+              <w:t xml:space="preserve">ata max </w:t>
+            </w:r>
+            <w:proofErr w:type="spellStart"/>
+            <w:r>
+              <w:rPr>
+                <w:rFonts w:hint="eastAsia"/>
+                <w:lang w:eastAsia="zh-TW"/>
+              </w:rPr>
+              <w:t>len</w:t>
+            </w:r>
+            <w:proofErr w:type="spellEnd"/>
+            <w:r>
+              <w:rPr>
+                <w:rFonts w:hint="eastAsia"/>
+                <w:lang w:eastAsia="zh-TW"/>
+              </w:rPr>
+              <w:t xml:space="preserve"> 25 bytes</w:t>
+            </w:r>
+          </w:p>
+        </w:tc>
+      </w:tr>
+    </w:tbl>
+    <w:p>
+      <w:pPr>
+        <w:pStyle w:val="afb"/>
+        <w:rPr>
+          <w:rFonts w:hint="eastAsia"/>
+          <w:lang w:eastAsia="zh-TW"/>
+        </w:rPr>
+      </w:pPr>
+      <w:r>
+        <w:rPr>
+          <w:lang w:eastAsia="zh-TW"/>
+        </w:rPr>
+        <w:t>The maximum total transmission length is 32 bytes.</w:t>
+      </w:r>
+      <w:r>
+        <w:rPr>
+          <w:lang w:eastAsia="zh-TW"/>
+        </w:rPr>
+        <w:br/>
+        <w:t>Since the RTK communication protocol occupies 7 bytes, the maximum user payload length is limited to 25 bytes.</w:t>
+      </w:r>
+    </w:p>
+    <w:p>
+      <w:r>
+        <w:t>Command Endpoint: Interrupt IN (PC &lt;- Device)</w:t>
+      </w:r>
+    </w:p>
+    <w:tbl>
+      <w:tblPr>
+        <w:tblStyle w:val="a7"/>
+        <w:tblW w:w="0" w:type="auto"/>
+        <w:tblLook w:val="04A0" w:firstRow="1" w:lastRow="0" w:firstColumn="1" w:lastColumn="0" w:noHBand="0" w:noVBand="1"/>
+      </w:tblPr>
+      <w:tblGrid>
+        <w:gridCol w:w="729"/>
+        <w:gridCol w:w="7067"/>
+      </w:tblGrid>
+      <w:tr>
+        <w:tc>
+          <w:tcPr>
+            <w:tcW w:w="0" w:type="auto"/>
+            <w:tcBorders>
+              <w:top w:val="single" w:sz="4" w:space="0" w:color="auto"/>
+              <w:left w:val="single" w:sz="4" w:space="0" w:color="auto"/>
+              <w:bottom w:val="single" w:sz="4" w:space="0" w:color="auto"/>
+              <w:right w:val="single" w:sz="4" w:space="0" w:color="auto"/>
+            </w:tcBorders>
+            <w:shd w:val="clear" w:color="auto" w:fill="BFBFBF" w:themeFill="background1" w:themeFillShade="BF"/>
+            <w:vAlign w:val="center"/>
+            <w:hideMark/>
+          </w:tcPr>
+          <w:p>
+            <w:pPr>
+              <w:pStyle w:val="afb"/>
+              <w:jc w:val="center"/>
+            </w:pPr>
+            <w:r>
+              <w:t>Byte 0</w:t>
+            </w:r>
+          </w:p>
+        </w:tc>
+        <w:tc>
+          <w:tcPr>
+            <w:tcW w:w="0" w:type="auto"/>
+            <w:tcBorders>
+              <w:top w:val="single" w:sz="4" w:space="0" w:color="auto"/>
+              <w:left w:val="single" w:sz="4" w:space="0" w:color="auto"/>
+              <w:bottom w:val="single" w:sz="4" w:space="0" w:color="auto"/>
+              <w:right w:val="single" w:sz="4" w:space="0" w:color="auto"/>
+            </w:tcBorders>
+            <w:shd w:val="clear" w:color="auto" w:fill="BFBFBF" w:themeFill="background1" w:themeFillShade="BF"/>
+            <w:vAlign w:val="center"/>
+          </w:tcPr>
+          <w:p>
+            <w:pPr>
+              <w:pStyle w:val="afb"/>
+              <w:jc w:val="center"/>
+            </w:pPr>
+            <w:r>
+              <w:t xml:space="preserve">Byte </w:t>
+            </w:r>
+            <w:r>
+              <w:rPr>
+                <w:rFonts w:hint="eastAsia"/>
+                <w:lang w:eastAsia="zh-TW"/>
+              </w:rPr>
+              <w:t>1-</w:t>
+            </w:r>
+            <w:r>
+              <w:rPr>
+                <w:rFonts w:hint="eastAsia"/>
+                <w:lang w:eastAsia="zh-TW"/>
+              </w:rPr>
+              <w:t>N</w:t>
+            </w:r>
+          </w:p>
+        </w:tc>
+      </w:tr>
+      <w:tr>
+        <w:tc>
+          <w:tcPr>
+            <w:tcW w:w="0" w:type="auto"/>
+            <w:tcBorders>
+              <w:top w:val="single" w:sz="4" w:space="0" w:color="auto"/>
+              <w:left w:val="single" w:sz="4" w:space="0" w:color="auto"/>
+              <w:bottom w:val="single" w:sz="4" w:space="0" w:color="auto"/>
+              <w:right w:val="single" w:sz="4" w:space="0" w:color="auto"/>
+            </w:tcBorders>
+            <w:vAlign w:val="center"/>
+            <w:hideMark/>
+          </w:tcPr>
+          <w:p>
+            <w:pPr>
+              <w:pStyle w:val="afb"/>
+              <w:jc w:val="center"/>
+              <w:rPr>
+                <w:rFonts w:hint="eastAsia"/>
+                <w:lang w:eastAsia="zh-TW"/>
+              </w:rPr>
+            </w:pPr>
+            <w:r>
+              <w:rPr>
+                <w:rFonts w:hint="eastAsia"/>
+                <w:lang w:eastAsia="zh-TW"/>
+              </w:rPr>
+              <w:t>0x</w:t>
+            </w:r>
+            <w:r>
+              <w:rPr>
+                <w:rFonts w:hint="eastAsia"/>
+                <w:lang w:eastAsia="zh-TW"/>
+              </w:rPr>
+              <w:t>F</w:t>
+            </w:r>
+            <w:r>
+              <w:rPr>
+                <w:rFonts w:hint="eastAsia"/>
+                <w:lang w:eastAsia="zh-TW"/>
+              </w:rPr>
+              <w:t>5</w:t>
+            </w:r>
+          </w:p>
+        </w:tc>
+        <w:tc>
+          <w:tcPr>
+            <w:tcW w:w="0" w:type="auto"/>
+            <w:tcBorders>
+              <w:top w:val="single" w:sz="4" w:space="0" w:color="auto"/>
+              <w:left w:val="single" w:sz="4" w:space="0" w:color="auto"/>
+              <w:bottom w:val="single" w:sz="4" w:space="0" w:color="auto"/>
+              <w:right w:val="single" w:sz="4" w:space="0" w:color="auto"/>
+            </w:tcBorders>
+            <w:vAlign w:val="center"/>
+          </w:tcPr>
+          <w:p>
+            <w:pPr>
+              <w:pStyle w:val="afb"/>
+              <w:jc w:val="center"/>
+              <w:rPr>
+                <w:lang w:eastAsia="zh-TW"/>
+              </w:rPr>
+            </w:pPr>
+            <w:r>
+              <w:rPr>
+                <w:lang w:eastAsia="zh-TW"/>
+              </w:rPr>
+              <w:t>The response will return the full data received through the one-wire UART interface.</w:t>
+            </w:r>
+          </w:p>
+        </w:tc>
+      </w:tr>
+    </w:tbl>
+    <w:p>
+      <w:pPr>
+        <w:rPr>
+          <w:lang w:eastAsia="zh-TW"/>
+        </w:rPr>
+      </w:pPr>
+    </w:p>
+    <w:p>
+      <w:pPr>
+        <w:rPr>
+          <w:lang w:eastAsia="zh-TW"/>
+        </w:rPr>
+      </w:pPr>
+      <w:r>
+        <w:rPr>
+          <w:lang w:eastAsia="zh-TW"/>
+        </w:rPr>
+        <w:t>Example:</w:t>
+      </w:r>
+      <w:r>
+        <w:rPr>
+          <w:lang w:eastAsia="zh-TW"/>
+        </w:rPr>
+        <w:br/>
+        <w:t>To send AA BB CC DD EE FF (6 bytes) to the left bud, simply input the following command:</w:t>
+      </w:r>
+    </w:p>
+    <w:p>
+      <w:pPr>
+        <w:rPr>
+          <w:lang w:eastAsia="zh-TW"/>
+        </w:rPr>
+      </w:pPr>
+      <w:r>
+        <w:rPr>
+          <w:lang w:eastAsia="zh-TW"/>
+        </w:rPr>
+        <w:t>F5 01 06 AA BB CC DD EE FF</w:t>
+      </w:r>
+    </w:p>
+    <w:p>
+      <w:pPr>
+        <w:rPr>
+          <w:lang w:eastAsia="zh-TW"/>
+        </w:rPr>
+      </w:pPr>
+      <w:r>
+        <w:rPr>
+          <w:lang w:eastAsia="zh-TW"/>
+        </w:rPr>
+        <w:t>The device will then automatically encapsulate this payload into the RTK communication protocol format and forward it to the bud as:</w:t>
+      </w:r>
+    </w:p>
+    <w:p>
+      <w:pPr>
+        <w:rPr>
+          <w:lang w:eastAsia="zh-TW"/>
+        </w:rPr>
+      </w:pPr>
+      <w:r>
+        <w:rPr>
+          <w:lang w:eastAsia="zh-TW"/>
+        </w:rPr>
+        <w:t xml:space="preserve">0xAA 0x01 0x08 0x00 </w:t>
+      </w:r>
+      <w:proofErr w:type="spellStart"/>
+      <w:r>
+        <w:rPr>
+          <w:lang w:eastAsia="zh-TW"/>
+        </w:rPr>
+        <w:t>0x00</w:t>
+      </w:r>
+      <w:proofErr w:type="spellEnd"/>
+      <w:r>
+        <w:rPr>
+          <w:lang w:eastAsia="zh-TW"/>
+        </w:rPr>
+        <w:t xml:space="preserve"> 0x30 0xAA 0xBB 0xCC 0xDD 0xEE 0xFF 0xCC</w:t>
+      </w:r>
+    </w:p>
+    <w:p>
+      <w:pPr>
+        <w:rPr>
+          <w:rFonts w:hint="eastAsia"/>
+          <w:lang w:eastAsia="zh-TW"/>
+        </w:rPr>
+      </w:pPr>
+    </w:p>
+    <w:p>
+      <w:pPr>
+        <w:rPr>
+          <w:rFonts w:hint="eastAsia"/>
+          <w:lang w:eastAsia="zh-TW"/>
+        </w:rPr>
+      </w:pPr>
       <w:r>
         <w:br w:type="page"/>
       </w:r>
@@ -17268,7 +18530,7 @@
   </w:latentStyles>
   <w:style w:type="paragraph" w:default="1" w:styleId="a">
     <w:name w:val="Normal"/>
-    <w:rsid w:val="001A6B16"/>
+    <w:rsid w:val="004F6BF7"/>
   </w:style>
   <w:style w:type="paragraph" w:styleId="1">
     <w:name w:val="heading 1"/>
@@ -17494,7 +18756,6 @@
   <w:style w:type="character" w:default="1" w:styleId="a0">
     <w:name w:val="Default Paragraph Font"/>
     <w:uiPriority w:val="1"/>
-    <w:semiHidden/>
     <w:unhideWhenUsed/>
   </w:style>
   <w:style w:type="table" w:default="1" w:styleId="a1">

</xml_diff>

<commit_message>
Extend UART/USB command handling with Buds data structure updates
- Added packet data structure parameter passing in UART command handler.
- Implemented command handling for mode, color, and serial number in both USB and UART command processing.
- Updated Buds data structure to include new fields for mode, color, and serial number storage.
</commit_message>
<xml_diff>
--- a/data/Torrio_Case_factory_command_Firmware_Spec 0.01.docx
+++ b/data/Torrio_Case_factory_command_Firmware_Spec 0.01.docx
@@ -7914,13 +7914,7 @@
     <w:p>
       <w:pPr>
         <w:rPr>
-          <w:lang w:eastAsia="zh-TW"/>
-        </w:rPr>
-      </w:pPr>
-    </w:p>
-    <w:p>
-      <w:pPr>
-        <w:rPr>
+          <w:rFonts w:hint="eastAsia"/>
           <w:lang w:eastAsia="zh-TW"/>
         </w:rPr>
       </w:pPr>
@@ -8052,10 +8046,12 @@
           <w:tcPr>
             <w:tcW w:w="556" w:type="pct"/>
             <w:shd w:val="clear" w:color="auto" w:fill="BFBFBF" w:themeFill="background1" w:themeFillShade="BF"/>
-          </w:tcPr>
-          <w:p>
-            <w:pPr>
-              <w:pStyle w:val="afb"/>
+            <w:vAlign w:val="center"/>
+          </w:tcPr>
+          <w:p>
+            <w:pPr>
+              <w:pStyle w:val="afb"/>
+              <w:jc w:val="both"/>
             </w:pPr>
             <w:r>
               <w:t>Byte 0</w:t>
@@ -8066,10 +8062,12 @@
           <w:tcPr>
             <w:tcW w:w="1303" w:type="pct"/>
             <w:shd w:val="clear" w:color="auto" w:fill="BFBFBF" w:themeFill="background1" w:themeFillShade="BF"/>
-          </w:tcPr>
-          <w:p>
-            <w:pPr>
-              <w:pStyle w:val="afb"/>
+            <w:vAlign w:val="center"/>
+          </w:tcPr>
+          <w:p>
+            <w:pPr>
+              <w:pStyle w:val="afb"/>
+              <w:jc w:val="both"/>
             </w:pPr>
             <w:r>
               <w:t>Bytes 1-</w:t>
@@ -8087,10 +8085,12 @@
           <w:tcPr>
             <w:tcW w:w="1529" w:type="pct"/>
             <w:shd w:val="clear" w:color="auto" w:fill="BFBFBF" w:themeFill="background1" w:themeFillShade="BF"/>
-          </w:tcPr>
-          <w:p>
-            <w:pPr>
-              <w:pStyle w:val="afb"/>
+            <w:vAlign w:val="center"/>
+          </w:tcPr>
+          <w:p>
+            <w:pPr>
+              <w:pStyle w:val="afb"/>
+              <w:jc w:val="both"/>
             </w:pPr>
             <w:r>
               <w:t xml:space="preserve">Bytes </w:t>
@@ -8118,10 +8118,12 @@
           <w:tcPr>
             <w:tcW w:w="1612" w:type="pct"/>
             <w:shd w:val="clear" w:color="auto" w:fill="BFBFBF" w:themeFill="background1" w:themeFillShade="BF"/>
-          </w:tcPr>
-          <w:p>
-            <w:pPr>
-              <w:pStyle w:val="afb"/>
+            <w:vAlign w:val="center"/>
+          </w:tcPr>
+          <w:p>
+            <w:pPr>
+              <w:pStyle w:val="afb"/>
+              <w:jc w:val="both"/>
               <w:rPr>
                 <w:lang w:eastAsia="zh-TW"/>
               </w:rPr>
@@ -8153,10 +8155,12 @@
         <w:tc>
           <w:tcPr>
             <w:tcW w:w="556" w:type="pct"/>
-          </w:tcPr>
-          <w:p>
-            <w:pPr>
-              <w:pStyle w:val="afb"/>
+            <w:vAlign w:val="center"/>
+          </w:tcPr>
+          <w:p>
+            <w:pPr>
+              <w:pStyle w:val="afb"/>
+              <w:jc w:val="both"/>
             </w:pPr>
             <w:r>
               <w:t>0x</w:t>
@@ -8176,10 +8180,12 @@
         <w:tc>
           <w:tcPr>
             <w:tcW w:w="1303" w:type="pct"/>
-          </w:tcPr>
-          <w:p>
-            <w:pPr>
-              <w:pStyle w:val="afb"/>
+            <w:vAlign w:val="center"/>
+          </w:tcPr>
+          <w:p>
+            <w:pPr>
+              <w:pStyle w:val="afb"/>
+              <w:jc w:val="both"/>
             </w:pPr>
             <w:r>
               <w:rPr>
@@ -8195,6 +8201,7 @@
           <w:p>
             <w:pPr>
               <w:pStyle w:val="afb"/>
+              <w:jc w:val="both"/>
             </w:pPr>
             <w:r>
               <w:t>(</w:t>
@@ -8214,10 +8221,12 @@
         <w:tc>
           <w:tcPr>
             <w:tcW w:w="1529" w:type="pct"/>
-          </w:tcPr>
-          <w:p>
-            <w:pPr>
-              <w:pStyle w:val="afb"/>
+            <w:vAlign w:val="center"/>
+          </w:tcPr>
+          <w:p>
+            <w:pPr>
+              <w:pStyle w:val="afb"/>
+              <w:jc w:val="both"/>
             </w:pPr>
             <w:r>
               <w:rPr>
@@ -8239,19 +8248,22 @@
           <w:p>
             <w:pPr>
               <w:pStyle w:val="afb"/>
-            </w:pPr>
-            <w:r>
-              <w:t xml:space="preserve"> (RTL8763 EWM)</w:t>
+              <w:jc w:val="both"/>
+            </w:pPr>
+            <w:r>
+              <w:t>(RTL8763 EWM)</w:t>
             </w:r>
           </w:p>
         </w:tc>
         <w:tc>
           <w:tcPr>
             <w:tcW w:w="1612" w:type="pct"/>
-          </w:tcPr>
-          <w:p>
-            <w:pPr>
-              <w:pStyle w:val="afb"/>
+            <w:vAlign w:val="center"/>
+          </w:tcPr>
+          <w:p>
+            <w:pPr>
+              <w:pStyle w:val="afb"/>
+              <w:jc w:val="both"/>
             </w:pPr>
             <w:r>
               <w:rPr>
@@ -8261,18 +8273,245 @@
               <w:t>Right Bud</w:t>
             </w:r>
             <w:r>
-              <w:t xml:space="preserve"> MCU Version </w:t>
-            </w:r>
-          </w:p>
-          <w:p>
-            <w:pPr>
-              <w:pStyle w:val="afb"/>
+              <w:t xml:space="preserve"> MCU Version</w:t>
+            </w:r>
+          </w:p>
+          <w:p>
+            <w:pPr>
+              <w:pStyle w:val="afb"/>
+              <w:jc w:val="both"/>
               <w:rPr>
                 <w:lang w:eastAsia="zh-TW"/>
               </w:rPr>
             </w:pPr>
             <w:r>
               <w:t>(RTL8763 EWM)</w:t>
+            </w:r>
+          </w:p>
+        </w:tc>
+      </w:tr>
+    </w:tbl>
+    <w:p>
+      <w:pPr>
+        <w:pStyle w:val="afb"/>
+      </w:pPr>
+    </w:p>
+    <w:tbl>
+      <w:tblPr>
+        <w:tblStyle w:val="a7"/>
+        <w:tblW w:w="0" w:type="auto"/>
+        <w:tblLook w:val="04A0" w:firstRow="1" w:lastRow="0" w:firstColumn="1" w:lastColumn="0" w:noHBand="0" w:noVBand="1"/>
+      </w:tblPr>
+      <w:tblGrid>
+        <w:gridCol w:w="3673"/>
+        <w:gridCol w:w="3782"/>
+      </w:tblGrid>
+      <w:tr>
+        <w:tc>
+          <w:tcPr>
+            <w:tcW w:w="0" w:type="auto"/>
+            <w:shd w:val="clear" w:color="auto" w:fill="BFBFBF" w:themeFill="background1" w:themeFillShade="BF"/>
+            <w:vAlign w:val="center"/>
+          </w:tcPr>
+          <w:p>
+            <w:pPr>
+              <w:pStyle w:val="afb"/>
+              <w:jc w:val="both"/>
+              <w:rPr>
+                <w:rFonts w:hint="eastAsia"/>
+                <w:lang w:eastAsia="zh-TW"/>
+              </w:rPr>
+            </w:pPr>
+            <w:r>
+              <w:t>Byte</w:t>
+            </w:r>
+            <w:r>
+              <w:rPr>
+                <w:rFonts w:hint="eastAsia"/>
+                <w:lang w:eastAsia="zh-TW"/>
+              </w:rPr>
+              <w:t>s</w:t>
+            </w:r>
+            <w:r>
+              <w:t xml:space="preserve"> </w:t>
+            </w:r>
+            <w:r>
+              <w:rPr>
+                <w:rFonts w:hint="eastAsia"/>
+                <w:lang w:eastAsia="zh-TW"/>
+              </w:rPr>
+              <w:t>37-48</w:t>
+            </w:r>
+          </w:p>
+        </w:tc>
+        <w:tc>
+          <w:tcPr>
+            <w:tcW w:w="0" w:type="auto"/>
+            <w:shd w:val="clear" w:color="auto" w:fill="BFBFBF" w:themeFill="background1" w:themeFillShade="BF"/>
+            <w:vAlign w:val="center"/>
+          </w:tcPr>
+          <w:p>
+            <w:pPr>
+              <w:pStyle w:val="afb"/>
+              <w:jc w:val="both"/>
+              <w:rPr>
+                <w:rFonts w:hint="eastAsia"/>
+                <w:lang w:eastAsia="zh-TW"/>
+              </w:rPr>
+            </w:pPr>
+            <w:r>
+              <w:t xml:space="preserve">Bytes </w:t>
+            </w:r>
+            <w:r>
+              <w:rPr>
+                <w:rFonts w:hint="eastAsia"/>
+                <w:lang w:eastAsia="zh-TW"/>
+              </w:rPr>
+              <w:t>49-60</w:t>
+            </w:r>
+          </w:p>
+        </w:tc>
+      </w:tr>
+      <w:tr>
+        <w:tc>
+          <w:tcPr>
+            <w:tcW w:w="0" w:type="auto"/>
+            <w:vAlign w:val="center"/>
+          </w:tcPr>
+          <w:p>
+            <w:pPr>
+              <w:pStyle w:val="afb"/>
+              <w:jc w:val="both"/>
+              <w:rPr>
+                <w:lang w:eastAsia="zh-TW"/>
+              </w:rPr>
+            </w:pPr>
+            <w:r>
+              <w:rPr>
+                <w:lang w:eastAsia="zh-TW"/>
+              </w:rPr>
+              <w:t>RX Left</w:t>
+            </w:r>
+            <w:r>
+              <w:rPr>
+                <w:rFonts w:hint="eastAsia"/>
+                <w:lang w:eastAsia="zh-TW"/>
+              </w:rPr>
+              <w:t xml:space="preserve"> </w:t>
+            </w:r>
+            <w:r>
+              <w:rPr>
+                <w:lang w:eastAsia="zh-TW"/>
+              </w:rPr>
+              <w:t>Earbud DSP2</w:t>
+            </w:r>
+            <w:r>
+              <w:rPr>
+                <w:rFonts w:hint="eastAsia"/>
+                <w:lang w:eastAsia="zh-TW"/>
+              </w:rPr>
+              <w:t xml:space="preserve"> </w:t>
+            </w:r>
+            <w:r>
+              <w:rPr>
+                <w:lang w:eastAsia="zh-TW"/>
+              </w:rPr>
+              <w:t>Version</w:t>
+            </w:r>
+            <w:r>
+              <w:rPr>
+                <w:rFonts w:hint="eastAsia"/>
+                <w:lang w:eastAsia="zh-TW"/>
+              </w:rPr>
+              <w:t xml:space="preserve"> </w:t>
+            </w:r>
+            <w:r>
+              <w:rPr>
+                <w:lang w:eastAsia="zh-TW"/>
+              </w:rPr>
+              <w:t>(RTL8773ESL</w:t>
+            </w:r>
+            <w:r>
+              <w:rPr>
+                <w:rFonts w:hint="eastAsia"/>
+                <w:lang w:eastAsia="zh-TW"/>
+              </w:rPr>
+              <w:t>)</w:t>
+            </w:r>
+          </w:p>
+        </w:tc>
+        <w:tc>
+          <w:tcPr>
+            <w:tcW w:w="0" w:type="auto"/>
+            <w:vAlign w:val="center"/>
+          </w:tcPr>
+          <w:p>
+            <w:pPr>
+              <w:pStyle w:val="afb"/>
+              <w:jc w:val="both"/>
+              <w:rPr>
+                <w:rFonts w:hint="eastAsia"/>
+                <w:lang w:eastAsia="zh-TW"/>
+              </w:rPr>
+            </w:pPr>
+            <w:r>
+              <w:rPr>
+                <w:lang w:eastAsia="zh-TW"/>
+              </w:rPr>
+              <w:t xml:space="preserve">RX </w:t>
+            </w:r>
+            <w:r>
+              <w:rPr>
+                <w:rFonts w:hint="eastAsia"/>
+                <w:lang w:eastAsia="zh-TW"/>
+              </w:rPr>
+              <w:t>Right</w:t>
+            </w:r>
+            <w:r>
+              <w:rPr>
+                <w:rFonts w:hint="eastAsia"/>
+                <w:lang w:eastAsia="zh-TW"/>
+              </w:rPr>
+              <w:t xml:space="preserve"> </w:t>
+            </w:r>
+            <w:r>
+              <w:rPr>
+                <w:lang w:eastAsia="zh-TW"/>
+              </w:rPr>
+              <w:t>Earbud DSP2</w:t>
+            </w:r>
+            <w:r>
+              <w:rPr>
+                <w:rFonts w:hint="eastAsia"/>
+                <w:lang w:eastAsia="zh-TW"/>
+              </w:rPr>
+              <w:t xml:space="preserve"> </w:t>
+            </w:r>
+            <w:r>
+              <w:rPr>
+                <w:lang w:eastAsia="zh-TW"/>
+              </w:rPr>
+              <w:t>Version</w:t>
+            </w:r>
+            <w:r>
+              <w:rPr>
+                <w:rFonts w:hint="eastAsia"/>
+                <w:lang w:eastAsia="zh-TW"/>
+              </w:rPr>
+              <w:t xml:space="preserve"> </w:t>
+            </w:r>
+            <w:r>
+              <w:rPr>
+                <w:lang w:eastAsia="zh-TW"/>
+              </w:rPr>
+              <w:t>(RTL8773ESL</w:t>
+            </w:r>
+            <w:r>
+              <w:rPr>
+                <w:rFonts w:hint="eastAsia"/>
+                <w:lang w:eastAsia="zh-TW"/>
+              </w:rPr>
+              <w:t>)</w:t>
             </w:r>
           </w:p>
         </w:tc>
@@ -8710,15 +8949,6 @@
         </w:tc>
       </w:tr>
     </w:tbl>
-    <w:p>
-      <w:pPr>
-        <w:rPr>
-          <w:sz w:val="12"/>
-          <w:szCs w:val="12"/>
-          <w:lang w:eastAsia="zh-TW"/>
-        </w:rPr>
-      </w:pPr>
-    </w:p>
     <w:p>
       <w:pPr>
         <w:pStyle w:val="3"/>
@@ -8899,7 +9129,14 @@
                 <w:rFonts w:hint="eastAsia"/>
                 <w:lang w:eastAsia="zh-TW"/>
               </w:rPr>
-              <w:t>20</w:t>
+              <w:t>2</w:t>
+            </w:r>
+            <w:r>
+              <w:rPr>
+                <w:rFonts w:hint="eastAsia"/>
+                <w:lang w:eastAsia="zh-TW"/>
+              </w:rPr>
+              <w:t>1</w:t>
             </w:r>
             <w:r>
               <w:t>-</w:t>
@@ -8909,7 +9146,14 @@
                 <w:rFonts w:hint="eastAsia"/>
                 <w:lang w:eastAsia="zh-TW"/>
               </w:rPr>
-              <w:t>38</w:t>
+              <w:t>3</w:t>
+            </w:r>
+            <w:r>
+              <w:rPr>
+                <w:rFonts w:hint="eastAsia"/>
+                <w:lang w:eastAsia="zh-TW"/>
+              </w:rPr>
+              <w:t>9</w:t>
             </w:r>
           </w:p>
         </w:tc>
@@ -8935,7 +9179,7 @@
                 <w:rFonts w:hint="eastAsia"/>
                 <w:lang w:eastAsia="zh-TW"/>
               </w:rPr>
-              <w:t>39</w:t>
+              <w:t>40</w:t>
             </w:r>
             <w:r>
               <w:t>-</w:t>
@@ -8945,7 +9189,14 @@
                 <w:rFonts w:hint="eastAsia"/>
                 <w:lang w:eastAsia="zh-TW"/>
               </w:rPr>
-              <w:t>57</w:t>
+              <w:t>5</w:t>
+            </w:r>
+            <w:r>
+              <w:rPr>
+                <w:rFonts w:hint="eastAsia"/>
+                <w:lang w:eastAsia="zh-TW"/>
+              </w:rPr>
+              <w:t>8</w:t>
             </w:r>
           </w:p>
         </w:tc>
@@ -15485,7 +15736,6 @@
     <w:p>
       <w:pPr>
         <w:rPr>
-          <w:rFonts w:hint="eastAsia"/>
           <w:lang w:eastAsia="zh-TW"/>
         </w:rPr>
       </w:pPr>
@@ -19936,7 +20186,7 @@
   </w:latentStyles>
   <w:style w:type="paragraph" w:default="1" w:styleId="a">
     <w:name w:val="Normal"/>
-    <w:rsid w:val="004F6BF7"/>
+    <w:rsid w:val="005F0B17"/>
   </w:style>
   <w:style w:type="paragraph" w:styleId="1">
     <w:name w:val="heading 1"/>

</xml_diff>

<commit_message>
Refactor UART command names and implement Buds battery data handling
- Rename UART command defines to comply with naming conventions.

- Implement Buds battery reading synchronized with Case battery reading every 120 seconds.
  Buds only send read commands when placed inside the Case.

- Add variables in Buds context structure to store battery voltage, battery percentage, and NTC voltage.

- Add UART command handler to parse returned battery and NTC data from Buds.

- Send Buds battery read command during Case initialization.

- Complete USB command implementation to fetch Buds battery status, voltage, and NTC state.
</commit_message>
<xml_diff>
--- a/data/Torrio_Case_factory_command_Firmware_Spec 0.01.docx
+++ b/data/Torrio_Case_factory_command_Firmware_Spec 0.01.docx
@@ -3648,23 +3648,7 @@
         <w:pStyle w:val="afb"/>
       </w:pPr>
       <w:r>
-        <w:t xml:space="preserve">The purpose of this document is to define the USB interface for Torrio. Torrio is a pair of true wireless earphones designed specifically for gaming. Torrio uses a true gaming wireless 2.4 GHz wireless radio with ultra-low latency and lossless audio. Torrio also supports Bluetooth to connect to any </w:t>
-      </w:r>
-      <w:proofErr w:type="gramStart"/>
-      <w:r>
-        <w:t>Bluetooth enabled</w:t>
-      </w:r>
-      <w:proofErr w:type="gramEnd"/>
-      <w:r>
-        <w:t xml:space="preserve"> host device. A compact USB-C dongle is used to provide </w:t>
-      </w:r>
-      <w:proofErr w:type="gramStart"/>
-      <w:r>
-        <w:t>the end</w:t>
-      </w:r>
-      <w:proofErr w:type="gramEnd"/>
-      <w:r>
-        <w:t>-to-end wireless connectivity, providing compatibility with PC, PlayStation, Android, and Switch.</w:t>
+        <w:t>The purpose of this document is to define the USB interface for Torrio. Torrio is a pair of true wireless earphones designed specifically for gaming. Torrio uses a true gaming wireless 2.4 GHz wireless radio with ultra-low latency and lossless audio. Torrio also supports Bluetooth to connect to any Bluetooth enabled host device. A compact USB-C dongle is used to provide the end-to-end wireless connectivity, providing compatibility with PC, PlayStation, Android, and Switch.</w:t>
       </w:r>
     </w:p>
     <w:p>
@@ -4659,15 +4643,7 @@
         </w:rPr>
       </w:pPr>
       <w:r>
-        <w:t xml:space="preserve">Regarding this case, there are two parts with USB, one is the </w:t>
-      </w:r>
-      <w:proofErr w:type="gramStart"/>
-      <w:r>
-        <w:t>dongle</w:t>
-      </w:r>
-      <w:proofErr w:type="gramEnd"/>
-      <w:r>
-        <w:t xml:space="preserve"> and the other is the charging case. They have</w:t>
+        <w:t>Regarding this case, there are two parts with USB, one is the dongle and the other is the charging case. They have</w:t>
       </w:r>
       <w:r>
         <w:rPr>
@@ -4998,15 +4974,7 @@
           </w:tcPr>
           <w:p>
             <w:r>
-              <w:t xml:space="preserve">The Sync Endpoint will be used by the device to Inform the PC when a status change </w:t>
-            </w:r>
-            <w:proofErr w:type="gramStart"/>
-            <w:r>
-              <w:t>has occurred</w:t>
-            </w:r>
-            <w:proofErr w:type="gramEnd"/>
-            <w:r>
-              <w:t>.  In this document, these status updates will be shown as:</w:t>
+              <w:t>The Sync Endpoint will be used by the device to Inform the PC when a status change has occurred.  In this document, these status updates will be shown as:</w:t>
             </w:r>
           </w:p>
           <w:p>
@@ -5518,15 +5486,7 @@
           </w:tcPr>
           <w:p>
             <w:r>
-              <w:t xml:space="preserve">The Sync Endpoint will be used by the device to Inform the PC when a status change </w:t>
-            </w:r>
-            <w:proofErr w:type="gramStart"/>
-            <w:r>
-              <w:t>has occurred</w:t>
-            </w:r>
-            <w:proofErr w:type="gramEnd"/>
-            <w:r>
-              <w:t>.  In this document, these status updates will be shown as:</w:t>
+              <w:t>The Sync Endpoint will be used by the device to Inform the PC when a status change has occurred.  In this document, these status updates will be shown as:</w:t>
             </w:r>
           </w:p>
           <w:p>
@@ -6168,15 +6128,7 @@
       </w:r>
       <w:proofErr w:type="spellEnd"/>
       <w:r>
-        <w:t xml:space="preserve"> </w:t>
-      </w:r>
-      <w:proofErr w:type="gramStart"/>
-      <w:r>
-        <w:t>first, and</w:t>
-      </w:r>
-      <w:proofErr w:type="gramEnd"/>
-      <w:r>
-        <w:t xml:space="preserve"> then issue a Get_Report to read the actual data back.</w:t>
+        <w:t xml:space="preserve"> first, and then issue a Get_Report to read the actual data back.</w:t>
       </w:r>
     </w:p>
     <w:p>
@@ -6698,23 +6650,7 @@
         <w:spacing w:before="240"/>
       </w:pPr>
       <w:r>
-        <w:t xml:space="preserve">In the following sections all commands start with a single byte </w:t>
-      </w:r>
-      <w:proofErr w:type="gramStart"/>
-      <w:r>
-        <w:t>op-code</w:t>
-      </w:r>
-      <w:proofErr w:type="gramEnd"/>
-      <w:r>
-        <w:t xml:space="preserve">. The most significant bit of the </w:t>
-      </w:r>
-      <w:proofErr w:type="gramStart"/>
-      <w:r>
-        <w:t>op-code</w:t>
-      </w:r>
-      <w:proofErr w:type="gramEnd"/>
-      <w:r>
-        <w:t xml:space="preserve"> is used to determine if the command is a read or a write.</w:t>
+        <w:t>In the following sections all commands start with a single byte op-code. The most significant bit of the op-code is used to determine if the command is a read or a write.</w:t>
       </w:r>
     </w:p>
     <w:p>
@@ -7038,15 +6974,7 @@
           </w:tcPr>
           <w:p>
             <w:r>
-              <w:t xml:space="preserve">The ID of the file system </w:t>
-            </w:r>
-            <w:proofErr w:type="gramStart"/>
-            <w:r>
-              <w:t>targeted</w:t>
-            </w:r>
-            <w:proofErr w:type="gramEnd"/>
-            <w:r>
-              <w:t>. When device has multiple flash devices they should be enumerated with different IDs</w:t>
+              <w:t>The ID of the file system targeted. When device has multiple flash devices they should be enumerated with different IDs</w:t>
             </w:r>
           </w:p>
         </w:tc>
@@ -7599,15 +7527,7 @@
       </w:r>
       <w:bookmarkEnd w:id="20"/>
       <w:r>
-        <w:t xml:space="preserve">The Firmware Update Commands are sent from the </w:t>
-      </w:r>
-      <w:proofErr w:type="gramStart"/>
-      <w:r>
-        <w:t>Bootloader,</w:t>
-      </w:r>
-      <w:proofErr w:type="gramEnd"/>
-      <w:r>
-        <w:t xml:space="preserve"> all other commands are sent through the application.</w:t>
+        <w:t>The Firmware Update Commands are sent from the Bootloader, all other commands are sent through the application.</w:t>
       </w:r>
     </w:p>
     <w:p>
@@ -7914,7 +7834,6 @@
     <w:p>
       <w:pPr>
         <w:rPr>
-          <w:rFonts w:hint="eastAsia"/>
           <w:lang w:eastAsia="zh-TW"/>
         </w:rPr>
       </w:pPr>
@@ -8318,7 +8237,6 @@
               <w:pStyle w:val="afb"/>
               <w:jc w:val="both"/>
               <w:rPr>
-                <w:rFonts w:hint="eastAsia"/>
                 <w:lang w:eastAsia="zh-TW"/>
               </w:rPr>
             </w:pPr>
@@ -8355,7 +8273,6 @@
               <w:pStyle w:val="afb"/>
               <w:jc w:val="both"/>
               <w:rPr>
-                <w:rFonts w:hint="eastAsia"/>
                 <w:lang w:eastAsia="zh-TW"/>
               </w:rPr>
             </w:pPr>
@@ -8450,7 +8367,6 @@
               <w:pStyle w:val="afb"/>
               <w:jc w:val="both"/>
               <w:rPr>
-                <w:rFonts w:hint="eastAsia"/>
                 <w:lang w:eastAsia="zh-TW"/>
               </w:rPr>
             </w:pPr>
@@ -9369,7 +9285,6 @@
         </w:rPr>
         <w:t xml:space="preserve">will </w:t>
       </w:r>
-      <w:proofErr w:type="gramStart"/>
       <w:r>
         <w:rPr>
           <w:rFonts w:hint="eastAsia"/>
@@ -9377,7 +9292,6 @@
         </w:rPr>
         <w:t>return</w:t>
       </w:r>
-      <w:proofErr w:type="gramEnd"/>
       <w:r>
         <w:rPr>
           <w:lang w:eastAsia="zh-TW"/>
@@ -9400,26 +9314,10 @@
         <w:pStyle w:val="afb"/>
       </w:pPr>
       <w:r>
-        <w:t xml:space="preserve">This command will </w:t>
-      </w:r>
-      <w:proofErr w:type="gramStart"/>
-      <w:r>
-        <w:t>write</w:t>
-      </w:r>
-      <w:proofErr w:type="gramEnd"/>
-      <w:r>
-        <w:t xml:space="preserve"> the 19-byte serial number. </w:t>
-      </w:r>
-      <w:r>
-        <w:t xml:space="preserve">The serial number can only be changed by this command. No other </w:t>
-      </w:r>
-      <w:proofErr w:type="gramStart"/>
-      <w:r>
-        <w:t>commands</w:t>
-      </w:r>
-      <w:proofErr w:type="gramEnd"/>
-      <w:r>
-        <w:t xml:space="preserve"> can change the serial number. </w:t>
+        <w:t xml:space="preserve">This command will write the 19-byte serial number. </w:t>
+      </w:r>
+      <w:r>
+        <w:t xml:space="preserve">The serial number can only be changed by this command. No other commands can change the serial number. </w:t>
       </w:r>
       <w:r>
         <w:t>The write operation is protected by a security key which is verified by the device. This command should only be used by the factory</w:t>
@@ -11458,7 +11356,7 @@
       </w:tblPr>
       <w:tblGrid>
         <w:gridCol w:w="2175"/>
-        <w:gridCol w:w="955"/>
+        <w:gridCol w:w="1321"/>
       </w:tblGrid>
       <w:tr>
         <w:tc>
@@ -11531,6 +11429,54 @@
             </w:pPr>
             <w:r>
               <w:t>0 – 100%</w:t>
+            </w:r>
+          </w:p>
+        </w:tc>
+      </w:tr>
+      <w:tr>
+        <w:tc>
+          <w:tcPr>
+            <w:tcW w:w="0" w:type="auto"/>
+            <w:vAlign w:val="center"/>
+          </w:tcPr>
+          <w:p>
+            <w:pPr>
+              <w:pStyle w:val="afb"/>
+              <w:jc w:val="center"/>
+              <w:rPr>
+                <w:rFonts w:hint="eastAsia"/>
+                <w:lang w:eastAsia="zh-TW"/>
+              </w:rPr>
+            </w:pPr>
+            <w:r>
+              <w:rPr>
+                <w:rFonts w:hint="eastAsia"/>
+                <w:lang w:eastAsia="zh-TW"/>
+              </w:rPr>
+              <w:t>0xFF</w:t>
+            </w:r>
+          </w:p>
+        </w:tc>
+        <w:tc>
+          <w:tcPr>
+            <w:tcW w:w="0" w:type="auto"/>
+            <w:vAlign w:val="center"/>
+          </w:tcPr>
+          <w:p>
+            <w:pPr>
+              <w:pStyle w:val="afb"/>
+              <w:jc w:val="center"/>
+              <w:rPr>
+                <w:rFonts w:hint="eastAsia"/>
+                <w:lang w:eastAsia="zh-TW"/>
+              </w:rPr>
+            </w:pPr>
+            <w:r>
+              <w:rPr>
+                <w:rFonts w:hint="eastAsia"/>
+                <w:lang w:eastAsia="zh-TW"/>
+              </w:rPr>
+              <w:t>Unknow level</w:t>
             </w:r>
           </w:p>
         </w:tc>

</xml_diff>

<commit_message>
Add preset charge state display in boot debug and USB commands
- Display preset charge state from flash user data in boot debug messages.
- Add USB commands to set and get preset charge state.
- Update factory firmware specification to reflect new USB commands.
</commit_message>
<xml_diff>
--- a/data/Torrio_Case_factory_command_Firmware_Spec 0.01.docx
+++ b/data/Torrio_Case_factory_command_Firmware_Spec 0.01.docx
@@ -414,7 +414,7 @@
           <w:r>
             <w:fldChar w:fldCharType="separate"/>
           </w:r>
-          <w:hyperlink w:anchor="_Toc212554320" w:history="1">
+          <w:hyperlink w:anchor="_Toc213330822" w:history="1">
             <w:r>
               <w:rPr>
                 <w:rStyle w:val="af6"/>
@@ -459,7 +459,7 @@
                 <w:noProof/>
                 <w:webHidden/>
               </w:rPr>
-              <w:instrText xml:space="preserve"> PAGEREF _Toc212554320 \h </w:instrText>
+              <w:instrText xml:space="preserve"> PAGEREF _Toc213330822 \h </w:instrText>
             </w:r>
             <w:r>
               <w:rPr>
@@ -506,7 +506,7 @@
               <w14:ligatures w14:val="standardContextual"/>
             </w:rPr>
           </w:pPr>
-          <w:hyperlink w:anchor="_Toc212554321" w:history="1">
+          <w:hyperlink w:anchor="_Toc213330823" w:history="1">
             <w:r>
               <w:rPr>
                 <w:rStyle w:val="af6"/>
@@ -551,7 +551,7 @@
                 <w:noProof/>
                 <w:webHidden/>
               </w:rPr>
-              <w:instrText xml:space="preserve"> PAGEREF _Toc212554321 \h </w:instrText>
+              <w:instrText xml:space="preserve"> PAGEREF _Toc213330823 \h </w:instrText>
             </w:r>
             <w:r>
               <w:rPr>
@@ -598,7 +598,7 @@
               <w14:ligatures w14:val="standardContextual"/>
             </w:rPr>
           </w:pPr>
-          <w:hyperlink w:anchor="_Toc212554322" w:history="1">
+          <w:hyperlink w:anchor="_Toc213330824" w:history="1">
             <w:r>
               <w:rPr>
                 <w:rStyle w:val="af6"/>
@@ -643,7 +643,7 @@
                 <w:noProof/>
                 <w:webHidden/>
               </w:rPr>
-              <w:instrText xml:space="preserve"> PAGEREF _Toc212554322 \h </w:instrText>
+              <w:instrText xml:space="preserve"> PAGEREF _Toc213330824 \h </w:instrText>
             </w:r>
             <w:r>
               <w:rPr>
@@ -690,7 +690,7 @@
               <w14:ligatures w14:val="standardContextual"/>
             </w:rPr>
           </w:pPr>
-          <w:hyperlink w:anchor="_Toc212554323" w:history="1">
+          <w:hyperlink w:anchor="_Toc213330825" w:history="1">
             <w:r>
               <w:rPr>
                 <w:rStyle w:val="af6"/>
@@ -736,7 +736,7 @@
                 <w:noProof/>
                 <w:webHidden/>
               </w:rPr>
-              <w:instrText xml:space="preserve"> PAGEREF _Toc212554323 \h </w:instrText>
+              <w:instrText xml:space="preserve"> PAGEREF _Toc213330825 \h </w:instrText>
             </w:r>
             <w:r>
               <w:rPr>
@@ -783,7 +783,7 @@
               <w14:ligatures w14:val="standardContextual"/>
             </w:rPr>
           </w:pPr>
-          <w:hyperlink w:anchor="_Toc212554324" w:history="1">
+          <w:hyperlink w:anchor="_Toc213330826" w:history="1">
             <w:r>
               <w:rPr>
                 <w:rStyle w:val="af6"/>
@@ -829,7 +829,7 @@
                 <w:noProof/>
                 <w:webHidden/>
               </w:rPr>
-              <w:instrText xml:space="preserve"> PAGEREF _Toc212554324 \h </w:instrText>
+              <w:instrText xml:space="preserve"> PAGEREF _Toc213330826 \h </w:instrText>
             </w:r>
             <w:r>
               <w:rPr>
@@ -876,7 +876,7 @@
               <w14:ligatures w14:val="standardContextual"/>
             </w:rPr>
           </w:pPr>
-          <w:hyperlink w:anchor="_Toc212554325" w:history="1">
+          <w:hyperlink w:anchor="_Toc213330827" w:history="1">
             <w:r>
               <w:rPr>
                 <w:rStyle w:val="af6"/>
@@ -921,7 +921,7 @@
                 <w:noProof/>
                 <w:webHidden/>
               </w:rPr>
-              <w:instrText xml:space="preserve"> PAGEREF _Toc212554325 \h </w:instrText>
+              <w:instrText xml:space="preserve"> PAGEREF _Toc213330827 \h </w:instrText>
             </w:r>
             <w:r>
               <w:rPr>
@@ -968,7 +968,7 @@
               <w14:ligatures w14:val="standardContextual"/>
             </w:rPr>
           </w:pPr>
-          <w:hyperlink w:anchor="_Toc212554326" w:history="1">
+          <w:hyperlink w:anchor="_Toc213330828" w:history="1">
             <w:r>
               <w:rPr>
                 <w:rStyle w:val="af6"/>
@@ -1013,7 +1013,7 @@
                 <w:noProof/>
                 <w:webHidden/>
               </w:rPr>
-              <w:instrText xml:space="preserve"> PAGEREF _Toc212554326 \h </w:instrText>
+              <w:instrText xml:space="preserve"> PAGEREF _Toc213330828 \h </w:instrText>
             </w:r>
             <w:r>
               <w:rPr>
@@ -1060,7 +1060,7 @@
               <w14:ligatures w14:val="standardContextual"/>
             </w:rPr>
           </w:pPr>
-          <w:hyperlink w:anchor="_Toc212554327" w:history="1">
+          <w:hyperlink w:anchor="_Toc213330829" w:history="1">
             <w:r>
               <w:rPr>
                 <w:rStyle w:val="af6"/>
@@ -1107,7 +1107,7 @@
                 <w:noProof/>
                 <w:webHidden/>
               </w:rPr>
-              <w:instrText xml:space="preserve"> PAGEREF _Toc212554327 \h </w:instrText>
+              <w:instrText xml:space="preserve"> PAGEREF _Toc213330829 \h </w:instrText>
             </w:r>
             <w:r>
               <w:rPr>
@@ -1154,7 +1154,7 @@
               <w14:ligatures w14:val="standardContextual"/>
             </w:rPr>
           </w:pPr>
-          <w:hyperlink w:anchor="_Toc212554328" w:history="1">
+          <w:hyperlink w:anchor="_Toc213330830" w:history="1">
             <w:r>
               <w:rPr>
                 <w:rStyle w:val="af6"/>
@@ -1199,7 +1199,7 @@
                 <w:noProof/>
                 <w:webHidden/>
               </w:rPr>
-              <w:instrText xml:space="preserve"> PAGEREF _Toc212554328 \h </w:instrText>
+              <w:instrText xml:space="preserve"> PAGEREF _Toc213330830 \h </w:instrText>
             </w:r>
             <w:r>
               <w:rPr>
@@ -1246,7 +1246,7 @@
               <w14:ligatures w14:val="standardContextual"/>
             </w:rPr>
           </w:pPr>
-          <w:hyperlink w:anchor="_Toc212554329" w:history="1">
+          <w:hyperlink w:anchor="_Toc213330831" w:history="1">
             <w:r>
               <w:rPr>
                 <w:rStyle w:val="af6"/>
@@ -1291,7 +1291,7 @@
                 <w:noProof/>
                 <w:webHidden/>
               </w:rPr>
-              <w:instrText xml:space="preserve"> PAGEREF _Toc212554329 \h </w:instrText>
+              <w:instrText xml:space="preserve"> PAGEREF _Toc213330831 \h </w:instrText>
             </w:r>
             <w:r>
               <w:rPr>
@@ -1338,7 +1338,7 @@
               <w14:ligatures w14:val="standardContextual"/>
             </w:rPr>
           </w:pPr>
-          <w:hyperlink w:anchor="_Toc212554330" w:history="1">
+          <w:hyperlink w:anchor="_Toc213330832" w:history="1">
             <w:r>
               <w:rPr>
                 <w:rStyle w:val="af6"/>
@@ -1383,7 +1383,7 @@
                 <w:noProof/>
                 <w:webHidden/>
               </w:rPr>
-              <w:instrText xml:space="preserve"> PAGEREF _Toc212554330 \h </w:instrText>
+              <w:instrText xml:space="preserve"> PAGEREF _Toc213330832 \h </w:instrText>
             </w:r>
             <w:r>
               <w:rPr>
@@ -1430,7 +1430,7 @@
               <w14:ligatures w14:val="standardContextual"/>
             </w:rPr>
           </w:pPr>
-          <w:hyperlink w:anchor="_Toc212554331" w:history="1">
+          <w:hyperlink w:anchor="_Toc213330833" w:history="1">
             <w:r>
               <w:rPr>
                 <w:rStyle w:val="af6"/>
@@ -1475,7 +1475,7 @@
                 <w:noProof/>
                 <w:webHidden/>
               </w:rPr>
-              <w:instrText xml:space="preserve"> PAGEREF _Toc212554331 \h </w:instrText>
+              <w:instrText xml:space="preserve"> PAGEREF _Toc213330833 \h </w:instrText>
             </w:r>
             <w:r>
               <w:rPr>
@@ -1522,7 +1522,7 @@
               <w14:ligatures w14:val="standardContextual"/>
             </w:rPr>
           </w:pPr>
-          <w:hyperlink w:anchor="_Toc212554332" w:history="1">
+          <w:hyperlink w:anchor="_Toc213330834" w:history="1">
             <w:r>
               <w:rPr>
                 <w:rStyle w:val="af6"/>
@@ -1567,7 +1567,7 @@
                 <w:noProof/>
                 <w:webHidden/>
               </w:rPr>
-              <w:instrText xml:space="preserve"> PAGEREF _Toc212554332 \h </w:instrText>
+              <w:instrText xml:space="preserve"> PAGEREF _Toc213330834 \h </w:instrText>
             </w:r>
             <w:r>
               <w:rPr>
@@ -1614,7 +1614,7 @@
               <w14:ligatures w14:val="standardContextual"/>
             </w:rPr>
           </w:pPr>
-          <w:hyperlink w:anchor="_Toc212554333" w:history="1">
+          <w:hyperlink w:anchor="_Toc213330835" w:history="1">
             <w:r>
               <w:rPr>
                 <w:rStyle w:val="af6"/>
@@ -1659,7 +1659,7 @@
                 <w:noProof/>
                 <w:webHidden/>
               </w:rPr>
-              <w:instrText xml:space="preserve"> PAGEREF _Toc212554333 \h </w:instrText>
+              <w:instrText xml:space="preserve"> PAGEREF _Toc213330835 \h </w:instrText>
             </w:r>
             <w:r>
               <w:rPr>
@@ -1706,7 +1706,7 @@
               <w14:ligatures w14:val="standardContextual"/>
             </w:rPr>
           </w:pPr>
-          <w:hyperlink w:anchor="_Toc212554334" w:history="1">
+          <w:hyperlink w:anchor="_Toc213330836" w:history="1">
             <w:r>
               <w:rPr>
                 <w:rStyle w:val="af6"/>
@@ -1751,7 +1751,7 @@
                 <w:noProof/>
                 <w:webHidden/>
               </w:rPr>
-              <w:instrText xml:space="preserve"> PAGEREF _Toc212554334 \h </w:instrText>
+              <w:instrText xml:space="preserve"> PAGEREF _Toc213330836 \h </w:instrText>
             </w:r>
             <w:r>
               <w:rPr>
@@ -1798,7 +1798,7 @@
               <w14:ligatures w14:val="standardContextual"/>
             </w:rPr>
           </w:pPr>
-          <w:hyperlink w:anchor="_Toc212554335" w:history="1">
+          <w:hyperlink w:anchor="_Toc213330837" w:history="1">
             <w:r>
               <w:rPr>
                 <w:rStyle w:val="af6"/>
@@ -1843,7 +1843,7 @@
                 <w:noProof/>
                 <w:webHidden/>
               </w:rPr>
-              <w:instrText xml:space="preserve"> PAGEREF _Toc212554335 \h </w:instrText>
+              <w:instrText xml:space="preserve"> PAGEREF _Toc213330837 \h </w:instrText>
             </w:r>
             <w:r>
               <w:rPr>
@@ -1890,7 +1890,7 @@
               <w14:ligatures w14:val="standardContextual"/>
             </w:rPr>
           </w:pPr>
-          <w:hyperlink w:anchor="_Toc212554336" w:history="1">
+          <w:hyperlink w:anchor="_Toc213330838" w:history="1">
             <w:r>
               <w:rPr>
                 <w:rStyle w:val="af6"/>
@@ -1935,7 +1935,7 @@
                 <w:noProof/>
                 <w:webHidden/>
               </w:rPr>
-              <w:instrText xml:space="preserve"> PAGEREF _Toc212554336 \h </w:instrText>
+              <w:instrText xml:space="preserve"> PAGEREF _Toc213330838 \h </w:instrText>
             </w:r>
             <w:r>
               <w:rPr>
@@ -1982,7 +1982,7 @@
               <w14:ligatures w14:val="standardContextual"/>
             </w:rPr>
           </w:pPr>
-          <w:hyperlink w:anchor="_Toc212554337" w:history="1">
+          <w:hyperlink w:anchor="_Toc213330839" w:history="1">
             <w:r>
               <w:rPr>
                 <w:rStyle w:val="af6"/>
@@ -2027,7 +2027,7 @@
                 <w:noProof/>
                 <w:webHidden/>
               </w:rPr>
-              <w:instrText xml:space="preserve"> PAGEREF _Toc212554337 \h </w:instrText>
+              <w:instrText xml:space="preserve"> PAGEREF _Toc213330839 \h </w:instrText>
             </w:r>
             <w:r>
               <w:rPr>
@@ -2074,7 +2074,7 @@
               <w14:ligatures w14:val="standardContextual"/>
             </w:rPr>
           </w:pPr>
-          <w:hyperlink w:anchor="_Toc212554338" w:history="1">
+          <w:hyperlink w:anchor="_Toc213330840" w:history="1">
             <w:r>
               <w:rPr>
                 <w:rStyle w:val="af6"/>
@@ -2134,7 +2134,7 @@
                 <w:noProof/>
                 <w:webHidden/>
               </w:rPr>
-              <w:instrText xml:space="preserve"> PAGEREF _Toc212554338 \h </w:instrText>
+              <w:instrText xml:space="preserve"> PAGEREF _Toc213330840 \h </w:instrText>
             </w:r>
             <w:r>
               <w:rPr>
@@ -2181,7 +2181,7 @@
               <w14:ligatures w14:val="standardContextual"/>
             </w:rPr>
           </w:pPr>
-          <w:hyperlink w:anchor="_Toc212554339" w:history="1">
+          <w:hyperlink w:anchor="_Toc213330841" w:history="1">
             <w:r>
               <w:rPr>
                 <w:rStyle w:val="af6"/>
@@ -2241,7 +2241,7 @@
                 <w:noProof/>
                 <w:webHidden/>
               </w:rPr>
-              <w:instrText xml:space="preserve"> PAGEREF _Toc212554339 \h </w:instrText>
+              <w:instrText xml:space="preserve"> PAGEREF _Toc213330841 \h </w:instrText>
             </w:r>
             <w:r>
               <w:rPr>
@@ -2288,7 +2288,7 @@
               <w14:ligatures w14:val="standardContextual"/>
             </w:rPr>
           </w:pPr>
-          <w:hyperlink w:anchor="_Toc212554340" w:history="1">
+          <w:hyperlink w:anchor="_Toc213330842" w:history="1">
             <w:r>
               <w:rPr>
                 <w:rStyle w:val="af6"/>
@@ -2333,7 +2333,7 @@
                 <w:noProof/>
                 <w:webHidden/>
               </w:rPr>
-              <w:instrText xml:space="preserve"> PAGEREF _Toc212554340 \h </w:instrText>
+              <w:instrText xml:space="preserve"> PAGEREF _Toc213330842 \h </w:instrText>
             </w:r>
             <w:r>
               <w:rPr>
@@ -2380,7 +2380,7 @@
               <w14:ligatures w14:val="standardContextual"/>
             </w:rPr>
           </w:pPr>
-          <w:hyperlink w:anchor="_Toc212554341" w:history="1">
+          <w:hyperlink w:anchor="_Toc213330843" w:history="1">
             <w:r>
               <w:rPr>
                 <w:rStyle w:val="af6"/>
@@ -2427,7 +2427,7 @@
                 <w:noProof/>
                 <w:webHidden/>
               </w:rPr>
-              <w:instrText xml:space="preserve"> PAGEREF _Toc212554341 \h </w:instrText>
+              <w:instrText xml:space="preserve"> PAGEREF _Toc213330843 \h </w:instrText>
             </w:r>
             <w:r>
               <w:rPr>
@@ -2474,7 +2474,7 @@
               <w14:ligatures w14:val="standardContextual"/>
             </w:rPr>
           </w:pPr>
-          <w:hyperlink w:anchor="_Toc212554342" w:history="1">
+          <w:hyperlink w:anchor="_Toc213330844" w:history="1">
             <w:r>
               <w:rPr>
                 <w:rStyle w:val="af6"/>
@@ -2521,7 +2521,7 @@
                 <w:noProof/>
                 <w:webHidden/>
               </w:rPr>
-              <w:instrText xml:space="preserve"> PAGEREF _Toc212554342 \h </w:instrText>
+              <w:instrText xml:space="preserve"> PAGEREF _Toc213330844 \h </w:instrText>
             </w:r>
             <w:r>
               <w:rPr>
@@ -2568,7 +2568,7 @@
               <w14:ligatures w14:val="standardContextual"/>
             </w:rPr>
           </w:pPr>
-          <w:hyperlink w:anchor="_Toc212554343" w:history="1">
+          <w:hyperlink w:anchor="_Toc213330845" w:history="1">
             <w:r>
               <w:rPr>
                 <w:rStyle w:val="af6"/>
@@ -2615,7 +2615,7 @@
                 <w:noProof/>
                 <w:webHidden/>
               </w:rPr>
-              <w:instrText xml:space="preserve"> PAGEREF _Toc212554343 \h </w:instrText>
+              <w:instrText xml:space="preserve"> PAGEREF _Toc213330845 \h </w:instrText>
             </w:r>
             <w:r>
               <w:rPr>
@@ -2662,7 +2662,7 @@
               <w14:ligatures w14:val="standardContextual"/>
             </w:rPr>
           </w:pPr>
-          <w:hyperlink w:anchor="_Toc212554344" w:history="1">
+          <w:hyperlink w:anchor="_Toc213330846" w:history="1">
             <w:r>
               <w:rPr>
                 <w:rStyle w:val="af6"/>
@@ -2707,7 +2707,7 @@
                 <w:noProof/>
                 <w:webHidden/>
               </w:rPr>
-              <w:instrText xml:space="preserve"> PAGEREF _Toc212554344 \h </w:instrText>
+              <w:instrText xml:space="preserve"> PAGEREF _Toc213330846 \h </w:instrText>
             </w:r>
             <w:r>
               <w:rPr>
@@ -2754,7 +2754,7 @@
               <w14:ligatures w14:val="standardContextual"/>
             </w:rPr>
           </w:pPr>
-          <w:hyperlink w:anchor="_Toc212554345" w:history="1">
+          <w:hyperlink w:anchor="_Toc213330847" w:history="1">
             <w:r>
               <w:rPr>
                 <w:rStyle w:val="af6"/>
@@ -2799,7 +2799,7 @@
                 <w:noProof/>
                 <w:webHidden/>
               </w:rPr>
-              <w:instrText xml:space="preserve"> PAGEREF _Toc212554345 \h </w:instrText>
+              <w:instrText xml:space="preserve"> PAGEREF _Toc213330847 \h </w:instrText>
             </w:r>
             <w:r>
               <w:rPr>
@@ -2846,7 +2846,7 @@
               <w14:ligatures w14:val="standardContextual"/>
             </w:rPr>
           </w:pPr>
-          <w:hyperlink w:anchor="_Toc212554346" w:history="1">
+          <w:hyperlink w:anchor="_Toc213330848" w:history="1">
             <w:r>
               <w:rPr>
                 <w:rStyle w:val="af6"/>
@@ -2929,7 +2929,7 @@
                 <w:noProof/>
                 <w:webHidden/>
               </w:rPr>
-              <w:instrText xml:space="preserve"> PAGEREF _Toc212554346 \h </w:instrText>
+              <w:instrText xml:space="preserve"> PAGEREF _Toc213330848 \h </w:instrText>
             </w:r>
             <w:r>
               <w:rPr>
@@ -2976,7 +2976,7 @@
               <w14:ligatures w14:val="standardContextual"/>
             </w:rPr>
           </w:pPr>
-          <w:hyperlink w:anchor="_Toc212554347" w:history="1">
+          <w:hyperlink w:anchor="_Toc213330849" w:history="1">
             <w:r>
               <w:rPr>
                 <w:rStyle w:val="af6"/>
@@ -3045,7 +3045,7 @@
                 <w:noProof/>
                 <w:webHidden/>
               </w:rPr>
-              <w:instrText xml:space="preserve"> PAGEREF _Toc212554347 \h </w:instrText>
+              <w:instrText xml:space="preserve"> PAGEREF _Toc213330849 \h </w:instrText>
             </w:r>
             <w:r>
               <w:rPr>
@@ -3092,7 +3092,7 @@
               <w14:ligatures w14:val="standardContextual"/>
             </w:rPr>
           </w:pPr>
-          <w:hyperlink w:anchor="_Toc212554348" w:history="1">
+          <w:hyperlink w:anchor="_Toc213330850" w:history="1">
             <w:r>
               <w:rPr>
                 <w:rStyle w:val="af6"/>
@@ -3161,7 +3161,7 @@
                 <w:noProof/>
                 <w:webHidden/>
               </w:rPr>
-              <w:instrText xml:space="preserve"> PAGEREF _Toc212554348 \h </w:instrText>
+              <w:instrText xml:space="preserve"> PAGEREF _Toc213330850 \h </w:instrText>
             </w:r>
             <w:r>
               <w:rPr>
@@ -3208,7 +3208,7 @@
               <w14:ligatures w14:val="standardContextual"/>
             </w:rPr>
           </w:pPr>
-          <w:hyperlink w:anchor="_Toc212554349" w:history="1">
+          <w:hyperlink w:anchor="_Toc213330851" w:history="1">
             <w:r>
               <w:rPr>
                 <w:rStyle w:val="af6"/>
@@ -3277,7 +3277,7 @@
                 <w:noProof/>
                 <w:webHidden/>
               </w:rPr>
-              <w:instrText xml:space="preserve"> PAGEREF _Toc212554349 \h </w:instrText>
+              <w:instrText xml:space="preserve"> PAGEREF _Toc213330851 \h </w:instrText>
             </w:r>
             <w:r>
               <w:rPr>
@@ -3324,7 +3324,7 @@
               <w14:ligatures w14:val="standardContextual"/>
             </w:rPr>
           </w:pPr>
-          <w:hyperlink w:anchor="_Toc212554350" w:history="1">
+          <w:hyperlink w:anchor="_Toc213330852" w:history="1">
             <w:r>
               <w:rPr>
                 <w:rStyle w:val="af6"/>
@@ -3371,7 +3371,7 @@
                 <w:noProof/>
                 <w:webHidden/>
               </w:rPr>
-              <w:instrText xml:space="preserve"> PAGEREF _Toc212554350 \h </w:instrText>
+              <w:instrText xml:space="preserve"> PAGEREF _Toc213330852 \h </w:instrText>
             </w:r>
             <w:r>
               <w:rPr>
@@ -3418,7 +3418,7 @@
               <w14:ligatures w14:val="standardContextual"/>
             </w:rPr>
           </w:pPr>
-          <w:hyperlink w:anchor="_Toc212554351" w:history="1">
+          <w:hyperlink w:anchor="_Toc213330853" w:history="1">
             <w:r>
               <w:rPr>
                 <w:rStyle w:val="af6"/>
@@ -3487,7 +3487,7 @@
                 <w:noProof/>
                 <w:webHidden/>
               </w:rPr>
-              <w:instrText xml:space="preserve"> PAGEREF _Toc212554351 \h </w:instrText>
+              <w:instrText xml:space="preserve"> PAGEREF _Toc213330853 \h </w:instrText>
             </w:r>
             <w:r>
               <w:rPr>
@@ -3534,7 +3534,7 @@
               <w14:ligatures w14:val="standardContextual"/>
             </w:rPr>
           </w:pPr>
-          <w:hyperlink w:anchor="_Toc212554352" w:history="1">
+          <w:hyperlink w:anchor="_Toc213330854" w:history="1">
             <w:r>
               <w:rPr>
                 <w:rStyle w:val="af6"/>
@@ -3581,7 +3581,7 @@
                 <w:noProof/>
                 <w:webHidden/>
               </w:rPr>
-              <w:instrText xml:space="preserve"> PAGEREF _Toc212554352 \h </w:instrText>
+              <w:instrText xml:space="preserve"> PAGEREF _Toc213330854 \h </w:instrText>
             </w:r>
             <w:r>
               <w:rPr>
@@ -3602,6 +3602,194 @@
                 <w:webHidden/>
               </w:rPr>
               <w:t>20</w:t>
+            </w:r>
+            <w:r>
+              <w:rPr>
+                <w:noProof/>
+                <w:webHidden/>
+              </w:rPr>
+              <w:fldChar w:fldCharType="end"/>
+            </w:r>
+          </w:hyperlink>
+        </w:p>
+        <w:p>
+          <w:pPr>
+            <w:pStyle w:val="31"/>
+            <w:tabs>
+              <w:tab w:val="left" w:pos="1320"/>
+              <w:tab w:val="right" w:leader="dot" w:pos="9350"/>
+            </w:tabs>
+            <w:rPr>
+              <w:noProof/>
+              <w:kern w:val="2"/>
+              <w:sz w:val="24"/>
+              <w:szCs w:val="24"/>
+              <w:lang w:eastAsia="zh-TW"/>
+              <w14:ligatures w14:val="standardContextual"/>
+            </w:rPr>
+          </w:pPr>
+          <w:hyperlink w:anchor="_Toc213330855" w:history="1">
+            <w:r>
+              <w:rPr>
+                <w:rStyle w:val="af6"/>
+                <w:noProof/>
+                <w:lang w:eastAsia="zh-TW"/>
+              </w:rPr>
+              <w:t>5.1.9.</w:t>
+            </w:r>
+            <w:r>
+              <w:rPr>
+                <w:noProof/>
+                <w:kern w:val="2"/>
+                <w:sz w:val="24"/>
+                <w:szCs w:val="24"/>
+                <w:lang w:eastAsia="zh-TW"/>
+                <w14:ligatures w14:val="standardContextual"/>
+              </w:rPr>
+              <w:tab/>
+            </w:r>
+            <w:r>
+              <w:rPr>
+                <w:rStyle w:val="af6"/>
+                <w:noProof/>
+                <w:lang w:eastAsia="zh-TW"/>
+              </w:rPr>
+              <w:t>Set factory preset charge mode(0x76)</w:t>
+            </w:r>
+            <w:r>
+              <w:rPr>
+                <w:noProof/>
+                <w:webHidden/>
+              </w:rPr>
+              <w:tab/>
+            </w:r>
+            <w:r>
+              <w:rPr>
+                <w:noProof/>
+                <w:webHidden/>
+              </w:rPr>
+              <w:fldChar w:fldCharType="begin"/>
+            </w:r>
+            <w:r>
+              <w:rPr>
+                <w:noProof/>
+                <w:webHidden/>
+              </w:rPr>
+              <w:instrText xml:space="preserve"> PAGEREF _Toc213330855 \h </w:instrText>
+            </w:r>
+            <w:r>
+              <w:rPr>
+                <w:noProof/>
+                <w:webHidden/>
+              </w:rPr>
+            </w:r>
+            <w:r>
+              <w:rPr>
+                <w:noProof/>
+                <w:webHidden/>
+              </w:rPr>
+              <w:fldChar w:fldCharType="separate"/>
+            </w:r>
+            <w:r>
+              <w:rPr>
+                <w:noProof/>
+                <w:webHidden/>
+              </w:rPr>
+              <w:t>21</w:t>
+            </w:r>
+            <w:r>
+              <w:rPr>
+                <w:noProof/>
+                <w:webHidden/>
+              </w:rPr>
+              <w:fldChar w:fldCharType="end"/>
+            </w:r>
+          </w:hyperlink>
+        </w:p>
+        <w:p>
+          <w:pPr>
+            <w:pStyle w:val="31"/>
+            <w:tabs>
+              <w:tab w:val="left" w:pos="1320"/>
+              <w:tab w:val="right" w:leader="dot" w:pos="9350"/>
+            </w:tabs>
+            <w:rPr>
+              <w:noProof/>
+              <w:kern w:val="2"/>
+              <w:sz w:val="24"/>
+              <w:szCs w:val="24"/>
+              <w:lang w:eastAsia="zh-TW"/>
+              <w14:ligatures w14:val="standardContextual"/>
+            </w:rPr>
+          </w:pPr>
+          <w:hyperlink w:anchor="_Toc213330856" w:history="1">
+            <w:r>
+              <w:rPr>
+                <w:rStyle w:val="af6"/>
+                <w:noProof/>
+                <w:lang w:eastAsia="zh-TW"/>
+              </w:rPr>
+              <w:t>5.1.10.</w:t>
+            </w:r>
+            <w:r>
+              <w:rPr>
+                <w:noProof/>
+                <w:kern w:val="2"/>
+                <w:sz w:val="24"/>
+                <w:szCs w:val="24"/>
+                <w:lang w:eastAsia="zh-TW"/>
+                <w14:ligatures w14:val="standardContextual"/>
+              </w:rPr>
+              <w:tab/>
+            </w:r>
+            <w:r>
+              <w:rPr>
+                <w:rStyle w:val="af6"/>
+                <w:noProof/>
+                <w:lang w:eastAsia="zh-TW"/>
+              </w:rPr>
+              <w:t>get factory preset charge mode(0xF6)</w:t>
+            </w:r>
+            <w:r>
+              <w:rPr>
+                <w:noProof/>
+                <w:webHidden/>
+              </w:rPr>
+              <w:tab/>
+            </w:r>
+            <w:r>
+              <w:rPr>
+                <w:noProof/>
+                <w:webHidden/>
+              </w:rPr>
+              <w:fldChar w:fldCharType="begin"/>
+            </w:r>
+            <w:r>
+              <w:rPr>
+                <w:noProof/>
+                <w:webHidden/>
+              </w:rPr>
+              <w:instrText xml:space="preserve"> PAGEREF _Toc213330856 \h </w:instrText>
+            </w:r>
+            <w:r>
+              <w:rPr>
+                <w:noProof/>
+                <w:webHidden/>
+              </w:rPr>
+            </w:r>
+            <w:r>
+              <w:rPr>
+                <w:noProof/>
+                <w:webHidden/>
+              </w:rPr>
+              <w:fldChar w:fldCharType="separate"/>
+            </w:r>
+            <w:r>
+              <w:rPr>
+                <w:noProof/>
+                <w:webHidden/>
+              </w:rPr>
+              <w:t>21</w:t>
             </w:r>
             <w:r>
               <w:rPr>
@@ -3633,7 +3821,7 @@
       <w:pPr>
         <w:pStyle w:val="1"/>
       </w:pPr>
-      <w:bookmarkStart w:id="0" w:name="_Toc212554320"/>
+      <w:bookmarkStart w:id="0" w:name="_Toc213330822"/>
       <w:r>
         <w:lastRenderedPageBreak/>
         <w:t>Int</w:t>
@@ -3648,7 +3836,23 @@
         <w:pStyle w:val="afb"/>
       </w:pPr>
       <w:r>
-        <w:t>The purpose of this document is to define the USB interface for Torrio. Torrio is a pair of true wireless earphones designed specifically for gaming. Torrio uses a true gaming wireless 2.4 GHz wireless radio with ultra-low latency and lossless audio. Torrio also supports Bluetooth to connect to any Bluetooth enabled host device. A compact USB-C dongle is used to provide the end-to-end wireless connectivity, providing compatibility with PC, PlayStation, Android, and Switch.</w:t>
+        <w:t xml:space="preserve">The purpose of this document is to define the USB interface for Torrio. Torrio is a pair of true wireless earphones designed specifically for gaming. Torrio uses a true gaming wireless 2.4 GHz wireless radio with ultra-low latency and lossless audio. Torrio also supports Bluetooth to connect to any </w:t>
+      </w:r>
+      <w:proofErr w:type="gramStart"/>
+      <w:r>
+        <w:t>Bluetooth enabled</w:t>
+      </w:r>
+      <w:proofErr w:type="gramEnd"/>
+      <w:r>
+        <w:t xml:space="preserve"> host device. A compact USB-C dongle is used to provide </w:t>
+      </w:r>
+      <w:proofErr w:type="gramStart"/>
+      <w:r>
+        <w:t>the end</w:t>
+      </w:r>
+      <w:proofErr w:type="gramEnd"/>
+      <w:r>
+        <w:t>-to-end wireless connectivity, providing compatibility with PC, PlayStation, Android, and Switch.</w:t>
       </w:r>
     </w:p>
     <w:p>
@@ -3804,7 +4008,7 @@
       <w:pPr>
         <w:pStyle w:val="1"/>
       </w:pPr>
-      <w:bookmarkStart w:id="1" w:name="_Toc212554321"/>
+      <w:bookmarkStart w:id="1" w:name="_Toc213330823"/>
       <w:r>
         <w:lastRenderedPageBreak/>
         <w:t>Reference Documents</w:t>
@@ -3990,7 +4194,7 @@
       <w:pPr>
         <w:pStyle w:val="1"/>
       </w:pPr>
-      <w:bookmarkStart w:id="3" w:name="_Toc212554322"/>
+      <w:bookmarkStart w:id="3" w:name="_Toc213330824"/>
       <w:r>
         <w:lastRenderedPageBreak/>
         <w:t>USB Description</w:t>
@@ -4001,7 +4205,7 @@
       <w:pPr>
         <w:pStyle w:val="2"/>
       </w:pPr>
-      <w:bookmarkStart w:id="4" w:name="_Toc212554323"/>
+      <w:bookmarkStart w:id="4" w:name="_Toc213330825"/>
       <w:r>
         <w:rPr>
           <w:rFonts w:hint="eastAsia"/>
@@ -4015,7 +4219,7 @@
       <w:pPr>
         <w:pStyle w:val="3"/>
       </w:pPr>
-      <w:bookmarkStart w:id="5" w:name="_Toc212554324"/>
+      <w:bookmarkStart w:id="5" w:name="_Toc213330826"/>
       <w:r>
         <w:rPr>
           <w:rFonts w:hint="eastAsia"/>
@@ -4313,7 +4517,7 @@
         <w:pStyle w:val="3"/>
       </w:pPr>
       <w:bookmarkStart w:id="6" w:name="_Toc178849359"/>
-      <w:bookmarkStart w:id="7" w:name="_Toc212554325"/>
+      <w:bookmarkStart w:id="7" w:name="_Toc213330827"/>
       <w:r>
         <w:t>Dongle</w:t>
       </w:r>
@@ -4626,7 +4830,7 @@
       <w:pPr>
         <w:pStyle w:val="2"/>
       </w:pPr>
-      <w:bookmarkStart w:id="8" w:name="_Toc212554326"/>
+      <w:bookmarkStart w:id="8" w:name="_Toc213330828"/>
       <w:r>
         <w:lastRenderedPageBreak/>
         <w:t xml:space="preserve">Interfaces &amp; </w:t>
@@ -4643,7 +4847,15 @@
         </w:rPr>
       </w:pPr>
       <w:r>
-        <w:t>Regarding this case, there are two parts with USB, one is the dongle and the other is the charging case. They have</w:t>
+        <w:t xml:space="preserve">Regarding this case, there are two parts with USB, one is the </w:t>
+      </w:r>
+      <w:proofErr w:type="gramStart"/>
+      <w:r>
+        <w:t>dongle</w:t>
+      </w:r>
+      <w:proofErr w:type="gramEnd"/>
+      <w:r>
+        <w:t xml:space="preserve"> and the other is the charging case. They have</w:t>
       </w:r>
       <w:r>
         <w:rPr>
@@ -4670,7 +4882,7 @@
           <w:lang w:eastAsia="zh-TW"/>
         </w:rPr>
       </w:pPr>
-      <w:bookmarkStart w:id="9" w:name="_Toc212554327"/>
+      <w:bookmarkStart w:id="9" w:name="_Toc213330829"/>
       <w:r>
         <w:rPr>
           <w:rFonts w:hint="eastAsia"/>
@@ -4974,7 +5186,15 @@
           </w:tcPr>
           <w:p>
             <w:r>
-              <w:t>The Sync Endpoint will be used by the device to Inform the PC when a status change has occurred.  In this document, these status updates will be shown as:</w:t>
+              <w:t xml:space="preserve">The Sync Endpoint will be used by the device to Inform the PC when a status change </w:t>
+            </w:r>
+            <w:proofErr w:type="gramStart"/>
+            <w:r>
+              <w:t>has occurred</w:t>
+            </w:r>
+            <w:proofErr w:type="gramEnd"/>
+            <w:r>
+              <w:t>.  In this document, these status updates will be shown as:</w:t>
             </w:r>
           </w:p>
           <w:p>
@@ -5021,7 +5241,7 @@
       <w:pPr>
         <w:pStyle w:val="3"/>
       </w:pPr>
-      <w:bookmarkStart w:id="10" w:name="_Toc212554328"/>
+      <w:bookmarkStart w:id="10" w:name="_Toc213330830"/>
       <w:r>
         <w:lastRenderedPageBreak/>
         <w:t>Dongle</w:t>
@@ -5486,7 +5706,15 @@
           </w:tcPr>
           <w:p>
             <w:r>
-              <w:t>The Sync Endpoint will be used by the device to Inform the PC when a status change has occurred.  In this document, these status updates will be shown as:</w:t>
+              <w:t xml:space="preserve">The Sync Endpoint will be used by the device to Inform the PC when a status change </w:t>
+            </w:r>
+            <w:proofErr w:type="gramStart"/>
+            <w:r>
+              <w:t>has occurred</w:t>
+            </w:r>
+            <w:proofErr w:type="gramEnd"/>
+            <w:r>
+              <w:t>.  In this document, these status updates will be shown as:</w:t>
             </w:r>
           </w:p>
           <w:p>
@@ -5520,7 +5748,7 @@
       <w:pPr>
         <w:pStyle w:val="2"/>
       </w:pPr>
-      <w:bookmarkStart w:id="11" w:name="_Toc212554329"/>
+      <w:bookmarkStart w:id="11" w:name="_Toc213330831"/>
       <w:r>
         <w:t>Command</w:t>
       </w:r>
@@ -5533,7 +5761,7 @@
       <w:pPr>
         <w:pStyle w:val="3"/>
       </w:pPr>
-      <w:bookmarkStart w:id="12" w:name="_Toc212554330"/>
+      <w:bookmarkStart w:id="12" w:name="_Toc213330832"/>
       <w:proofErr w:type="spellStart"/>
       <w:r>
         <w:t>Set_Report</w:t>
@@ -6085,7 +6313,7 @@
       <w:pPr>
         <w:pStyle w:val="3"/>
       </w:pPr>
-      <w:bookmarkStart w:id="13" w:name="_Toc212554331"/>
+      <w:bookmarkStart w:id="13" w:name="_Toc213330833"/>
       <w:r>
         <w:t>Get_Report Format</w:t>
       </w:r>
@@ -6128,7 +6356,15 @@
       </w:r>
       <w:proofErr w:type="spellEnd"/>
       <w:r>
-        <w:t xml:space="preserve"> first, and then issue a Get_Report to read the actual data back.</w:t>
+        <w:t xml:space="preserve"> </w:t>
+      </w:r>
+      <w:proofErr w:type="gramStart"/>
+      <w:r>
+        <w:t>first, and</w:t>
+      </w:r>
+      <w:proofErr w:type="gramEnd"/>
+      <w:r>
+        <w:t xml:space="preserve"> then issue a Get_Report to read the actual data back.</w:t>
       </w:r>
     </w:p>
     <w:p>
@@ -6638,7 +6874,7 @@
       <w:pPr>
         <w:pStyle w:val="2"/>
       </w:pPr>
-      <w:bookmarkStart w:id="14" w:name="_Toc212554332"/>
+      <w:bookmarkStart w:id="14" w:name="_Toc213330834"/>
       <w:r>
         <w:t>File Commands</w:t>
       </w:r>
@@ -6650,7 +6886,23 @@
         <w:spacing w:before="240"/>
       </w:pPr>
       <w:r>
-        <w:t>In the following sections all commands start with a single byte op-code. The most significant bit of the op-code is used to determine if the command is a read or a write.</w:t>
+        <w:t xml:space="preserve">In the following sections all commands start with a single byte </w:t>
+      </w:r>
+      <w:proofErr w:type="gramStart"/>
+      <w:r>
+        <w:t>op-code</w:t>
+      </w:r>
+      <w:proofErr w:type="gramEnd"/>
+      <w:r>
+        <w:t xml:space="preserve">. The most significant bit of the </w:t>
+      </w:r>
+      <w:proofErr w:type="gramStart"/>
+      <w:r>
+        <w:t>op-code</w:t>
+      </w:r>
+      <w:proofErr w:type="gramEnd"/>
+      <w:r>
+        <w:t xml:space="preserve"> is used to determine if the command is a read or a write.</w:t>
       </w:r>
     </w:p>
     <w:p>
@@ -6658,7 +6910,7 @@
         <w:pStyle w:val="2"/>
       </w:pPr>
       <w:bookmarkStart w:id="15" w:name="_Toc204161210"/>
-      <w:bookmarkStart w:id="16" w:name="_Toc212554333"/>
+      <w:bookmarkStart w:id="16" w:name="_Toc213330835"/>
       <w:r>
         <w:t>File Commands</w:t>
       </w:r>
@@ -6974,7 +7226,15 @@
           </w:tcPr>
           <w:p>
             <w:r>
-              <w:t>The ID of the file system targeted. When device has multiple flash devices they should be enumerated with different IDs</w:t>
+              <w:t xml:space="preserve">The ID of the file system </w:t>
+            </w:r>
+            <w:proofErr w:type="gramStart"/>
+            <w:r>
+              <w:t>targeted</w:t>
+            </w:r>
+            <w:proofErr w:type="gramEnd"/>
+            <w:r>
+              <w:t>. When device has multiple flash devices they should be enumerated with different IDs</w:t>
             </w:r>
           </w:p>
         </w:tc>
@@ -7043,7 +7303,7 @@
         <w:spacing w:after="240"/>
       </w:pPr>
       <w:bookmarkStart w:id="17" w:name="_Toc204161211"/>
-      <w:bookmarkStart w:id="18" w:name="_Toc212554334"/>
+      <w:bookmarkStart w:id="18" w:name="_Toc213330836"/>
       <w:r>
         <w:t>File Systems and IDs</w:t>
       </w:r>
@@ -7478,7 +7738,7 @@
       <w:pPr>
         <w:pStyle w:val="1"/>
       </w:pPr>
-      <w:bookmarkStart w:id="19" w:name="_Toc212554335"/>
+      <w:bookmarkStart w:id="19" w:name="_Toc213330837"/>
       <w:r>
         <w:lastRenderedPageBreak/>
         <w:t xml:space="preserve">Command Endpoint </w:t>
@@ -7527,14 +7787,22 @@
       </w:r>
       <w:bookmarkEnd w:id="20"/>
       <w:r>
-        <w:t>The Firmware Update Commands are sent from the Bootloader, all other commands are sent through the application.</w:t>
+        <w:t xml:space="preserve">The Firmware Update Commands are sent from the </w:t>
+      </w:r>
+      <w:proofErr w:type="gramStart"/>
+      <w:r>
+        <w:t>Bootloader,</w:t>
+      </w:r>
+      <w:proofErr w:type="gramEnd"/>
+      <w:r>
+        <w:t xml:space="preserve"> all other commands are sent through the application.</w:t>
       </w:r>
     </w:p>
     <w:p>
       <w:pPr>
         <w:pStyle w:val="2"/>
       </w:pPr>
-      <w:bookmarkStart w:id="21" w:name="_Toc212554336"/>
+      <w:bookmarkStart w:id="21" w:name="_Toc213330838"/>
       <w:r>
         <w:t>Status Commands</w:t>
       </w:r>
@@ -7544,7 +7812,7 @@
       <w:pPr>
         <w:pStyle w:val="3"/>
       </w:pPr>
-      <w:bookmarkStart w:id="22" w:name="_Toc212554337"/>
+      <w:bookmarkStart w:id="22" w:name="_Toc213330839"/>
       <w:r>
         <w:t>R</w:t>
       </w:r>
@@ -7843,7 +8111,7 @@
         <w:pStyle w:val="3"/>
       </w:pPr>
       <w:bookmarkStart w:id="23" w:name="_Toc178849387"/>
-      <w:bookmarkStart w:id="24" w:name="_Toc212554338"/>
+      <w:bookmarkStart w:id="24" w:name="_Toc213330840"/>
       <w:r>
         <w:t>Get Firmware Version (0x</w:t>
       </w:r>
@@ -8870,7 +9138,7 @@
         <w:pStyle w:val="3"/>
       </w:pPr>
       <w:bookmarkStart w:id="25" w:name="_Toc178849388"/>
-      <w:bookmarkStart w:id="26" w:name="_Toc212554339"/>
+      <w:bookmarkStart w:id="26" w:name="_Toc213330841"/>
       <w:r>
         <w:lastRenderedPageBreak/>
         <w:t>Get Serial Number (0x</w:t>
@@ -9285,6 +9553,7 @@
         </w:rPr>
         <w:t xml:space="preserve">will </w:t>
       </w:r>
+      <w:proofErr w:type="gramStart"/>
       <w:r>
         <w:rPr>
           <w:rFonts w:hint="eastAsia"/>
@@ -9292,6 +9561,7 @@
         </w:rPr>
         <w:t>return</w:t>
       </w:r>
+      <w:proofErr w:type="gramEnd"/>
       <w:r>
         <w:rPr>
           <w:lang w:eastAsia="zh-TW"/>
@@ -9303,7 +9573,7 @@
       <w:pPr>
         <w:pStyle w:val="3"/>
       </w:pPr>
-      <w:bookmarkStart w:id="27" w:name="_Toc212554340"/>
+      <w:bookmarkStart w:id="27" w:name="_Toc213330842"/>
       <w:r>
         <w:t>Set Serial Number (0x13)</w:t>
       </w:r>
@@ -9314,10 +9584,26 @@
         <w:pStyle w:val="afb"/>
       </w:pPr>
       <w:r>
-        <w:t xml:space="preserve">This command will write the 19-byte serial number. </w:t>
-      </w:r>
-      <w:r>
-        <w:t xml:space="preserve">The serial number can only be changed by this command. No other commands can change the serial number. </w:t>
+        <w:t xml:space="preserve">This command will </w:t>
+      </w:r>
+      <w:proofErr w:type="gramStart"/>
+      <w:r>
+        <w:t>write</w:t>
+      </w:r>
+      <w:proofErr w:type="gramEnd"/>
+      <w:r>
+        <w:t xml:space="preserve"> the 19-byte serial number. </w:t>
+      </w:r>
+      <w:r>
+        <w:t xml:space="preserve">The serial number can only be changed by this command. No other </w:t>
+      </w:r>
+      <w:proofErr w:type="gramStart"/>
+      <w:r>
+        <w:t>commands</w:t>
+      </w:r>
+      <w:proofErr w:type="gramEnd"/>
+      <w:r>
+        <w:t xml:space="preserve"> can change the serial number. </w:t>
       </w:r>
       <w:r>
         <w:t>The write operation is protected by a security key which is verified by the device. This command should only be used by the factory</w:t>
@@ -9645,7 +9931,7 @@
           <w:lang w:eastAsia="zh-TW"/>
         </w:rPr>
       </w:pPr>
-      <w:bookmarkStart w:id="28" w:name="_Toc212554341"/>
+      <w:bookmarkStart w:id="28" w:name="_Toc213330843"/>
       <w:r>
         <w:rPr>
           <w:lang w:eastAsia="zh-TW"/>
@@ -10450,7 +10736,7 @@
           <w:lang w:eastAsia="zh-TW"/>
         </w:rPr>
       </w:pPr>
-      <w:bookmarkStart w:id="29" w:name="_Toc212554342"/>
+      <w:bookmarkStart w:id="29" w:name="_Toc213330844"/>
       <w:r>
         <w:rPr>
           <w:lang w:eastAsia="zh-TW"/>
@@ -10764,7 +11050,7 @@
           <w:lang w:eastAsia="zh-TW"/>
         </w:rPr>
       </w:pPr>
-      <w:bookmarkStart w:id="30" w:name="_Toc212554343"/>
+      <w:bookmarkStart w:id="30" w:name="_Toc213330845"/>
       <w:r>
         <w:rPr>
           <w:lang w:eastAsia="zh-TW"/>
@@ -11444,7 +11730,6 @@
               <w:pStyle w:val="afb"/>
               <w:jc w:val="center"/>
               <w:rPr>
-                <w:rFonts w:hint="eastAsia"/>
                 <w:lang w:eastAsia="zh-TW"/>
               </w:rPr>
             </w:pPr>
@@ -11467,7 +11752,6 @@
               <w:pStyle w:val="afb"/>
               <w:jc w:val="center"/>
               <w:rPr>
-                <w:rFonts w:hint="eastAsia"/>
                 <w:lang w:eastAsia="zh-TW"/>
               </w:rPr>
             </w:pPr>
@@ -11676,7 +11960,7 @@
       <w:pPr>
         <w:pStyle w:val="1"/>
       </w:pPr>
-      <w:bookmarkStart w:id="31" w:name="_Toc212554344"/>
+      <w:bookmarkStart w:id="31" w:name="_Toc213330846"/>
       <w:r>
         <w:lastRenderedPageBreak/>
         <w:t xml:space="preserve">HID Command for Factory </w:t>
@@ -11690,7 +11974,7 @@
       <w:pPr>
         <w:pStyle w:val="3"/>
       </w:pPr>
-      <w:bookmarkStart w:id="32" w:name="_Toc212554345"/>
+      <w:bookmarkStart w:id="32" w:name="_Toc213330847"/>
       <w:r>
         <w:t>Enter Factory mode (0xFC, 0xFC, 0xAA, 0x55)</w:t>
       </w:r>
@@ -12075,7 +12359,7 @@
       <w:pPr>
         <w:pStyle w:val="3"/>
       </w:pPr>
-      <w:bookmarkStart w:id="33" w:name="_Toc212554346"/>
+      <w:bookmarkStart w:id="33" w:name="_Toc213330848"/>
       <w:r>
         <w:rPr>
           <w:rFonts w:hint="eastAsia"/>
@@ -13397,7 +13681,7 @@
           <w:lang w:eastAsia="zh-TW"/>
         </w:rPr>
       </w:pPr>
-      <w:bookmarkStart w:id="34" w:name="_Toc212554347"/>
+      <w:bookmarkStart w:id="34" w:name="_Toc213330849"/>
       <w:r>
         <w:rPr>
           <w:lang w:eastAsia="zh-TW"/>
@@ -13762,7 +14046,7 @@
           <w:lang w:eastAsia="zh-TW"/>
         </w:rPr>
       </w:pPr>
-      <w:bookmarkStart w:id="35" w:name="_Toc212554348"/>
+      <w:bookmarkStart w:id="35" w:name="_Toc213330850"/>
       <w:r>
         <w:rPr>
           <w:rFonts w:hint="eastAsia"/>
@@ -14210,7 +14494,7 @@
           <w:lang w:eastAsia="zh-TW"/>
         </w:rPr>
       </w:pPr>
-      <w:bookmarkStart w:id="36" w:name="_Toc212554349"/>
+      <w:bookmarkStart w:id="36" w:name="_Toc213330851"/>
       <w:r>
         <w:rPr>
           <w:lang w:eastAsia="zh-TW"/>
@@ -14790,7 +15074,7 @@
           <w:lang w:eastAsia="zh-TW"/>
         </w:rPr>
       </w:pPr>
-      <w:bookmarkStart w:id="37" w:name="_Toc212554350"/>
+      <w:bookmarkStart w:id="37" w:name="_Toc213330852"/>
       <w:r>
         <w:rPr>
           <w:lang w:eastAsia="zh-TW"/>
@@ -15699,7 +15983,7 @@
           <w:lang w:eastAsia="zh-TW"/>
         </w:rPr>
       </w:pPr>
-      <w:bookmarkStart w:id="38" w:name="_Toc212554351"/>
+      <w:bookmarkStart w:id="38" w:name="_Toc213330853"/>
       <w:r>
         <w:rPr>
           <w:lang w:eastAsia="zh-TW"/>
@@ -16503,7 +16787,7 @@
           <w:lang w:eastAsia="zh-TW"/>
         </w:rPr>
       </w:pPr>
-      <w:bookmarkStart w:id="39" w:name="_Toc212554352"/>
+      <w:bookmarkStart w:id="39" w:name="_Toc213330854"/>
       <w:r>
         <w:rPr>
           <w:lang w:eastAsia="zh-TW"/>
@@ -17398,21 +17682,1043 @@
       </w:pPr>
     </w:p>
     <w:p>
-      <w:pPr>
+      <w:r>
+        <w:br w:type="page"/>
+      </w:r>
+    </w:p>
+    <w:p>
+      <w:pPr>
+        <w:pStyle w:val="3"/>
         <w:rPr>
           <w:lang w:eastAsia="zh-TW"/>
         </w:rPr>
       </w:pPr>
-      <w:r>
-        <w:br w:type="page"/>
-      </w:r>
+      <w:bookmarkStart w:id="40" w:name="_Toc213330855"/>
+      <w:r>
+        <w:rPr>
+          <w:lang w:eastAsia="zh-TW"/>
+        </w:rPr>
+        <w:lastRenderedPageBreak/>
+        <w:t>S</w:t>
+      </w:r>
+      <w:r>
+        <w:rPr>
+          <w:rFonts w:hint="eastAsia"/>
+          <w:lang w:eastAsia="zh-TW"/>
+        </w:rPr>
+        <w:t>et factory preset charge mode</w:t>
+      </w:r>
+      <w:r>
+        <w:rPr>
+          <w:rFonts w:hint="eastAsia"/>
+          <w:lang w:eastAsia="zh-TW"/>
+        </w:rPr>
+        <w:t>(0x</w:t>
+      </w:r>
+      <w:r>
+        <w:rPr>
+          <w:rFonts w:hint="eastAsia"/>
+          <w:lang w:eastAsia="zh-TW"/>
+        </w:rPr>
+        <w:t>7</w:t>
+      </w:r>
+      <w:r>
+        <w:rPr>
+          <w:rFonts w:hint="eastAsia"/>
+          <w:lang w:eastAsia="zh-TW"/>
+        </w:rPr>
+        <w:t>6</w:t>
+      </w:r>
+      <w:r>
+        <w:rPr>
+          <w:rFonts w:hint="eastAsia"/>
+          <w:lang w:eastAsia="zh-TW"/>
+        </w:rPr>
+        <w:t>)</w:t>
+      </w:r>
+      <w:bookmarkEnd w:id="40"/>
     </w:p>
     <w:p>
+      <w:r>
+        <w:t xml:space="preserve">Command Endpoint: </w:t>
+      </w:r>
+      <w:proofErr w:type="spellStart"/>
+      <w:r>
+        <w:t>Set_Report</w:t>
+      </w:r>
+      <w:proofErr w:type="spellEnd"/>
+      <w:r>
+        <w:t xml:space="preserve"> (PC -&gt; Device)</w:t>
+      </w:r>
+    </w:p>
+    <w:tbl>
+      <w:tblPr>
+        <w:tblStyle w:val="a7"/>
+        <w:tblW w:w="0" w:type="auto"/>
+        <w:tblLook w:val="04A0" w:firstRow="1" w:lastRow="0" w:firstColumn="1" w:lastColumn="0" w:noHBand="0" w:noVBand="1"/>
+      </w:tblPr>
+      <w:tblGrid>
+        <w:gridCol w:w="729"/>
+        <w:gridCol w:w="729"/>
+      </w:tblGrid>
+      <w:tr>
+        <w:tc>
+          <w:tcPr>
+            <w:tcW w:w="0" w:type="auto"/>
+            <w:tcBorders>
+              <w:top w:val="single" w:sz="4" w:space="0" w:color="auto"/>
+              <w:left w:val="single" w:sz="4" w:space="0" w:color="auto"/>
+              <w:bottom w:val="single" w:sz="4" w:space="0" w:color="auto"/>
+              <w:right w:val="single" w:sz="4" w:space="0" w:color="auto"/>
+            </w:tcBorders>
+            <w:shd w:val="clear" w:color="auto" w:fill="BFBFBF" w:themeFill="background1" w:themeFillShade="BF"/>
+            <w:vAlign w:val="center"/>
+            <w:hideMark/>
+          </w:tcPr>
+          <w:p>
+            <w:pPr>
+              <w:pStyle w:val="afb"/>
+              <w:jc w:val="center"/>
+            </w:pPr>
+            <w:r>
+              <w:t>Byte 0</w:t>
+            </w:r>
+          </w:p>
+        </w:tc>
+        <w:tc>
+          <w:tcPr>
+            <w:tcW w:w="0" w:type="auto"/>
+            <w:tcBorders>
+              <w:top w:val="single" w:sz="4" w:space="0" w:color="auto"/>
+              <w:left w:val="single" w:sz="4" w:space="0" w:color="auto"/>
+              <w:bottom w:val="single" w:sz="4" w:space="0" w:color="auto"/>
+              <w:right w:val="single" w:sz="4" w:space="0" w:color="auto"/>
+            </w:tcBorders>
+            <w:shd w:val="clear" w:color="auto" w:fill="BFBFBF" w:themeFill="background1" w:themeFillShade="BF"/>
+            <w:vAlign w:val="center"/>
+          </w:tcPr>
+          <w:p>
+            <w:pPr>
+              <w:pStyle w:val="afb"/>
+              <w:jc w:val="center"/>
+              <w:rPr>
+                <w:lang w:eastAsia="zh-TW"/>
+              </w:rPr>
+            </w:pPr>
+            <w:r>
+              <w:t xml:space="preserve">Byte </w:t>
+            </w:r>
+            <w:r>
+              <w:rPr>
+                <w:rFonts w:hint="eastAsia"/>
+                <w:lang w:eastAsia="zh-TW"/>
+              </w:rPr>
+              <w:t>1</w:t>
+            </w:r>
+          </w:p>
+        </w:tc>
+      </w:tr>
+      <w:tr>
+        <w:tc>
+          <w:tcPr>
+            <w:tcW w:w="0" w:type="auto"/>
+            <w:tcBorders>
+              <w:top w:val="single" w:sz="4" w:space="0" w:color="auto"/>
+              <w:left w:val="single" w:sz="4" w:space="0" w:color="auto"/>
+              <w:bottom w:val="single" w:sz="4" w:space="0" w:color="auto"/>
+              <w:right w:val="single" w:sz="4" w:space="0" w:color="auto"/>
+            </w:tcBorders>
+            <w:vAlign w:val="center"/>
+            <w:hideMark/>
+          </w:tcPr>
+          <w:p>
+            <w:pPr>
+              <w:pStyle w:val="afb"/>
+              <w:jc w:val="center"/>
+              <w:rPr>
+                <w:lang w:eastAsia="zh-TW"/>
+              </w:rPr>
+            </w:pPr>
+            <w:r>
+              <w:t>0x</w:t>
+            </w:r>
+            <w:r>
+              <w:rPr>
+                <w:rFonts w:hint="eastAsia"/>
+                <w:lang w:eastAsia="zh-TW"/>
+              </w:rPr>
+              <w:t>7</w:t>
+            </w:r>
+            <w:r>
+              <w:rPr>
+                <w:rFonts w:hint="eastAsia"/>
+                <w:lang w:eastAsia="zh-TW"/>
+              </w:rPr>
+              <w:t>6</w:t>
+            </w:r>
+          </w:p>
+        </w:tc>
+        <w:tc>
+          <w:tcPr>
+            <w:tcW w:w="0" w:type="auto"/>
+            <w:tcBorders>
+              <w:top w:val="single" w:sz="4" w:space="0" w:color="auto"/>
+              <w:left w:val="single" w:sz="4" w:space="0" w:color="auto"/>
+              <w:bottom w:val="single" w:sz="4" w:space="0" w:color="auto"/>
+              <w:right w:val="single" w:sz="4" w:space="0" w:color="auto"/>
+            </w:tcBorders>
+            <w:vAlign w:val="center"/>
+          </w:tcPr>
+          <w:p>
+            <w:pPr>
+              <w:pStyle w:val="afb"/>
+              <w:jc w:val="center"/>
+              <w:rPr>
+                <w:rFonts w:hint="eastAsia"/>
+                <w:lang w:eastAsia="zh-TW"/>
+              </w:rPr>
+            </w:pPr>
+            <w:r>
+              <w:rPr>
+                <w:lang w:eastAsia="zh-TW"/>
+              </w:rPr>
+              <w:t>V</w:t>
+            </w:r>
+            <w:r>
+              <w:rPr>
+                <w:rFonts w:hint="eastAsia"/>
+                <w:lang w:eastAsia="zh-TW"/>
+              </w:rPr>
+              <w:t>alue</w:t>
+            </w:r>
+          </w:p>
+        </w:tc>
+      </w:tr>
+    </w:tbl>
+    <w:p>
+      <w:pPr>
+        <w:pStyle w:val="afb"/>
+        <w:rPr>
+          <w:b/>
+          <w:bCs/>
+          <w:lang w:eastAsia="zh-TW"/>
+        </w:rPr>
+      </w:pPr>
+    </w:p>
+    <w:tbl>
+      <w:tblPr>
+        <w:tblStyle w:val="a7"/>
+        <w:tblW w:w="0" w:type="auto"/>
+        <w:tblLook w:val="04A0" w:firstRow="1" w:lastRow="0" w:firstColumn="1" w:lastColumn="0" w:noHBand="0" w:noVBand="1"/>
+      </w:tblPr>
+      <w:tblGrid>
+        <w:gridCol w:w="676"/>
+        <w:gridCol w:w="2281"/>
+      </w:tblGrid>
+      <w:tr>
+        <w:tc>
+          <w:tcPr>
+            <w:tcW w:w="0" w:type="auto"/>
+            <w:tcBorders>
+              <w:top w:val="single" w:sz="4" w:space="0" w:color="auto"/>
+              <w:left w:val="single" w:sz="4" w:space="0" w:color="auto"/>
+              <w:bottom w:val="single" w:sz="4" w:space="0" w:color="auto"/>
+              <w:right w:val="single" w:sz="4" w:space="0" w:color="auto"/>
+            </w:tcBorders>
+            <w:shd w:val="clear" w:color="auto" w:fill="BFBFBF" w:themeFill="background1" w:themeFillShade="BF"/>
+            <w:vAlign w:val="center"/>
+            <w:hideMark/>
+          </w:tcPr>
+          <w:p>
+            <w:pPr>
+              <w:jc w:val="center"/>
+              <w:rPr>
+                <w:rFonts w:hint="eastAsia"/>
+                <w:lang w:eastAsia="zh-TW"/>
+              </w:rPr>
+            </w:pPr>
+            <w:r>
+              <w:rPr>
+                <w:lang w:eastAsia="zh-TW"/>
+              </w:rPr>
+              <w:t>V</w:t>
+            </w:r>
+            <w:r>
+              <w:rPr>
+                <w:rFonts w:hint="eastAsia"/>
+                <w:lang w:eastAsia="zh-TW"/>
+              </w:rPr>
+              <w:t>alue</w:t>
+            </w:r>
+          </w:p>
+        </w:tc>
+        <w:tc>
+          <w:tcPr>
+            <w:tcW w:w="0" w:type="auto"/>
+            <w:tcBorders>
+              <w:top w:val="single" w:sz="4" w:space="0" w:color="auto"/>
+              <w:left w:val="single" w:sz="4" w:space="0" w:color="auto"/>
+              <w:bottom w:val="single" w:sz="4" w:space="0" w:color="auto"/>
+              <w:right w:val="single" w:sz="4" w:space="0" w:color="auto"/>
+            </w:tcBorders>
+            <w:shd w:val="clear" w:color="auto" w:fill="BFBFBF" w:themeFill="background1" w:themeFillShade="BF"/>
+            <w:vAlign w:val="center"/>
+          </w:tcPr>
+          <w:p>
+            <w:pPr>
+              <w:jc w:val="center"/>
+              <w:rPr>
+                <w:rFonts w:hint="eastAsia"/>
+                <w:lang w:eastAsia="zh-TW"/>
+              </w:rPr>
+            </w:pPr>
+            <w:r>
+              <w:rPr>
+                <w:rFonts w:hint="eastAsia"/>
+                <w:lang w:eastAsia="zh-TW"/>
+              </w:rPr>
+              <w:t>state</w:t>
+            </w:r>
+          </w:p>
+        </w:tc>
+      </w:tr>
+      <w:tr>
+        <w:tc>
+          <w:tcPr>
+            <w:tcW w:w="0" w:type="auto"/>
+            <w:tcBorders>
+              <w:top w:val="single" w:sz="4" w:space="0" w:color="auto"/>
+              <w:left w:val="single" w:sz="4" w:space="0" w:color="auto"/>
+              <w:bottom w:val="single" w:sz="4" w:space="0" w:color="auto"/>
+              <w:right w:val="single" w:sz="4" w:space="0" w:color="auto"/>
+            </w:tcBorders>
+            <w:vAlign w:val="center"/>
+            <w:hideMark/>
+          </w:tcPr>
+          <w:p>
+            <w:pPr>
+              <w:pStyle w:val="afb"/>
+              <w:jc w:val="center"/>
+              <w:rPr>
+                <w:rFonts w:hint="eastAsia"/>
+              </w:rPr>
+            </w:pPr>
+            <w:r>
+              <w:rPr>
+                <w:rFonts w:hint="eastAsia"/>
+                <w:lang w:eastAsia="zh-TW"/>
+              </w:rPr>
+              <w:t>0x00</w:t>
+            </w:r>
+          </w:p>
+        </w:tc>
+        <w:tc>
+          <w:tcPr>
+            <w:tcW w:w="0" w:type="auto"/>
+            <w:tcBorders>
+              <w:top w:val="single" w:sz="4" w:space="0" w:color="auto"/>
+              <w:left w:val="single" w:sz="4" w:space="0" w:color="auto"/>
+              <w:bottom w:val="single" w:sz="4" w:space="0" w:color="auto"/>
+              <w:right w:val="single" w:sz="4" w:space="0" w:color="auto"/>
+            </w:tcBorders>
+            <w:vAlign w:val="center"/>
+          </w:tcPr>
+          <w:p>
+            <w:pPr>
+              <w:pStyle w:val="afb"/>
+              <w:jc w:val="center"/>
+              <w:rPr>
+                <w:rFonts w:hint="eastAsia"/>
+                <w:lang w:eastAsia="zh-TW"/>
+              </w:rPr>
+            </w:pPr>
+            <w:r>
+              <w:rPr>
+                <w:lang w:eastAsia="zh-TW"/>
+              </w:rPr>
+              <w:t>E</w:t>
+            </w:r>
+            <w:r>
+              <w:rPr>
+                <w:rFonts w:hint="eastAsia"/>
+                <w:lang w:eastAsia="zh-TW"/>
+              </w:rPr>
+              <w:t>xit preset charge mode</w:t>
+            </w:r>
+          </w:p>
+        </w:tc>
+      </w:tr>
+      <w:tr>
+        <w:tc>
+          <w:tcPr>
+            <w:tcW w:w="0" w:type="auto"/>
+            <w:tcBorders>
+              <w:top w:val="single" w:sz="4" w:space="0" w:color="auto"/>
+              <w:left w:val="single" w:sz="4" w:space="0" w:color="auto"/>
+              <w:bottom w:val="single" w:sz="4" w:space="0" w:color="auto"/>
+              <w:right w:val="single" w:sz="4" w:space="0" w:color="auto"/>
+            </w:tcBorders>
+            <w:vAlign w:val="center"/>
+          </w:tcPr>
+          <w:p>
+            <w:pPr>
+              <w:pStyle w:val="afb"/>
+              <w:jc w:val="center"/>
+              <w:rPr>
+                <w:rFonts w:hint="eastAsia"/>
+                <w:lang w:eastAsia="zh-TW"/>
+              </w:rPr>
+            </w:pPr>
+            <w:r>
+              <w:rPr>
+                <w:rFonts w:hint="eastAsia"/>
+                <w:lang w:eastAsia="zh-TW"/>
+              </w:rPr>
+              <w:t>0x01</w:t>
+            </w:r>
+          </w:p>
+        </w:tc>
+        <w:tc>
+          <w:tcPr>
+            <w:tcW w:w="0" w:type="auto"/>
+            <w:tcBorders>
+              <w:top w:val="single" w:sz="4" w:space="0" w:color="auto"/>
+              <w:left w:val="single" w:sz="4" w:space="0" w:color="auto"/>
+              <w:bottom w:val="single" w:sz="4" w:space="0" w:color="auto"/>
+              <w:right w:val="single" w:sz="4" w:space="0" w:color="auto"/>
+            </w:tcBorders>
+            <w:vAlign w:val="center"/>
+          </w:tcPr>
+          <w:p>
+            <w:pPr>
+              <w:pStyle w:val="afb"/>
+              <w:jc w:val="center"/>
+              <w:rPr>
+                <w:rFonts w:hint="eastAsia"/>
+                <w:lang w:eastAsia="zh-TW"/>
+              </w:rPr>
+            </w:pPr>
+            <w:r>
+              <w:rPr>
+                <w:rFonts w:hint="eastAsia"/>
+                <w:lang w:eastAsia="zh-TW"/>
+              </w:rPr>
+              <w:t>Start preset charge mode</w:t>
+            </w:r>
+          </w:p>
+        </w:tc>
+      </w:tr>
+    </w:tbl>
+    <w:p>
+      <w:r>
+        <w:t>Command Endpoint: Interrupt IN (PC &lt;- Device)</w:t>
+      </w:r>
+    </w:p>
+    <w:tbl>
+      <w:tblPr>
+        <w:tblStyle w:val="a7"/>
+        <w:tblW w:w="0" w:type="auto"/>
+        <w:tblLook w:val="04A0" w:firstRow="1" w:lastRow="0" w:firstColumn="1" w:lastColumn="0" w:noHBand="0" w:noVBand="1"/>
+      </w:tblPr>
+      <w:tblGrid>
+        <w:gridCol w:w="729"/>
+      </w:tblGrid>
+      <w:tr>
+        <w:tc>
+          <w:tcPr>
+            <w:tcW w:w="0" w:type="auto"/>
+            <w:tcBorders>
+              <w:top w:val="single" w:sz="4" w:space="0" w:color="auto"/>
+              <w:left w:val="single" w:sz="4" w:space="0" w:color="auto"/>
+              <w:bottom w:val="single" w:sz="4" w:space="0" w:color="auto"/>
+              <w:right w:val="single" w:sz="4" w:space="0" w:color="auto"/>
+            </w:tcBorders>
+            <w:shd w:val="clear" w:color="auto" w:fill="BFBFBF" w:themeFill="background1" w:themeFillShade="BF"/>
+            <w:vAlign w:val="center"/>
+            <w:hideMark/>
+          </w:tcPr>
+          <w:p>
+            <w:pPr>
+              <w:pStyle w:val="afb"/>
+              <w:jc w:val="center"/>
+            </w:pPr>
+            <w:r>
+              <w:t>Byte 0</w:t>
+            </w:r>
+          </w:p>
+        </w:tc>
+      </w:tr>
+      <w:tr>
+        <w:tc>
+          <w:tcPr>
+            <w:tcW w:w="0" w:type="auto"/>
+            <w:tcBorders>
+              <w:top w:val="single" w:sz="4" w:space="0" w:color="auto"/>
+              <w:left w:val="single" w:sz="4" w:space="0" w:color="auto"/>
+              <w:bottom w:val="single" w:sz="4" w:space="0" w:color="auto"/>
+              <w:right w:val="single" w:sz="4" w:space="0" w:color="auto"/>
+            </w:tcBorders>
+            <w:vAlign w:val="center"/>
+            <w:hideMark/>
+          </w:tcPr>
+          <w:p>
+            <w:pPr>
+              <w:pStyle w:val="afb"/>
+              <w:jc w:val="center"/>
+              <w:rPr>
+                <w:rFonts w:hint="eastAsia"/>
+                <w:lang w:eastAsia="zh-TW"/>
+              </w:rPr>
+            </w:pPr>
+            <w:r>
+              <w:rPr>
+                <w:lang w:eastAsia="zh-TW"/>
+              </w:rPr>
+              <w:t>0x7</w:t>
+            </w:r>
+            <w:r>
+              <w:rPr>
+                <w:rFonts w:hint="eastAsia"/>
+                <w:lang w:eastAsia="zh-TW"/>
+              </w:rPr>
+              <w:t>6</w:t>
+            </w:r>
+          </w:p>
+        </w:tc>
+      </w:tr>
+    </w:tbl>
+    <w:p>
+      <w:pPr>
+        <w:rPr>
+          <w:lang w:eastAsia="zh-TW"/>
+        </w:rPr>
+      </w:pPr>
+    </w:p>
+    <w:p>
+      <w:pPr>
+        <w:pStyle w:val="3"/>
+        <w:rPr>
+          <w:lang w:eastAsia="zh-TW"/>
+        </w:rPr>
+      </w:pPr>
+      <w:bookmarkStart w:id="41" w:name="_Toc213330856"/>
+      <w:r>
+        <w:rPr>
+          <w:rFonts w:hint="eastAsia"/>
+          <w:lang w:eastAsia="zh-TW"/>
+        </w:rPr>
+        <w:t>get</w:t>
+      </w:r>
+      <w:r>
+        <w:rPr>
+          <w:rFonts w:hint="eastAsia"/>
+          <w:lang w:eastAsia="zh-TW"/>
+        </w:rPr>
+        <w:t xml:space="preserve"> factory preset charge mode(0x</w:t>
+      </w:r>
+      <w:r>
+        <w:rPr>
+          <w:rFonts w:hint="eastAsia"/>
+          <w:lang w:eastAsia="zh-TW"/>
+        </w:rPr>
+        <w:t>F</w:t>
+      </w:r>
+      <w:r>
+        <w:rPr>
+          <w:rFonts w:hint="eastAsia"/>
+          <w:lang w:eastAsia="zh-TW"/>
+        </w:rPr>
+        <w:t>6</w:t>
+      </w:r>
+      <w:r>
+        <w:rPr>
+          <w:rFonts w:hint="eastAsia"/>
+          <w:lang w:eastAsia="zh-TW"/>
+        </w:rPr>
+        <w:t>)</w:t>
+      </w:r>
+      <w:bookmarkEnd w:id="41"/>
+    </w:p>
+    <w:p>
+      <w:r>
+        <w:t xml:space="preserve">Command Endpoint: </w:t>
+      </w:r>
+      <w:proofErr w:type="spellStart"/>
+      <w:r>
+        <w:t>Set_Report</w:t>
+      </w:r>
+      <w:proofErr w:type="spellEnd"/>
+      <w:r>
+        <w:t xml:space="preserve"> (PC -&gt; Device)</w:t>
+      </w:r>
+    </w:p>
+    <w:tbl>
+      <w:tblPr>
+        <w:tblStyle w:val="a7"/>
+        <w:tblW w:w="0" w:type="auto"/>
+        <w:tblLook w:val="04A0" w:firstRow="1" w:lastRow="0" w:firstColumn="1" w:lastColumn="0" w:noHBand="0" w:noVBand="1"/>
+      </w:tblPr>
+      <w:tblGrid>
+        <w:gridCol w:w="729"/>
+      </w:tblGrid>
+      <w:tr>
+        <w:tc>
+          <w:tcPr>
+            <w:tcW w:w="0" w:type="auto"/>
+            <w:tcBorders>
+              <w:top w:val="single" w:sz="4" w:space="0" w:color="auto"/>
+              <w:left w:val="single" w:sz="4" w:space="0" w:color="auto"/>
+              <w:bottom w:val="single" w:sz="4" w:space="0" w:color="auto"/>
+              <w:right w:val="single" w:sz="4" w:space="0" w:color="auto"/>
+            </w:tcBorders>
+            <w:shd w:val="clear" w:color="auto" w:fill="BFBFBF" w:themeFill="background1" w:themeFillShade="BF"/>
+            <w:vAlign w:val="center"/>
+            <w:hideMark/>
+          </w:tcPr>
+          <w:p>
+            <w:pPr>
+              <w:pStyle w:val="afb"/>
+              <w:jc w:val="center"/>
+            </w:pPr>
+            <w:r>
+              <w:t>Byte 0</w:t>
+            </w:r>
+          </w:p>
+        </w:tc>
+      </w:tr>
+      <w:tr>
+        <w:tc>
+          <w:tcPr>
+            <w:tcW w:w="0" w:type="auto"/>
+            <w:tcBorders>
+              <w:top w:val="single" w:sz="4" w:space="0" w:color="auto"/>
+              <w:left w:val="single" w:sz="4" w:space="0" w:color="auto"/>
+              <w:bottom w:val="single" w:sz="4" w:space="0" w:color="auto"/>
+              <w:right w:val="single" w:sz="4" w:space="0" w:color="auto"/>
+            </w:tcBorders>
+            <w:vAlign w:val="center"/>
+            <w:hideMark/>
+          </w:tcPr>
+          <w:p>
+            <w:pPr>
+              <w:pStyle w:val="afb"/>
+              <w:jc w:val="center"/>
+              <w:rPr>
+                <w:rFonts w:hint="eastAsia"/>
+                <w:lang w:eastAsia="zh-TW"/>
+              </w:rPr>
+            </w:pPr>
+            <w:r>
+              <w:t>0x</w:t>
+            </w:r>
+            <w:r>
+              <w:rPr>
+                <w:rFonts w:hint="eastAsia"/>
+                <w:lang w:eastAsia="zh-TW"/>
+              </w:rPr>
+              <w:t>F</w:t>
+            </w:r>
+            <w:r>
+              <w:rPr>
+                <w:rFonts w:hint="eastAsia"/>
+                <w:lang w:eastAsia="zh-TW"/>
+              </w:rPr>
+              <w:t>6</w:t>
+            </w:r>
+          </w:p>
+        </w:tc>
+      </w:tr>
+    </w:tbl>
+    <w:p>
+      <w:pPr>
+        <w:pStyle w:val="afb"/>
+        <w:rPr>
+          <w:b/>
+          <w:bCs/>
+          <w:lang w:eastAsia="zh-TW"/>
+        </w:rPr>
+      </w:pPr>
+    </w:p>
+    <w:tbl>
+      <w:tblPr>
+        <w:tblStyle w:val="a7"/>
+        <w:tblW w:w="0" w:type="auto"/>
+        <w:tblLook w:val="04A0" w:firstRow="1" w:lastRow="0" w:firstColumn="1" w:lastColumn="0" w:noHBand="0" w:noVBand="1"/>
+      </w:tblPr>
+      <w:tblGrid>
+        <w:gridCol w:w="676"/>
+        <w:gridCol w:w="2281"/>
+      </w:tblGrid>
+      <w:tr>
+        <w:tc>
+          <w:tcPr>
+            <w:tcW w:w="0" w:type="auto"/>
+            <w:tcBorders>
+              <w:top w:val="single" w:sz="4" w:space="0" w:color="auto"/>
+              <w:left w:val="single" w:sz="4" w:space="0" w:color="auto"/>
+              <w:bottom w:val="single" w:sz="4" w:space="0" w:color="auto"/>
+              <w:right w:val="single" w:sz="4" w:space="0" w:color="auto"/>
+            </w:tcBorders>
+            <w:shd w:val="clear" w:color="auto" w:fill="BFBFBF" w:themeFill="background1" w:themeFillShade="BF"/>
+            <w:vAlign w:val="center"/>
+            <w:hideMark/>
+          </w:tcPr>
+          <w:p>
+            <w:pPr>
+              <w:jc w:val="center"/>
+              <w:rPr>
+                <w:rFonts w:hint="eastAsia"/>
+                <w:lang w:eastAsia="zh-TW"/>
+              </w:rPr>
+            </w:pPr>
+            <w:r>
+              <w:rPr>
+                <w:lang w:eastAsia="zh-TW"/>
+              </w:rPr>
+              <w:t>V</w:t>
+            </w:r>
+            <w:r>
+              <w:rPr>
+                <w:rFonts w:hint="eastAsia"/>
+                <w:lang w:eastAsia="zh-TW"/>
+              </w:rPr>
+              <w:t>alue</w:t>
+            </w:r>
+          </w:p>
+        </w:tc>
+        <w:tc>
+          <w:tcPr>
+            <w:tcW w:w="0" w:type="auto"/>
+            <w:tcBorders>
+              <w:top w:val="single" w:sz="4" w:space="0" w:color="auto"/>
+              <w:left w:val="single" w:sz="4" w:space="0" w:color="auto"/>
+              <w:bottom w:val="single" w:sz="4" w:space="0" w:color="auto"/>
+              <w:right w:val="single" w:sz="4" w:space="0" w:color="auto"/>
+            </w:tcBorders>
+            <w:shd w:val="clear" w:color="auto" w:fill="BFBFBF" w:themeFill="background1" w:themeFillShade="BF"/>
+            <w:vAlign w:val="center"/>
+          </w:tcPr>
+          <w:p>
+            <w:pPr>
+              <w:jc w:val="center"/>
+              <w:rPr>
+                <w:rFonts w:hint="eastAsia"/>
+                <w:lang w:eastAsia="zh-TW"/>
+              </w:rPr>
+            </w:pPr>
+            <w:r>
+              <w:rPr>
+                <w:rFonts w:hint="eastAsia"/>
+                <w:lang w:eastAsia="zh-TW"/>
+              </w:rPr>
+              <w:t>state</w:t>
+            </w:r>
+          </w:p>
+        </w:tc>
+      </w:tr>
+      <w:tr>
+        <w:tc>
+          <w:tcPr>
+            <w:tcW w:w="0" w:type="auto"/>
+            <w:tcBorders>
+              <w:top w:val="single" w:sz="4" w:space="0" w:color="auto"/>
+              <w:left w:val="single" w:sz="4" w:space="0" w:color="auto"/>
+              <w:bottom w:val="single" w:sz="4" w:space="0" w:color="auto"/>
+              <w:right w:val="single" w:sz="4" w:space="0" w:color="auto"/>
+            </w:tcBorders>
+            <w:vAlign w:val="center"/>
+            <w:hideMark/>
+          </w:tcPr>
+          <w:p>
+            <w:pPr>
+              <w:pStyle w:val="afb"/>
+              <w:jc w:val="center"/>
+              <w:rPr>
+                <w:rFonts w:hint="eastAsia"/>
+              </w:rPr>
+            </w:pPr>
+            <w:r>
+              <w:rPr>
+                <w:rFonts w:hint="eastAsia"/>
+                <w:lang w:eastAsia="zh-TW"/>
+              </w:rPr>
+              <w:t>0x00</w:t>
+            </w:r>
+          </w:p>
+        </w:tc>
+        <w:tc>
+          <w:tcPr>
+            <w:tcW w:w="0" w:type="auto"/>
+            <w:tcBorders>
+              <w:top w:val="single" w:sz="4" w:space="0" w:color="auto"/>
+              <w:left w:val="single" w:sz="4" w:space="0" w:color="auto"/>
+              <w:bottom w:val="single" w:sz="4" w:space="0" w:color="auto"/>
+              <w:right w:val="single" w:sz="4" w:space="0" w:color="auto"/>
+            </w:tcBorders>
+            <w:vAlign w:val="center"/>
+          </w:tcPr>
+          <w:p>
+            <w:pPr>
+              <w:pStyle w:val="afb"/>
+              <w:jc w:val="center"/>
+              <w:rPr>
+                <w:rFonts w:hint="eastAsia"/>
+                <w:lang w:eastAsia="zh-TW"/>
+              </w:rPr>
+            </w:pPr>
+            <w:r>
+              <w:rPr>
+                <w:lang w:eastAsia="zh-TW"/>
+              </w:rPr>
+              <w:t>E</w:t>
+            </w:r>
+            <w:r>
+              <w:rPr>
+                <w:rFonts w:hint="eastAsia"/>
+                <w:lang w:eastAsia="zh-TW"/>
+              </w:rPr>
+              <w:t>xit preset charge mode</w:t>
+            </w:r>
+          </w:p>
+        </w:tc>
+      </w:tr>
+      <w:tr>
+        <w:tc>
+          <w:tcPr>
+            <w:tcW w:w="0" w:type="auto"/>
+            <w:tcBorders>
+              <w:top w:val="single" w:sz="4" w:space="0" w:color="auto"/>
+              <w:left w:val="single" w:sz="4" w:space="0" w:color="auto"/>
+              <w:bottom w:val="single" w:sz="4" w:space="0" w:color="auto"/>
+              <w:right w:val="single" w:sz="4" w:space="0" w:color="auto"/>
+            </w:tcBorders>
+            <w:vAlign w:val="center"/>
+          </w:tcPr>
+          <w:p>
+            <w:pPr>
+              <w:pStyle w:val="afb"/>
+              <w:jc w:val="center"/>
+              <w:rPr>
+                <w:rFonts w:hint="eastAsia"/>
+                <w:lang w:eastAsia="zh-TW"/>
+              </w:rPr>
+            </w:pPr>
+            <w:r>
+              <w:rPr>
+                <w:rFonts w:hint="eastAsia"/>
+                <w:lang w:eastAsia="zh-TW"/>
+              </w:rPr>
+              <w:t>0x01</w:t>
+            </w:r>
+          </w:p>
+        </w:tc>
+        <w:tc>
+          <w:tcPr>
+            <w:tcW w:w="0" w:type="auto"/>
+            <w:tcBorders>
+              <w:top w:val="single" w:sz="4" w:space="0" w:color="auto"/>
+              <w:left w:val="single" w:sz="4" w:space="0" w:color="auto"/>
+              <w:bottom w:val="single" w:sz="4" w:space="0" w:color="auto"/>
+              <w:right w:val="single" w:sz="4" w:space="0" w:color="auto"/>
+            </w:tcBorders>
+            <w:vAlign w:val="center"/>
+          </w:tcPr>
+          <w:p>
+            <w:pPr>
+              <w:pStyle w:val="afb"/>
+              <w:jc w:val="center"/>
+              <w:rPr>
+                <w:rFonts w:hint="eastAsia"/>
+                <w:lang w:eastAsia="zh-TW"/>
+              </w:rPr>
+            </w:pPr>
+            <w:r>
+              <w:rPr>
+                <w:rFonts w:hint="eastAsia"/>
+                <w:lang w:eastAsia="zh-TW"/>
+              </w:rPr>
+              <w:t>Start preset charge mode</w:t>
+            </w:r>
+          </w:p>
+        </w:tc>
+      </w:tr>
+    </w:tbl>
+    <w:p>
+      <w:r>
+        <w:t>Command Endpoint: Interrupt IN (PC &lt;- Device)</w:t>
+      </w:r>
+    </w:p>
+    <w:tbl>
+      <w:tblPr>
+        <w:tblStyle w:val="a7"/>
+        <w:tblW w:w="0" w:type="auto"/>
+        <w:tblLook w:val="04A0" w:firstRow="1" w:lastRow="0" w:firstColumn="1" w:lastColumn="0" w:noHBand="0" w:noVBand="1"/>
+      </w:tblPr>
+      <w:tblGrid>
+        <w:gridCol w:w="729"/>
+        <w:gridCol w:w="729"/>
+      </w:tblGrid>
+      <w:tr>
+        <w:tc>
+          <w:tcPr>
+            <w:tcW w:w="0" w:type="auto"/>
+            <w:tcBorders>
+              <w:top w:val="single" w:sz="4" w:space="0" w:color="auto"/>
+              <w:left w:val="single" w:sz="4" w:space="0" w:color="auto"/>
+              <w:bottom w:val="single" w:sz="4" w:space="0" w:color="auto"/>
+              <w:right w:val="single" w:sz="4" w:space="0" w:color="auto"/>
+            </w:tcBorders>
+            <w:shd w:val="clear" w:color="auto" w:fill="BFBFBF" w:themeFill="background1" w:themeFillShade="BF"/>
+            <w:vAlign w:val="center"/>
+            <w:hideMark/>
+          </w:tcPr>
+          <w:p>
+            <w:pPr>
+              <w:pStyle w:val="afb"/>
+              <w:jc w:val="center"/>
+            </w:pPr>
+            <w:r>
+              <w:t>Byte 0</w:t>
+            </w:r>
+          </w:p>
+        </w:tc>
+        <w:tc>
+          <w:tcPr>
+            <w:tcW w:w="0" w:type="auto"/>
+            <w:tcBorders>
+              <w:top w:val="single" w:sz="4" w:space="0" w:color="auto"/>
+              <w:left w:val="single" w:sz="4" w:space="0" w:color="auto"/>
+              <w:bottom w:val="single" w:sz="4" w:space="0" w:color="auto"/>
+              <w:right w:val="single" w:sz="4" w:space="0" w:color="auto"/>
+            </w:tcBorders>
+            <w:shd w:val="clear" w:color="auto" w:fill="BFBFBF" w:themeFill="background1" w:themeFillShade="BF"/>
+            <w:vAlign w:val="center"/>
+          </w:tcPr>
+          <w:p>
+            <w:pPr>
+              <w:pStyle w:val="afb"/>
+              <w:jc w:val="center"/>
+              <w:rPr>
+                <w:rFonts w:hint="eastAsia"/>
+                <w:lang w:eastAsia="zh-TW"/>
+              </w:rPr>
+            </w:pPr>
+            <w:r>
+              <w:rPr>
+                <w:lang w:eastAsia="zh-TW"/>
+              </w:rPr>
+              <w:t>B</w:t>
+            </w:r>
+            <w:r>
+              <w:rPr>
+                <w:rFonts w:hint="eastAsia"/>
+                <w:lang w:eastAsia="zh-TW"/>
+              </w:rPr>
+              <w:t>yte 1</w:t>
+            </w:r>
+          </w:p>
+        </w:tc>
+      </w:tr>
+      <w:tr>
+        <w:tc>
+          <w:tcPr>
+            <w:tcW w:w="0" w:type="auto"/>
+            <w:tcBorders>
+              <w:top w:val="single" w:sz="4" w:space="0" w:color="auto"/>
+              <w:left w:val="single" w:sz="4" w:space="0" w:color="auto"/>
+              <w:bottom w:val="single" w:sz="4" w:space="0" w:color="auto"/>
+              <w:right w:val="single" w:sz="4" w:space="0" w:color="auto"/>
+            </w:tcBorders>
+            <w:vAlign w:val="center"/>
+            <w:hideMark/>
+          </w:tcPr>
+          <w:p>
+            <w:pPr>
+              <w:pStyle w:val="afb"/>
+              <w:jc w:val="center"/>
+              <w:rPr>
+                <w:rFonts w:hint="eastAsia"/>
+                <w:lang w:eastAsia="zh-TW"/>
+              </w:rPr>
+            </w:pPr>
+            <w:r>
+              <w:rPr>
+                <w:lang w:eastAsia="zh-TW"/>
+              </w:rPr>
+              <w:t>0x</w:t>
+            </w:r>
+            <w:r>
+              <w:rPr>
+                <w:rFonts w:hint="eastAsia"/>
+                <w:lang w:eastAsia="zh-TW"/>
+              </w:rPr>
+              <w:t>F</w:t>
+            </w:r>
+            <w:r>
+              <w:rPr>
+                <w:rFonts w:hint="eastAsia"/>
+                <w:lang w:eastAsia="zh-TW"/>
+              </w:rPr>
+              <w:t>6</w:t>
+            </w:r>
+          </w:p>
+        </w:tc>
+        <w:tc>
+          <w:tcPr>
+            <w:tcW w:w="0" w:type="auto"/>
+            <w:tcBorders>
+              <w:top w:val="single" w:sz="4" w:space="0" w:color="auto"/>
+              <w:left w:val="single" w:sz="4" w:space="0" w:color="auto"/>
+              <w:bottom w:val="single" w:sz="4" w:space="0" w:color="auto"/>
+              <w:right w:val="single" w:sz="4" w:space="0" w:color="auto"/>
+            </w:tcBorders>
+            <w:vAlign w:val="center"/>
+          </w:tcPr>
+          <w:p>
+            <w:pPr>
+              <w:pStyle w:val="afb"/>
+              <w:jc w:val="center"/>
+              <w:rPr>
+                <w:rFonts w:hint="eastAsia"/>
+                <w:lang w:eastAsia="zh-TW"/>
+              </w:rPr>
+            </w:pPr>
+            <w:r>
+              <w:rPr>
+                <w:rFonts w:hint="eastAsia"/>
+                <w:lang w:eastAsia="zh-TW"/>
+              </w:rPr>
+              <w:t>value</w:t>
+            </w:r>
+          </w:p>
+        </w:tc>
+      </w:tr>
+    </w:tbl>
+    <w:p>
+      <w:pPr>
+        <w:rPr>
+          <w:lang w:eastAsia="zh-TW"/>
+        </w:rPr>
+      </w:pPr>
+    </w:p>
+    <w:p>
+      <w:r>
+        <w:br w:type="page"/>
+      </w:r>
+    </w:p>
+    <w:p>
+      <w:pPr>
+        <w:rPr>
+          <w:rFonts w:hint="eastAsia"/>
+          <w:lang w:eastAsia="zh-TW"/>
+        </w:rPr>
+      </w:pPr>
+    </w:p>
+    <w:p>
       <w:pPr>
         <w:pStyle w:val="a3"/>
       </w:pPr>
       <w:r>
-        <w:lastRenderedPageBreak/>
         <w:t xml:space="preserve">END OF </w:t>
       </w:r>
       <w:r>

</xml_diff>

<commit_message>
Add PCBA Test Mode Command to FW Spec
-Added a new command in the firmware specification for PCBA testing usage.
-When the command is enabled, USB D+ and D− are disconnected.
-Upon receiving a USB Suspend event, the MCU enters suspend mode, disables case cell charging, and stops SY8809 power supply to the buds for power-saving.
-The device exits this mode by reconnecting the USB cable (re-plug).
</commit_message>
<xml_diff>
--- a/data/Torrio_Case_factory_command_Firmware_Spec 0.01.docx
+++ b/data/Torrio_Case_factory_command_Firmware_Spec 0.01.docx
@@ -6047,7 +6047,23 @@
         <w:pStyle w:val="afb"/>
       </w:pPr>
       <w:r>
-        <w:t>The purpose of this document is to define the USB interface for Torrio. Torrio is a pair of true wireless earphones designed specifically for gaming. Torrio uses a true gaming wireless 2.4 GHz wireless radio with ultra-low latency and lossless audio. Torrio also supports Bluetooth to connect to any Bluetooth enabled host device. A compact USB-C dongle is used to provide the end-to-end wireless connectivity, providing compatibility with PC, PlayStation, Android, and Switch.</w:t>
+        <w:t xml:space="preserve">The purpose of this document is to define the USB interface for Torrio. Torrio is a pair of true wireless earphones designed specifically for gaming. Torrio uses a true gaming wireless 2.4 GHz wireless radio with ultra-low latency and lossless audio. Torrio also supports Bluetooth to connect to any </w:t>
+      </w:r>
+      <w:proofErr w:type="gramStart"/>
+      <w:r>
+        <w:t>Bluetooth enabled</w:t>
+      </w:r>
+      <w:proofErr w:type="gramEnd"/>
+      <w:r>
+        <w:t xml:space="preserve"> host device. A compact USB-C dongle is used to provide </w:t>
+      </w:r>
+      <w:proofErr w:type="gramStart"/>
+      <w:r>
+        <w:t>the end</w:t>
+      </w:r>
+      <w:proofErr w:type="gramEnd"/>
+      <w:r>
+        <w:t>-to-end wireless connectivity, providing compatibility with PC, PlayStation, Android, and Switch.</w:t>
       </w:r>
     </w:p>
     <w:p>
@@ -6129,7 +6145,15 @@
         <w:t>Endpoint</w:t>
       </w:r>
       <w:r>
-        <w:t>: Set_Report (</w:t>
+        <w:t xml:space="preserve">: </w:t>
+      </w:r>
+      <w:proofErr w:type="spellStart"/>
+      <w:r>
+        <w:t>Set_Report</w:t>
+      </w:r>
+      <w:proofErr w:type="spellEnd"/>
+      <w:r>
+        <w:t xml:space="preserve"> (</w:t>
       </w:r>
       <w:r>
         <w:t>PC</w:t>
@@ -6281,8 +6305,13 @@
             <w:tcW w:w="1784" w:type="dxa"/>
           </w:tcPr>
           <w:p>
-            <w:r>
-              <w:t>Arctis 7+, 7P+, 7X+ Firmware Spec 1.7</w:t>
+            <w:proofErr w:type="spellStart"/>
+            <w:r>
+              <w:t>Arctis</w:t>
+            </w:r>
+            <w:proofErr w:type="spellEnd"/>
+            <w:r>
+              <w:t xml:space="preserve"> 7+, 7P+, 7X+ Firmware Spec 1.7</w:t>
             </w:r>
           </w:p>
         </w:tc>
@@ -7029,7 +7058,15 @@
         </w:rPr>
       </w:pPr>
       <w:r>
-        <w:t>Regarding this case, there are two parts with USB, one is the dongle and the other is the charging case. They have</w:t>
+        <w:t xml:space="preserve">Regarding this case, there are two parts with USB, one is the </w:t>
+      </w:r>
+      <w:proofErr w:type="gramStart"/>
+      <w:r>
+        <w:t>dongle</w:t>
+      </w:r>
+      <w:proofErr w:type="gramEnd"/>
+      <w:r>
+        <w:t xml:space="preserve"> and the other is the charging case. They have</w:t>
       </w:r>
       <w:r>
         <w:rPr>
@@ -7204,7 +7241,15 @@
               <w:t>Endpoint</w:t>
             </w:r>
             <w:r>
-              <w:t>: Set_Report (</w:t>
+              <w:t xml:space="preserve">: </w:t>
+            </w:r>
+            <w:proofErr w:type="spellStart"/>
+            <w:r>
+              <w:t>Set_Report</w:t>
+            </w:r>
+            <w:proofErr w:type="spellEnd"/>
+            <w:r>
+              <w:t xml:space="preserve"> (</w:t>
             </w:r>
             <w:r>
               <w:t>PC</w:t>
@@ -7352,7 +7397,15 @@
           </w:tcPr>
           <w:p>
             <w:r>
-              <w:t>The Sync Endpoint will be used by the device to Inform the PC when a status change has occurred.  In this document, these status updates will be shown as:</w:t>
+              <w:t xml:space="preserve">The Sync Endpoint will be used by the device to Inform the PC when a status change </w:t>
+            </w:r>
+            <w:proofErr w:type="gramStart"/>
+            <w:r>
+              <w:t>has occurred</w:t>
+            </w:r>
+            <w:proofErr w:type="gramEnd"/>
+            <w:r>
+              <w:t>.  In this document, these status updates will be shown as:</w:t>
             </w:r>
           </w:p>
           <w:p>
@@ -7594,7 +7647,15 @@
               <w:t>Endpoint</w:t>
             </w:r>
             <w:r>
-              <w:t>: Set_Report (</w:t>
+              <w:t xml:space="preserve">: </w:t>
+            </w:r>
+            <w:proofErr w:type="spellStart"/>
+            <w:r>
+              <w:t>Set_Report</w:t>
+            </w:r>
+            <w:proofErr w:type="spellEnd"/>
+            <w:r>
+              <w:t xml:space="preserve"> (</w:t>
             </w:r>
             <w:r>
               <w:t>PC</w:t>
@@ -7856,7 +7917,15 @@
           </w:tcPr>
           <w:p>
             <w:r>
-              <w:t>The Sync Endpoint will be used by the device to Inform the PC when a status change has occurred.  In this document, these status updates will be shown as:</w:t>
+              <w:t xml:space="preserve">The Sync Endpoint will be used by the device to Inform the PC when a status change </w:t>
+            </w:r>
+            <w:proofErr w:type="gramStart"/>
+            <w:r>
+              <w:t>has occurred</w:t>
+            </w:r>
+            <w:proofErr w:type="gramEnd"/>
+            <w:r>
+              <w:t>.  In this document, these status updates will be shown as:</w:t>
             </w:r>
           </w:p>
           <w:p>
@@ -7904,8 +7973,13 @@
         <w:pStyle w:val="3"/>
       </w:pPr>
       <w:bookmarkStart w:id="12" w:name="_Toc214288987"/>
-      <w:r>
-        <w:t>Set_Report Format</w:t>
+      <w:proofErr w:type="spellStart"/>
+      <w:r>
+        <w:t>Set_Report</w:t>
+      </w:r>
+      <w:proofErr w:type="spellEnd"/>
+      <w:r>
+        <w:t xml:space="preserve"> Format</w:t>
       </w:r>
       <w:bookmarkEnd w:id="12"/>
     </w:p>
@@ -7913,8 +7987,13 @@
       <w:pPr>
         <w:pStyle w:val="afb"/>
       </w:pPr>
-      <w:r>
-        <w:t xml:space="preserve">Set_Report is used </w:t>
+      <w:proofErr w:type="spellStart"/>
+      <w:r>
+        <w:t>Set_Report</w:t>
+      </w:r>
+      <w:proofErr w:type="spellEnd"/>
+      <w:r>
+        <w:t xml:space="preserve"> is used </w:t>
       </w:r>
       <w:r>
         <w:t xml:space="preserve">by the PC to send messages to the device </w:t>
@@ -7939,7 +8018,15 @@
         <w:pStyle w:val="afb"/>
       </w:pPr>
       <w:r>
-        <w:t>Shown below is the format of the Set_Report command. This follows the USB HID Class Standard.</w:t>
+        <w:t xml:space="preserve">Shown below is the format of the </w:t>
+      </w:r>
+      <w:proofErr w:type="spellStart"/>
+      <w:r>
+        <w:t>Set_Report</w:t>
+      </w:r>
+      <w:proofErr w:type="spellEnd"/>
+      <w:r>
+        <w:t xml:space="preserve"> command. This follows the USB HID Class Standard.</w:t>
       </w:r>
     </w:p>
     <w:tbl>
@@ -8438,8 +8525,13 @@
         <w:pStyle w:val="3"/>
       </w:pPr>
       <w:bookmarkStart w:id="13" w:name="_Toc214288988"/>
-      <w:r>
-        <w:t>Get_Report Format</w:t>
+      <w:proofErr w:type="spellStart"/>
+      <w:r>
+        <w:t>Get_Report</w:t>
+      </w:r>
+      <w:proofErr w:type="spellEnd"/>
+      <w:r>
+        <w:t xml:space="preserve"> Format</w:t>
       </w:r>
       <w:bookmarkEnd w:id="13"/>
     </w:p>
@@ -8447,8 +8539,13 @@
       <w:pPr>
         <w:pStyle w:val="afb"/>
       </w:pPr>
-      <w:r>
-        <w:t>Get_Report USB Request is only used for reading data back from device when using Feature Reports. Typically Feature Reports are only used for transferring more than 64 bytes at a time.</w:t>
+      <w:proofErr w:type="spellStart"/>
+      <w:r>
+        <w:t>Get_Report</w:t>
+      </w:r>
+      <w:proofErr w:type="spellEnd"/>
+      <w:r>
+        <w:t xml:space="preserve"> USB Request is only used for reading data back from device when using Feature Reports. Typically Feature Reports are only used for transferring more than 64 bytes at a time.</w:t>
       </w:r>
       <w:r>
         <w:t xml:space="preserve"> The maximum Feature Repo</w:t>
@@ -8472,7 +8569,31 @@
         <w:t xml:space="preserve"> </w:t>
       </w:r>
       <w:r>
-        <w:t>When the host wants to read data back from the device, host should issue a Set_Report first, and then issue a Get_Report to read the actual data back.</w:t>
+        <w:t xml:space="preserve">When the host wants to read data back from the device, host should issue a </w:t>
+      </w:r>
+      <w:proofErr w:type="spellStart"/>
+      <w:r>
+        <w:t>Set_Report</w:t>
+      </w:r>
+      <w:proofErr w:type="spellEnd"/>
+      <w:r>
+        <w:t xml:space="preserve"> </w:t>
+      </w:r>
+      <w:proofErr w:type="gramStart"/>
+      <w:r>
+        <w:t>first, and</w:t>
+      </w:r>
+      <w:proofErr w:type="gramEnd"/>
+      <w:r>
+        <w:t xml:space="preserve"> then issue a </w:t>
+      </w:r>
+      <w:proofErr w:type="spellStart"/>
+      <w:r>
+        <w:t>Get_Report</w:t>
+      </w:r>
+      <w:proofErr w:type="spellEnd"/>
+      <w:r>
+        <w:t xml:space="preserve"> to read the actual data back.</w:t>
       </w:r>
     </w:p>
     <w:p>
@@ -8485,7 +8606,15 @@
         <w:pStyle w:val="afb"/>
       </w:pPr>
       <w:r>
-        <w:t>Shown below is the format of the Get_Report command. This follows the USB HID Class Standard.</w:t>
+        <w:t xml:space="preserve">Shown below is the format of the </w:t>
+      </w:r>
+      <w:proofErr w:type="spellStart"/>
+      <w:r>
+        <w:t>Get_Report</w:t>
+      </w:r>
+      <w:proofErr w:type="spellEnd"/>
+      <w:r>
+        <w:t xml:space="preserve"> command. This follows the USB HID Class Standard.</w:t>
       </w:r>
     </w:p>
     <w:tbl>
@@ -8994,7 +9123,23 @@
         <w:spacing w:before="240"/>
       </w:pPr>
       <w:r>
-        <w:t>In the following sections all commands start with a single byte op-code. The most significant bit of the op-code is used to determine if the command is a read or a write.</w:t>
+        <w:t xml:space="preserve">In the following sections all commands start with a single byte </w:t>
+      </w:r>
+      <w:proofErr w:type="gramStart"/>
+      <w:r>
+        <w:t>op-code</w:t>
+      </w:r>
+      <w:proofErr w:type="gramEnd"/>
+      <w:r>
+        <w:t xml:space="preserve">. The most significant bit of the </w:t>
+      </w:r>
+      <w:proofErr w:type="gramStart"/>
+      <w:r>
+        <w:t>op-code</w:t>
+      </w:r>
+      <w:proofErr w:type="gramEnd"/>
+      <w:r>
+        <w:t xml:space="preserve"> is used to determine if the command is a read or a write.</w:t>
       </w:r>
     </w:p>
     <w:p>
@@ -9318,7 +9463,15 @@
           </w:tcPr>
           <w:p>
             <w:r>
-              <w:t>The ID of the file system targeted. When device has multiple flash devices they should be enumerated with different IDs</w:t>
+              <w:t xml:space="preserve">The ID of the file system </w:t>
+            </w:r>
+            <w:proofErr w:type="gramStart"/>
+            <w:r>
+              <w:t>targeted</w:t>
+            </w:r>
+            <w:proofErr w:type="gramEnd"/>
+            <w:r>
+              <w:t>. When device has multiple flash devices they should be enumerated with different IDs</w:t>
             </w:r>
           </w:p>
         </w:tc>
@@ -9841,7 +9994,15 @@
         <w:t>s</w:t>
       </w:r>
       <w:r>
-        <w:t xml:space="preserve">. To write data to the device, the USB host sends the Set_Report on </w:t>
+        <w:t xml:space="preserve">. To write data to the device, the USB host sends the </w:t>
+      </w:r>
+      <w:proofErr w:type="spellStart"/>
+      <w:r>
+        <w:t>Set_Report</w:t>
+      </w:r>
+      <w:proofErr w:type="spellEnd"/>
+      <w:r>
+        <w:t xml:space="preserve"> on </w:t>
       </w:r>
       <w:r>
         <w:t>the</w:t>
@@ -9863,7 +10024,15 @@
       </w:r>
       <w:bookmarkEnd w:id="20"/>
       <w:r>
-        <w:t>The Firmware Update Commands are sent from the Bootloader, all other commands are sent through the application.</w:t>
+        <w:t xml:space="preserve">The Firmware Update Commands are sent from the </w:t>
+      </w:r>
+      <w:proofErr w:type="gramStart"/>
+      <w:r>
+        <w:t>Bootloader,</w:t>
+      </w:r>
+      <w:proofErr w:type="gramEnd"/>
+      <w:r>
+        <w:t xml:space="preserve"> all other commands are sent through the application.</w:t>
       </w:r>
     </w:p>
     <w:p>
@@ -9907,7 +10076,15 @@
         </w:rPr>
       </w:pPr>
       <w:r>
-        <w:t>Command Endpoint: Set_Report (PC -&gt; Device)</w:t>
+        <w:t xml:space="preserve">Command Endpoint: </w:t>
+      </w:r>
+      <w:proofErr w:type="spellStart"/>
+      <w:r>
+        <w:t>Set_Report</w:t>
+      </w:r>
+      <w:proofErr w:type="spellEnd"/>
+      <w:r>
+        <w:t xml:space="preserve"> (PC -&gt; Device)</w:t>
       </w:r>
     </w:p>
     <w:tbl>
@@ -10201,7 +10378,15 @@
     </w:p>
     <w:p>
       <w:r>
-        <w:t>Command Endpoint: Set_Report (PC -&gt; Device)</w:t>
+        <w:t xml:space="preserve">Command Endpoint: </w:t>
+      </w:r>
+      <w:proofErr w:type="spellStart"/>
+      <w:r>
+        <w:t>Set_Report</w:t>
+      </w:r>
+      <w:proofErr w:type="spellEnd"/>
+      <w:r>
+        <w:t xml:space="preserve"> (PC -&gt; Device)</w:t>
       </w:r>
     </w:p>
     <w:tbl>
@@ -11218,7 +11403,15 @@
     </w:p>
     <w:p>
       <w:r>
-        <w:t>Command Endpoint: Set_Report (PC -&gt; Device)</w:t>
+        <w:t xml:space="preserve">Command Endpoint: </w:t>
+      </w:r>
+      <w:proofErr w:type="spellStart"/>
+      <w:r>
+        <w:t>Set_Report</w:t>
+      </w:r>
+      <w:proofErr w:type="spellEnd"/>
+      <w:r>
+        <w:t xml:space="preserve"> (PC -&gt; Device)</w:t>
       </w:r>
     </w:p>
     <w:tbl>
@@ -11605,6 +11798,7 @@
         </w:rPr>
         <w:t xml:space="preserve">will </w:t>
       </w:r>
+      <w:proofErr w:type="gramStart"/>
       <w:r>
         <w:rPr>
           <w:rFonts w:hint="eastAsia"/>
@@ -11612,6 +11806,7 @@
         </w:rPr>
         <w:t>return</w:t>
       </w:r>
+      <w:proofErr w:type="gramEnd"/>
       <w:r>
         <w:rPr>
           <w:lang w:eastAsia="zh-TW"/>
@@ -11649,10 +11844,26 @@
         <w:pStyle w:val="afb"/>
       </w:pPr>
       <w:r>
-        <w:t xml:space="preserve">This command will write the 19-byte serial number. </w:t>
-      </w:r>
-      <w:r>
-        <w:t xml:space="preserve">The serial number can only be changed by this command. No other commands can change the serial number. </w:t>
+        <w:t xml:space="preserve">This command will </w:t>
+      </w:r>
+      <w:proofErr w:type="gramStart"/>
+      <w:r>
+        <w:t>write</w:t>
+      </w:r>
+      <w:proofErr w:type="gramEnd"/>
+      <w:r>
+        <w:t xml:space="preserve"> the 19-byte serial number. </w:t>
+      </w:r>
+      <w:r>
+        <w:t xml:space="preserve">The serial number can only be changed by this command. No other </w:t>
+      </w:r>
+      <w:proofErr w:type="gramStart"/>
+      <w:r>
+        <w:t>commands</w:t>
+      </w:r>
+      <w:proofErr w:type="gramEnd"/>
+      <w:r>
+        <w:t xml:space="preserve"> can change the serial number. </w:t>
       </w:r>
       <w:r>
         <w:t>The write operation is protected by a security key which is verified by the device. This command should only be used by the factory</w:t>
@@ -11663,7 +11874,15 @@
     </w:p>
     <w:p>
       <w:r>
-        <w:t>Command Endpoint: Set_Report (PC -&gt; Device)</w:t>
+        <w:t xml:space="preserve">Command Endpoint: </w:t>
+      </w:r>
+      <w:proofErr w:type="spellStart"/>
+      <w:r>
+        <w:t>Set_Report</w:t>
+      </w:r>
+      <w:proofErr w:type="spellEnd"/>
+      <w:r>
+        <w:t xml:space="preserve"> (PC -&gt; Device)</w:t>
       </w:r>
     </w:p>
     <w:tbl>
@@ -12155,7 +12374,15 @@
         <w:t xml:space="preserve"> </w:t>
       </w:r>
       <w:r>
-        <w:t xml:space="preserve">Command Endpoint: Set_Report </w:t>
+        <w:t xml:space="preserve">Command Endpoint: </w:t>
+      </w:r>
+      <w:proofErr w:type="spellStart"/>
+      <w:r>
+        <w:t>Set_Report</w:t>
+      </w:r>
+      <w:proofErr w:type="spellEnd"/>
+      <w:r>
+        <w:t xml:space="preserve"> </w:t>
       </w:r>
       <w:r>
         <w:t>(</w:t>
@@ -12241,7 +12468,21 @@
         <w:rPr>
           <w:lang w:eastAsia="zh-TW"/>
         </w:rPr>
-        <w:t>Command Endpoint: Set_Report (PC -&gt; Device)</w:t>
+        <w:t xml:space="preserve">Command Endpoint: </w:t>
+      </w:r>
+      <w:proofErr w:type="spellStart"/>
+      <w:r>
+        <w:rPr>
+          <w:lang w:eastAsia="zh-TW"/>
+        </w:rPr>
+        <w:t>Set_Report</w:t>
+      </w:r>
+      <w:proofErr w:type="spellEnd"/>
+      <w:r>
+        <w:rPr>
+          <w:lang w:eastAsia="zh-TW"/>
+        </w:rPr>
+        <w:t xml:space="preserve"> (PC -&gt; Device)</w:t>
       </w:r>
     </w:p>
     <w:tbl>
@@ -12606,7 +12847,35 @@
         <w:rPr>
           <w:lang w:eastAsia="zh-TW"/>
         </w:rPr>
-        <w:t xml:space="preserve">Note: How to pairing for 2 earbud? </w:t>
+        <w:t xml:space="preserve">Note: How to </w:t>
+      </w:r>
+      <w:proofErr w:type="gramStart"/>
+      <w:r>
+        <w:rPr>
+          <w:lang w:eastAsia="zh-TW"/>
+        </w:rPr>
+        <w:t>pairing</w:t>
+      </w:r>
+      <w:proofErr w:type="gramEnd"/>
+      <w:r>
+        <w:rPr>
+          <w:lang w:eastAsia="zh-TW"/>
+        </w:rPr>
+        <w:t xml:space="preserve"> for 2 </w:t>
+      </w:r>
+      <w:proofErr w:type="gramStart"/>
+      <w:r>
+        <w:rPr>
+          <w:lang w:eastAsia="zh-TW"/>
+        </w:rPr>
+        <w:t>earbud</w:t>
+      </w:r>
+      <w:proofErr w:type="gramEnd"/>
+      <w:r>
+        <w:rPr>
+          <w:lang w:eastAsia="zh-TW"/>
+        </w:rPr>
+        <w:t xml:space="preserve">? </w:t>
       </w:r>
     </w:p>
     <w:p>
@@ -12619,7 +12888,21 @@
         <w:rPr>
           <w:lang w:eastAsia="zh-TW"/>
         </w:rPr>
-        <w:t>Sending the 0x36 0x00 0x00 pairing command via USB will automatically proceed through the following steps:</w:t>
+        <w:t xml:space="preserve">Sending the 0x36 0x00 </w:t>
+      </w:r>
+      <w:proofErr w:type="spellStart"/>
+      <w:r>
+        <w:rPr>
+          <w:lang w:eastAsia="zh-TW"/>
+        </w:rPr>
+        <w:t>0x00</w:t>
+      </w:r>
+      <w:proofErr w:type="spellEnd"/>
+      <w:r>
+        <w:rPr>
+          <w:lang w:eastAsia="zh-TW"/>
+        </w:rPr>
+        <w:t xml:space="preserve"> pairing command via USB will automatically proceed through the following steps:</w:t>
       </w:r>
     </w:p>
     <w:p>
@@ -12748,7 +13031,15 @@
     </w:p>
     <w:p>
       <w:r>
-        <w:t>Command Endpoint: Set_Report (PC -&gt; Device)</w:t>
+        <w:t xml:space="preserve">Command Endpoint: </w:t>
+      </w:r>
+      <w:proofErr w:type="spellStart"/>
+      <w:r>
+        <w:t>Set_Report</w:t>
+      </w:r>
+      <w:proofErr w:type="spellEnd"/>
+      <w:r>
+        <w:t xml:space="preserve"> (PC -&gt; Device)</w:t>
       </w:r>
     </w:p>
     <w:tbl>
@@ -12822,7 +13113,15 @@
     </w:p>
     <w:p>
       <w:r>
-        <w:t xml:space="preserve"> Command Endpoint: Set_Report </w:t>
+        <w:t xml:space="preserve"> Command Endpoint: </w:t>
+      </w:r>
+      <w:proofErr w:type="spellStart"/>
+      <w:r>
+        <w:t>Set_Report</w:t>
+      </w:r>
+      <w:proofErr w:type="spellEnd"/>
+      <w:r>
+        <w:t xml:space="preserve"> </w:t>
       </w:r>
       <w:r>
         <w:t>(</w:t>
@@ -13629,7 +13928,21 @@
         <w:rPr>
           <w:lang w:eastAsia="zh-TW"/>
         </w:rPr>
-        <w:t>Command Endpoint: Set_Report (PC -&gt; Device)</w:t>
+        <w:t xml:space="preserve">Command Endpoint: </w:t>
+      </w:r>
+      <w:proofErr w:type="spellStart"/>
+      <w:r>
+        <w:rPr>
+          <w:lang w:eastAsia="zh-TW"/>
+        </w:rPr>
+        <w:t>Set_Report</w:t>
+      </w:r>
+      <w:proofErr w:type="spellEnd"/>
+      <w:r>
+        <w:rPr>
+          <w:lang w:eastAsia="zh-TW"/>
+        </w:rPr>
+        <w:t xml:space="preserve"> (PC -&gt; Device)</w:t>
       </w:r>
     </w:p>
     <w:tbl>
@@ -14015,7 +14328,21 @@
         <w:rPr>
           <w:lang w:eastAsia="zh-TW"/>
         </w:rPr>
-        <w:t xml:space="preserve">Command Endpoint: Set_Report (PC -&gt; Device) </w:t>
+        <w:t xml:space="preserve">Command Endpoint: </w:t>
+      </w:r>
+      <w:proofErr w:type="spellStart"/>
+      <w:r>
+        <w:rPr>
+          <w:lang w:eastAsia="zh-TW"/>
+        </w:rPr>
+        <w:t>Set_Report</w:t>
+      </w:r>
+      <w:proofErr w:type="spellEnd"/>
+      <w:r>
+        <w:rPr>
+          <w:lang w:eastAsia="zh-TW"/>
+        </w:rPr>
+        <w:t xml:space="preserve"> (PC -&gt; Device) </w:t>
       </w:r>
     </w:p>
     <w:tbl>
@@ -14365,7 +14692,21 @@
         <w:rPr>
           <w:lang w:eastAsia="zh-TW"/>
         </w:rPr>
-        <w:t>This command will obtain the color status of the case and buds. However, this command will not actively send a UART command to query the current color status of the buds. Instead, it is already obtained and locked in the handshake data initialized when the buds enter the case. This status can only be updated after the buds re-enter and exit the case, or after setting the buds' color mode and other parameters using the 0x45 command. In addition, if the buds are not in the case, it will respond with an unknown status (0xFF).</w:t>
+        <w:t xml:space="preserve">This command will obtain the color status of the case and buds. However, this command will not actively send a UART command to query the current color status of the buds. Instead, it is already obtained and locked in the handshake data initialized when the buds enter the case. This status can only be updated after the </w:t>
+      </w:r>
+      <w:proofErr w:type="gramStart"/>
+      <w:r>
+        <w:rPr>
+          <w:lang w:eastAsia="zh-TW"/>
+        </w:rPr>
+        <w:t>buds</w:t>
+      </w:r>
+      <w:proofErr w:type="gramEnd"/>
+      <w:r>
+        <w:rPr>
+          <w:lang w:eastAsia="zh-TW"/>
+        </w:rPr>
+        <w:t xml:space="preserve"> re-enter and exit the case, or after setting the buds' color mode and other parameters using the 0x45 command. In addition, if the buds are not in the case, it will respond with an unknown status (0xFF).</w:t>
       </w:r>
       <w:r>
         <w:rPr>
@@ -14376,7 +14717,15 @@
     </w:p>
     <w:p>
       <w:r>
-        <w:t>Command Endpoint: Set_Report (PC -&gt; Device)</w:t>
+        <w:t xml:space="preserve">Command Endpoint: </w:t>
+      </w:r>
+      <w:proofErr w:type="spellStart"/>
+      <w:r>
+        <w:t>Set_Report</w:t>
+      </w:r>
+      <w:proofErr w:type="spellEnd"/>
+      <w:r>
+        <w:t xml:space="preserve"> (PC -&gt; Device)</w:t>
       </w:r>
     </w:p>
     <w:tbl>
@@ -14636,7 +14985,15 @@
         <w:t xml:space="preserve"> </w:t>
       </w:r>
       <w:r>
-        <w:t xml:space="preserve">Command Endpoint: Set_Report </w:t>
+        <w:t xml:space="preserve">Command Endpoint: </w:t>
+      </w:r>
+      <w:proofErr w:type="spellStart"/>
+      <w:r>
+        <w:t>Set_Report</w:t>
+      </w:r>
+      <w:proofErr w:type="spellEnd"/>
+      <w:r>
+        <w:t xml:space="preserve"> </w:t>
       </w:r>
       <w:r>
         <w:t>(</w:t>
@@ -14855,9 +15212,11 @@
                 <w:lang w:eastAsia="zh-TW"/>
               </w:rPr>
             </w:pPr>
+            <w:proofErr w:type="spellStart"/>
             <w:r>
               <w:t>Glorange</w:t>
             </w:r>
+            <w:proofErr w:type="spellEnd"/>
           </w:p>
         </w:tc>
       </w:tr>
@@ -15014,7 +15373,15 @@
     </w:p>
     <w:p>
       <w:r>
-        <w:t>Command Endpoint: Set_Report (PC -&gt; Device)</w:t>
+        <w:t xml:space="preserve">Command Endpoint: </w:t>
+      </w:r>
+      <w:proofErr w:type="spellStart"/>
+      <w:r>
+        <w:t>Set_Report</w:t>
+      </w:r>
+      <w:proofErr w:type="spellEnd"/>
+      <w:r>
+        <w:t xml:space="preserve"> (PC -&gt; Device)</w:t>
       </w:r>
     </w:p>
     <w:tbl>
@@ -15074,7 +15441,15 @@
     </w:tbl>
     <w:p>
       <w:r>
-        <w:t xml:space="preserve"> Command Endpoint: Set_Report </w:t>
+        <w:t xml:space="preserve"> Command Endpoint: </w:t>
+      </w:r>
+      <w:proofErr w:type="spellStart"/>
+      <w:r>
+        <w:t>Set_Report</w:t>
+      </w:r>
+      <w:proofErr w:type="spellEnd"/>
+      <w:r>
+        <w:t xml:space="preserve"> </w:t>
       </w:r>
       <w:r>
         <w:t>(</w:t>
@@ -15658,7 +16033,21 @@
         <w:rPr>
           <w:lang w:eastAsia="zh-TW"/>
         </w:rPr>
-        <w:t xml:space="preserve">Command Endpoint: Set_Report (PC -&gt; Device) </w:t>
+        <w:t xml:space="preserve">Command Endpoint: </w:t>
+      </w:r>
+      <w:proofErr w:type="spellStart"/>
+      <w:r>
+        <w:rPr>
+          <w:lang w:eastAsia="zh-TW"/>
+        </w:rPr>
+        <w:t>Set_Report</w:t>
+      </w:r>
+      <w:proofErr w:type="spellEnd"/>
+      <w:r>
+        <w:rPr>
+          <w:lang w:eastAsia="zh-TW"/>
+        </w:rPr>
+        <w:t xml:space="preserve"> (PC -&gt; Device) </w:t>
       </w:r>
     </w:p>
     <w:tbl>
@@ -16005,7 +16394,21 @@
         <w:rPr>
           <w:lang w:eastAsia="zh-TW"/>
         </w:rPr>
-        <w:t>Command Endpoint: Set_Report (PC -&gt; Device)</w:t>
+        <w:t xml:space="preserve">Command Endpoint: </w:t>
+      </w:r>
+      <w:proofErr w:type="spellStart"/>
+      <w:r>
+        <w:rPr>
+          <w:lang w:eastAsia="zh-TW"/>
+        </w:rPr>
+        <w:t>Set_Report</w:t>
+      </w:r>
+      <w:proofErr w:type="spellEnd"/>
+      <w:r>
+        <w:rPr>
+          <w:lang w:eastAsia="zh-TW"/>
+        </w:rPr>
+        <w:t xml:space="preserve"> (PC -&gt; Device)</w:t>
       </w:r>
     </w:p>
     <w:tbl>
@@ -16405,7 +16808,15 @@
     </w:p>
     <w:p>
       <w:r>
-        <w:t>Command Endpoint: Set_Report (PC -&gt; Device)</w:t>
+        <w:t xml:space="preserve">Command Endpoint: </w:t>
+      </w:r>
+      <w:proofErr w:type="spellStart"/>
+      <w:r>
+        <w:t>Set_Report</w:t>
+      </w:r>
+      <w:proofErr w:type="spellEnd"/>
+      <w:r>
+        <w:t xml:space="preserve"> (PC -&gt; Device)</w:t>
       </w:r>
     </w:p>
     <w:tbl>
@@ -16817,6 +17228,7 @@
       <w:r>
         <w:t>(</w:t>
       </w:r>
+      <w:proofErr w:type="spellStart"/>
       <w:r>
         <w:rPr>
           <w:rFonts w:hint="eastAsia"/>
@@ -16824,6 +17236,7 @@
         </w:rPr>
         <w:t>Csae</w:t>
       </w:r>
+      <w:proofErr w:type="spellEnd"/>
       <w:r>
         <w:t xml:space="preserve"> Only)</w:t>
       </w:r>
@@ -16831,7 +17244,15 @@
     </w:p>
     <w:p>
       <w:r>
-        <w:t>Command Endpoint: Set_Report (PC -&gt; Device)</w:t>
+        <w:t xml:space="preserve">Command Endpoint: </w:t>
+      </w:r>
+      <w:proofErr w:type="spellStart"/>
+      <w:r>
+        <w:t>Set_Report</w:t>
+      </w:r>
+      <w:proofErr w:type="spellEnd"/>
+      <w:r>
+        <w:t xml:space="preserve"> (PC -&gt; Device)</w:t>
       </w:r>
     </w:p>
     <w:tbl>
@@ -17194,6 +17615,7 @@
       <w:r>
         <w:t>(</w:t>
       </w:r>
+      <w:proofErr w:type="spellStart"/>
       <w:r>
         <w:rPr>
           <w:rFonts w:hint="eastAsia"/>
@@ -17201,6 +17623,7 @@
         </w:rPr>
         <w:t>Csae</w:t>
       </w:r>
+      <w:proofErr w:type="spellEnd"/>
       <w:r>
         <w:t xml:space="preserve"> Only)</w:t>
       </w:r>
@@ -17208,7 +17631,15 @@
     </w:p>
     <w:p>
       <w:r>
-        <w:t>Command Endpoint: Set_Report (PC -&gt; Device)</w:t>
+        <w:t xml:space="preserve">Command Endpoint: </w:t>
+      </w:r>
+      <w:proofErr w:type="spellStart"/>
+      <w:r>
+        <w:t>Set_Report</w:t>
+      </w:r>
+      <w:proofErr w:type="spellEnd"/>
+      <w:r>
+        <w:t xml:space="preserve"> (PC -&gt; Device)</w:t>
       </w:r>
     </w:p>
     <w:tbl>
@@ -17633,18 +18064,28 @@
           <w:rFonts w:hint="eastAsia"/>
           <w:lang w:eastAsia="zh-TW"/>
         </w:rPr>
-        <w:t>C1</w:t>
-      </w:r>
+        <w:t>C</w:t>
+      </w:r>
+      <w:proofErr w:type="gramStart"/>
       <w:r>
         <w:rPr>
           <w:rFonts w:hint="eastAsia"/>
           <w:lang w:eastAsia="zh-TW"/>
         </w:rPr>
+        <w:t>1</w:t>
+      </w:r>
+      <w:r>
+        <w:rPr>
+          <w:rFonts w:hint="eastAsia"/>
+          <w:lang w:eastAsia="zh-TW"/>
+        </w:rPr>
         <w:t>)</w:t>
       </w:r>
       <w:r>
         <w:t>(</w:t>
       </w:r>
+      <w:proofErr w:type="spellStart"/>
+      <w:proofErr w:type="gramEnd"/>
       <w:r>
         <w:rPr>
           <w:rFonts w:hint="eastAsia"/>
@@ -17652,6 +18093,7 @@
         </w:rPr>
         <w:t>Csae</w:t>
       </w:r>
+      <w:proofErr w:type="spellEnd"/>
       <w:r>
         <w:t xml:space="preserve"> Only)</w:t>
       </w:r>
@@ -17659,7 +18101,15 @@
     </w:p>
     <w:p>
       <w:r>
-        <w:t>Command Endpoint: Set_Report (PC -&gt; Device)</w:t>
+        <w:t xml:space="preserve">Command Endpoint: </w:t>
+      </w:r>
+      <w:proofErr w:type="spellStart"/>
+      <w:r>
+        <w:t>Set_Report</w:t>
+      </w:r>
+      <w:proofErr w:type="spellEnd"/>
+      <w:r>
+        <w:t xml:space="preserve"> (PC -&gt; Device)</w:t>
       </w:r>
     </w:p>
     <w:tbl>
@@ -18120,6 +18570,7 @@
         </w:rPr>
         <w:t>et factory preset charge mode(0x</w:t>
       </w:r>
+      <w:proofErr w:type="gramStart"/>
       <w:r>
         <w:rPr>
           <w:rFonts w:hint="eastAsia"/>
@@ -18137,6 +18588,8 @@
       <w:r>
         <w:t>(</w:t>
       </w:r>
+      <w:proofErr w:type="spellStart"/>
+      <w:proofErr w:type="gramEnd"/>
       <w:r>
         <w:rPr>
           <w:rFonts w:hint="eastAsia"/>
@@ -18144,6 +18597,7 @@
         </w:rPr>
         <w:t>Csae</w:t>
       </w:r>
+      <w:proofErr w:type="spellEnd"/>
       <w:r>
         <w:t xml:space="preserve"> Only)</w:t>
       </w:r>
@@ -18151,7 +18605,15 @@
     </w:p>
     <w:p>
       <w:r>
-        <w:t>Command Endpoint: Set_Report (PC -&gt; Device)</w:t>
+        <w:t xml:space="preserve">Command Endpoint: </w:t>
+      </w:r>
+      <w:proofErr w:type="spellStart"/>
+      <w:r>
+        <w:t>Set_Report</w:t>
+      </w:r>
+      <w:proofErr w:type="spellEnd"/>
+      <w:r>
+        <w:t xml:space="preserve"> (PC -&gt; Device)</w:t>
       </w:r>
     </w:p>
     <w:tbl>
@@ -18628,6 +19090,7 @@
       <w:r>
         <w:t>(</w:t>
       </w:r>
+      <w:proofErr w:type="spellStart"/>
       <w:r>
         <w:rPr>
           <w:rFonts w:hint="eastAsia"/>
@@ -18635,6 +19098,7 @@
         </w:rPr>
         <w:t>Csae</w:t>
       </w:r>
+      <w:proofErr w:type="spellEnd"/>
       <w:r>
         <w:t xml:space="preserve"> Only)</w:t>
       </w:r>
@@ -18642,7 +19106,15 @@
     </w:p>
     <w:p>
       <w:r>
-        <w:t>Command Endpoint: Set_Report (PC -&gt; Device)</w:t>
+        <w:t xml:space="preserve">Command Endpoint: </w:t>
+      </w:r>
+      <w:proofErr w:type="spellStart"/>
+      <w:r>
+        <w:t>Set_Report</w:t>
+      </w:r>
+      <w:proofErr w:type="spellEnd"/>
+      <w:r>
+        <w:t xml:space="preserve"> (PC -&gt; Device)</w:t>
       </w:r>
     </w:p>
     <w:tbl>
@@ -18997,6 +19469,7 @@
       <w:r>
         <w:t>(</w:t>
       </w:r>
+      <w:proofErr w:type="spellStart"/>
       <w:r>
         <w:rPr>
           <w:rFonts w:hint="eastAsia"/>
@@ -19004,6 +19477,7 @@
         </w:rPr>
         <w:t>Csae</w:t>
       </w:r>
+      <w:proofErr w:type="spellEnd"/>
       <w:r>
         <w:t xml:space="preserve"> Only)</w:t>
       </w:r>
@@ -19011,7 +19485,15 @@
     </w:p>
     <w:p>
       <w:r>
-        <w:t>Command Endpoint: Set_Report (PC -&gt; Device)</w:t>
+        <w:t xml:space="preserve">Command Endpoint: </w:t>
+      </w:r>
+      <w:proofErr w:type="spellStart"/>
+      <w:r>
+        <w:t>Set_Report</w:t>
+      </w:r>
+      <w:proofErr w:type="spellEnd"/>
+      <w:r>
+        <w:t xml:space="preserve"> (PC -&gt; Device)</w:t>
       </w:r>
     </w:p>
     <w:tbl>
@@ -19474,7 +19956,21 @@
         <w:rPr>
           <w:lang w:eastAsia="zh-TW"/>
         </w:rPr>
-        <w:t>This command will retrieve the busd crystal value and send a command; the command sent to Buds is 0x</w:t>
+        <w:t xml:space="preserve">This command will retrieve the </w:t>
+      </w:r>
+      <w:proofErr w:type="spellStart"/>
+      <w:r>
+        <w:rPr>
+          <w:lang w:eastAsia="zh-TW"/>
+        </w:rPr>
+        <w:t>busd</w:t>
+      </w:r>
+      <w:proofErr w:type="spellEnd"/>
+      <w:r>
+        <w:rPr>
+          <w:lang w:eastAsia="zh-TW"/>
+        </w:rPr>
+        <w:t xml:space="preserve"> crystal value and send a command; the command sent to Buds is 0x</w:t>
       </w:r>
       <w:r>
         <w:rPr>
@@ -19500,7 +19996,21 @@
         <w:rPr>
           <w:lang w:eastAsia="zh-TW"/>
         </w:rPr>
-        <w:t xml:space="preserve">Command Endpoint: Set_Report (PC -&gt; Device) </w:t>
+        <w:t xml:space="preserve">Command Endpoint: </w:t>
+      </w:r>
+      <w:proofErr w:type="spellStart"/>
+      <w:r>
+        <w:rPr>
+          <w:lang w:eastAsia="zh-TW"/>
+        </w:rPr>
+        <w:t>Set_Report</w:t>
+      </w:r>
+      <w:proofErr w:type="spellEnd"/>
+      <w:r>
+        <w:rPr>
+          <w:lang w:eastAsia="zh-TW"/>
+        </w:rPr>
+        <w:t xml:space="preserve"> (PC -&gt; Device) </w:t>
       </w:r>
     </w:p>
     <w:tbl>
@@ -20130,7 +20640,21 @@
         <w:rPr>
           <w:lang w:eastAsia="zh-TW"/>
         </w:rPr>
-        <w:t xml:space="preserve"> Command Endpoint: Set_Report (PC -&gt; Device) </w:t>
+        <w:t xml:space="preserve"> Command Endpoint: </w:t>
+      </w:r>
+      <w:proofErr w:type="spellStart"/>
+      <w:r>
+        <w:rPr>
+          <w:lang w:eastAsia="zh-TW"/>
+        </w:rPr>
+        <w:t>Set_Report</w:t>
+      </w:r>
+      <w:proofErr w:type="spellEnd"/>
+      <w:r>
+        <w:rPr>
+          <w:lang w:eastAsia="zh-TW"/>
+        </w:rPr>
+        <w:t xml:space="preserve"> (PC -&gt; Device) </w:t>
       </w:r>
     </w:p>
     <w:tbl>
@@ -21022,7 +21546,21 @@
         <w:rPr>
           <w:lang w:eastAsia="zh-TW"/>
         </w:rPr>
-        <w:t>Command Endpoint: Set_Report (PC -&gt; Device)</w:t>
+        <w:t xml:space="preserve">Command Endpoint: </w:t>
+      </w:r>
+      <w:proofErr w:type="spellStart"/>
+      <w:r>
+        <w:rPr>
+          <w:lang w:eastAsia="zh-TW"/>
+        </w:rPr>
+        <w:t>Set_Report</w:t>
+      </w:r>
+      <w:proofErr w:type="spellEnd"/>
+      <w:r>
+        <w:rPr>
+          <w:lang w:eastAsia="zh-TW"/>
+        </w:rPr>
+        <w:t xml:space="preserve"> (PC -&gt; Device)</w:t>
       </w:r>
     </w:p>
     <w:tbl>
@@ -21596,7 +22134,21 @@
         <w:rPr>
           <w:lang w:eastAsia="zh-TW"/>
         </w:rPr>
-        <w:t>Command Endpoint: Set_Report (PC -&gt; Device)</w:t>
+        <w:t xml:space="preserve">Command Endpoint: </w:t>
+      </w:r>
+      <w:proofErr w:type="spellStart"/>
+      <w:r>
+        <w:rPr>
+          <w:lang w:eastAsia="zh-TW"/>
+        </w:rPr>
+        <w:t>Set_Report</w:t>
+      </w:r>
+      <w:proofErr w:type="spellEnd"/>
+      <w:r>
+        <w:rPr>
+          <w:lang w:eastAsia="zh-TW"/>
+        </w:rPr>
+        <w:t xml:space="preserve"> (PC -&gt; Device)</w:t>
       </w:r>
     </w:p>
     <w:tbl>
@@ -22113,7 +22665,35 @@
         <w:rPr>
           <w:lang w:eastAsia="zh-TW"/>
         </w:rPr>
-        <w:t xml:space="preserve">Left BT addr: 0x20, 0xAF, 0x1B, 0x00, 0x00, 0x01 </w:t>
+        <w:t xml:space="preserve">Left BT </w:t>
+      </w:r>
+      <w:proofErr w:type="spellStart"/>
+      <w:r>
+        <w:rPr>
+          <w:lang w:eastAsia="zh-TW"/>
+        </w:rPr>
+        <w:t>addr</w:t>
+      </w:r>
+      <w:proofErr w:type="spellEnd"/>
+      <w:r>
+        <w:rPr>
+          <w:lang w:eastAsia="zh-TW"/>
+        </w:rPr>
+        <w:t xml:space="preserve">: 0x20, 0xAF, </w:t>
+      </w:r>
+      <w:proofErr w:type="gramStart"/>
+      <w:r>
+        <w:rPr>
+          <w:lang w:eastAsia="zh-TW"/>
+        </w:rPr>
+        <w:t>0x1B, 0x00</w:t>
+      </w:r>
+      <w:proofErr w:type="gramEnd"/>
+      <w:r>
+        <w:rPr>
+          <w:lang w:eastAsia="zh-TW"/>
+        </w:rPr>
+        <w:t xml:space="preserve">, 0x00, 0x01 </w:t>
       </w:r>
     </w:p>
     <w:p>
@@ -22177,12 +22757,28 @@
         <w:spacing w:line="360" w:lineRule="auto"/>
       </w:pPr>
       <w:r>
-        <w:t>This command can retrieve the color and model of the currently set target, but if, for example, the left bud is not in the case, sending a query to inquire about the status of the left bud will return an unknown status.</w:t>
+        <w:t xml:space="preserve">This command can retrieve the color and model of the currently set target, but if, for example, the left bud is not in the case, sending a query to inquire about the status of the left bud will </w:t>
+      </w:r>
+      <w:proofErr w:type="gramStart"/>
+      <w:r>
+        <w:t>return</w:t>
+      </w:r>
+      <w:proofErr w:type="gramEnd"/>
+      <w:r>
+        <w:t xml:space="preserve"> an unknown status.</w:t>
       </w:r>
     </w:p>
     <w:p>
       <w:r>
-        <w:t>Command Endpoint: Set_Report (PC -&gt; Device)</w:t>
+        <w:t xml:space="preserve">Command Endpoint: </w:t>
+      </w:r>
+      <w:proofErr w:type="spellStart"/>
+      <w:r>
+        <w:t>Set_Report</w:t>
+      </w:r>
+      <w:proofErr w:type="spellEnd"/>
+      <w:r>
+        <w:t xml:space="preserve"> (PC -&gt; Device)</w:t>
       </w:r>
     </w:p>
     <w:tbl>
@@ -22529,7 +23125,15 @@
     </w:p>
     <w:p>
       <w:r>
-        <w:t xml:space="preserve"> Command Endpoint: Set_Report </w:t>
+        <w:t xml:space="preserve"> Command Endpoint: </w:t>
+      </w:r>
+      <w:proofErr w:type="spellStart"/>
+      <w:r>
+        <w:t>Set_Report</w:t>
+      </w:r>
+      <w:proofErr w:type="spellEnd"/>
+      <w:r>
+        <w:t xml:space="preserve"> </w:t>
       </w:r>
       <w:r>
         <w:t>(</w:t>
@@ -22741,7 +23345,15 @@
     </w:p>
     <w:p>
       <w:r>
-        <w:t>Command Endpoint: Set_Report (PC -&gt; Device)</w:t>
+        <w:t xml:space="preserve">Command Endpoint: </w:t>
+      </w:r>
+      <w:proofErr w:type="spellStart"/>
+      <w:r>
+        <w:t>Set_Report</w:t>
+      </w:r>
+      <w:proofErr w:type="spellEnd"/>
+      <w:r>
+        <w:t xml:space="preserve"> (PC -&gt; Device)</w:t>
       </w:r>
     </w:p>
     <w:tbl>
@@ -23544,9 +24156,11 @@
                 <w:lang w:eastAsia="zh-TW"/>
               </w:rPr>
             </w:pPr>
+            <w:proofErr w:type="spellStart"/>
             <w:r>
               <w:t>Glorange</w:t>
             </w:r>
+            <w:proofErr w:type="spellEnd"/>
           </w:p>
         </w:tc>
       </w:tr>
@@ -23609,7 +24223,15 @@
     </w:tbl>
     <w:p>
       <w:r>
-        <w:t xml:space="preserve">Command Endpoint: Set_Report </w:t>
+        <w:t xml:space="preserve">Command Endpoint: </w:t>
+      </w:r>
+      <w:proofErr w:type="spellStart"/>
+      <w:r>
+        <w:t>Set_Report</w:t>
+      </w:r>
+      <w:proofErr w:type="spellEnd"/>
+      <w:r>
+        <w:t xml:space="preserve"> </w:t>
       </w:r>
       <w:r>
         <w:t>(</w:t>
@@ -23750,7 +24372,23 @@
           <w:lang w:eastAsia="zh-TW"/>
         </w:rPr>
         <w:lastRenderedPageBreak/>
-        <w:t>Sy8809 xSense Read</w:t>
+        <w:t xml:space="preserve">Sy8809 </w:t>
+      </w:r>
+      <w:proofErr w:type="spellStart"/>
+      <w:r>
+        <w:rPr>
+          <w:rFonts w:hint="eastAsia"/>
+          <w:lang w:eastAsia="zh-TW"/>
+        </w:rPr>
+        <w:t>xSense</w:t>
+      </w:r>
+      <w:proofErr w:type="spellEnd"/>
+      <w:r>
+        <w:rPr>
+          <w:rFonts w:hint="eastAsia"/>
+          <w:lang w:eastAsia="zh-TW"/>
+        </w:rPr>
+        <w:t xml:space="preserve"> Read</w:t>
       </w:r>
       <w:r>
         <w:t xml:space="preserve"> </w:t>
@@ -23771,6 +24409,7 @@
       <w:r>
         <w:t>(</w:t>
       </w:r>
+      <w:proofErr w:type="spellStart"/>
       <w:r>
         <w:rPr>
           <w:rFonts w:hint="eastAsia"/>
@@ -23778,6 +24417,7 @@
         </w:rPr>
         <w:t>Csae</w:t>
       </w:r>
+      <w:proofErr w:type="spellEnd"/>
       <w:r>
         <w:t xml:space="preserve"> Only)</w:t>
       </w:r>
@@ -23785,7 +24425,15 @@
     </w:p>
     <w:p>
       <w:r>
-        <w:t>Command Endpoint: Set_Report (PC -&gt; Device)</w:t>
+        <w:t xml:space="preserve">Command Endpoint: </w:t>
+      </w:r>
+      <w:proofErr w:type="spellStart"/>
+      <w:r>
+        <w:t>Set_Report</w:t>
+      </w:r>
+      <w:proofErr w:type="spellEnd"/>
+      <w:r>
+        <w:t xml:space="preserve"> (PC -&gt; Device)</w:t>
       </w:r>
     </w:p>
     <w:tbl>
@@ -23919,7 +24567,23 @@
                 <w:rFonts w:hint="eastAsia"/>
                 <w:lang w:eastAsia="zh-TW"/>
               </w:rPr>
-              <w:t xml:space="preserve">Read xSense </w:t>
+              <w:t xml:space="preserve">Read </w:t>
+            </w:r>
+            <w:proofErr w:type="spellStart"/>
+            <w:r>
+              <w:rPr>
+                <w:rFonts w:hint="eastAsia"/>
+                <w:lang w:eastAsia="zh-TW"/>
+              </w:rPr>
+              <w:t>xSense</w:t>
+            </w:r>
+            <w:proofErr w:type="spellEnd"/>
+            <w:r>
+              <w:rPr>
+                <w:rFonts w:hint="eastAsia"/>
+                <w:lang w:eastAsia="zh-TW"/>
+              </w:rPr>
+              <w:t xml:space="preserve"> </w:t>
             </w:r>
             <w:r>
               <w:rPr>
@@ -24000,7 +24664,23 @@
                 <w:rFonts w:hint="eastAsia"/>
                 <w:lang w:eastAsia="zh-TW"/>
               </w:rPr>
-              <w:t xml:space="preserve">Read xSense </w:t>
+              <w:t xml:space="preserve">Read </w:t>
+            </w:r>
+            <w:proofErr w:type="spellStart"/>
+            <w:r>
+              <w:rPr>
+                <w:rFonts w:hint="eastAsia"/>
+                <w:lang w:eastAsia="zh-TW"/>
+              </w:rPr>
+              <w:t>xSense</w:t>
+            </w:r>
+            <w:proofErr w:type="spellEnd"/>
+            <w:r>
+              <w:rPr>
+                <w:rFonts w:hint="eastAsia"/>
+                <w:lang w:eastAsia="zh-TW"/>
+              </w:rPr>
+              <w:t xml:space="preserve"> </w:t>
             </w:r>
             <w:r>
               <w:rPr>
@@ -24580,6 +25260,7 @@
                 <w:lang w:eastAsia="zh-TW"/>
               </w:rPr>
             </w:pPr>
+            <w:proofErr w:type="spellStart"/>
             <w:r>
               <w:rPr>
                 <w:rFonts w:hint="eastAsia"/>
@@ -24587,24 +25268,26 @@
               </w:rPr>
               <w:t>Adc_raw_L</w:t>
             </w:r>
-          </w:p>
-        </w:tc>
-        <w:tc>
-          <w:tcPr>
-            <w:tcW w:w="0" w:type="auto"/>
-            <w:tcBorders>
-              <w:top w:val="single" w:sz="4" w:space="0" w:color="auto"/>
-              <w:left w:val="single" w:sz="4" w:space="0" w:color="auto"/>
-              <w:bottom w:val="single" w:sz="4" w:space="0" w:color="auto"/>
-              <w:right w:val="single" w:sz="4" w:space="0" w:color="auto"/>
-            </w:tcBorders>
-            <w:vAlign w:val="center"/>
-          </w:tcPr>
-          <w:p>
-            <w:pPr>
-              <w:pStyle w:val="afb"/>
-              <w:jc w:val="center"/>
-            </w:pPr>
+            <w:proofErr w:type="spellEnd"/>
+          </w:p>
+        </w:tc>
+        <w:tc>
+          <w:tcPr>
+            <w:tcW w:w="0" w:type="auto"/>
+            <w:tcBorders>
+              <w:top w:val="single" w:sz="4" w:space="0" w:color="auto"/>
+              <w:left w:val="single" w:sz="4" w:space="0" w:color="auto"/>
+              <w:bottom w:val="single" w:sz="4" w:space="0" w:color="auto"/>
+              <w:right w:val="single" w:sz="4" w:space="0" w:color="auto"/>
+            </w:tcBorders>
+            <w:vAlign w:val="center"/>
+          </w:tcPr>
+          <w:p>
+            <w:pPr>
+              <w:pStyle w:val="afb"/>
+              <w:jc w:val="center"/>
+            </w:pPr>
+            <w:proofErr w:type="spellStart"/>
             <w:r>
               <w:rPr>
                 <w:rFonts w:hint="eastAsia"/>
@@ -24612,24 +25295,26 @@
               </w:rPr>
               <w:t>Adc_raw_H</w:t>
             </w:r>
-          </w:p>
-        </w:tc>
-        <w:tc>
-          <w:tcPr>
-            <w:tcW w:w="0" w:type="auto"/>
-            <w:tcBorders>
-              <w:top w:val="single" w:sz="4" w:space="0" w:color="auto"/>
-              <w:left w:val="single" w:sz="4" w:space="0" w:color="auto"/>
-              <w:bottom w:val="single" w:sz="4" w:space="0" w:color="auto"/>
-              <w:right w:val="single" w:sz="4" w:space="0" w:color="auto"/>
-            </w:tcBorders>
-            <w:vAlign w:val="center"/>
-          </w:tcPr>
-          <w:p>
-            <w:pPr>
-              <w:pStyle w:val="afb"/>
-              <w:jc w:val="center"/>
-            </w:pPr>
+            <w:proofErr w:type="spellEnd"/>
+          </w:p>
+        </w:tc>
+        <w:tc>
+          <w:tcPr>
+            <w:tcW w:w="0" w:type="auto"/>
+            <w:tcBorders>
+              <w:top w:val="single" w:sz="4" w:space="0" w:color="auto"/>
+              <w:left w:val="single" w:sz="4" w:space="0" w:color="auto"/>
+              <w:bottom w:val="single" w:sz="4" w:space="0" w:color="auto"/>
+              <w:right w:val="single" w:sz="4" w:space="0" w:color="auto"/>
+            </w:tcBorders>
+            <w:vAlign w:val="center"/>
+          </w:tcPr>
+          <w:p>
+            <w:pPr>
+              <w:pStyle w:val="afb"/>
+              <w:jc w:val="center"/>
+            </w:pPr>
+            <w:proofErr w:type="spellStart"/>
             <w:r>
               <w:rPr>
                 <w:rFonts w:hint="eastAsia"/>
@@ -24646,24 +25331,26 @@
               </w:rPr>
               <w:t>L</w:t>
             </w:r>
-          </w:p>
-        </w:tc>
-        <w:tc>
-          <w:tcPr>
-            <w:tcW w:w="0" w:type="auto"/>
-            <w:tcBorders>
-              <w:top w:val="single" w:sz="4" w:space="0" w:color="auto"/>
-              <w:left w:val="single" w:sz="4" w:space="0" w:color="auto"/>
-              <w:bottom w:val="single" w:sz="4" w:space="0" w:color="auto"/>
-              <w:right w:val="single" w:sz="4" w:space="0" w:color="auto"/>
-            </w:tcBorders>
-            <w:vAlign w:val="center"/>
-          </w:tcPr>
-          <w:p>
-            <w:pPr>
-              <w:pStyle w:val="afb"/>
-              <w:jc w:val="center"/>
-            </w:pPr>
+            <w:proofErr w:type="spellEnd"/>
+          </w:p>
+        </w:tc>
+        <w:tc>
+          <w:tcPr>
+            <w:tcW w:w="0" w:type="auto"/>
+            <w:tcBorders>
+              <w:top w:val="single" w:sz="4" w:space="0" w:color="auto"/>
+              <w:left w:val="single" w:sz="4" w:space="0" w:color="auto"/>
+              <w:bottom w:val="single" w:sz="4" w:space="0" w:color="auto"/>
+              <w:right w:val="single" w:sz="4" w:space="0" w:color="auto"/>
+            </w:tcBorders>
+            <w:vAlign w:val="center"/>
+          </w:tcPr>
+          <w:p>
+            <w:pPr>
+              <w:pStyle w:val="afb"/>
+              <w:jc w:val="center"/>
+            </w:pPr>
+            <w:proofErr w:type="spellStart"/>
             <w:r>
               <w:rPr>
                 <w:rFonts w:hint="eastAsia"/>
@@ -24680,6 +25367,7 @@
               </w:rPr>
               <w:t>H</w:t>
             </w:r>
+            <w:proofErr w:type="spellEnd"/>
           </w:p>
         </w:tc>
       </w:tr>
@@ -25001,7 +25689,15 @@
     </w:p>
     <w:p>
       <w:r>
-        <w:t>Command Endpoint: Set_Report (PC -&gt; Device)</w:t>
+        <w:t xml:space="preserve">Command Endpoint: </w:t>
+      </w:r>
+      <w:proofErr w:type="spellStart"/>
+      <w:r>
+        <w:t>Set_Report</w:t>
+      </w:r>
+      <w:proofErr w:type="spellEnd"/>
+      <w:r>
+        <w:t xml:space="preserve"> (PC -&gt; Device)</w:t>
       </w:r>
     </w:p>
     <w:tbl>
@@ -25374,147 +26070,159 @@
                 <w:lang w:eastAsia="zh-TW"/>
               </w:rPr>
             </w:pPr>
+            <w:proofErr w:type="spellStart"/>
             <w:r>
               <w:rPr>
                 <w:lang w:eastAsia="zh-TW"/>
               </w:rPr>
               <w:t>Case_Battery</w:t>
             </w:r>
-          </w:p>
-        </w:tc>
-        <w:tc>
-          <w:tcPr>
-            <w:tcW w:w="0" w:type="auto"/>
-            <w:tcBorders>
-              <w:top w:val="single" w:sz="4" w:space="0" w:color="auto"/>
-              <w:left w:val="single" w:sz="4" w:space="0" w:color="auto"/>
-              <w:bottom w:val="single" w:sz="4" w:space="0" w:color="auto"/>
-              <w:right w:val="single" w:sz="4" w:space="0" w:color="auto"/>
-            </w:tcBorders>
-            <w:vAlign w:val="center"/>
-          </w:tcPr>
-          <w:p>
-            <w:pPr>
-              <w:pStyle w:val="afb"/>
-              <w:jc w:val="center"/>
-              <w:rPr>
-                <w:lang w:eastAsia="zh-TW"/>
-              </w:rPr>
-            </w:pPr>
+            <w:proofErr w:type="spellEnd"/>
+          </w:p>
+        </w:tc>
+        <w:tc>
+          <w:tcPr>
+            <w:tcW w:w="0" w:type="auto"/>
+            <w:tcBorders>
+              <w:top w:val="single" w:sz="4" w:space="0" w:color="auto"/>
+              <w:left w:val="single" w:sz="4" w:space="0" w:color="auto"/>
+              <w:bottom w:val="single" w:sz="4" w:space="0" w:color="auto"/>
+              <w:right w:val="single" w:sz="4" w:space="0" w:color="auto"/>
+            </w:tcBorders>
+            <w:vAlign w:val="center"/>
+          </w:tcPr>
+          <w:p>
+            <w:pPr>
+              <w:pStyle w:val="afb"/>
+              <w:jc w:val="center"/>
+              <w:rPr>
+                <w:lang w:eastAsia="zh-TW"/>
+              </w:rPr>
+            </w:pPr>
+            <w:proofErr w:type="spellStart"/>
             <w:r>
               <w:rPr>
                 <w:lang w:eastAsia="zh-TW"/>
               </w:rPr>
               <w:t>Case_NTC</w:t>
             </w:r>
-          </w:p>
-        </w:tc>
-        <w:tc>
-          <w:tcPr>
-            <w:tcW w:w="0" w:type="auto"/>
-            <w:tcBorders>
-              <w:top w:val="single" w:sz="4" w:space="0" w:color="auto"/>
-              <w:left w:val="single" w:sz="4" w:space="0" w:color="auto"/>
-              <w:bottom w:val="single" w:sz="4" w:space="0" w:color="auto"/>
-              <w:right w:val="single" w:sz="4" w:space="0" w:color="auto"/>
-            </w:tcBorders>
-            <w:vAlign w:val="center"/>
-          </w:tcPr>
-          <w:p>
-            <w:pPr>
-              <w:pStyle w:val="afb"/>
-              <w:jc w:val="center"/>
-              <w:rPr>
-                <w:lang w:eastAsia="zh-TW"/>
-              </w:rPr>
-            </w:pPr>
+            <w:proofErr w:type="spellEnd"/>
+          </w:p>
+        </w:tc>
+        <w:tc>
+          <w:tcPr>
+            <w:tcW w:w="0" w:type="auto"/>
+            <w:tcBorders>
+              <w:top w:val="single" w:sz="4" w:space="0" w:color="auto"/>
+              <w:left w:val="single" w:sz="4" w:space="0" w:color="auto"/>
+              <w:bottom w:val="single" w:sz="4" w:space="0" w:color="auto"/>
+              <w:right w:val="single" w:sz="4" w:space="0" w:color="auto"/>
+            </w:tcBorders>
+            <w:vAlign w:val="center"/>
+          </w:tcPr>
+          <w:p>
+            <w:pPr>
+              <w:pStyle w:val="afb"/>
+              <w:jc w:val="center"/>
+              <w:rPr>
+                <w:lang w:eastAsia="zh-TW"/>
+              </w:rPr>
+            </w:pPr>
+            <w:proofErr w:type="spellStart"/>
             <w:r>
               <w:rPr>
                 <w:lang w:eastAsia="zh-TW"/>
               </w:rPr>
               <w:t>Left_Battery</w:t>
             </w:r>
-          </w:p>
-        </w:tc>
-        <w:tc>
-          <w:tcPr>
-            <w:tcW w:w="0" w:type="auto"/>
-            <w:tcBorders>
-              <w:top w:val="single" w:sz="4" w:space="0" w:color="auto"/>
-              <w:left w:val="single" w:sz="4" w:space="0" w:color="auto"/>
-              <w:bottom w:val="single" w:sz="4" w:space="0" w:color="auto"/>
-              <w:right w:val="single" w:sz="4" w:space="0" w:color="auto"/>
-            </w:tcBorders>
-            <w:vAlign w:val="center"/>
-          </w:tcPr>
-          <w:p>
-            <w:pPr>
-              <w:pStyle w:val="afb"/>
-              <w:jc w:val="center"/>
-              <w:rPr>
-                <w:lang w:eastAsia="zh-TW"/>
-              </w:rPr>
-            </w:pPr>
+            <w:proofErr w:type="spellEnd"/>
+          </w:p>
+        </w:tc>
+        <w:tc>
+          <w:tcPr>
+            <w:tcW w:w="0" w:type="auto"/>
+            <w:tcBorders>
+              <w:top w:val="single" w:sz="4" w:space="0" w:color="auto"/>
+              <w:left w:val="single" w:sz="4" w:space="0" w:color="auto"/>
+              <w:bottom w:val="single" w:sz="4" w:space="0" w:color="auto"/>
+              <w:right w:val="single" w:sz="4" w:space="0" w:color="auto"/>
+            </w:tcBorders>
+            <w:vAlign w:val="center"/>
+          </w:tcPr>
+          <w:p>
+            <w:pPr>
+              <w:pStyle w:val="afb"/>
+              <w:jc w:val="center"/>
+              <w:rPr>
+                <w:lang w:eastAsia="zh-TW"/>
+              </w:rPr>
+            </w:pPr>
+            <w:proofErr w:type="spellStart"/>
             <w:r>
               <w:rPr>
                 <w:lang w:eastAsia="zh-TW"/>
               </w:rPr>
               <w:t>Left_NTC</w:t>
             </w:r>
-          </w:p>
-        </w:tc>
-        <w:tc>
-          <w:tcPr>
-            <w:tcW w:w="0" w:type="auto"/>
-            <w:tcBorders>
-              <w:top w:val="single" w:sz="4" w:space="0" w:color="auto"/>
-              <w:left w:val="single" w:sz="4" w:space="0" w:color="auto"/>
-              <w:bottom w:val="single" w:sz="4" w:space="0" w:color="auto"/>
-              <w:right w:val="single" w:sz="4" w:space="0" w:color="auto"/>
-            </w:tcBorders>
-            <w:vAlign w:val="center"/>
-          </w:tcPr>
-          <w:p>
-            <w:pPr>
-              <w:pStyle w:val="afb"/>
-              <w:jc w:val="center"/>
-              <w:rPr>
-                <w:lang w:eastAsia="zh-TW"/>
-              </w:rPr>
-            </w:pPr>
+            <w:proofErr w:type="spellEnd"/>
+          </w:p>
+        </w:tc>
+        <w:tc>
+          <w:tcPr>
+            <w:tcW w:w="0" w:type="auto"/>
+            <w:tcBorders>
+              <w:top w:val="single" w:sz="4" w:space="0" w:color="auto"/>
+              <w:left w:val="single" w:sz="4" w:space="0" w:color="auto"/>
+              <w:bottom w:val="single" w:sz="4" w:space="0" w:color="auto"/>
+              <w:right w:val="single" w:sz="4" w:space="0" w:color="auto"/>
+            </w:tcBorders>
+            <w:vAlign w:val="center"/>
+          </w:tcPr>
+          <w:p>
+            <w:pPr>
+              <w:pStyle w:val="afb"/>
+              <w:jc w:val="center"/>
+              <w:rPr>
+                <w:lang w:eastAsia="zh-TW"/>
+              </w:rPr>
+            </w:pPr>
+            <w:proofErr w:type="spellStart"/>
             <w:r>
               <w:rPr>
                 <w:lang w:eastAsia="zh-TW"/>
               </w:rPr>
               <w:t>Right_Battery</w:t>
             </w:r>
-          </w:p>
-        </w:tc>
-        <w:tc>
-          <w:tcPr>
-            <w:tcW w:w="0" w:type="auto"/>
-            <w:tcBorders>
-              <w:top w:val="single" w:sz="4" w:space="0" w:color="auto"/>
-              <w:left w:val="single" w:sz="4" w:space="0" w:color="auto"/>
-              <w:bottom w:val="single" w:sz="4" w:space="0" w:color="auto"/>
-              <w:right w:val="single" w:sz="4" w:space="0" w:color="auto"/>
-            </w:tcBorders>
-            <w:vAlign w:val="center"/>
-          </w:tcPr>
-          <w:p>
-            <w:pPr>
-              <w:pStyle w:val="afb"/>
-              <w:jc w:val="center"/>
-              <w:rPr>
-                <w:lang w:eastAsia="zh-TW"/>
-              </w:rPr>
-            </w:pPr>
+            <w:proofErr w:type="spellEnd"/>
+          </w:p>
+        </w:tc>
+        <w:tc>
+          <w:tcPr>
+            <w:tcW w:w="0" w:type="auto"/>
+            <w:tcBorders>
+              <w:top w:val="single" w:sz="4" w:space="0" w:color="auto"/>
+              <w:left w:val="single" w:sz="4" w:space="0" w:color="auto"/>
+              <w:bottom w:val="single" w:sz="4" w:space="0" w:color="auto"/>
+              <w:right w:val="single" w:sz="4" w:space="0" w:color="auto"/>
+            </w:tcBorders>
+            <w:vAlign w:val="center"/>
+          </w:tcPr>
+          <w:p>
+            <w:pPr>
+              <w:pStyle w:val="afb"/>
+              <w:jc w:val="center"/>
+              <w:rPr>
+                <w:lang w:eastAsia="zh-TW"/>
+              </w:rPr>
+            </w:pPr>
+            <w:proofErr w:type="spellStart"/>
             <w:r>
               <w:rPr>
                 <w:lang w:eastAsia="zh-TW"/>
               </w:rPr>
               <w:t>Right_NTC</w:t>
             </w:r>
+            <w:proofErr w:type="spellEnd"/>
           </w:p>
         </w:tc>
       </w:tr>
@@ -25586,7 +26294,15 @@
     </w:p>
     <w:p>
       <w:r>
-        <w:t>Command Endpoint: Set_Report (PC -&gt; Device)</w:t>
+        <w:t xml:space="preserve">Command Endpoint: </w:t>
+      </w:r>
+      <w:proofErr w:type="spellStart"/>
+      <w:r>
+        <w:t>Set_Report</w:t>
+      </w:r>
+      <w:proofErr w:type="spellEnd"/>
+      <w:r>
+        <w:t xml:space="preserve"> (PC -&gt; Device)</w:t>
       </w:r>
     </w:p>
     <w:tbl>
@@ -25799,6 +26515,7 @@
                 <w:lang w:eastAsia="zh-TW"/>
               </w:rPr>
             </w:pPr>
+            <w:proofErr w:type="spellStart"/>
             <w:r>
               <w:rPr>
                 <w:rFonts w:hint="eastAsia"/>
@@ -25806,6 +26523,7 @@
               </w:rPr>
               <w:t>len</w:t>
             </w:r>
+            <w:proofErr w:type="spellEnd"/>
           </w:p>
         </w:tc>
         <w:tc>
@@ -26086,6 +26804,7 @@
                 <w:lang w:eastAsia="zh-TW"/>
               </w:rPr>
             </w:pPr>
+            <w:proofErr w:type="spellStart"/>
             <w:r>
               <w:rPr>
                 <w:rFonts w:hint="eastAsia"/>
@@ -26093,6 +26812,7 @@
               </w:rPr>
               <w:t>len</w:t>
             </w:r>
+            <w:proofErr w:type="spellEnd"/>
           </w:p>
         </w:tc>
       </w:tr>
@@ -26157,7 +26877,23 @@
                 <w:rFonts w:hint="eastAsia"/>
                 <w:lang w:eastAsia="zh-TW"/>
               </w:rPr>
-              <w:t>ata max len 25 bytes</w:t>
+              <w:t xml:space="preserve">ata max </w:t>
+            </w:r>
+            <w:proofErr w:type="spellStart"/>
+            <w:r>
+              <w:rPr>
+                <w:rFonts w:hint="eastAsia"/>
+                <w:lang w:eastAsia="zh-TW"/>
+              </w:rPr>
+              <w:t>len</w:t>
+            </w:r>
+            <w:proofErr w:type="spellEnd"/>
+            <w:r>
+              <w:rPr>
+                <w:rFonts w:hint="eastAsia"/>
+                <w:lang w:eastAsia="zh-TW"/>
+              </w:rPr>
+              <w:t xml:space="preserve"> 25 bytes</w:t>
             </w:r>
           </w:p>
         </w:tc>
@@ -26395,7 +27131,21 @@
         <w:rPr>
           <w:lang w:eastAsia="zh-TW"/>
         </w:rPr>
-        <w:t>0xAA 0x01 0x08 0x00 0x00 0x30 0xAA 0xBB 0xCC 0xDD 0xEE 0xFF 0xCC</w:t>
+        <w:t xml:space="preserve">0xAA 0x01 0x08 0x00 </w:t>
+      </w:r>
+      <w:proofErr w:type="spellStart"/>
+      <w:r>
+        <w:rPr>
+          <w:lang w:eastAsia="zh-TW"/>
+        </w:rPr>
+        <w:t>0x00</w:t>
+      </w:r>
+      <w:proofErr w:type="spellEnd"/>
+      <w:r>
+        <w:rPr>
+          <w:lang w:eastAsia="zh-TW"/>
+        </w:rPr>
+        <w:t xml:space="preserve"> 0x30 0xAA 0xBB 0xCC 0xDD 0xEE 0xFF 0xCC</w:t>
       </w:r>
     </w:p>
     <w:p>
@@ -26463,7 +27213,21 @@
         <w:rPr>
           <w:lang w:eastAsia="zh-TW"/>
         </w:rPr>
-        <w:t>Command Endpoint: Set_Report (PC -&gt; Device)</w:t>
+        <w:t xml:space="preserve">Command Endpoint: </w:t>
+      </w:r>
+      <w:proofErr w:type="spellStart"/>
+      <w:r>
+        <w:rPr>
+          <w:lang w:eastAsia="zh-TW"/>
+        </w:rPr>
+        <w:t>Set_Report</w:t>
+      </w:r>
+      <w:proofErr w:type="spellEnd"/>
+      <w:r>
+        <w:rPr>
+          <w:lang w:eastAsia="zh-TW"/>
+        </w:rPr>
+        <w:t xml:space="preserve"> (PC -&gt; Device)</w:t>
       </w:r>
     </w:p>
     <w:tbl>
@@ -27098,7 +27862,21 @@
         <w:rPr>
           <w:lang w:eastAsia="zh-TW"/>
         </w:rPr>
-        <w:t xml:space="preserve">Command Endpoint: Set_Report (PC -&gt; Device) </w:t>
+        <w:t xml:space="preserve">Command Endpoint: </w:t>
+      </w:r>
+      <w:proofErr w:type="spellStart"/>
+      <w:r>
+        <w:rPr>
+          <w:lang w:eastAsia="zh-TW"/>
+        </w:rPr>
+        <w:t>Set_Report</w:t>
+      </w:r>
+      <w:proofErr w:type="spellEnd"/>
+      <w:r>
+        <w:rPr>
+          <w:lang w:eastAsia="zh-TW"/>
+        </w:rPr>
+        <w:t xml:space="preserve"> (PC -&gt; Device) </w:t>
       </w:r>
     </w:p>
     <w:tbl>
@@ -27947,7 +28725,15 @@
     </w:p>
     <w:p>
       <w:r>
-        <w:t>Command Endpoint: Set_Report (PC -&gt; Device)</w:t>
+        <w:t xml:space="preserve">Command Endpoint: </w:t>
+      </w:r>
+      <w:proofErr w:type="spellStart"/>
+      <w:r>
+        <w:t>Set_Report</w:t>
+      </w:r>
+      <w:proofErr w:type="spellEnd"/>
+      <w:r>
+        <w:t xml:space="preserve"> (PC -&gt; Device)</w:t>
       </w:r>
     </w:p>
     <w:tbl>
@@ -28571,6 +29357,7 @@
                 <w:lang w:eastAsia="zh-TW"/>
               </w:rPr>
             </w:pPr>
+            <w:proofErr w:type="spellStart"/>
             <w:r>
               <w:rPr>
                 <w:rFonts w:hint="eastAsia"/>
@@ -28578,6 +29365,7 @@
               </w:rPr>
               <w:t>LED_State</w:t>
             </w:r>
+            <w:proofErr w:type="spellEnd"/>
           </w:p>
         </w:tc>
       </w:tr>
@@ -28852,7 +29640,15 @@
     </w:p>
     <w:p>
       <w:r>
-        <w:t>Command Endpoint: Set_Report (PC -&gt; Device)</w:t>
+        <w:t xml:space="preserve">Command Endpoint: </w:t>
+      </w:r>
+      <w:proofErr w:type="spellStart"/>
+      <w:r>
+        <w:t>Set_Report</w:t>
+      </w:r>
+      <w:proofErr w:type="spellEnd"/>
+      <w:r>
+        <w:t xml:space="preserve"> (PC -&gt; Device)</w:t>
       </w:r>
     </w:p>
     <w:tbl>
@@ -29633,7 +30429,21 @@
         <w:rPr>
           <w:lang w:eastAsia="zh-TW"/>
         </w:rPr>
-        <w:t>This command will put the headphones into DUT mode for 8852 testing, and will use command 0xE4 when communicating with the buds.</w:t>
+        <w:t xml:space="preserve">This command will put the headphones into DUT mode for 8852 </w:t>
+      </w:r>
+      <w:proofErr w:type="gramStart"/>
+      <w:r>
+        <w:rPr>
+          <w:lang w:eastAsia="zh-TW"/>
+        </w:rPr>
+        <w:t>testing, and</w:t>
+      </w:r>
+      <w:proofErr w:type="gramEnd"/>
+      <w:r>
+        <w:rPr>
+          <w:lang w:eastAsia="zh-TW"/>
+        </w:rPr>
+        <w:t xml:space="preserve"> will use command 0xE4 when communicating with the buds.</w:t>
       </w:r>
     </w:p>
     <w:p>
@@ -29646,7 +30456,21 @@
         <w:rPr>
           <w:lang w:eastAsia="zh-TW"/>
         </w:rPr>
-        <w:t xml:space="preserve">Command Endpoint: Set_Report (PC -&gt; Device) </w:t>
+        <w:t xml:space="preserve">Command Endpoint: </w:t>
+      </w:r>
+      <w:proofErr w:type="spellStart"/>
+      <w:r>
+        <w:rPr>
+          <w:lang w:eastAsia="zh-TW"/>
+        </w:rPr>
+        <w:t>Set_Report</w:t>
+      </w:r>
+      <w:proofErr w:type="spellEnd"/>
+      <w:r>
+        <w:rPr>
+          <w:lang w:eastAsia="zh-TW"/>
+        </w:rPr>
+        <w:t xml:space="preserve"> (PC -&gt; Device) </w:t>
       </w:r>
     </w:p>
     <w:tbl>
@@ -30126,7 +30950,21 @@
         <w:rPr>
           <w:lang w:eastAsia="zh-TW"/>
         </w:rPr>
-        <w:t>Command Endpoint: Set_Report (PC -&gt; Device)</w:t>
+        <w:t xml:space="preserve">Command Endpoint: </w:t>
+      </w:r>
+      <w:proofErr w:type="spellStart"/>
+      <w:r>
+        <w:rPr>
+          <w:lang w:eastAsia="zh-TW"/>
+        </w:rPr>
+        <w:t>Set_Report</w:t>
+      </w:r>
+      <w:proofErr w:type="spellEnd"/>
+      <w:r>
+        <w:rPr>
+          <w:lang w:eastAsia="zh-TW"/>
+        </w:rPr>
+        <w:t xml:space="preserve"> (PC -&gt; Device)</w:t>
       </w:r>
     </w:p>
     <w:tbl>
@@ -30934,7 +31772,21 @@
         <w:rPr>
           <w:lang w:eastAsia="zh-TW"/>
         </w:rPr>
-        <w:t>Command Endpoint: Set_Report (PC -&gt; Device)</w:t>
+        <w:t xml:space="preserve">Command Endpoint: </w:t>
+      </w:r>
+      <w:proofErr w:type="spellStart"/>
+      <w:r>
+        <w:rPr>
+          <w:lang w:eastAsia="zh-TW"/>
+        </w:rPr>
+        <w:t>Set_Report</w:t>
+      </w:r>
+      <w:proofErr w:type="spellEnd"/>
+      <w:r>
+        <w:rPr>
+          <w:lang w:eastAsia="zh-TW"/>
+        </w:rPr>
+        <w:t xml:space="preserve"> (PC -&gt; Device)</w:t>
       </w:r>
     </w:p>
     <w:tbl>
@@ -31742,9 +32594,11 @@
               <w:pStyle w:val="afb"/>
               <w:jc w:val="center"/>
             </w:pPr>
+            <w:proofErr w:type="spellStart"/>
             <w:r>
               <w:t>Rf_channel</w:t>
             </w:r>
+            <w:proofErr w:type="spellEnd"/>
           </w:p>
         </w:tc>
       </w:tr>
@@ -31857,12 +32711,14 @@
                 <w:lang w:eastAsia="zh-TW"/>
               </w:rPr>
             </w:pPr>
+            <w:proofErr w:type="spellStart"/>
             <w:r>
               <w:rPr>
                 <w:lang w:eastAsia="zh-TW"/>
               </w:rPr>
               <w:t>Power_type</w:t>
             </w:r>
+            <w:proofErr w:type="spellEnd"/>
           </w:p>
         </w:tc>
       </w:tr>
@@ -32508,11 +33364,19 @@
         </w:rPr>
         <w:t xml:space="preserve"> </w:t>
       </w:r>
-      <w:r>
-        <w:rPr>
-          <w:lang w:eastAsia="zh-TW"/>
-        </w:rPr>
-        <w:t>The command 0xE</w:t>
+      <w:proofErr w:type="gramStart"/>
+      <w:r>
+        <w:rPr>
+          <w:lang w:eastAsia="zh-TW"/>
+        </w:rPr>
+        <w:t>The</w:t>
+      </w:r>
+      <w:proofErr w:type="gramEnd"/>
+      <w:r>
+        <w:rPr>
+          <w:lang w:eastAsia="zh-TW"/>
+        </w:rPr>
+        <w:t xml:space="preserve"> command 0xE</w:t>
       </w:r>
       <w:r>
         <w:rPr>
@@ -32538,7 +33402,21 @@
         <w:rPr>
           <w:lang w:eastAsia="zh-TW"/>
         </w:rPr>
-        <w:t>Command Endpoint: Set_Report (PC -&gt; Device)</w:t>
+        <w:t xml:space="preserve">Command Endpoint: </w:t>
+      </w:r>
+      <w:proofErr w:type="spellStart"/>
+      <w:r>
+        <w:rPr>
+          <w:lang w:eastAsia="zh-TW"/>
+        </w:rPr>
+        <w:t>Set_Report</w:t>
+      </w:r>
+      <w:proofErr w:type="spellEnd"/>
+      <w:r>
+        <w:rPr>
+          <w:lang w:eastAsia="zh-TW"/>
+        </w:rPr>
+        <w:t xml:space="preserve"> (PC -&gt; Device)</w:t>
       </w:r>
     </w:p>
     <w:tbl>
@@ -33305,11 +34183,19 @@
         </w:rPr>
         <w:t xml:space="preserve"> </w:t>
       </w:r>
-      <w:r>
-        <w:rPr>
-          <w:lang w:eastAsia="zh-TW"/>
-        </w:rPr>
-        <w:t>The command 0x</w:t>
+      <w:proofErr w:type="gramStart"/>
+      <w:r>
+        <w:rPr>
+          <w:lang w:eastAsia="zh-TW"/>
+        </w:rPr>
+        <w:t>The</w:t>
+      </w:r>
+      <w:proofErr w:type="gramEnd"/>
+      <w:r>
+        <w:rPr>
+          <w:lang w:eastAsia="zh-TW"/>
+        </w:rPr>
+        <w:t xml:space="preserve"> command 0x</w:t>
       </w:r>
       <w:r>
         <w:rPr>
@@ -33341,7 +34227,21 @@
         <w:rPr>
           <w:lang w:eastAsia="zh-TW"/>
         </w:rPr>
-        <w:t xml:space="preserve">Command Endpoint: Set_Report (PC -&gt; Device) </w:t>
+        <w:t xml:space="preserve">Command Endpoint: </w:t>
+      </w:r>
+      <w:proofErr w:type="spellStart"/>
+      <w:r>
+        <w:rPr>
+          <w:lang w:eastAsia="zh-TW"/>
+        </w:rPr>
+        <w:t>Set_Report</w:t>
+      </w:r>
+      <w:proofErr w:type="spellEnd"/>
+      <w:r>
+        <w:rPr>
+          <w:lang w:eastAsia="zh-TW"/>
+        </w:rPr>
+        <w:t xml:space="preserve"> (PC -&gt; Device) </w:t>
       </w:r>
     </w:p>
     <w:tbl>
@@ -34150,7 +35050,21 @@
         <w:rPr>
           <w:lang w:eastAsia="zh-TW"/>
         </w:rPr>
-        <w:t xml:space="preserve">Command Endpoint: Set_Report (PC -&gt; Device) </w:t>
+        <w:t xml:space="preserve">Command Endpoint: </w:t>
+      </w:r>
+      <w:proofErr w:type="spellStart"/>
+      <w:r>
+        <w:rPr>
+          <w:lang w:eastAsia="zh-TW"/>
+        </w:rPr>
+        <w:t>Set_Report</w:t>
+      </w:r>
+      <w:proofErr w:type="spellEnd"/>
+      <w:r>
+        <w:rPr>
+          <w:lang w:eastAsia="zh-TW"/>
+        </w:rPr>
+        <w:t xml:space="preserve"> (PC -&gt; Device) </w:t>
       </w:r>
     </w:p>
     <w:tbl>
@@ -34881,7 +35795,21 @@
         <w:rPr>
           <w:lang w:eastAsia="zh-TW"/>
         </w:rPr>
-        <w:t>Step 1 : Set Bud in Factory Mode(0x</w:t>
+        <w:t xml:space="preserve">Step </w:t>
+      </w:r>
+      <w:proofErr w:type="gramStart"/>
+      <w:r>
+        <w:rPr>
+          <w:lang w:eastAsia="zh-TW"/>
+        </w:rPr>
+        <w:t>1 :</w:t>
+      </w:r>
+      <w:proofErr w:type="gramEnd"/>
+      <w:r>
+        <w:rPr>
+          <w:lang w:eastAsia="zh-TW"/>
+        </w:rPr>
+        <w:t xml:space="preserve"> Set Bud in Factory Mode(0x</w:t>
       </w:r>
       <w:r>
         <w:rPr>
@@ -34907,7 +35835,21 @@
         <w:rPr>
           <w:lang w:eastAsia="zh-TW"/>
         </w:rPr>
-        <w:t xml:space="preserve">Step 2 : Set Enter Shipping Mode Command </w:t>
+        <w:t xml:space="preserve">Step </w:t>
+      </w:r>
+      <w:proofErr w:type="gramStart"/>
+      <w:r>
+        <w:rPr>
+          <w:lang w:eastAsia="zh-TW"/>
+        </w:rPr>
+        <w:t>2 :</w:t>
+      </w:r>
+      <w:proofErr w:type="gramEnd"/>
+      <w:r>
+        <w:rPr>
+          <w:lang w:eastAsia="zh-TW"/>
+        </w:rPr>
+        <w:t xml:space="preserve"> Set Enter Shipping Mode Command </w:t>
       </w:r>
     </w:p>
     <w:p>
@@ -34920,12 +35862,34 @@
         <w:rPr>
           <w:lang w:eastAsia="zh-TW"/>
         </w:rPr>
-        <w:t>Step 3 : Unplug Case USB</w:t>
+        <w:t xml:space="preserve">Step </w:t>
+      </w:r>
+      <w:proofErr w:type="gramStart"/>
+      <w:r>
+        <w:rPr>
+          <w:lang w:eastAsia="zh-TW"/>
+        </w:rPr>
+        <w:t>3 :</w:t>
+      </w:r>
+      <w:proofErr w:type="gramEnd"/>
+      <w:r>
+        <w:rPr>
+          <w:lang w:eastAsia="zh-TW"/>
+        </w:rPr>
+        <w:t xml:space="preserve"> Unplug Case USB</w:t>
       </w:r>
     </w:p>
     <w:p>
       <w:r>
-        <w:t>Command Endpoint: Set_Report (PC -&gt; Device)</w:t>
+        <w:t xml:space="preserve">Command Endpoint: </w:t>
+      </w:r>
+      <w:proofErr w:type="spellStart"/>
+      <w:r>
+        <w:t>Set_Report</w:t>
+      </w:r>
+      <w:proofErr w:type="spellEnd"/>
+      <w:r>
+        <w:t xml:space="preserve"> (PC -&gt; Device)</w:t>
       </w:r>
     </w:p>
     <w:tbl>
@@ -35000,6 +35964,682 @@
     <w:p>
       <w:pPr>
         <w:rPr>
+          <w:lang w:eastAsia="zh-TW"/>
+        </w:rPr>
+      </w:pPr>
+    </w:p>
+    <w:p>
+      <w:pPr>
+        <w:rPr>
+          <w:lang w:eastAsia="zh-TW"/>
+        </w:rPr>
+      </w:pPr>
+      <w:r>
+        <w:rPr>
+          <w:lang w:eastAsia="zh-TW"/>
+        </w:rPr>
+        <w:br w:type="page"/>
+      </w:r>
+    </w:p>
+    <w:p>
+      <w:pPr>
+        <w:pStyle w:val="3"/>
+        <w:rPr>
+          <w:lang w:eastAsia="zh-TW"/>
+        </w:rPr>
+      </w:pPr>
+      <w:r>
+        <w:rPr>
+          <w:rFonts w:hint="eastAsia"/>
+          <w:lang w:eastAsia="zh-TW"/>
+        </w:rPr>
+        <w:lastRenderedPageBreak/>
+        <w:t>E</w:t>
+      </w:r>
+      <w:r>
+        <w:rPr>
+          <w:lang w:eastAsia="zh-TW"/>
+        </w:rPr>
+        <w:t>nter sleep mode</w:t>
+      </w:r>
+      <w:r>
+        <w:rPr>
+          <w:lang w:eastAsia="zh-TW"/>
+        </w:rPr>
+        <w:t xml:space="preserve"> (0x</w:t>
+      </w:r>
+      <w:r>
+        <w:rPr>
+          <w:rFonts w:hint="eastAsia"/>
+          <w:lang w:eastAsia="zh-TW"/>
+        </w:rPr>
+        <w:t>6F</w:t>
+      </w:r>
+      <w:r>
+        <w:rPr>
+          <w:lang w:eastAsia="zh-TW"/>
+        </w:rPr>
+        <w:t>)</w:t>
+      </w:r>
+    </w:p>
+    <w:p>
+      <w:pPr>
+        <w:spacing w:line="360" w:lineRule="auto"/>
+        <w:rPr>
+          <w:lang w:eastAsia="zh-TW"/>
+        </w:rPr>
+      </w:pPr>
+      <w:r>
+        <w:rPr>
+          <w:lang w:eastAsia="zh-TW"/>
+        </w:rPr>
+        <w:t xml:space="preserve">This function will be used in PCBA testing projects. Its main behavior is that when this command is enabled, disconnecting USB D+ and D- will cause the MCU to enter suspend mode upon receiving a USB suspend event. This will disable the battery charging function of the case and terminate power supply from </w:t>
+      </w:r>
+      <w:proofErr w:type="gramStart"/>
+      <w:r>
+        <w:rPr>
+          <w:lang w:eastAsia="zh-TW"/>
+        </w:rPr>
+        <w:t>the SY8809</w:t>
+      </w:r>
+      <w:proofErr w:type="gramEnd"/>
+      <w:r>
+        <w:rPr>
+          <w:lang w:eastAsia="zh-TW"/>
+        </w:rPr>
+        <w:t xml:space="preserve"> to </w:t>
+      </w:r>
+      <w:proofErr w:type="gramStart"/>
+      <w:r>
+        <w:rPr>
+          <w:lang w:eastAsia="zh-TW"/>
+        </w:rPr>
+        <w:t>the Buds</w:t>
+      </w:r>
+      <w:proofErr w:type="gramEnd"/>
+      <w:r>
+        <w:rPr>
+          <w:lang w:eastAsia="zh-TW"/>
+        </w:rPr>
+        <w:t xml:space="preserve">, among other power-saving operations. This mode can be exited simply by unplugging and </w:t>
+      </w:r>
+      <w:proofErr w:type="spellStart"/>
+      <w:r>
+        <w:rPr>
+          <w:lang w:eastAsia="zh-TW"/>
+        </w:rPr>
+        <w:t>replugging</w:t>
+      </w:r>
+      <w:proofErr w:type="spellEnd"/>
+      <w:r>
+        <w:rPr>
+          <w:lang w:eastAsia="zh-TW"/>
+        </w:rPr>
+        <w:t xml:space="preserve"> the USB cable.</w:t>
+      </w:r>
+    </w:p>
+    <w:p>
+      <w:pPr>
+        <w:spacing w:line="360" w:lineRule="auto"/>
+        <w:rPr>
+          <w:lang w:eastAsia="zh-TW"/>
+        </w:rPr>
+      </w:pPr>
+      <w:r>
+        <w:rPr>
+          <w:lang w:eastAsia="zh-TW"/>
+        </w:rPr>
+        <w:t>The steps to enter this mode are as follows:</w:t>
+      </w:r>
+    </w:p>
+    <w:p>
+      <w:pPr>
+        <w:spacing w:line="360" w:lineRule="auto"/>
+        <w:rPr>
+          <w:lang w:eastAsia="zh-TW"/>
+        </w:rPr>
+      </w:pPr>
+      <w:r>
+        <w:rPr>
+          <w:lang w:eastAsia="zh-TW"/>
+        </w:rPr>
+        <w:t xml:space="preserve">1. Send 0x6F 0x01 </w:t>
+      </w:r>
+      <w:proofErr w:type="gramStart"/>
+      <w:r>
+        <w:rPr>
+          <w:lang w:eastAsia="zh-TW"/>
+        </w:rPr>
+        <w:t>enable</w:t>
+      </w:r>
+      <w:proofErr w:type="gramEnd"/>
+      <w:r>
+        <w:rPr>
+          <w:lang w:eastAsia="zh-TW"/>
+        </w:rPr>
+        <w:t xml:space="preserve"> this function via USB.</w:t>
+      </w:r>
+    </w:p>
+    <w:p>
+      <w:pPr>
+        <w:spacing w:line="360" w:lineRule="auto"/>
+        <w:rPr>
+          <w:lang w:eastAsia="zh-TW"/>
+        </w:rPr>
+      </w:pPr>
+      <w:r>
+        <w:rPr>
+          <w:lang w:eastAsia="zh-TW"/>
+        </w:rPr>
+        <w:t>2. Do not disconnect the USB connection; only disconnect D+ and D- to allow the MCU to receive the USB suspend command (this will require a special USB cable for testing).</w:t>
+      </w:r>
+    </w:p>
+    <w:p>
+      <w:pPr>
+        <w:spacing w:line="360" w:lineRule="auto"/>
+        <w:rPr>
+          <w:lang w:eastAsia="zh-TW"/>
+        </w:rPr>
+      </w:pPr>
+      <w:r>
+        <w:rPr>
+          <w:lang w:eastAsia="zh-TW"/>
+        </w:rPr>
+        <w:t>3. You can then observe the current consumption of the case using a USB ammeter.</w:t>
+      </w:r>
+    </w:p>
+    <w:p>
+      <w:pPr>
+        <w:spacing w:line="360" w:lineRule="auto"/>
+        <w:rPr>
+          <w:rFonts w:hint="eastAsia"/>
+          <w:lang w:eastAsia="zh-TW"/>
+        </w:rPr>
+      </w:pPr>
+      <w:r>
+        <w:rPr>
+          <w:lang w:eastAsia="zh-TW"/>
+        </w:rPr>
+        <w:t xml:space="preserve">4. After testing, remove the USB connector from the PCBA and plug it back </w:t>
+      </w:r>
+      <w:proofErr w:type="gramStart"/>
+      <w:r>
+        <w:rPr>
+          <w:lang w:eastAsia="zh-TW"/>
+        </w:rPr>
+        <w:t>in to exit</w:t>
+      </w:r>
+      <w:proofErr w:type="gramEnd"/>
+      <w:r>
+        <w:rPr>
+          <w:lang w:eastAsia="zh-TW"/>
+        </w:rPr>
+        <w:t xml:space="preserve"> this mode.</w:t>
+      </w:r>
+    </w:p>
+    <w:p>
+      <w:r>
+        <w:t xml:space="preserve">Command Endpoint: </w:t>
+      </w:r>
+      <w:proofErr w:type="spellStart"/>
+      <w:r>
+        <w:t>Set_Report</w:t>
+      </w:r>
+      <w:proofErr w:type="spellEnd"/>
+      <w:r>
+        <w:t xml:space="preserve"> (PC -&gt; Device)</w:t>
+      </w:r>
+    </w:p>
+    <w:tbl>
+      <w:tblPr>
+        <w:tblStyle w:val="a7"/>
+        <w:tblW w:w="0" w:type="auto"/>
+        <w:tblLook w:val="04A0" w:firstRow="1" w:lastRow="0" w:firstColumn="1" w:lastColumn="0" w:noHBand="0" w:noVBand="1"/>
+      </w:tblPr>
+      <w:tblGrid>
+        <w:gridCol w:w="729"/>
+        <w:gridCol w:w="807"/>
+      </w:tblGrid>
+      <w:tr>
+        <w:tc>
+          <w:tcPr>
+            <w:tcW w:w="0" w:type="auto"/>
+            <w:tcBorders>
+              <w:top w:val="single" w:sz="4" w:space="0" w:color="auto"/>
+              <w:left w:val="single" w:sz="4" w:space="0" w:color="auto"/>
+              <w:bottom w:val="single" w:sz="4" w:space="0" w:color="auto"/>
+              <w:right w:val="single" w:sz="4" w:space="0" w:color="auto"/>
+            </w:tcBorders>
+            <w:shd w:val="clear" w:color="auto" w:fill="BFBFBF" w:themeFill="background1" w:themeFillShade="BF"/>
+            <w:vAlign w:val="center"/>
+            <w:hideMark/>
+          </w:tcPr>
+          <w:p>
+            <w:pPr>
+              <w:pStyle w:val="afb"/>
+              <w:jc w:val="center"/>
+            </w:pPr>
+            <w:r>
+              <w:t>Byte 0</w:t>
+            </w:r>
+          </w:p>
+        </w:tc>
+        <w:tc>
+          <w:tcPr>
+            <w:tcW w:w="0" w:type="auto"/>
+            <w:tcBorders>
+              <w:top w:val="single" w:sz="4" w:space="0" w:color="auto"/>
+              <w:left w:val="single" w:sz="4" w:space="0" w:color="auto"/>
+              <w:bottom w:val="single" w:sz="4" w:space="0" w:color="auto"/>
+              <w:right w:val="single" w:sz="4" w:space="0" w:color="auto"/>
+            </w:tcBorders>
+            <w:shd w:val="clear" w:color="auto" w:fill="BFBFBF" w:themeFill="background1" w:themeFillShade="BF"/>
+            <w:vAlign w:val="center"/>
+          </w:tcPr>
+          <w:p>
+            <w:pPr>
+              <w:pStyle w:val="afb"/>
+              <w:jc w:val="center"/>
+              <w:rPr>
+                <w:lang w:eastAsia="zh-TW"/>
+              </w:rPr>
+            </w:pPr>
+            <w:r>
+              <w:t xml:space="preserve">Byte </w:t>
+            </w:r>
+            <w:r>
+              <w:rPr>
+                <w:rFonts w:hint="eastAsia"/>
+                <w:lang w:eastAsia="zh-TW"/>
+              </w:rPr>
+              <w:t>1</w:t>
+            </w:r>
+          </w:p>
+        </w:tc>
+      </w:tr>
+      <w:tr>
+        <w:tc>
+          <w:tcPr>
+            <w:tcW w:w="0" w:type="auto"/>
+            <w:tcBorders>
+              <w:top w:val="single" w:sz="4" w:space="0" w:color="auto"/>
+              <w:left w:val="single" w:sz="4" w:space="0" w:color="auto"/>
+              <w:bottom w:val="single" w:sz="4" w:space="0" w:color="auto"/>
+              <w:right w:val="single" w:sz="4" w:space="0" w:color="auto"/>
+            </w:tcBorders>
+            <w:vAlign w:val="center"/>
+            <w:hideMark/>
+          </w:tcPr>
+          <w:p>
+            <w:pPr>
+              <w:pStyle w:val="afb"/>
+              <w:jc w:val="center"/>
+              <w:rPr>
+                <w:lang w:eastAsia="zh-TW"/>
+              </w:rPr>
+            </w:pPr>
+            <w:r>
+              <w:rPr>
+                <w:lang w:eastAsia="zh-TW"/>
+              </w:rPr>
+              <w:t>0x</w:t>
+            </w:r>
+            <w:r>
+              <w:rPr>
+                <w:rFonts w:hint="eastAsia"/>
+                <w:lang w:eastAsia="zh-TW"/>
+              </w:rPr>
+              <w:t>6F</w:t>
+            </w:r>
+          </w:p>
+        </w:tc>
+        <w:tc>
+          <w:tcPr>
+            <w:tcW w:w="0" w:type="auto"/>
+            <w:tcBorders>
+              <w:top w:val="single" w:sz="4" w:space="0" w:color="auto"/>
+              <w:left w:val="single" w:sz="4" w:space="0" w:color="auto"/>
+              <w:bottom w:val="single" w:sz="4" w:space="0" w:color="auto"/>
+              <w:right w:val="single" w:sz="4" w:space="0" w:color="auto"/>
+            </w:tcBorders>
+            <w:vAlign w:val="center"/>
+          </w:tcPr>
+          <w:p>
+            <w:pPr>
+              <w:pStyle w:val="afb"/>
+              <w:jc w:val="center"/>
+              <w:rPr>
+                <w:rFonts w:hint="eastAsia"/>
+                <w:lang w:eastAsia="zh-TW"/>
+              </w:rPr>
+            </w:pPr>
+            <w:proofErr w:type="spellStart"/>
+            <w:r>
+              <w:rPr>
+                <w:rFonts w:hint="eastAsia"/>
+                <w:lang w:eastAsia="zh-TW"/>
+              </w:rPr>
+              <w:t>statuse</w:t>
+            </w:r>
+            <w:proofErr w:type="spellEnd"/>
+          </w:p>
+        </w:tc>
+      </w:tr>
+    </w:tbl>
+    <w:p>
+      <w:pPr>
+        <w:rPr>
+          <w:lang w:eastAsia="zh-TW"/>
+        </w:rPr>
+      </w:pPr>
+    </w:p>
+    <w:tbl>
+      <w:tblPr>
+        <w:tblStyle w:val="a7"/>
+        <w:tblW w:w="0" w:type="auto"/>
+        <w:tblLook w:val="04A0" w:firstRow="1" w:lastRow="0" w:firstColumn="1" w:lastColumn="0" w:noHBand="0" w:noVBand="1"/>
+      </w:tblPr>
+      <w:tblGrid>
+        <w:gridCol w:w="676"/>
+        <w:gridCol w:w="810"/>
+      </w:tblGrid>
+      <w:tr>
+        <w:trPr>
+          <w:trHeight w:val="365"/>
+        </w:trPr>
+        <w:tc>
+          <w:tcPr>
+            <w:tcW w:w="0" w:type="auto"/>
+            <w:tcBorders>
+              <w:top w:val="single" w:sz="4" w:space="0" w:color="auto"/>
+              <w:left w:val="single" w:sz="4" w:space="0" w:color="auto"/>
+              <w:bottom w:val="single" w:sz="4" w:space="0" w:color="auto"/>
+              <w:right w:val="single" w:sz="4" w:space="0" w:color="auto"/>
+            </w:tcBorders>
+            <w:shd w:val="clear" w:color="auto" w:fill="BFBFBF" w:themeFill="background1" w:themeFillShade="BF"/>
+            <w:vAlign w:val="center"/>
+            <w:hideMark/>
+          </w:tcPr>
+          <w:p>
+            <w:pPr>
+              <w:pStyle w:val="afb"/>
+              <w:jc w:val="center"/>
+            </w:pPr>
+            <w:r>
+              <w:t>Value</w:t>
+            </w:r>
+          </w:p>
+        </w:tc>
+        <w:tc>
+          <w:tcPr>
+            <w:tcW w:w="0" w:type="auto"/>
+            <w:tcBorders>
+              <w:top w:val="single" w:sz="4" w:space="0" w:color="auto"/>
+              <w:left w:val="single" w:sz="4" w:space="0" w:color="auto"/>
+              <w:bottom w:val="single" w:sz="4" w:space="0" w:color="auto"/>
+              <w:right w:val="single" w:sz="4" w:space="0" w:color="auto"/>
+            </w:tcBorders>
+            <w:shd w:val="clear" w:color="auto" w:fill="BFBFBF" w:themeFill="background1" w:themeFillShade="BF"/>
+            <w:vAlign w:val="center"/>
+            <w:hideMark/>
+          </w:tcPr>
+          <w:p>
+            <w:pPr>
+              <w:jc w:val="center"/>
+              <w:rPr>
+                <w:rFonts w:hint="eastAsia"/>
+                <w:lang w:eastAsia="zh-TW"/>
+              </w:rPr>
+            </w:pPr>
+            <w:proofErr w:type="spellStart"/>
+            <w:r>
+              <w:rPr>
+                <w:rFonts w:hint="eastAsia"/>
+                <w:lang w:eastAsia="zh-TW"/>
+              </w:rPr>
+              <w:t>statuse</w:t>
+            </w:r>
+            <w:proofErr w:type="spellEnd"/>
+          </w:p>
+        </w:tc>
+      </w:tr>
+      <w:tr>
+        <w:trPr>
+          <w:trHeight w:val="287"/>
+        </w:trPr>
+        <w:tc>
+          <w:tcPr>
+            <w:tcW w:w="0" w:type="auto"/>
+            <w:tcBorders>
+              <w:top w:val="single" w:sz="4" w:space="0" w:color="auto"/>
+              <w:left w:val="single" w:sz="4" w:space="0" w:color="auto"/>
+              <w:bottom w:val="single" w:sz="4" w:space="0" w:color="auto"/>
+              <w:right w:val="single" w:sz="4" w:space="0" w:color="auto"/>
+            </w:tcBorders>
+            <w:vAlign w:val="center"/>
+            <w:hideMark/>
+          </w:tcPr>
+          <w:p>
+            <w:pPr>
+              <w:pStyle w:val="afb"/>
+              <w:jc w:val="center"/>
+              <w:rPr>
+                <w:rFonts w:hint="eastAsia"/>
+                <w:lang w:eastAsia="zh-TW"/>
+              </w:rPr>
+            </w:pPr>
+            <w:r>
+              <w:t>0x0</w:t>
+            </w:r>
+            <w:r>
+              <w:rPr>
+                <w:rFonts w:hint="eastAsia"/>
+                <w:lang w:eastAsia="zh-TW"/>
+              </w:rPr>
+              <w:t>0</w:t>
+            </w:r>
+          </w:p>
+        </w:tc>
+        <w:tc>
+          <w:tcPr>
+            <w:tcW w:w="0" w:type="auto"/>
+            <w:tcBorders>
+              <w:top w:val="single" w:sz="4" w:space="0" w:color="auto"/>
+              <w:left w:val="single" w:sz="4" w:space="0" w:color="auto"/>
+              <w:bottom w:val="single" w:sz="4" w:space="0" w:color="auto"/>
+              <w:right w:val="single" w:sz="4" w:space="0" w:color="auto"/>
+            </w:tcBorders>
+            <w:vAlign w:val="center"/>
+            <w:hideMark/>
+          </w:tcPr>
+          <w:p>
+            <w:pPr>
+              <w:pStyle w:val="afb"/>
+              <w:jc w:val="center"/>
+              <w:rPr>
+                <w:rFonts w:hint="eastAsia"/>
+              </w:rPr>
+            </w:pPr>
+            <w:r>
+              <w:rPr>
+                <w:rFonts w:hint="eastAsia"/>
+                <w:lang w:eastAsia="zh-TW"/>
+              </w:rPr>
+              <w:t>Disable</w:t>
+            </w:r>
+          </w:p>
+        </w:tc>
+      </w:tr>
+      <w:tr>
+        <w:trPr>
+          <w:trHeight w:val="207"/>
+        </w:trPr>
+        <w:tc>
+          <w:tcPr>
+            <w:tcW w:w="0" w:type="auto"/>
+            <w:tcBorders>
+              <w:top w:val="single" w:sz="4" w:space="0" w:color="auto"/>
+              <w:left w:val="single" w:sz="4" w:space="0" w:color="auto"/>
+              <w:bottom w:val="single" w:sz="4" w:space="0" w:color="auto"/>
+              <w:right w:val="single" w:sz="4" w:space="0" w:color="auto"/>
+            </w:tcBorders>
+            <w:vAlign w:val="center"/>
+            <w:hideMark/>
+          </w:tcPr>
+          <w:p>
+            <w:pPr>
+              <w:pStyle w:val="afb"/>
+              <w:jc w:val="center"/>
+              <w:rPr>
+                <w:rFonts w:hint="eastAsia"/>
+                <w:lang w:eastAsia="zh-TW"/>
+              </w:rPr>
+            </w:pPr>
+            <w:r>
+              <w:t>0x0</w:t>
+            </w:r>
+            <w:r>
+              <w:rPr>
+                <w:rFonts w:hint="eastAsia"/>
+                <w:lang w:eastAsia="zh-TW"/>
+              </w:rPr>
+              <w:t>1</w:t>
+            </w:r>
+          </w:p>
+        </w:tc>
+        <w:tc>
+          <w:tcPr>
+            <w:tcW w:w="0" w:type="auto"/>
+            <w:tcBorders>
+              <w:top w:val="single" w:sz="4" w:space="0" w:color="auto"/>
+              <w:left w:val="single" w:sz="4" w:space="0" w:color="auto"/>
+              <w:bottom w:val="single" w:sz="4" w:space="0" w:color="auto"/>
+              <w:right w:val="single" w:sz="4" w:space="0" w:color="auto"/>
+            </w:tcBorders>
+            <w:vAlign w:val="center"/>
+          </w:tcPr>
+          <w:p>
+            <w:pPr>
+              <w:pStyle w:val="afb"/>
+              <w:jc w:val="center"/>
+              <w:rPr>
+                <w:rFonts w:hint="eastAsia"/>
+              </w:rPr>
+            </w:pPr>
+            <w:r>
+              <w:rPr>
+                <w:rFonts w:hint="eastAsia"/>
+                <w:lang w:eastAsia="zh-TW"/>
+              </w:rPr>
+              <w:t>Enable</w:t>
+            </w:r>
+          </w:p>
+        </w:tc>
+      </w:tr>
+    </w:tbl>
+    <w:p>
+      <w:pPr>
+        <w:rPr>
+          <w:lang w:eastAsia="zh-TW"/>
+        </w:rPr>
+      </w:pPr>
+    </w:p>
+    <w:p>
+      <w:pPr>
+        <w:rPr>
+          <w:lang w:eastAsia="zh-TW"/>
+        </w:rPr>
+      </w:pPr>
+      <w:r>
+        <w:rPr>
+          <w:lang w:eastAsia="zh-TW"/>
+        </w:rPr>
+        <w:t>Command Endpoint: Interrupt IN (PC &lt;- Device)</w:t>
+      </w:r>
+    </w:p>
+    <w:tbl>
+      <w:tblPr>
+        <w:tblStyle w:val="a7"/>
+        <w:tblW w:w="0" w:type="auto"/>
+        <w:tblLook w:val="04A0" w:firstRow="1" w:lastRow="0" w:firstColumn="1" w:lastColumn="0" w:noHBand="0" w:noVBand="1"/>
+      </w:tblPr>
+      <w:tblGrid>
+        <w:gridCol w:w="729"/>
+      </w:tblGrid>
+      <w:tr>
+        <w:trPr>
+          <w:trHeight w:val="394"/>
+        </w:trPr>
+        <w:tc>
+          <w:tcPr>
+            <w:tcW w:w="0" w:type="auto"/>
+            <w:tcBorders>
+              <w:top w:val="single" w:sz="4" w:space="0" w:color="auto"/>
+              <w:left w:val="single" w:sz="4" w:space="0" w:color="auto"/>
+              <w:bottom w:val="single" w:sz="4" w:space="0" w:color="auto"/>
+              <w:right w:val="single" w:sz="4" w:space="0" w:color="auto"/>
+            </w:tcBorders>
+            <w:shd w:val="clear" w:color="auto" w:fill="BFBFBF" w:themeFill="background1" w:themeFillShade="BF"/>
+            <w:vAlign w:val="center"/>
+            <w:hideMark/>
+          </w:tcPr>
+          <w:p>
+            <w:pPr>
+              <w:pStyle w:val="afb"/>
+              <w:jc w:val="center"/>
+            </w:pPr>
+            <w:r>
+              <w:t>Byte 0</w:t>
+            </w:r>
+          </w:p>
+        </w:tc>
+      </w:tr>
+      <w:tr>
+        <w:trPr>
+          <w:trHeight w:val="197"/>
+        </w:trPr>
+        <w:tc>
+          <w:tcPr>
+            <w:tcW w:w="0" w:type="auto"/>
+            <w:tcBorders>
+              <w:top w:val="single" w:sz="4" w:space="0" w:color="auto"/>
+              <w:left w:val="single" w:sz="4" w:space="0" w:color="auto"/>
+              <w:bottom w:val="single" w:sz="4" w:space="0" w:color="auto"/>
+              <w:right w:val="single" w:sz="4" w:space="0" w:color="auto"/>
+            </w:tcBorders>
+            <w:vAlign w:val="center"/>
+            <w:hideMark/>
+          </w:tcPr>
+          <w:p>
+            <w:pPr>
+              <w:pStyle w:val="afb"/>
+              <w:jc w:val="center"/>
+              <w:rPr>
+                <w:rFonts w:hint="eastAsia"/>
+                <w:lang w:eastAsia="zh-TW"/>
+              </w:rPr>
+            </w:pPr>
+            <w:r>
+              <w:rPr>
+                <w:lang w:eastAsia="zh-TW"/>
+              </w:rPr>
+              <w:t>0x</w:t>
+            </w:r>
+            <w:r>
+              <w:rPr>
+                <w:rFonts w:hint="eastAsia"/>
+                <w:lang w:eastAsia="zh-TW"/>
+              </w:rPr>
+              <w:t>6F</w:t>
+            </w:r>
+          </w:p>
+        </w:tc>
+      </w:tr>
+    </w:tbl>
+    <w:p>
+      <w:pPr>
+        <w:rPr>
+          <w:rFonts w:hint="eastAsia"/>
           <w:lang w:eastAsia="zh-TW"/>
         </w:rPr>
       </w:pPr>
@@ -37728,7 +39368,7 @@
   </w:latentStyles>
   <w:style w:type="paragraph" w:default="1" w:styleId="a">
     <w:name w:val="Normal"/>
-    <w:rsid w:val="005F0B17"/>
+    <w:rsid w:val="00E733B0"/>
   </w:style>
   <w:style w:type="paragraph" w:styleId="1">
     <w:name w:val="heading 1"/>

</xml_diff>